<commit_message>
wrote about queueing theory
</commit_message>
<xml_diff>
--- a/Documents/Draft of Report.docx
+++ b/Documents/Draft of Report.docx
@@ -4307,10 +4307,144 @@
     </w:p>
     <w:p>
       <w:r>
-        <w:t>This section is about the literature I have read.</w:t>
-      </w:r>
-    </w:p>
-    <w:p/>
+        <w:t>There have been multiple documents produced and publish</w:t>
+      </w:r>
+      <w:r>
+        <w:t>ed</w:t>
+      </w:r>
+      <w:r>
+        <w:t xml:space="preserve"> regarding the issue around </w:t>
+      </w:r>
+      <w:r>
+        <w:t>car parks</w:t>
+      </w:r>
+      <w:r>
+        <w:t xml:space="preserve"> whether it is the mathematics behind it or a simulati</w:t>
+      </w:r>
+      <w:r>
+        <w:t xml:space="preserve">ng the </w:t>
+      </w:r>
+      <w:r>
+        <w:t>construction of a parking lot</w:t>
+      </w:r>
+      <w:r>
+        <w:t xml:space="preserve">. As well as that there are documents providing in depth articles from well-known established bodies such as the RAC foundation.  These documents can vary from articles and publications to </w:t>
+      </w:r>
+      <w:proofErr w:type="gramStart"/>
+      <w:r>
+        <w:t>thesis’s</w:t>
+      </w:r>
+      <w:proofErr w:type="gramEnd"/>
+      <w:r>
+        <w:t>.  In this section of the report, you will be updated and be equipped with the latest works currently being undertaken in the parking community within traffic engineering as well as getting a brief overview of the mathematics behind it.</w:t>
+      </w:r>
+    </w:p>
+    <w:p>
+      <w:r>
+        <w:t xml:space="preserve">Queuing Theory – </w:t>
+      </w:r>
+    </w:p>
+    <w:p>
+      <w:r>
+        <w:t>Queues are everywhere. They can be observed in the most obvious places such as customers lining up to pay for their goods in a</w:t>
+      </w:r>
+      <w:r>
+        <w:t xml:space="preserve"> shop, patients being on a waiting list to see the GP </w:t>
+      </w:r>
+      <w:r>
+        <w:t xml:space="preserve">or drivers waiting their turn to fill up their car in a petrol station. Queues can also be found in </w:t>
+      </w:r>
+      <w:r>
+        <w:t>places</w:t>
+      </w:r>
+      <w:r>
+        <w:t xml:space="preserve"> where the average person wouldn’t typically realise they’d f</w:t>
+      </w:r>
+      <w:r>
+        <w:t xml:space="preserve">ind a queue as instructions being executed on a CPU or sending and receiving packets of data to browse the internet. </w:t>
+      </w:r>
+      <w:r>
+        <w:t xml:space="preserve">Queuing theory was first written by Danish mathematician, </w:t>
+      </w:r>
+      <w:proofErr w:type="spellStart"/>
+      <w:r>
+        <w:t>Agner</w:t>
+      </w:r>
+      <w:proofErr w:type="spellEnd"/>
+      <w:r>
+        <w:t xml:space="preserve"> </w:t>
+      </w:r>
+      <w:proofErr w:type="spellStart"/>
+      <w:r>
+        <w:t>Krarup</w:t>
+      </w:r>
+      <w:proofErr w:type="spellEnd"/>
+      <w:r>
+        <w:t xml:space="preserve"> </w:t>
+      </w:r>
+      <w:proofErr w:type="spellStart"/>
+      <w:r>
+        <w:t>Erlang</w:t>
+      </w:r>
+      <w:proofErr w:type="spellEnd"/>
+      <w:r>
+        <w:t>, back in 1909</w:t>
+      </w:r>
+      <w:r>
+        <w:t xml:space="preserve">. </w:t>
+      </w:r>
+      <w:proofErr w:type="spellStart"/>
+      <w:r>
+        <w:t>Agner</w:t>
+      </w:r>
+      <w:proofErr w:type="spellEnd"/>
+      <w:r>
+        <w:t xml:space="preserve"> worked at a telephone exchange which consisted of using jack plugs and plugging them in</w:t>
+      </w:r>
+      <w:r>
+        <w:t>to</w:t>
+      </w:r>
+      <w:r>
+        <w:t xml:space="preserve"> a circuit to route phone calls. </w:t>
+      </w:r>
+      <w:proofErr w:type="spellStart"/>
+      <w:r>
+        <w:t>Agner</w:t>
+      </w:r>
+      <w:proofErr w:type="spellEnd"/>
+      <w:r>
+        <w:t xml:space="preserve"> wanted to know how many circuits was needed to provide a sufficient service to a local village and thus</w:t>
+      </w:r>
+      <w:r>
+        <w:t xml:space="preserve"> began researching and then published his findings in the pa</w:t>
+      </w:r>
+      <w:r>
+        <w:t>per ‘The Theory of Probabilities and Telephone Conversations’</w:t>
+      </w:r>
+      <w:r>
+        <w:rPr>
+          <w:rStyle w:val="FootnoteReference"/>
+        </w:rPr>
+        <w:footnoteReference w:id="8"/>
+      </w:r>
+      <w:r>
+        <w:t xml:space="preserve">. </w:t>
+      </w:r>
+    </w:p>
+    <w:p>
+      <w:r>
+        <w:t xml:space="preserve">Queueing theory in its simplest form, deals with problems involved with queues or waiting. Most problems regarding this concept have 2 things in common; queue and activity. Queue is the current wait and activity is the server. So in a practical situation the queue would represent and queue of customers and activity would represent a staff member at the cashier. The cashier deals with the customers one by one effectively taking care of the </w:t>
+      </w:r>
+      <w:r>
+        <w:t>queue</w:t>
+      </w:r>
+      <w:r>
+        <w:t>.</w:t>
+      </w:r>
+      <w:r>
+        <w:t xml:space="preserve"> </w:t>
+      </w:r>
+    </w:p>
     <w:p>
       <w:bookmarkStart w:id="0" w:name="_GoBack"/>
       <w:bookmarkEnd w:id="0"/>
@@ -4520,6 +4654,25 @@
       </w:r>
       <w:r>
         <w:t>http://inrix.com/blog/2017/12/ultrasonic-sensor-parking-availability-technology/</w:t>
+      </w:r>
+    </w:p>
+  </w:footnote>
+  <w:footnote w:id="8">
+    <w:p>
+      <w:pPr>
+        <w:pStyle w:val="FootnoteText"/>
+      </w:pPr>
+      <w:r>
+        <w:rPr>
+          <w:rStyle w:val="FootnoteReference"/>
+        </w:rPr>
+        <w:footnoteRef/>
+      </w:r>
+      <w:r>
+        <w:t xml:space="preserve"> </w:t>
+      </w:r>
+      <w:r>
+        <w:t>http://runeberg.org/matetids/1920b/0030.html</w:t>
       </w:r>
     </w:p>
   </w:footnote>
@@ -5147,6 +5300,18 @@
       <w:contextualSpacing/>
     </w:pPr>
   </w:style>
+  <w:style w:type="character" w:styleId="Hyperlink">
+    <w:name w:val="Hyperlink"/>
+    <w:basedOn w:val="DefaultParagraphFont"/>
+    <w:uiPriority w:val="99"/>
+    <w:semiHidden/>
+    <w:unhideWhenUsed/>
+    <w:rsid w:val="00734410"/>
+    <w:rPr>
+      <w:color w:val="0000FF"/>
+      <w:u w:val="single"/>
+    </w:rPr>
+  </w:style>
 </w:styles>
 </file>
 
@@ -5677,6 +5842,18 @@
       <w:contextualSpacing/>
     </w:pPr>
   </w:style>
+  <w:style w:type="character" w:styleId="Hyperlink">
+    <w:name w:val="Hyperlink"/>
+    <w:basedOn w:val="DefaultParagraphFont"/>
+    <w:uiPriority w:val="99"/>
+    <w:semiHidden/>
+    <w:unhideWhenUsed/>
+    <w:rsid w:val="00734410"/>
+    <w:rPr>
+      <w:color w:val="0000FF"/>
+      <w:u w:val="single"/>
+    </w:rPr>
+  </w:style>
 </w:styles>
 </file>
 
@@ -5977,7 +6154,7 @@
 </file>
 
 <file path=customXml/itemProps1.xml><?xml version="1.0" encoding="utf-8"?>
-<ds:datastoreItem xmlns:ds="http://schemas.openxmlformats.org/officeDocument/2006/customXml" ds:itemID="{FC63CE22-ECF3-46B0-8F5A-C54F93EB296B}">
+<ds:datastoreItem xmlns:ds="http://schemas.openxmlformats.org/officeDocument/2006/customXml" ds:itemID="{1EB0C9A0-4B40-4CB1-857D-9D2A60C7A128}">
   <ds:schemaRefs>
     <ds:schemaRef ds:uri="http://schemas.openxmlformats.org/officeDocument/2006/bibliography"/>
   </ds:schemaRefs>

</xml_diff>

<commit_message>
Updated queueing theory. Wrote more
</commit_message>
<xml_diff>
--- a/Documents/Draft of Report.docx
+++ b/Documents/Draft of Report.docx
@@ -4301,7 +4301,88 @@
       <w:pPr>
         <w:pStyle w:val="Heading1"/>
       </w:pPr>
-      <w:r>
+    </w:p>
+    <w:p>
+      <w:pPr>
+        <w:pStyle w:val="Heading1"/>
+      </w:pPr>
+    </w:p>
+    <w:p>
+      <w:pPr>
+        <w:pStyle w:val="Heading1"/>
+      </w:pPr>
+    </w:p>
+    <w:p>
+      <w:pPr>
+        <w:pStyle w:val="Heading1"/>
+      </w:pPr>
+    </w:p>
+    <w:p>
+      <w:pPr>
+        <w:pStyle w:val="Heading1"/>
+      </w:pPr>
+    </w:p>
+    <w:p>
+      <w:pPr>
+        <w:pStyle w:val="Heading1"/>
+      </w:pPr>
+    </w:p>
+    <w:p>
+      <w:pPr>
+        <w:pStyle w:val="Heading1"/>
+      </w:pPr>
+    </w:p>
+    <w:p>
+      <w:pPr>
+        <w:pStyle w:val="Heading1"/>
+      </w:pPr>
+    </w:p>
+    <w:p>
+      <w:pPr>
+        <w:pStyle w:val="Heading1"/>
+      </w:pPr>
+    </w:p>
+    <w:p>
+      <w:pPr>
+        <w:pStyle w:val="Heading1"/>
+      </w:pPr>
+    </w:p>
+    <w:p>
+      <w:pPr>
+        <w:pStyle w:val="Heading1"/>
+      </w:pPr>
+    </w:p>
+    <w:p>
+      <w:pPr>
+        <w:pStyle w:val="Heading1"/>
+      </w:pPr>
+    </w:p>
+    <w:p>
+      <w:pPr>
+        <w:pStyle w:val="Heading1"/>
+      </w:pPr>
+    </w:p>
+    <w:p>
+      <w:pPr>
+        <w:pStyle w:val="Heading1"/>
+      </w:pPr>
+    </w:p>
+    <w:p>
+      <w:pPr>
+        <w:pStyle w:val="Heading1"/>
+      </w:pPr>
+    </w:p>
+    <w:p>
+      <w:pPr>
+        <w:pStyle w:val="Heading1"/>
+      </w:pPr>
+    </w:p>
+    <w:p>
+      <w:pPr>
+        <w:pStyle w:val="Heading1"/>
+      </w:pPr>
+      <w:r>
+        <w:lastRenderedPageBreak/>
         <w:t>Literature Review</w:t>
       </w:r>
     </w:p>
@@ -4433,12 +4514,90 @@
     </w:p>
     <w:p>
       <w:r>
-        <w:t xml:space="preserve">Queueing theory in its simplest form, deals with problems involved with queues or waiting. Most problems regarding this concept have 2 things in common; queue and activity. Queue is the current wait and activity is the server. So in a practical situation the queue would represent and queue of customers and activity would represent a staff member at the cashier. The cashier deals with the customers one by one effectively taking care of the </w:t>
+        <w:t xml:space="preserve">Queueing theory in its simplest form, deals with problems involved with queues or waiting. Most problems regarding this concept have 2 </w:t>
+      </w:r>
+      <w:r>
+        <w:t>entities</w:t>
+      </w:r>
+      <w:r>
+        <w:t xml:space="preserve"> in common; </w:t>
+      </w:r>
+      <w:r>
+        <w:t>‘</w:t>
       </w:r>
       <w:r>
         <w:t>queue</w:t>
       </w:r>
       <w:r>
+        <w:t>’</w:t>
+      </w:r>
+      <w:r>
+        <w:t xml:space="preserve"> and</w:t>
+      </w:r>
+      <w:r>
+        <w:t xml:space="preserve"> an</w:t>
+      </w:r>
+      <w:r>
+        <w:t xml:space="preserve"> </w:t>
+      </w:r>
+      <w:r>
+        <w:t>‘activity’</w:t>
+      </w:r>
+      <w:r>
+        <w:t xml:space="preserve">. </w:t>
+      </w:r>
+      <w:r>
+        <w:t>‘</w:t>
+      </w:r>
+      <w:r>
+        <w:t>Queue</w:t>
+      </w:r>
+      <w:r>
+        <w:t>’</w:t>
+      </w:r>
+      <w:r>
+        <w:t xml:space="preserve"> is the current wait and </w:t>
+      </w:r>
+      <w:r>
+        <w:t>‘</w:t>
+      </w:r>
+      <w:r>
+        <w:t>activity</w:t>
+      </w:r>
+      <w:r>
+        <w:t xml:space="preserve">’ is the server. So </w:t>
+      </w:r>
+      <w:r>
+        <w:t xml:space="preserve">a practical situation </w:t>
+      </w:r>
+      <w:r>
+        <w:t xml:space="preserve">would be a </w:t>
+      </w:r>
+      <w:r>
+        <w:t>queue</w:t>
+      </w:r>
+      <w:r>
+        <w:t xml:space="preserve"> that </w:t>
+      </w:r>
+      <w:r>
+        <w:t>represent</w:t>
+      </w:r>
+      <w:r>
+        <w:t>ed a</w:t>
+      </w:r>
+      <w:r>
+        <w:t xml:space="preserve"> queue of customers and activity would represent a staff me</w:t>
+      </w:r>
+      <w:r>
+        <w:t>mber at the cash till. The staff member</w:t>
+      </w:r>
+      <w:r>
+        <w:t xml:space="preserve"> deals with the customers one by one effectively taking care of the </w:t>
+      </w:r>
+      <w:r>
+        <w:t>queue</w:t>
+      </w:r>
+      <w:r>
         <w:t>.</w:t>
       </w:r>
       <w:r>
@@ -4446,9 +4605,35 @@
       </w:r>
     </w:p>
     <w:p>
+      <w:r>
+        <w:t>There are some characteristics to these entities that are pres</w:t>
+      </w:r>
+      <w:r>
+        <w:t>ent in every queuing problem. The activity would need to determine on what the queue discipline would be i.e. FIFO (first in first out), LIFO (last in first out) etc. Another co</w:t>
+      </w:r>
       <w:bookmarkStart w:id="0" w:name="_GoBack"/>
       <w:bookmarkEnd w:id="0"/>
-    </w:p>
+      <w:r>
+        <w:t xml:space="preserve">ncept present in queuing problems </w:t>
+      </w:r>
+      <w:proofErr w:type="gramStart"/>
+      <w:r>
+        <w:t>is understanding</w:t>
+      </w:r>
+      <w:proofErr w:type="gramEnd"/>
+      <w:r>
+        <w:t xml:space="preserve"> what type of queue are we dealing with. Baulking; where customers decide not to join the queue if it’s too long, reneging; where customers leave the queue if they have waited for too long to be served or jockeying; customers switch between queues if it’ll help them get served quicker. Furthermore, another important variable to consider when dealing with queuing theory </w:t>
+      </w:r>
+      <w:proofErr w:type="gramStart"/>
+      <w:r>
+        <w:t>is understanding</w:t>
+      </w:r>
+      <w:proofErr w:type="gramEnd"/>
+      <w:r>
+        <w:t xml:space="preserve"> the behaviour of the arrival process. This means understanding how customers would join the queue; e.g. in fixed timed intervals or variable times, would they join it as a group or as a single entity. The paper written by </w:t>
+      </w:r>
+    </w:p>
+    <w:p/>
     <w:sectPr>
       <w:pgSz w:w="11906" w:h="16838"/>
       <w:pgMar w:top="1440" w:right="1440" w:bottom="1440" w:left="1440" w:header="708" w:footer="708" w:gutter="0"/>
@@ -6154,7 +6339,7 @@
 </file>
 
 <file path=customXml/itemProps1.xml><?xml version="1.0" encoding="utf-8"?>
-<ds:datastoreItem xmlns:ds="http://schemas.openxmlformats.org/officeDocument/2006/customXml" ds:itemID="{1EB0C9A0-4B40-4CB1-857D-9D2A60C7A128}">
+<ds:datastoreItem xmlns:ds="http://schemas.openxmlformats.org/officeDocument/2006/customXml" ds:itemID="{49AF0E12-AC98-4451-9D73-1E0D552B71F5}">
   <ds:schemaRefs>
     <ds:schemaRef ds:uri="http://schemas.openxmlformats.org/officeDocument/2006/bibliography"/>
   </ds:schemaRefs>

</xml_diff>

<commit_message>
added a document and also added content to machine learning and edited layout
</commit_message>
<xml_diff>
--- a/Documents/Draft of Report.docx
+++ b/Documents/Draft of Report.docx
@@ -7,7 +7,15 @@
         <w:pStyle w:val="Title"/>
       </w:pPr>
       <w:r>
-        <w:t>Using IoT to simulate a parking bay and provide real time updates via an app</w:t>
+        <w:t xml:space="preserve">Using </w:t>
+      </w:r>
+      <w:proofErr w:type="spellStart"/>
+      <w:r>
+        <w:t>IoT</w:t>
+      </w:r>
+      <w:proofErr w:type="spellEnd"/>
+      <w:r>
+        <w:t xml:space="preserve"> to simulate a parking bay and provide real time updates via an app</w:t>
       </w:r>
       <w:r>
         <w:t xml:space="preserve"> </w:t>
@@ -28,8 +36,13 @@
     </w:p>
     <w:p>
       <w:r>
-        <w:t>Supervisor: Dimitris Dracopolous</w:t>
-      </w:r>
+        <w:t xml:space="preserve">Supervisor: Dimitris </w:t>
+      </w:r>
+      <w:proofErr w:type="spellStart"/>
+      <w:r>
+        <w:t>Dracopolous</w:t>
+      </w:r>
+      <w:proofErr w:type="spellEnd"/>
     </w:p>
     <w:p>
       <w:r>
@@ -67,6 +80,7 @@
           <w:highlight w:val="yellow"/>
         </w:rPr>
       </w:pPr>
+      <w:proofErr w:type="gramStart"/>
       <w:r>
         <w:rPr>
           <w:highlight w:val="yellow"/>
@@ -77,7 +91,14 @@
         <w:rPr>
           <w:highlight w:val="yellow"/>
         </w:rPr>
-        <w:t xml:space="preserve">. </w:t>
+        <w:t>.</w:t>
+      </w:r>
+      <w:proofErr w:type="gramEnd"/>
+      <w:r>
+        <w:rPr>
+          <w:highlight w:val="yellow"/>
+        </w:rPr>
+        <w:t xml:space="preserve"> </w:t>
       </w:r>
     </w:p>
     <w:p>
@@ -200,9 +221,11 @@
       <w:r>
         <w:t xml:space="preserve">; queueing theory. Furthermore, it will delve a bit into traffic engineering and seeing what’s already in place at the moment. As well that, this report will contain feedback and information I have gathered from companies revolving around transport engineering. This report will also delve into an interesting and highly sophisticated part of computer science; machine learning, as this report will outline an overview of what </w:t>
       </w:r>
+      <w:proofErr w:type="gramStart"/>
       <w:r>
         <w:t>is</w:t>
       </w:r>
+      <w:proofErr w:type="gramEnd"/>
       <w:r>
         <w:t xml:space="preserve"> essentially machine learning and AI as well as discussing the model I have chosen to use in my solution.  Moving onto the technical aspect, this report will show the tech stack behind the proposed solution as well as explaining the choice for the chosen technologies</w:t>
       </w:r>
@@ -223,14 +246,6 @@
       </w:pPr>
       <w:r>
         <w:lastRenderedPageBreak/>
-        <w:t>Literature</w:t>
-      </w:r>
-    </w:p>
-    <w:p>
-      <w:pPr>
-        <w:pStyle w:val="Heading2"/>
-      </w:pPr>
-      <w:r>
         <w:t>Current and future problems of not finding parking bays</w:t>
       </w:r>
       <w:r>
@@ -1140,6 +1155,7 @@
                 <w:lang w:eastAsia="en-GB"/>
               </w:rPr>
             </w:pPr>
+            <w:proofErr w:type="spellStart"/>
             <w:r>
               <w:rPr>
                 <w:rFonts w:ascii="Calibri" w:eastAsia="Times New Roman" w:hAnsi="Calibri" w:cs="Times New Roman"/>
@@ -1148,6 +1164,7 @@
               </w:rPr>
               <w:t>Wandsworth</w:t>
             </w:r>
+            <w:proofErr w:type="spellEnd"/>
           </w:p>
         </w:tc>
         <w:tc>
@@ -3714,6 +3731,677 @@
       </w:r>
     </w:p>
     <w:p/>
+    <w:p>
+      <w:pPr>
+        <w:pStyle w:val="Heading1"/>
+      </w:pPr>
+      <w:r>
+        <w:lastRenderedPageBreak/>
+        <w:t>Literature Review</w:t>
+      </w:r>
+    </w:p>
+    <w:p>
+      <w:r>
+        <w:t>There have been multiple documents produced and publish</w:t>
+      </w:r>
+      <w:r>
+        <w:t>ed</w:t>
+      </w:r>
+      <w:r>
+        <w:t xml:space="preserve"> regarding the issue around </w:t>
+      </w:r>
+      <w:r>
+        <w:t>car parks</w:t>
+      </w:r>
+      <w:r>
+        <w:t>; w</w:t>
+      </w:r>
+      <w:r>
+        <w:t>hether it is the mathematics behind it or a simulati</w:t>
+      </w:r>
+      <w:r>
+        <w:t xml:space="preserve">ng the </w:t>
+      </w:r>
+      <w:r>
+        <w:t>construction of a parking lot</w:t>
+      </w:r>
+      <w:r>
+        <w:t xml:space="preserve">. As well as that there are documents providing in depth articles from well-known established bodies such as the RAC foundation.  These documents can vary from articles and publications to </w:t>
+      </w:r>
+      <w:proofErr w:type="gramStart"/>
+      <w:r>
+        <w:t>thesis’s</w:t>
+      </w:r>
+      <w:proofErr w:type="gramEnd"/>
+      <w:r>
+        <w:t>.  In this section of the report, you will be updated and be equipped with the latest works currently being undertaken in the parking community within traffic engineering as well as getting a brief overview of the mathematics behind it.</w:t>
+      </w:r>
+    </w:p>
+    <w:p>
+      <w:r>
+        <w:t xml:space="preserve">Queuing Theory – </w:t>
+      </w:r>
+    </w:p>
+    <w:p>
+      <w:r>
+        <w:t>Queues are everywhere. They can be observed in the most obvious places such as customers lining up to pay for their goods in a</w:t>
+      </w:r>
+      <w:r>
+        <w:t xml:space="preserve"> shop, patients being on a waiting list to see the GP </w:t>
+      </w:r>
+      <w:r>
+        <w:t xml:space="preserve">or drivers waiting their turn to fill up their car in a petrol station. Queues can also be found in </w:t>
+      </w:r>
+      <w:r>
+        <w:t>places</w:t>
+      </w:r>
+      <w:r>
+        <w:t xml:space="preserve"> where the average person wouldn’t typically realise they’d f</w:t>
+      </w:r>
+      <w:r>
+        <w:t xml:space="preserve">ind a queue as instructions being executed on a CPU or sending and receiving packets of data to browse the internet. </w:t>
+      </w:r>
+      <w:r>
+        <w:t xml:space="preserve">Queuing theory was first written by Danish mathematician, </w:t>
+      </w:r>
+      <w:proofErr w:type="spellStart"/>
+      <w:r>
+        <w:t>Agner</w:t>
+      </w:r>
+      <w:proofErr w:type="spellEnd"/>
+      <w:r>
+        <w:t xml:space="preserve"> </w:t>
+      </w:r>
+      <w:proofErr w:type="spellStart"/>
+      <w:r>
+        <w:t>Krarup</w:t>
+      </w:r>
+      <w:proofErr w:type="spellEnd"/>
+      <w:r>
+        <w:t xml:space="preserve"> </w:t>
+      </w:r>
+      <w:proofErr w:type="spellStart"/>
+      <w:r>
+        <w:t>Erlang</w:t>
+      </w:r>
+      <w:proofErr w:type="spellEnd"/>
+      <w:r>
+        <w:t>, back in 1909</w:t>
+      </w:r>
+      <w:r>
+        <w:t xml:space="preserve">. </w:t>
+      </w:r>
+      <w:proofErr w:type="spellStart"/>
+      <w:r>
+        <w:t>Agner</w:t>
+      </w:r>
+      <w:proofErr w:type="spellEnd"/>
+      <w:r>
+        <w:t xml:space="preserve"> worked at a telephone exchange which consisted of using jack plugs and plugging them into a circuit to route phone calls. </w:t>
+      </w:r>
+      <w:proofErr w:type="spellStart"/>
+      <w:r>
+        <w:t>Agner</w:t>
+      </w:r>
+      <w:proofErr w:type="spellEnd"/>
+      <w:r>
+        <w:t xml:space="preserve"> wanted to know how many circuits was needed to provide a sufficient service to a local village and thus began researching and then published his findings in the pa</w:t>
+      </w:r>
+      <w:r>
+        <w:t>per ‘The Theory of Probabilities and Telephone Conversations’</w:t>
+      </w:r>
+      <w:r>
+        <w:rPr>
+          <w:rStyle w:val="FootnoteReference"/>
+        </w:rPr>
+        <w:footnoteReference w:id="4"/>
+      </w:r>
+      <w:r>
+        <w:t xml:space="preserve">. </w:t>
+      </w:r>
+    </w:p>
+    <w:p>
+      <w:r>
+        <w:t xml:space="preserve">Queueing theory in its simplest form, deals with problems involved with queues or waiting. Most problems regarding this concept have 2 </w:t>
+      </w:r>
+      <w:r>
+        <w:t>entities</w:t>
+      </w:r>
+      <w:r>
+        <w:t xml:space="preserve"> in common; </w:t>
+      </w:r>
+      <w:r>
+        <w:t>‘</w:t>
+      </w:r>
+      <w:r>
+        <w:t>queue</w:t>
+      </w:r>
+      <w:r>
+        <w:t>’</w:t>
+      </w:r>
+      <w:r>
+        <w:t xml:space="preserve"> and</w:t>
+      </w:r>
+      <w:r>
+        <w:t xml:space="preserve"> an</w:t>
+      </w:r>
+      <w:r>
+        <w:t xml:space="preserve"> </w:t>
+      </w:r>
+      <w:r>
+        <w:t>‘activity’</w:t>
+      </w:r>
+      <w:r>
+        <w:t xml:space="preserve">. </w:t>
+      </w:r>
+      <w:r>
+        <w:t>‘</w:t>
+      </w:r>
+      <w:r>
+        <w:t>Queue</w:t>
+      </w:r>
+      <w:r>
+        <w:t>’</w:t>
+      </w:r>
+      <w:r>
+        <w:t xml:space="preserve"> is the current wait and </w:t>
+      </w:r>
+      <w:r>
+        <w:t>‘</w:t>
+      </w:r>
+      <w:r>
+        <w:t>activity</w:t>
+      </w:r>
+      <w:r>
+        <w:t xml:space="preserve">’ is the server. So </w:t>
+      </w:r>
+      <w:r>
+        <w:t xml:space="preserve">a practical situation </w:t>
+      </w:r>
+      <w:r>
+        <w:t xml:space="preserve">would be a </w:t>
+      </w:r>
+      <w:r>
+        <w:t>queue</w:t>
+      </w:r>
+      <w:r>
+        <w:t xml:space="preserve"> that </w:t>
+      </w:r>
+      <w:r>
+        <w:t>represent</w:t>
+      </w:r>
+      <w:r>
+        <w:t>ed a</w:t>
+      </w:r>
+      <w:r>
+        <w:t xml:space="preserve"> queue of customers and activity would represent a staff me</w:t>
+      </w:r>
+      <w:r>
+        <w:t>mber at the cash till. The staff member</w:t>
+      </w:r>
+      <w:r>
+        <w:t xml:space="preserve"> deals with the customers one by one effectively taking care of the </w:t>
+      </w:r>
+      <w:r>
+        <w:t>queue</w:t>
+      </w:r>
+      <w:r>
+        <w:t>.</w:t>
+      </w:r>
+      <w:r>
+        <w:t xml:space="preserve"> </w:t>
+      </w:r>
+    </w:p>
+    <w:p>
+      <w:r>
+        <w:t>There are some characteristics to these entities that are pres</w:t>
+      </w:r>
+      <w:r>
+        <w:t xml:space="preserve">ent in every queuing problem. The activity would need to determine on what the queue discipline would be i.e. FIFO (first in first out), LIFO (last in first out) etc. Another concept present in queuing problems </w:t>
+      </w:r>
+      <w:proofErr w:type="gramStart"/>
+      <w:r>
+        <w:t>is understanding</w:t>
+      </w:r>
+      <w:proofErr w:type="gramEnd"/>
+      <w:r>
+        <w:t xml:space="preserve"> what type of queue are we dealing with. Baulking; where customers decide not to join the queue if it’s too long, reneging; where customers leave the queue if they have waited for too long to be served or jockeying; customers switch between queues if it’ll help them get served quicker. Furthermore, another important variable to consider when dealing with queuing theory </w:t>
+      </w:r>
+      <w:proofErr w:type="gramStart"/>
+      <w:r>
+        <w:t>is understanding</w:t>
+      </w:r>
+      <w:proofErr w:type="gramEnd"/>
+      <w:r>
+        <w:t xml:space="preserve"> the behaviour of the arrival process. This means understanding how customers would join the queue; e.g. in fixed timed intervals or variable times, would they join it as a group or as a single entity. </w:t>
+      </w:r>
+    </w:p>
+    <w:p/>
+    <w:p/>
+    <w:p/>
+    <w:p/>
+    <w:p>
+      <w:r>
+        <w:lastRenderedPageBreak/>
+        <w:t>‘Applicability of information technologies in parking area capacity optimization’</w:t>
+      </w:r>
+      <w:r>
+        <w:t xml:space="preserve"> written by </w:t>
+      </w:r>
+      <w:proofErr w:type="spellStart"/>
+      <w:r>
+        <w:t>Maršanić</w:t>
+      </w:r>
+      <w:proofErr w:type="spellEnd"/>
+      <w:r>
+        <w:t xml:space="preserve"> Robert and </w:t>
+      </w:r>
+      <w:proofErr w:type="spellStart"/>
+      <w:r>
+        <w:t>Pupavac</w:t>
+      </w:r>
+      <w:proofErr w:type="spellEnd"/>
+      <w:r>
+        <w:t xml:space="preserve"> Drago</w:t>
+      </w:r>
+      <w:r>
+        <w:t xml:space="preserve"> is a research paper how to efficiently design parking areas based on waiting-line models</w:t>
+      </w:r>
+      <w:r>
+        <w:t>; also known as queuing theory</w:t>
+      </w:r>
+      <w:r>
+        <w:rPr>
+          <w:rStyle w:val="FootnoteReference"/>
+        </w:rPr>
+        <w:footnoteReference w:id="5"/>
+      </w:r>
+      <w:r>
+        <w:t xml:space="preserve">. </w:t>
+      </w:r>
+      <w:r>
+        <w:t>In their paper, they were trying to find an efficient model to use for their car park, ‘Delta’ located in a</w:t>
+      </w:r>
+      <w:r>
+        <w:t xml:space="preserve"> city in Croatia. They compared their findings with different models of car parks i.e. a car park with a single-channel queueing model and a multichannel queueing model and found out that having a single-channel queueing model is not as efficient as having a multichannel queueing model as the single-channel service deteriorates in peak hours as it cannot cater for all the vehicles arriving during peak hours.</w:t>
+      </w:r>
+    </w:p>
+    <w:p>
+      <w:r>
+        <w:t xml:space="preserve">Furthermore, </w:t>
+      </w:r>
+      <w:r>
+        <w:t>the</w:t>
+      </w:r>
+      <w:r>
+        <w:t xml:space="preserve"> research paper from </w:t>
+      </w:r>
+      <w:proofErr w:type="spellStart"/>
+      <w:r>
+        <w:t>Shuguo</w:t>
+      </w:r>
+      <w:proofErr w:type="spellEnd"/>
+      <w:r>
+        <w:t xml:space="preserve"> Yang and </w:t>
+      </w:r>
+      <w:proofErr w:type="spellStart"/>
+      <w:r>
+        <w:t>Xiaoyan</w:t>
+      </w:r>
+      <w:proofErr w:type="spellEnd"/>
+      <w:r>
+        <w:t xml:space="preserve"> Yang</w:t>
+      </w:r>
+      <w:r>
+        <w:t xml:space="preserve"> titled ‘The Application of the Queuing Theory in the Traffic Flow of Intersection’</w:t>
+      </w:r>
+      <w:r>
+        <w:t xml:space="preserve"> delves into the concept of using queu</w:t>
+      </w:r>
+      <w:r>
+        <w:t>eing theory to analyse traffic conditions on an intersection</w:t>
+      </w:r>
+      <w:r>
+        <w:rPr>
+          <w:rStyle w:val="FootnoteReference"/>
+        </w:rPr>
+        <w:footnoteReference w:id="6"/>
+      </w:r>
+      <w:r>
+        <w:t xml:space="preserve"> which is similar to analysing car parks as it revolves around the same concept. </w:t>
+      </w:r>
+      <w:r>
+        <w:t xml:space="preserve">This paper </w:t>
+      </w:r>
+      <w:r>
+        <w:t>uses first hand</w:t>
+      </w:r>
+      <w:r>
+        <w:t xml:space="preserve"> data </w:t>
+      </w:r>
+      <w:r>
+        <w:t xml:space="preserve">as they acquire their data </w:t>
+      </w:r>
+      <w:r>
+        <w:t>from the intersection</w:t>
+      </w:r>
+      <w:r>
+        <w:t>. This can be seen on Table 1 on their paper</w:t>
+      </w:r>
+      <w:r>
+        <w:rPr>
+          <w:rStyle w:val="FootnoteReference"/>
+        </w:rPr>
+        <w:footnoteReference w:id="7"/>
+      </w:r>
+      <w:r>
+        <w:t xml:space="preserve">. </w:t>
+      </w:r>
+      <w:r>
+        <w:t xml:space="preserve">By collecting first hand data, the results generated from this paper would be reliable only in the location </w:t>
+      </w:r>
+      <w:r>
+        <w:t>that they acquired their results from</w:t>
+      </w:r>
+      <w:r>
+        <w:t>. They use the data to find the average number of cars arriving to the intersection. This paper then goes onto give the reader a clear and co</w:t>
+      </w:r>
+      <w:r>
+        <w:t>ncise conclusion by comparing their results from different scenarios i.e. comparing the overall probability that there will be zero cars left in the queue in an intersection with two, three and four lanes. It further enforces the fact that using queuing theory is a sound and practical approach when dealing with vehicles and roads as this model can give a huge insight onto vehicles waiting on the road.</w:t>
+      </w:r>
+    </w:p>
+    <w:p>
+      <w:r>
+        <w:t>Machine Learning –</w:t>
+      </w:r>
+    </w:p>
+    <w:p>
+      <w:r>
+        <w:t xml:space="preserve">With technology rapidly increasing and </w:t>
+      </w:r>
+      <w:r>
+        <w:t>most of the technology we use are</w:t>
+      </w:r>
+      <w:r>
+        <w:t xml:space="preserve"> becoming automated, the rise of Artificial Intelligence (AI) is beco</w:t>
+      </w:r>
+      <w:r>
+        <w:t>ming more and mor</w:t>
+      </w:r>
+      <w:r>
+        <w:t>e dominant. AI in essence</w:t>
+      </w:r>
+      <w:r>
+        <w:t xml:space="preserve"> involves machines that behave, </w:t>
+      </w:r>
+      <w:r>
+        <w:t>e.g</w:t>
+      </w:r>
+      <w:r>
+        <w:t>. think, like humans</w:t>
+      </w:r>
+      <w:r>
+        <w:rPr>
+          <w:rStyle w:val="FootnoteReference"/>
+        </w:rPr>
+        <w:footnoteReference w:id="8"/>
+      </w:r>
+      <w:r>
+        <w:t>.</w:t>
+      </w:r>
+      <w:r>
+        <w:t xml:space="preserve"> There is then a multitude of categories that fall under AI and ‘Machine Learning’ is one of them. Machine learning is all primarily about detecting patterns in data and identifying future patterns based on historic patterns to make a solid prediction. A common example is the autocorrect feature in Google. If you misspell something on Google, Google will suggest the correct word. </w:t>
+      </w:r>
+    </w:p>
+    <w:p>
+      <w:r>
+        <w:t>Machine learning is on the rise when it is used in conjunction with vehicles. More and more vehicles are incorporating AI into them. An example of this is the Tesla’s autopilot feature. And as the world progresses further, the further we progress up the autonomous levels.</w:t>
+      </w:r>
+      <w:r>
+        <w:t xml:space="preserve"> W</w:t>
+      </w:r>
+      <w:r>
+        <w:t>e are moving towards a Level 3 autonomous society</w:t>
+      </w:r>
+      <w:r>
+        <w:t xml:space="preserve">. Level </w:t>
+      </w:r>
+      <w:proofErr w:type="gramStart"/>
+      <w:r>
+        <w:t xml:space="preserve">3 </w:t>
+      </w:r>
+      <w:proofErr w:type="spellStart"/>
+      <w:r>
+        <w:t>autonomousity</w:t>
+      </w:r>
+      <w:proofErr w:type="spellEnd"/>
+      <w:proofErr w:type="gramEnd"/>
+      <w:r>
+        <w:t xml:space="preserve"> revolves around the car actively scanning and monitoring the environment by using external sensors such as LiDAR, infrared sensors, ultrasonic sensors etc. A</w:t>
+      </w:r>
+      <w:r>
+        <w:t>nd quite recently</w:t>
+      </w:r>
+      <w:r>
+        <w:t xml:space="preserve">, a vehicle that aims to provide complete level 4 </w:t>
+      </w:r>
+      <w:proofErr w:type="spellStart"/>
+      <w:r>
+        <w:t>autonomousity</w:t>
+      </w:r>
+      <w:proofErr w:type="spellEnd"/>
+      <w:r>
+        <w:t xml:space="preserve"> was showcased in CES 2018</w:t>
+      </w:r>
+      <w:r>
+        <w:rPr>
+          <w:rStyle w:val="FootnoteReference"/>
+        </w:rPr>
+        <w:footnoteReference w:id="9"/>
+      </w:r>
+      <w:r>
+        <w:t>. As you can see, machine learning and vehicles does go hand in hand.</w:t>
+      </w:r>
+    </w:p>
+    <w:p>
+      <w:r>
+        <w:t>There are many algorithms to use when it comes to incorporating machine learning. An important factor in choosing what algorithm to use depends on the data you are dealing with.</w:t>
+      </w:r>
+      <w:r>
+        <w:t xml:space="preserve"> In this report, </w:t>
+      </w:r>
+      <w:r>
+        <w:lastRenderedPageBreak/>
+        <w:t>logistic regression will be used as it is the most sound and pract</w:t>
+      </w:r>
+      <w:r>
+        <w:t xml:space="preserve">ical approach with the data that we will be dealing with. The reason for this is because logistic regression is </w:t>
+      </w:r>
+      <w:r>
+        <w:t xml:space="preserve">typically </w:t>
+      </w:r>
+      <w:r>
+        <w:t xml:space="preserve">used </w:t>
+      </w:r>
+      <w:r>
+        <w:t xml:space="preserve">when the dependent variables are binary. Logistic regression is used to predict one outcome out of a possible two outcomes. For example, given a scenario where a patient who </w:t>
+      </w:r>
+      <w:r>
+        <w:t>was being tested</w:t>
+      </w:r>
+      <w:r>
+        <w:t xml:space="preserve"> for asthma, the only outcomes would either be ‘yes’ or ‘no’. Likewise, in the context of parking bays, the parking bay is either occupied or vacant. There can be no </w:t>
+      </w:r>
+      <w:proofErr w:type="spellStart"/>
+      <w:r>
+        <w:t>inbetween</w:t>
+      </w:r>
+      <w:proofErr w:type="spellEnd"/>
+      <w:r>
+        <w:t xml:space="preserve">. </w:t>
+      </w:r>
+      <w:r>
+        <w:t>For this reason alone, logistic regressio</w:t>
+      </w:r>
+      <w:r>
+        <w:t xml:space="preserve">n the ideal algorithm to use. </w:t>
+      </w:r>
+    </w:p>
+    <w:p>
+      <w:r>
+        <w:t>The logistic regression is modelled with the following equation:</w:t>
+      </w:r>
+    </w:p>
+    <w:p>
+      <w:r>
+        <w:t xml:space="preserve"> </w:t>
+      </w:r>
+      <m:oMath>
+        <m:r>
+          <w:rPr>
+            <w:rFonts w:ascii="Cambria Math" w:hAnsi="Cambria Math"/>
+          </w:rPr>
+          <m:t>p=</m:t>
+        </m:r>
+        <m:f>
+          <m:fPr>
+            <m:ctrlPr>
+              <w:rPr>
+                <w:rFonts w:ascii="Cambria Math" w:hAnsi="Cambria Math"/>
+                <w:i/>
+              </w:rPr>
+            </m:ctrlPr>
+          </m:fPr>
+          <m:num>
+            <m:r>
+              <w:rPr>
+                <w:rFonts w:ascii="Cambria Math" w:hAnsi="Cambria Math"/>
+              </w:rPr>
+              <m:t>1</m:t>
+            </m:r>
+          </m:num>
+          <m:den>
+            <m:r>
+              <w:rPr>
+                <w:rFonts w:ascii="Cambria Math" w:hAnsi="Cambria Math"/>
+              </w:rPr>
+              <m:t>1+</m:t>
+            </m:r>
+            <m:sSup>
+              <m:sSupPr>
+                <m:ctrlPr>
+                  <w:rPr>
+                    <w:rFonts w:ascii="Cambria Math" w:hAnsi="Cambria Math"/>
+                    <w:i/>
+                  </w:rPr>
+                </m:ctrlPr>
+              </m:sSupPr>
+              <m:e>
+                <m:r>
+                  <w:rPr>
+                    <w:rFonts w:ascii="Cambria Math" w:hAnsi="Cambria Math"/>
+                  </w:rPr>
+                  <m:t>e</m:t>
+                </m:r>
+              </m:e>
+              <m:sup>
+                <m:r>
+                  <w:rPr>
+                    <w:rFonts w:ascii="Cambria Math" w:hAnsi="Cambria Math"/>
+                  </w:rPr>
+                  <m:t>-(</m:t>
+                </m:r>
+                <m:sSub>
+                  <m:sSubPr>
+                    <m:ctrlPr>
+                      <w:rPr>
+                        <w:rFonts w:ascii="Cambria Math" w:hAnsi="Cambria Math"/>
+                        <w:i/>
+                      </w:rPr>
+                    </m:ctrlPr>
+                  </m:sSubPr>
+                  <m:e>
+                    <m:r>
+                      <w:rPr>
+                        <w:rFonts w:ascii="Cambria Math" w:hAnsi="Cambria Math"/>
+                      </w:rPr>
+                      <m:t>b</m:t>
+                    </m:r>
+                  </m:e>
+                  <m:sub>
+                    <m:r>
+                      <w:rPr>
+                        <w:rFonts w:ascii="Cambria Math" w:hAnsi="Cambria Math"/>
+                      </w:rPr>
+                      <m:t>0</m:t>
+                    </m:r>
+                  </m:sub>
+                </m:sSub>
+                <m:r>
+                  <w:rPr>
+                    <w:rFonts w:ascii="Cambria Math" w:hAnsi="Cambria Math"/>
+                  </w:rPr>
+                  <m:t xml:space="preserve">+ </m:t>
+                </m:r>
+                <m:sSub>
+                  <m:sSubPr>
+                    <m:ctrlPr>
+                      <w:rPr>
+                        <w:rFonts w:ascii="Cambria Math" w:hAnsi="Cambria Math"/>
+                        <w:i/>
+                      </w:rPr>
+                    </m:ctrlPr>
+                  </m:sSubPr>
+                  <m:e>
+                    <m:r>
+                      <w:rPr>
+                        <w:rFonts w:ascii="Cambria Math" w:hAnsi="Cambria Math"/>
+                      </w:rPr>
+                      <m:t>b</m:t>
+                    </m:r>
+                  </m:e>
+                  <m:sub>
+                    <m:r>
+                      <w:rPr>
+                        <w:rFonts w:ascii="Cambria Math" w:hAnsi="Cambria Math"/>
+                      </w:rPr>
+                      <m:t>1</m:t>
+                    </m:r>
+                  </m:sub>
+                </m:sSub>
+                <m:r>
+                  <w:rPr>
+                    <w:rFonts w:ascii="Cambria Math" w:hAnsi="Cambria Math"/>
+                  </w:rPr>
+                  <m:t>x)</m:t>
+                </m:r>
+              </m:sup>
+            </m:sSup>
+          </m:den>
+        </m:f>
+      </m:oMath>
+    </w:p>
+    <w:p>
+      <w:r>
+        <w:t>Logistic regression uses maximum likelihood estimation (MLE) to obtain the coefficients in the above equation. This can be thought of as fine tuning the model so that the model will be able to give us a clear and more accurate model to use.</w:t>
+      </w:r>
+    </w:p>
+    <w:p/>
+    <w:p/>
+    <w:p/>
+    <w:p/>
+    <w:p/>
+    <w:p/>
+    <w:p/>
+    <w:p/>
+    <w:p/>
+    <w:p/>
+    <w:p/>
+    <w:p/>
+    <w:p/>
+    <w:p/>
+    <w:p/>
+    <w:p/>
     <w:p/>
     <w:p/>
     <w:p>
@@ -3721,18 +4409,13 @@
         <w:pStyle w:val="Heading2"/>
       </w:pPr>
       <w:r>
+        <w:lastRenderedPageBreak/>
         <w:t>Aim and Objectives:</w:t>
       </w:r>
     </w:p>
     <w:p>
       <w:r>
-        <w:t>The aim of this project is to help solve an on-going problem most car drivers face daily; finding an available bay to park in. This project will aid and help car drivers find a car parking bay that they’ll be able to park in without driving further than necessary</w:t>
-      </w:r>
-      <w:r>
-        <w:t>.</w:t>
-      </w:r>
-      <w:r>
-        <w:t xml:space="preserve"> </w:t>
+        <w:t xml:space="preserve">The aim of this project is to help solve an on-going problem most car drivers face daily; finding an available bay to park in. This project will aid and help car drivers find a car parking bay that they’ll be able to park in without driving further than necessary. </w:t>
       </w:r>
     </w:p>
     <w:p>
@@ -3749,16 +4432,7 @@
         </w:numPr>
       </w:pPr>
       <w:r>
-        <w:t xml:space="preserve">Creating </w:t>
-      </w:r>
-      <w:r>
-        <w:t>the</w:t>
-      </w:r>
-      <w:r>
-        <w:t xml:space="preserve"> sensor</w:t>
-      </w:r>
-      <w:r>
-        <w:t xml:space="preserve"> :</w:t>
+        <w:t>Creating the sensor :</w:t>
       </w:r>
     </w:p>
     <w:p>
@@ -3767,19 +4441,7 @@
         <w:ind w:left="1440"/>
       </w:pPr>
       <w:r>
-        <w:t xml:space="preserve">This will be achieved by creating a sensor (using an Arduino Uno) that will record the data from an ultrasonic sensor, GPS module and </w:t>
-      </w:r>
-      <w:r>
-        <w:t xml:space="preserve">a </w:t>
-      </w:r>
-      <w:r>
-        <w:t>thermistor module</w:t>
-      </w:r>
-      <w:r>
-        <w:t xml:space="preserve"> as well as an integrated Wi-Fi module</w:t>
-      </w:r>
-      <w:r>
-        <w:t xml:space="preserve">. </w:t>
+        <w:t xml:space="preserve">This will be achieved by creating a sensor (using an Arduino Uno) that will record the data from an ultrasonic sensor, GPS module and a thermistor module as well as an integrated Wi-Fi module. </w:t>
       </w:r>
     </w:p>
     <w:p>
@@ -3806,16 +4468,7 @@
         <w:ind w:left="1440"/>
       </w:pPr>
       <w:r>
-        <w:t xml:space="preserve">Once the modules acknowledge a drastic change in </w:t>
-      </w:r>
-      <w:r>
-        <w:t>the environment,</w:t>
-      </w:r>
-      <w:r>
-        <w:t xml:space="preserve"> the results will be shown to the user via an app hence indicating whether or no</w:t>
-      </w:r>
-      <w:r>
-        <w:t>t the bay is vacant or occupied based on the change in environment.</w:t>
+        <w:t>Once the modules acknowledge a drastic change in the environment, the results will be shown to the user via an app hence indicating whether or not the bay is vacant or occupied based on the change in environment.</w:t>
       </w:r>
     </w:p>
     <w:p>
@@ -3842,46 +4495,7 @@
         <w:ind w:left="1440"/>
       </w:pPr>
       <w:r>
-        <w:t>As well as that, the app will learn how the data correlates to the bay being vacant or occupied, essentially machine learning. This will be achieved by implementing t</w:t>
-      </w:r>
-      <w:r>
-        <w:t>he concept of neural network as well as</w:t>
-      </w:r>
-      <w:r>
-        <w:t xml:space="preserve"> using the logistic</w:t>
-      </w:r>
-      <w:r>
-        <w:t xml:space="preserve"> regression</w:t>
-      </w:r>
-      <w:r>
-        <w:t xml:space="preserve"> algorithm. The reason for using the logistic</w:t>
-      </w:r>
-      <w:r>
-        <w:t xml:space="preserve"> regression</w:t>
-      </w:r>
-      <w:r>
-        <w:t xml:space="preserve"> algorithm is because</w:t>
-      </w:r>
-      <w:r>
-        <w:t xml:space="preserve"> it is </w:t>
-      </w:r>
-      <w:r>
-        <w:t>u</w:t>
-      </w:r>
-      <w:r>
-        <w:t xml:space="preserve">sed to answer </w:t>
-      </w:r>
-      <w:r>
-        <w:t xml:space="preserve">questions </w:t>
-      </w:r>
-      <w:r>
-        <w:t xml:space="preserve">that has binary answers (i.e. two possible answers) </w:t>
-      </w:r>
-      <w:r>
-        <w:t>and this fits my situation as there are only 2 answers in my context; the parking bay is either occupied or vacant. By implementing this feature, the app will be able to predict whether or not the bay is being used and will come in handy if for some reason the sensor cannot fulfil its purpose (e.g. if there are networking issues, wiring issues, exte</w:t>
-      </w:r>
-      <w:r>
-        <w:t>rnal factors such as rain etc.).</w:t>
+        <w:t>As well as that, the app will learn how the data correlates to the bay being vacant or occupied, essentially machine learning. This will be achieved by implementing the concept of neural network as well as using the logistic regression algorithm. The reason for using the logistic regression algorithm is because it is used to answer questions that has binary answers (i.e. two possible answers) and this fits my situation as there are only 2 answers in my context; the parking bay is either occupied or vacant. By implementing this feature, the app will be able to predict whether or not the bay is being used and will come in handy if for some reason the sensor cannot fulfil its purpose (e.g. if there are networking issues, wiring issues, external factors such as rain etc.).</w:t>
       </w:r>
     </w:p>
     <w:p>
@@ -3935,16 +4549,7 @@
         <w:ind w:left="1440"/>
       </w:pPr>
       <w:r>
-        <w:t xml:space="preserve">Designing how the sensor should look </w:t>
-      </w:r>
-      <w:r>
-        <w:t xml:space="preserve">aesthetically in order to </w:t>
-      </w:r>
-      <w:r>
-        <w:t xml:space="preserve">make the sensor more efficient in terms of accurately reading the </w:t>
-      </w:r>
-      <w:r>
-        <w:t>changes in environment.</w:t>
+        <w:t>Designing how the sensor should look aesthetically in order to make the sensor more efficient in terms of accurately reading the changes in environment.</w:t>
       </w:r>
     </w:p>
     <w:p>
@@ -3971,89 +4576,19 @@
         <w:ind w:left="1440"/>
       </w:pPr>
       <w:r>
-        <w:t>The app will be developed for the android platform.</w:t>
-      </w:r>
-      <w:r>
-        <w:t xml:space="preserve"> As well as that, it will be developed using the Agile methodology.</w:t>
-      </w:r>
-      <w:r>
-        <w:t xml:space="preserve"> The app will fetch data from the server and populate a map which wil</w:t>
-      </w:r>
-      <w:r>
-        <w:t>l show parking bays that are vac</w:t>
-      </w:r>
-      <w:r>
-        <w:t>ant</w:t>
-      </w:r>
-      <w:r>
-        <w:t xml:space="preserve"> </w:t>
-      </w:r>
-      <w:r>
-        <w:t>/</w:t>
-      </w:r>
-      <w:r>
-        <w:t xml:space="preserve"> </w:t>
-      </w:r>
-      <w:r>
-        <w:t xml:space="preserve">occupied near the </w:t>
+        <w:t xml:space="preserve">The app will be developed for the android platform. As well as that, it will be developed using the </w:t>
+      </w:r>
+      <w:proofErr w:type="gramStart"/>
+      <w:r>
+        <w:t>Agile</w:t>
+      </w:r>
+      <w:proofErr w:type="gramEnd"/>
+      <w:r>
+        <w:t xml:space="preserve"> methodology. The app will fetch data from the server and populate a map which will show parking bays that are vacant / occupied near the user. Furthermore, the app will need to be user friendly and not have too much elements for the user to interact with as this app will typically be used whilst the user is behind the wheel of a car so every effort will be made to ensure the user </w:t>
       </w:r>
       <w:r>
         <w:lastRenderedPageBreak/>
-        <w:t xml:space="preserve">user. Furthermore, the app will need to be user friendly and not have too </w:t>
-      </w:r>
-      <w:r>
-        <w:t>much elements for the user to interact</w:t>
-      </w:r>
-      <w:r>
-        <w:t xml:space="preserve"> wit</w:t>
-      </w:r>
-      <w:r>
-        <w:t>h</w:t>
-      </w:r>
-      <w:r>
-        <w:t xml:space="preserve"> as this </w:t>
-      </w:r>
-      <w:r>
-        <w:t xml:space="preserve">app will typically be </w:t>
-      </w:r>
-      <w:r>
-        <w:t xml:space="preserve">used whilst the user is behind the wheel of </w:t>
-      </w:r>
-      <w:r>
-        <w:t>a</w:t>
-      </w:r>
-      <w:r>
-        <w:t xml:space="preserve"> car so every effort will be made to ensure the user focuses on the road and not on the app</w:t>
-      </w:r>
-      <w:r>
-        <w:t xml:space="preserve"> as this could pose a danger to the driver</w:t>
-      </w:r>
-      <w:r>
-        <w:t xml:space="preserve">. The app </w:t>
-      </w:r>
-      <w:r>
-        <w:t>will</w:t>
-      </w:r>
-      <w:r>
-        <w:t xml:space="preserve"> be laid out in such a way that the user </w:t>
-      </w:r>
-      <w:r>
-        <w:t>should</w:t>
-      </w:r>
-      <w:r>
-        <w:t xml:space="preserve"> know enough information </w:t>
-      </w:r>
-      <w:r>
-        <w:t>by</w:t>
-      </w:r>
-      <w:r>
-        <w:t xml:space="preserve"> interacting with the app </w:t>
-      </w:r>
-      <w:r>
-        <w:t>by</w:t>
-      </w:r>
-      <w:r>
-        <w:t xml:space="preserve"> no more than 5 seconds.</w:t>
+        <w:t>focuses on the road and not on the app as this could pose a danger to the driver. The app will be laid out in such a way that the user should know enough information by interacting with the app by no more than 5 seconds.</w:t>
       </w:r>
     </w:p>
     <w:p/>
@@ -4086,6 +4621,7 @@
         <w:pStyle w:val="Heading1"/>
       </w:pPr>
       <w:r>
+        <w:lastRenderedPageBreak/>
         <w:t>Requirements</w:t>
       </w:r>
     </w:p>
@@ -4096,462 +4632,12 @@
     </w:p>
     <w:p>
       <w:r>
-        <w:t xml:space="preserve">To gather the requirements </w:t>
-      </w:r>
-      <w:r>
-        <w:t>for</w:t>
-      </w:r>
-      <w:r>
-        <w:t xml:space="preserve"> this project, I have used a range of requirement </w:t>
-      </w:r>
-      <w:r>
-        <w:t>gathering techniques such as creating a prototype to see any improvements or</w:t>
-      </w:r>
-      <w:r>
-        <w:t xml:space="preserve"> to see</w:t>
-      </w:r>
-      <w:r>
-        <w:t xml:space="preserve"> any missing requirements</w:t>
-      </w:r>
-      <w:r>
-        <w:t>.</w:t>
-      </w:r>
-      <w:r>
-        <w:t xml:space="preserve"> By doing this I’ll be able to see if my prototype is practical.</w:t>
-      </w:r>
-      <w:r>
-        <w:t xml:space="preserve"> Furthermore, I compared </w:t>
-      </w:r>
-      <w:r>
-        <w:t>different devices</w:t>
-      </w:r>
-      <w:r>
-        <w:t>/apps</w:t>
-      </w:r>
-      <w:r>
-        <w:t xml:space="preserve"> already out there in the public, that tries to combat the problem stated.</w:t>
-      </w:r>
-      <w:r>
-        <w:t xml:space="preserve"> By comparing and contrasting different devices to each other, I will be able to gain a huge insight on the common requirements they fulfil as well as seeing any potential requirements they may have missed out</w:t>
-      </w:r>
-      <w:r>
-        <w:t xml:space="preserve"> thus</w:t>
-      </w:r>
-      <w:r>
-        <w:t xml:space="preserve"> making my prototype unique.</w:t>
-      </w:r>
-    </w:p>
-    <w:p>
-      <w:r>
-        <w:t xml:space="preserve">Firstly, </w:t>
-      </w:r>
-      <w:r>
-        <w:t>I have looked at alternative solutions proposed by different companies to combat the problem stated. One of the IT giants; Google, is already making progress in terms finding a solution to this problem.  They have implemented a solution and it is available on Google Maps. Their solution works using historic data with machine learning to predict the availability of car parking bays</w:t>
-      </w:r>
-      <w:r>
-        <w:rPr>
-          <w:rStyle w:val="FootnoteReference"/>
-        </w:rPr>
-        <w:footnoteReference w:id="4"/>
-      </w:r>
-      <w:r>
-        <w:t xml:space="preserve">. Whilst this is a step in the right direction to solving the problem described, it is not as accurate as having a physical sensor embedded to the parking bays. As the world progresses further in technology, more and more devices are being connected to the internet, the concept of IoT (internet of things) will be greatly beneficial here and will outperform the use of machine learning. </w:t>
-      </w:r>
-    </w:p>
-    <w:p>
-      <w:r>
-        <w:t>Another solution proposed by the start-up company, AppyParking, is also aiming to tackle the problem. AppyParking uses a sensor that is embedded onto the road and provides real time updates to the user via their app. Their solution is currently implemented in Westminster and Coventry. Their sensors has immensely helped with the problem outlined as it has helped Coventry City Council recognise an approximate £475000 lost revenue due to parking bays that were not either used or placed efficiently</w:t>
-      </w:r>
-      <w:r>
-        <w:rPr>
-          <w:rStyle w:val="FootnoteReference"/>
-        </w:rPr>
-        <w:footnoteReference w:id="5"/>
-      </w:r>
-      <w:r>
-        <w:t xml:space="preserve"> whilst providing users real time updates to the available parking bays which in turn has led to 30% fewer miles driven looking for bays and 22% reduction in parking congestion during peak hours</w:t>
-      </w:r>
-      <w:r>
-        <w:rPr>
-          <w:rStyle w:val="FootnoteReference"/>
-        </w:rPr>
-        <w:footnoteReference w:id="6"/>
-      </w:r>
-      <w:r>
-        <w:t>. Whilst this is similar to my proposed solution, it lacks the use of machine learning which would be greatly beneficial because in the unfortunate event the sensor stops working, the app would not be able to tell if the bay is vacant or occupied.</w:t>
-      </w:r>
-    </w:p>
-    <w:p>
-      <w:r>
-        <w:t>Moreover, another company that is</w:t>
-      </w:r>
-      <w:r>
-        <w:t xml:space="preserve"> closely related to this field is Inrix. They work closely with companies such as BMW and Audi. Inrix also gathers data regarding car parks and congestion on the roads in order to provide a huge collection of data in order to understand the current trend and patterns of road usage as well as making the roads more efficient. One idea that they have proposed </w:t>
-      </w:r>
-      <w:r>
-        <w:lastRenderedPageBreak/>
-        <w:t>to combat this problem is to use ultrasonic sensors</w:t>
-      </w:r>
-      <w:r>
-        <w:rPr>
-          <w:rStyle w:val="FootnoteReference"/>
-        </w:rPr>
-        <w:footnoteReference w:id="7"/>
-      </w:r>
-      <w:r>
-        <w:t xml:space="preserve">. Their method revolves around fitting cars with ultrasonic sensors as opposed to </w:t>
-      </w:r>
-      <w:r>
-        <w:t xml:space="preserve">more evasive methods such as physically implanting sensors on the road. This has its pros and cons. It is more economically viable to implant sensors on cars rather than on roads as that would mean less cost since there would be no need to refurbish the roads to incorporate sensors. </w:t>
-      </w:r>
-    </w:p>
-    <w:p/>
-    <w:p>
-      <w:r>
-        <w:t xml:space="preserve">I have created my prototype electronically using the microcontrollers such as the Arduino Uno. As well as that, I bought the required components </w:t>
-      </w:r>
-    </w:p>
-    <w:p>
-      <w:r>
-        <w:t>Tech Stack</w:t>
-      </w:r>
-      <w:r>
-        <w:t>,</w:t>
-      </w:r>
-    </w:p>
-    <w:p>
-      <w:r>
-        <w:t>Diagrams (UML, Sequence, Action)</w:t>
-      </w:r>
-    </w:p>
-    <w:p>
-      <w:pPr>
-        <w:pStyle w:val="Heading1"/>
-      </w:pPr>
-    </w:p>
-    <w:p>
-      <w:pPr>
-        <w:pStyle w:val="Heading1"/>
-      </w:pPr>
-    </w:p>
-    <w:p>
-      <w:pPr>
-        <w:pStyle w:val="Heading1"/>
-      </w:pPr>
-    </w:p>
-    <w:p>
-      <w:pPr>
-        <w:pStyle w:val="Heading1"/>
-      </w:pPr>
-    </w:p>
-    <w:p>
-      <w:pPr>
-        <w:pStyle w:val="Heading1"/>
-      </w:pPr>
-    </w:p>
-    <w:p>
-      <w:pPr>
-        <w:pStyle w:val="Heading1"/>
-      </w:pPr>
-    </w:p>
-    <w:p>
-      <w:pPr>
-        <w:pStyle w:val="Heading1"/>
-      </w:pPr>
-    </w:p>
-    <w:p>
-      <w:pPr>
-        <w:pStyle w:val="Heading1"/>
-      </w:pPr>
-    </w:p>
-    <w:p>
-      <w:pPr>
-        <w:pStyle w:val="Heading1"/>
-      </w:pPr>
-    </w:p>
-    <w:p>
-      <w:pPr>
-        <w:pStyle w:val="Heading1"/>
-      </w:pPr>
-    </w:p>
-    <w:p>
-      <w:pPr>
-        <w:pStyle w:val="Heading1"/>
-      </w:pPr>
-    </w:p>
-    <w:p>
-      <w:pPr>
-        <w:pStyle w:val="Heading1"/>
-      </w:pPr>
-    </w:p>
-    <w:p>
-      <w:pPr>
-        <w:pStyle w:val="Heading1"/>
-      </w:pPr>
-    </w:p>
-    <w:p>
-      <w:pPr>
-        <w:pStyle w:val="Heading1"/>
-      </w:pPr>
-    </w:p>
-    <w:p>
-      <w:pPr>
-        <w:pStyle w:val="Heading1"/>
-      </w:pPr>
-    </w:p>
-    <w:p>
-      <w:pPr>
-        <w:pStyle w:val="Heading1"/>
-      </w:pPr>
-    </w:p>
-    <w:p>
-      <w:pPr>
-        <w:pStyle w:val="Heading1"/>
-      </w:pPr>
-      <w:r>
-        <w:lastRenderedPageBreak/>
-        <w:t>Literature Review</w:t>
-      </w:r>
-    </w:p>
-    <w:p>
-      <w:r>
-        <w:t>There have been multiple documents produced and publish</w:t>
-      </w:r>
-      <w:r>
-        <w:t>ed</w:t>
-      </w:r>
-      <w:r>
-        <w:t xml:space="preserve"> regarding the issue around </w:t>
-      </w:r>
-      <w:r>
-        <w:t>car parks</w:t>
-      </w:r>
-      <w:r>
-        <w:t>; w</w:t>
-      </w:r>
-      <w:r>
-        <w:t>hether it is the mathematics behind it or a simulati</w:t>
-      </w:r>
-      <w:r>
-        <w:t xml:space="preserve">ng the </w:t>
-      </w:r>
-      <w:r>
-        <w:t>construction of a parking lot</w:t>
-      </w:r>
-      <w:r>
-        <w:t>. As well as that there are documents providing in depth articles from well-known established bodies such as the RAC foundation.  These documents can vary from articles and publications to thesis’s.  In this section of the report, you will be updated and be equipped with the latest works currently being undertaken in the parking community within traffic engineering as well as getting a brief overview of the mathematics behind it.</w:t>
-      </w:r>
-    </w:p>
-    <w:p>
-      <w:r>
-        <w:t xml:space="preserve">Queuing Theory – </w:t>
-      </w:r>
-    </w:p>
-    <w:p>
-      <w:r>
-        <w:t>Queues are everywhere. They can be observed in the most obvious places such as customers lining up to pay for their goods in a</w:t>
-      </w:r>
-      <w:r>
-        <w:t xml:space="preserve"> shop, patients being on a waiting list to see the GP </w:t>
-      </w:r>
-      <w:r>
-        <w:t xml:space="preserve">or drivers waiting their turn to fill up their car in a petrol station. Queues can also be found in </w:t>
-      </w:r>
-      <w:r>
-        <w:t>places</w:t>
-      </w:r>
-      <w:r>
-        <w:t xml:space="preserve"> where the average person wouldn’t typically realise they’d f</w:t>
-      </w:r>
-      <w:r>
-        <w:t xml:space="preserve">ind a queue as instructions being executed on a CPU or sending and receiving packets of data to browse the internet. </w:t>
-      </w:r>
-      <w:r>
-        <w:t xml:space="preserve">Queuing theory was first written by Danish mathematician, </w:t>
-      </w:r>
-      <w:r>
-        <w:t>Agner Krarup Erlang</w:t>
-      </w:r>
-      <w:r>
-        <w:t>, back in 1909</w:t>
-      </w:r>
-      <w:r>
-        <w:t>. Agner worked at a telephone exchange which consisted of using jack plugs and plugging them into a circuit to route phone calls. Agner wanted to know how many circuits was needed to provide a sufficient service to a local village and thus began researching and then published his findings in the pa</w:t>
-      </w:r>
-      <w:r>
-        <w:t>per ‘The Theory of Probabilities and Telephone Conversations’</w:t>
-      </w:r>
-      <w:r>
-        <w:rPr>
-          <w:rStyle w:val="FootnoteReference"/>
-        </w:rPr>
-        <w:footnoteReference w:id="8"/>
-      </w:r>
-      <w:r>
-        <w:t xml:space="preserve">. </w:t>
-      </w:r>
-    </w:p>
-    <w:p>
-      <w:r>
-        <w:t xml:space="preserve">Queueing theory in its simplest form, deals with problems involved with queues or waiting. Most problems regarding this concept have 2 </w:t>
-      </w:r>
-      <w:r>
-        <w:t>entities</w:t>
-      </w:r>
-      <w:r>
-        <w:t xml:space="preserve"> in common; </w:t>
-      </w:r>
-      <w:r>
-        <w:t>‘</w:t>
-      </w:r>
-      <w:r>
-        <w:t>queue</w:t>
-      </w:r>
-      <w:r>
-        <w:t>’</w:t>
-      </w:r>
-      <w:r>
-        <w:t xml:space="preserve"> and</w:t>
-      </w:r>
-      <w:r>
-        <w:t xml:space="preserve"> an</w:t>
-      </w:r>
-      <w:r>
-        <w:t xml:space="preserve"> </w:t>
-      </w:r>
-      <w:r>
-        <w:t>‘activity’</w:t>
-      </w:r>
-      <w:r>
-        <w:t xml:space="preserve">. </w:t>
-      </w:r>
-      <w:r>
-        <w:t>‘</w:t>
-      </w:r>
-      <w:r>
-        <w:t>Queue</w:t>
-      </w:r>
-      <w:r>
-        <w:t>’</w:t>
-      </w:r>
-      <w:r>
-        <w:t xml:space="preserve"> is the current wait and </w:t>
-      </w:r>
-      <w:r>
-        <w:t>‘</w:t>
-      </w:r>
-      <w:r>
-        <w:t>activity</w:t>
-      </w:r>
-      <w:r>
-        <w:t xml:space="preserve">’ is the server. So </w:t>
-      </w:r>
-      <w:r>
-        <w:t xml:space="preserve">a practical situation </w:t>
-      </w:r>
-      <w:r>
-        <w:t xml:space="preserve">would be a </w:t>
-      </w:r>
-      <w:r>
-        <w:t>queue</w:t>
-      </w:r>
-      <w:r>
-        <w:t xml:space="preserve"> that </w:t>
-      </w:r>
-      <w:r>
-        <w:t>represent</w:t>
-      </w:r>
-      <w:r>
-        <w:t>ed a</w:t>
-      </w:r>
-      <w:r>
-        <w:t xml:space="preserve"> queue of customers and activity would represent a staff me</w:t>
-      </w:r>
-      <w:r>
-        <w:t>mber at the cash till. The staff member</w:t>
-      </w:r>
-      <w:r>
-        <w:t xml:space="preserve"> deals with the customers one by one effectively taking care of the </w:t>
-      </w:r>
-      <w:r>
-        <w:t>queue</w:t>
-      </w:r>
-      <w:r>
-        <w:t>.</w:t>
-      </w:r>
-      <w:r>
-        <w:t xml:space="preserve"> </w:t>
-      </w:r>
-    </w:p>
-    <w:p>
-      <w:r>
-        <w:t>There are some characteristics to these entities that are pres</w:t>
-      </w:r>
-      <w:r>
-        <w:t xml:space="preserve">ent in every queuing problem. The activity would need to determine on what the queue discipline would be i.e. FIFO (first in first out), LIFO (last in first out) etc. Another concept present in queuing problems is understanding what type of queue are we dealing with. Baulking; where customers decide not to join the queue if it’s too long, reneging; where customers leave the queue if they have waited for too long to be served or jockeying; customers switch between queues if it’ll help them get served quicker. Furthermore, another important variable to consider when dealing with queuing theory is understanding the behaviour of the arrival process. This means understanding how customers would join the queue; e.g. in fixed timed intervals or variable times, would they join it as a group or as a single entity. </w:t>
-      </w:r>
-    </w:p>
-    <w:p/>
-    <w:p/>
-    <w:p/>
-    <w:p/>
-    <w:p>
-      <w:r>
-        <w:lastRenderedPageBreak/>
-        <w:t>‘Applicability of information technologies in parking area capacity optimization’</w:t>
-      </w:r>
-      <w:r>
-        <w:t xml:space="preserve"> written by </w:t>
-      </w:r>
-      <w:r>
-        <w:t xml:space="preserve">Maršanić Robert and </w:t>
-      </w:r>
-      <w:r>
-        <w:t>Pupavac Drago</w:t>
-      </w:r>
-      <w:r>
-        <w:t xml:space="preserve"> is a research paper how to efficiently design parking areas based on waiting-line models</w:t>
-      </w:r>
-      <w:r>
-        <w:t>; also known as queuing theory</w:t>
-      </w:r>
-      <w:r>
-        <w:rPr>
-          <w:rStyle w:val="FootnoteReference"/>
-        </w:rPr>
-        <w:footnoteReference w:id="9"/>
-      </w:r>
-      <w:r>
-        <w:t xml:space="preserve">. </w:t>
-      </w:r>
-      <w:r>
-        <w:t>In their paper, they were trying to find an efficient model to use for their car park, ‘Delta’ located in a</w:t>
-      </w:r>
-      <w:r>
-        <w:t xml:space="preserve"> city in Croatia. They compared their findings with different models of car parks i.e. a car park with a single-channel queueing model and a multichannel queueing model and found out that having a single-channel queueing model is not as efficient as having a multichannel queueing model as the single-channel service deteriorates in peak hours as it cannot cater for all the vehicles arriving during peak hours.</w:t>
-      </w:r>
-    </w:p>
-    <w:p>
-      <w:r>
-        <w:t xml:space="preserve">Furthermore, </w:t>
-      </w:r>
-      <w:r>
-        <w:t>the</w:t>
-      </w:r>
-      <w:r>
-        <w:t xml:space="preserve"> research paper from Shuguo Yang and </w:t>
-      </w:r>
-      <w:r>
-        <w:t>Xiaoyan Yang</w:t>
-      </w:r>
-      <w:r>
-        <w:t xml:space="preserve"> titled ‘The Application of the Queuing Theory in the Traffic Flow of Intersection’</w:t>
-      </w:r>
-      <w:r>
-        <w:t xml:space="preserve"> delves into the concept of using queu</w:t>
-      </w:r>
-      <w:r>
-        <w:t>eing theory to analyse traffic conditions on an intersection</w:t>
+        <w:t>To gather the requirements for this project, I have used a range of requirement gathering techniques such as creating a prototype to see any improvements or to see any missing requirements. By doing this I’ll be able to see if my prototype is practical. Furthermore, I compared different devices/apps already out there in the public, that tries to combat the problem stated. By comparing and contrasting different devices to each other, I will be able to gain a huge insight on the common requirements they fulfil as well as seeing any potential requirements they may have missed out thus making my prototype unique.</w:t>
+      </w:r>
+    </w:p>
+    <w:p>
+      <w:r>
+        <w:t>Firstly, I have looked at alternative solutions proposed by different companies to combat the problem stated. One of the IT giants; Google, is already making progress in terms finding a solution to this problem.  They have implemented a solution and it is available on Google Maps. Their solution works using historic data with machine learning to predict the availability of car parking bays</w:t>
       </w:r>
       <w:r>
         <w:rPr>
@@ -4560,25 +4646,41 @@
         <w:footnoteReference w:id="10"/>
       </w:r>
       <w:r>
-        <w:t xml:space="preserve"> which is similar to analysing car parks as it revolves around the same concept. </w:t>
-      </w:r>
-      <w:r>
-        <w:t xml:space="preserve">This paper </w:t>
-      </w:r>
-      <w:r>
-        <w:t>uses first hand</w:t>
-      </w:r>
-      <w:r>
-        <w:t xml:space="preserve"> data </w:t>
-      </w:r>
-      <w:r>
-        <w:t xml:space="preserve">as they acquire their data </w:t>
-      </w:r>
-      <w:r>
-        <w:t>from the intersection</w:t>
-      </w:r>
-      <w:r>
-        <w:t>. This can be seen on Table 1 on their paper</w:t>
+        <w:t xml:space="preserve">. Whilst this is a step in the right direction to solving the problem described, it is not as accurate as having a physical sensor embedded to the parking bays. As the world progresses further in technology, more and more devices are being connected to the internet, the concept of </w:t>
+      </w:r>
+      <w:proofErr w:type="spellStart"/>
+      <w:r>
+        <w:t>IoT</w:t>
+      </w:r>
+      <w:proofErr w:type="spellEnd"/>
+      <w:r>
+        <w:t xml:space="preserve"> (internet of things) will be greatly beneficial h</w:t>
+      </w:r>
+      <w:bookmarkStart w:id="0" w:name="_GoBack"/>
+      <w:bookmarkEnd w:id="0"/>
+      <w:r>
+        <w:t xml:space="preserve">ere and will outperform the use of machine learning. </w:t>
+      </w:r>
+    </w:p>
+    <w:p>
+      <w:r>
+        <w:t xml:space="preserve">Another solution proposed by the start-up company, </w:t>
+      </w:r>
+      <w:proofErr w:type="spellStart"/>
+      <w:r>
+        <w:t>AppyParking</w:t>
+      </w:r>
+      <w:proofErr w:type="spellEnd"/>
+      <w:r>
+        <w:t xml:space="preserve">, is also aiming to tackle the problem. </w:t>
+      </w:r>
+      <w:proofErr w:type="spellStart"/>
+      <w:r>
+        <w:t>AppyParking</w:t>
+      </w:r>
+      <w:proofErr w:type="spellEnd"/>
+      <w:r>
+        <w:t xml:space="preserve"> uses a sensor that is embedded onto the road and provides real time updates to the user via their app. Their solution is currently implemented in Westminster and Coventry. Their sensors has immensely helped with the problem outlined as it has helped Coventry City Council recognise an approximate £475000 lost revenue due to parking bays that were not either used or placed efficiently</w:t>
       </w:r>
       <w:r>
         <w:rPr>
@@ -4587,50 +4689,7 @@
         <w:footnoteReference w:id="11"/>
       </w:r>
       <w:r>
-        <w:t xml:space="preserve">. </w:t>
-      </w:r>
-      <w:r>
-        <w:t xml:space="preserve">By collecting first hand data, the results generated from this paper would be reliable only in the location </w:t>
-      </w:r>
-      <w:r>
-        <w:t>that they acquired their results from</w:t>
-      </w:r>
-      <w:r>
-        <w:t>. They use the data to find the average number of cars arriving to the intersection. This paper then goes onto give the reader a clear and co</w:t>
-      </w:r>
-      <w:r>
-        <w:t>ncise conclusion by comparing their results from different scenarios i.e. comparing the overall probability that there will be zero cars left in the queue in an intersection with two, three and four lanes. It further enforces the fact that using queuing theory is a sound and practical approach when dealing with vehicles and roads as this model can give a huge insight onto vehicles waiting on the road.</w:t>
-      </w:r>
-    </w:p>
-    <w:p>
-      <w:r>
-        <w:t>Machine Learning –</w:t>
-      </w:r>
-    </w:p>
-    <w:p>
-      <w:r>
-        <w:t xml:space="preserve">With technology rapidly increasing and </w:t>
-      </w:r>
-      <w:r>
-        <w:t>most of the technology we use are</w:t>
-      </w:r>
-      <w:r>
-        <w:t xml:space="preserve"> becoming automated, the rise of Artificial Intelligence (AI) is beco</w:t>
-      </w:r>
-      <w:r>
-        <w:t>ming more and mor</w:t>
-      </w:r>
-      <w:r>
-        <w:t>e dominant. AI in essence</w:t>
-      </w:r>
-      <w:r>
-        <w:t xml:space="preserve"> involves machines that behave, </w:t>
-      </w:r>
-      <w:r>
-        <w:t>e.g</w:t>
-      </w:r>
-      <w:r>
-        <w:t>. think, like humans</w:t>
+        <w:t xml:space="preserve"> whilst providing users real time updates to the available parking bays which in turn has led to 30% fewer miles driven looking for bays and 22% reduction in parking congestion during peak hours</w:t>
       </w:r>
       <w:r>
         <w:rPr>
@@ -4639,30 +4698,28 @@
         <w:footnoteReference w:id="12"/>
       </w:r>
       <w:r>
-        <w:t>.</w:t>
-      </w:r>
-      <w:r>
-        <w:t xml:space="preserve"> There is then a multitude of categories that fall under AI and ‘Machine Learning’ is one of them. Machine learning is all primarily about detecting patterns in data and identifying future patterns based on historic patterns to make a solid prediction. A common example is the autocorrect feature in Google. If you misspell something on Google, Google will suggest the correct word. </w:t>
-      </w:r>
-    </w:p>
-    <w:p>
-      <w:r>
-        <w:t>Machine learning is on the rise when it is used in conjunction with vehicles. More and more vehicles are incorporating AI into them. An example of this is the Tesla’s autopilot feature. And as the world progresses further, the further we progress up the autonomous levels.</w:t>
-      </w:r>
-      <w:r>
-        <w:t xml:space="preserve"> W</w:t>
-      </w:r>
-      <w:r>
-        <w:t>e are moving towards a Level 3 autonomous society</w:t>
-      </w:r>
-      <w:r>
-        <w:t>. Level 3 autonomousity revolves around the car actively scanning and monitoring the environment by using external sensors such as LiDAR, infrared sensors, ultrasonic sensors etc. A</w:t>
-      </w:r>
-      <w:r>
-        <w:t>nd quite recently</w:t>
-      </w:r>
-      <w:r>
-        <w:t>, a vehicle that aims to provide complete level 4 autonomousity was showcased in CES 2018</w:t>
+        <w:t>. Whilst this is similar to my proposed solution, it lacks the use of machine learning which would be greatly beneficial because in the unfortunate event the sensor stops working, the app would not be able to tell if the bay is vacant or occupied.</w:t>
+      </w:r>
+    </w:p>
+    <w:p>
+      <w:r>
+        <w:t xml:space="preserve">Moreover, another company that is closely related to this field is </w:t>
+      </w:r>
+      <w:proofErr w:type="spellStart"/>
+      <w:r>
+        <w:t>Inrix</w:t>
+      </w:r>
+      <w:proofErr w:type="spellEnd"/>
+      <w:r>
+        <w:t xml:space="preserve">. They work closely with companies such as BMW and Audi. </w:t>
+      </w:r>
+      <w:proofErr w:type="spellStart"/>
+      <w:r>
+        <w:t>Inrix</w:t>
+      </w:r>
+      <w:proofErr w:type="spellEnd"/>
+      <w:r>
+        <w:t xml:space="preserve"> also gathers data regarding car parks and congestion on the roads in order to provide a huge collection of data in order to understand the current trend and patterns of road usage as well as making the roads more efficient. One idea that they have proposed to combat this problem is to use ultrasonic sensors</w:t>
       </w:r>
       <w:r>
         <w:rPr>
@@ -4671,27 +4728,29 @@
         <w:footnoteReference w:id="13"/>
       </w:r>
       <w:r>
-        <w:t>. As you can see, machine learning and vehicles does go hand in hand.</w:t>
-      </w:r>
-    </w:p>
-    <w:p>
-      <w:r>
-        <w:t>There are many algorithms to use when it comes to incorporating machine learning. An important factor in choosing what algorithm to use depends on the data you are dealing with.</w:t>
-      </w:r>
-      <w:r>
-        <w:t xml:space="preserve"> In this report, </w:t>
+        <w:t xml:space="preserve">. Their method revolves around fitting cars with ultrasonic sensors as opposed to more evasive methods such as physically implanting sensors on the road. This has its pros and cons. It is more economically viable to implant sensors on cars rather than </w:t>
       </w:r>
       <w:r>
         <w:lastRenderedPageBreak/>
-        <w:t>logistic regression will be used as it is t</w:t>
-      </w:r>
-      <w:bookmarkStart w:id="0" w:name="_GoBack"/>
-      <w:bookmarkEnd w:id="0"/>
-      <w:r>
-        <w:t xml:space="preserve">he most sound and practical approach with the data will be dealing with. </w:t>
-      </w:r>
-    </w:p>
-    <w:p/>
+        <w:t xml:space="preserve">on roads as that would mean less cost since there would be no need to refurbish the roads to incorporate sensors. </w:t>
+      </w:r>
+    </w:p>
+    <w:p/>
+    <w:p>
+      <w:r>
+        <w:t xml:space="preserve">I have created my prototype electronically using the microcontrollers such as the Arduino Uno. As well as that, I bought the required components </w:t>
+      </w:r>
+    </w:p>
+    <w:p>
+      <w:r>
+        <w:t>Tech Stack,</w:t>
+      </w:r>
+    </w:p>
+    <w:p>
+      <w:r>
+        <w:t>Diagrams (UML, Sequence, Action)</w:t>
+      </w:r>
+    </w:p>
     <w:sectPr>
       <w:pgSz w:w="11906" w:h="16838"/>
       <w:pgMar w:top="1440" w:right="1440" w:bottom="1440" w:left="1440" w:header="708" w:footer="708" w:gutter="0"/>
@@ -4808,6 +4867,116 @@
   </w:footnote>
   <w:footnote w:id="4">
     <w:p>
+      <w:pPr>
+        <w:pStyle w:val="FootnoteText"/>
+      </w:pPr>
+      <w:r>
+        <w:rPr>
+          <w:rStyle w:val="FootnoteReference"/>
+        </w:rPr>
+        <w:footnoteRef/>
+      </w:r>
+      <w:r>
+        <w:t xml:space="preserve"> </w:t>
+      </w:r>
+      <w:r>
+        <w:t>http://runeberg.org/matetids/1920b/0030.html</w:t>
+      </w:r>
+    </w:p>
+  </w:footnote>
+  <w:footnote w:id="5">
+    <w:p>
+      <w:pPr>
+        <w:pStyle w:val="FootnoteText"/>
+      </w:pPr>
+      <w:r>
+        <w:rPr>
+          <w:rStyle w:val="FootnoteReference"/>
+        </w:rPr>
+        <w:footnoteRef/>
+      </w:r>
+      <w:r>
+        <w:t xml:space="preserve"> PDF paper</w:t>
+      </w:r>
+    </w:p>
+  </w:footnote>
+  <w:footnote w:id="6">
+    <w:p>
+      <w:pPr>
+        <w:pStyle w:val="FootnoteText"/>
+      </w:pPr>
+      <w:r>
+        <w:rPr>
+          <w:rStyle w:val="FootnoteReference"/>
+        </w:rPr>
+        <w:footnoteRef/>
+      </w:r>
+      <w:r>
+        <w:t xml:space="preserve"> Again pdf</w:t>
+      </w:r>
+    </w:p>
+  </w:footnote>
+  <w:footnote w:id="7">
+    <w:p>
+      <w:pPr>
+        <w:pStyle w:val="FootnoteText"/>
+      </w:pPr>
+      <w:r>
+        <w:rPr>
+          <w:rStyle w:val="FootnoteReference"/>
+        </w:rPr>
+        <w:footnoteRef/>
+      </w:r>
+      <w:r>
+        <w:t xml:space="preserve"> Again </w:t>
+      </w:r>
+      <w:proofErr w:type="spellStart"/>
+      <w:r>
+        <w:t>pdff</w:t>
+      </w:r>
+      <w:proofErr w:type="spellEnd"/>
+    </w:p>
+  </w:footnote>
+  <w:footnote w:id="8">
+    <w:p>
+      <w:pPr>
+        <w:pStyle w:val="FootnoteText"/>
+      </w:pPr>
+      <w:r>
+        <w:rPr>
+          <w:rStyle w:val="FootnoteReference"/>
+        </w:rPr>
+        <w:footnoteRef/>
+      </w:r>
+      <w:r>
+        <w:t xml:space="preserve"> </w:t>
+      </w:r>
+      <w:r>
+        <w:t>https://www.exastax.com/machine-learning/the-difference-between-ai-machine-learning/</w:t>
+      </w:r>
+    </w:p>
+  </w:footnote>
+  <w:footnote w:id="9">
+    <w:p>
+      <w:pPr>
+        <w:pStyle w:val="FootnoteText"/>
+      </w:pPr>
+      <w:r>
+        <w:rPr>
+          <w:rStyle w:val="FootnoteReference"/>
+        </w:rPr>
+        <w:footnoteRef/>
+      </w:r>
+      <w:r>
+        <w:t xml:space="preserve"> </w:t>
+      </w:r>
+      <w:r>
+        <w:t>http://www.bbc.co.uk/news/technology-42599345</w:t>
+      </w:r>
+    </w:p>
+  </w:footnote>
+  <w:footnote w:id="10">
+    <w:p>
       <w:r>
         <w:rPr>
           <w:rStyle w:val="FootnoteReference"/>
@@ -4843,7 +5012,7 @@
       </w:r>
     </w:p>
   </w:footnote>
-  <w:footnote w:id="5">
+  <w:footnote w:id="11">
     <w:p>
       <w:pPr>
         <w:pStyle w:val="FootnoteText"/>
@@ -4862,7 +5031,7 @@
       </w:r>
     </w:p>
   </w:footnote>
-  <w:footnote w:id="6">
+  <w:footnote w:id="12">
     <w:p>
       <w:pPr>
         <w:pStyle w:val="FootnoteText"/>
@@ -4881,7 +5050,7 @@
       </w:r>
     </w:p>
   </w:footnote>
-  <w:footnote w:id="7">
+  <w:footnote w:id="13">
     <w:p>
       <w:pPr>
         <w:pStyle w:val="FootnoteText"/>
@@ -4897,111 +5066,6 @@
       </w:r>
       <w:r>
         <w:t>http://inrix.com/blog/2017/12/ultrasonic-sensor-parking-availability-technology/</w:t>
-      </w:r>
-    </w:p>
-  </w:footnote>
-  <w:footnote w:id="8">
-    <w:p>
-      <w:pPr>
-        <w:pStyle w:val="FootnoteText"/>
-      </w:pPr>
-      <w:r>
-        <w:rPr>
-          <w:rStyle w:val="FootnoteReference"/>
-        </w:rPr>
-        <w:footnoteRef/>
-      </w:r>
-      <w:r>
-        <w:t xml:space="preserve"> </w:t>
-      </w:r>
-      <w:r>
-        <w:t>http://runeberg.org/matetids/1920b/0030.html</w:t>
-      </w:r>
-    </w:p>
-  </w:footnote>
-  <w:footnote w:id="9">
-    <w:p>
-      <w:pPr>
-        <w:pStyle w:val="FootnoteText"/>
-      </w:pPr>
-      <w:r>
-        <w:rPr>
-          <w:rStyle w:val="FootnoteReference"/>
-        </w:rPr>
-        <w:footnoteRef/>
-      </w:r>
-      <w:r>
-        <w:t xml:space="preserve"> PDF paper</w:t>
-      </w:r>
-    </w:p>
-  </w:footnote>
-  <w:footnote w:id="10">
-    <w:p>
-      <w:pPr>
-        <w:pStyle w:val="FootnoteText"/>
-      </w:pPr>
-      <w:r>
-        <w:rPr>
-          <w:rStyle w:val="FootnoteReference"/>
-        </w:rPr>
-        <w:footnoteRef/>
-      </w:r>
-      <w:r>
-        <w:t xml:space="preserve"> Again pdf</w:t>
-      </w:r>
-    </w:p>
-  </w:footnote>
-  <w:footnote w:id="11">
-    <w:p>
-      <w:pPr>
-        <w:pStyle w:val="FootnoteText"/>
-      </w:pPr>
-      <w:r>
-        <w:rPr>
-          <w:rStyle w:val="FootnoteReference"/>
-        </w:rPr>
-        <w:footnoteRef/>
-      </w:r>
-      <w:r>
-        <w:t xml:space="preserve"> Again pdff</w:t>
-      </w:r>
-    </w:p>
-  </w:footnote>
-  <w:footnote w:id="12">
-    <w:p>
-      <w:pPr>
-        <w:pStyle w:val="FootnoteText"/>
-      </w:pPr>
-      <w:r>
-        <w:rPr>
-          <w:rStyle w:val="FootnoteReference"/>
-        </w:rPr>
-        <w:footnoteRef/>
-      </w:r>
-      <w:r>
-        <w:t xml:space="preserve"> </w:t>
-      </w:r>
-      <w:r>
-        <w:t>https://www.exastax.com/machine-learning/the-difference-between-ai-machine-learning/</w:t>
-      </w:r>
-    </w:p>
-  </w:footnote>
-  <w:footnote w:id="13">
-    <w:p>
-      <w:pPr>
-        <w:pStyle w:val="FootnoteText"/>
-      </w:pPr>
-      <w:r>
-        <w:rPr>
-          <w:rStyle w:val="FootnoteReference"/>
-        </w:rPr>
-        <w:footnoteRef/>
-      </w:r>
-      <w:r>
-        <w:t xml:space="preserve"> </w:t>
-      </w:r>
-      <w:r>
-        <w:t>http://www.bbc.co.uk/news/technology-42599345</w:t>
       </w:r>
     </w:p>
   </w:footnote>
@@ -5641,6 +5705,60 @@
       <w:u w:val="single"/>
     </w:rPr>
   </w:style>
+  <w:style w:type="paragraph" w:styleId="Header">
+    <w:name w:val="header"/>
+    <w:basedOn w:val="Normal"/>
+    <w:link w:val="HeaderChar"/>
+    <w:uiPriority w:val="99"/>
+    <w:unhideWhenUsed/>
+    <w:rsid w:val="001449AB"/>
+    <w:pPr>
+      <w:tabs>
+        <w:tab w:val="center" w:pos="4513"/>
+        <w:tab w:val="right" w:pos="9026"/>
+      </w:tabs>
+      <w:spacing w:after="0" w:line="240" w:lineRule="auto"/>
+    </w:pPr>
+  </w:style>
+  <w:style w:type="character" w:customStyle="1" w:styleId="HeaderChar">
+    <w:name w:val="Header Char"/>
+    <w:basedOn w:val="DefaultParagraphFont"/>
+    <w:link w:val="Header"/>
+    <w:uiPriority w:val="99"/>
+    <w:rsid w:val="001449AB"/>
+  </w:style>
+  <w:style w:type="paragraph" w:styleId="Footer">
+    <w:name w:val="footer"/>
+    <w:basedOn w:val="Normal"/>
+    <w:link w:val="FooterChar"/>
+    <w:uiPriority w:val="99"/>
+    <w:unhideWhenUsed/>
+    <w:rsid w:val="001449AB"/>
+    <w:pPr>
+      <w:tabs>
+        <w:tab w:val="center" w:pos="4513"/>
+        <w:tab w:val="right" w:pos="9026"/>
+      </w:tabs>
+      <w:spacing w:after="0" w:line="240" w:lineRule="auto"/>
+    </w:pPr>
+  </w:style>
+  <w:style w:type="character" w:customStyle="1" w:styleId="FooterChar">
+    <w:name w:val="Footer Char"/>
+    <w:basedOn w:val="DefaultParagraphFont"/>
+    <w:link w:val="Footer"/>
+    <w:uiPriority w:val="99"/>
+    <w:rsid w:val="001449AB"/>
+  </w:style>
+  <w:style w:type="character" w:styleId="PlaceholderText">
+    <w:name w:val="Placeholder Text"/>
+    <w:basedOn w:val="DefaultParagraphFont"/>
+    <w:uiPriority w:val="99"/>
+    <w:semiHidden/>
+    <w:rsid w:val="005114E0"/>
+    <w:rPr>
+      <w:color w:val="808080"/>
+    </w:rPr>
+  </w:style>
 </w:styles>
 </file>
 
@@ -6183,6 +6301,60 @@
       <w:u w:val="single"/>
     </w:rPr>
   </w:style>
+  <w:style w:type="paragraph" w:styleId="Header">
+    <w:name w:val="header"/>
+    <w:basedOn w:val="Normal"/>
+    <w:link w:val="HeaderChar"/>
+    <w:uiPriority w:val="99"/>
+    <w:unhideWhenUsed/>
+    <w:rsid w:val="001449AB"/>
+    <w:pPr>
+      <w:tabs>
+        <w:tab w:val="center" w:pos="4513"/>
+        <w:tab w:val="right" w:pos="9026"/>
+      </w:tabs>
+      <w:spacing w:after="0" w:line="240" w:lineRule="auto"/>
+    </w:pPr>
+  </w:style>
+  <w:style w:type="character" w:customStyle="1" w:styleId="HeaderChar">
+    <w:name w:val="Header Char"/>
+    <w:basedOn w:val="DefaultParagraphFont"/>
+    <w:link w:val="Header"/>
+    <w:uiPriority w:val="99"/>
+    <w:rsid w:val="001449AB"/>
+  </w:style>
+  <w:style w:type="paragraph" w:styleId="Footer">
+    <w:name w:val="footer"/>
+    <w:basedOn w:val="Normal"/>
+    <w:link w:val="FooterChar"/>
+    <w:uiPriority w:val="99"/>
+    <w:unhideWhenUsed/>
+    <w:rsid w:val="001449AB"/>
+    <w:pPr>
+      <w:tabs>
+        <w:tab w:val="center" w:pos="4513"/>
+        <w:tab w:val="right" w:pos="9026"/>
+      </w:tabs>
+      <w:spacing w:after="0" w:line="240" w:lineRule="auto"/>
+    </w:pPr>
+  </w:style>
+  <w:style w:type="character" w:customStyle="1" w:styleId="FooterChar">
+    <w:name w:val="Footer Char"/>
+    <w:basedOn w:val="DefaultParagraphFont"/>
+    <w:link w:val="Footer"/>
+    <w:uiPriority w:val="99"/>
+    <w:rsid w:val="001449AB"/>
+  </w:style>
+  <w:style w:type="character" w:styleId="PlaceholderText">
+    <w:name w:val="Placeholder Text"/>
+    <w:basedOn w:val="DefaultParagraphFont"/>
+    <w:uiPriority w:val="99"/>
+    <w:semiHidden/>
+    <w:rsid w:val="005114E0"/>
+    <w:rPr>
+      <w:color w:val="808080"/>
+    </w:rPr>
+  </w:style>
 </w:styles>
 </file>
 
@@ -6483,7 +6655,7 @@
 </file>
 
 <file path=customXml/itemProps1.xml><?xml version="1.0" encoding="utf-8"?>
-<ds:datastoreItem xmlns:ds="http://schemas.openxmlformats.org/officeDocument/2006/customXml" ds:itemID="{1AD856F1-EAB6-479F-920C-0A283DD58ADC}">
+<ds:datastoreItem xmlns:ds="http://schemas.openxmlformats.org/officeDocument/2006/customXml" ds:itemID="{154326AA-7AA2-48B0-85C0-B65B2CB9EB35}">
   <ds:schemaRefs>
     <ds:schemaRef ds:uri="http://schemas.openxmlformats.org/officeDocument/2006/bibliography"/>
   </ds:schemaRefs>

</xml_diff>

<commit_message>
updated report. Added UI requirements
</commit_message>
<xml_diff>
--- a/Documents/Draft of Report.docx
+++ b/Documents/Draft of Report.docx
@@ -4654,12 +4654,7 @@
       </w:r>
       <w:proofErr w:type="spellEnd"/>
       <w:r>
-        <w:t xml:space="preserve"> (internet of things) will be greatly beneficial h</w:t>
-      </w:r>
-      <w:bookmarkStart w:id="0" w:name="_GoBack"/>
-      <w:bookmarkEnd w:id="0"/>
-      <w:r>
-        <w:t xml:space="preserve">ere and will outperform the use of machine learning. </w:t>
+        <w:t xml:space="preserve"> (internet of things) will be greatly beneficial here and will outperform the use of machine learning. </w:t>
       </w:r>
     </w:p>
     <w:p>
@@ -4698,7 +4693,19 @@
         <w:footnoteReference w:id="12"/>
       </w:r>
       <w:r>
-        <w:t>. Whilst this is similar to my proposed solution, it lacks the use of machine learning which would be greatly beneficial because in the unfortunate event the sensor stops working, the app would not be able to tell if the bay is vacant or occupied.</w:t>
+        <w:t>. Whilst this is similar to my proposed solution, it lacks the use of machine learning which would be greatly beneficial because in the unfortunate event</w:t>
+      </w:r>
+      <w:r>
+        <w:t xml:space="preserve"> that</w:t>
+      </w:r>
+      <w:r>
+        <w:t xml:space="preserve"> the sensor stops working, the app would not be able to </w:t>
+      </w:r>
+      <w:r>
+        <w:t>notify the user</w:t>
+      </w:r>
+      <w:r>
+        <w:t xml:space="preserve"> if the bay is vacant or occupied.</w:t>
       </w:r>
     </w:p>
     <w:p>
@@ -4719,7 +4726,19 @@
       </w:r>
       <w:proofErr w:type="spellEnd"/>
       <w:r>
-        <w:t xml:space="preserve"> also gathers data regarding car parks and congestion on the roads in order to provide a huge collection of data in order to understand the current trend and patterns of road usage as well as making the roads more efficient. One idea that they have proposed to combat this problem is to use ultrasonic sensors</w:t>
+        <w:t xml:space="preserve"> also gathers data regarding car parks and congestion on the roads in order to provide a huge collection of data in order to understand the current trend and patterns of road usage as well as making the roads more efficient. One idea that they have proposed to combat </w:t>
+      </w:r>
+      <w:r>
+        <w:t>the</w:t>
+      </w:r>
+      <w:r>
+        <w:t xml:space="preserve"> problem</w:t>
+      </w:r>
+      <w:r>
+        <w:t xml:space="preserve"> statement</w:t>
+      </w:r>
+      <w:r>
+        <w:t xml:space="preserve"> is to use ultrasonic sensors</w:t>
       </w:r>
       <w:r>
         <w:rPr>
@@ -4728,19 +4747,490 @@
         <w:footnoteReference w:id="13"/>
       </w:r>
       <w:r>
-        <w:t xml:space="preserve">. Their method revolves around fitting cars with ultrasonic sensors as opposed to more evasive methods such as physically implanting sensors on the road. This has its pros and cons. It is more economically viable to implant sensors on cars rather than </w:t>
+        <w:t xml:space="preserve">. Their method revolves around fitting cars with ultrasonic sensors as opposed to more evasive methods such as physically implanting sensors on the road. This has its pros and cons. It is more economically viable to implant sensors on cars rather than on roads as that would mean less cost since there would be no need to </w:t>
       </w:r>
       <w:r>
         <w:lastRenderedPageBreak/>
-        <w:t xml:space="preserve">on roads as that would mean less cost since there would be no need to refurbish the roads to incorporate sensors. </w:t>
-      </w:r>
-    </w:p>
-    <w:p/>
-    <w:p>
-      <w:r>
-        <w:t xml:space="preserve">I have created my prototype electronically using the microcontrollers such as the Arduino Uno. As well as that, I bought the required components </w:t>
-      </w:r>
-    </w:p>
+        <w:t xml:space="preserve">refurbish the roads to incorporate sensors. </w:t>
+      </w:r>
+      <w:r>
+        <w:t xml:space="preserve">But a drawback would be the amount of data that would be gathered about the driver and how </w:t>
+      </w:r>
+      <w:proofErr w:type="spellStart"/>
+      <w:r>
+        <w:t>Inrix</w:t>
+      </w:r>
+      <w:proofErr w:type="spellEnd"/>
+      <w:r>
+        <w:t xml:space="preserve"> would store, or even share, the data.</w:t>
+      </w:r>
+    </w:p>
+    <w:p>
+      <w:r>
+        <w:t xml:space="preserve">Comparing the above innovations proposed by these companies, I can see each of them does have its strength and weaknesses therefore I will </w:t>
+      </w:r>
+      <w:r>
+        <w:t xml:space="preserve">aim to </w:t>
+      </w:r>
+      <w:r>
+        <w:t>build my prototype to include the main logical purposes the above serve and also</w:t>
+      </w:r>
+      <w:r>
+        <w:t>;</w:t>
+      </w:r>
+      <w:r>
+        <w:t xml:space="preserve"> to include what some of them have missed, i.e. machine learning. I will be using an Arduino Uno to build the prototype </w:t>
+      </w:r>
+      <w:r>
+        <w:t xml:space="preserve">and also be using a </w:t>
+      </w:r>
+      <w:proofErr w:type="spellStart"/>
+      <w:r>
+        <w:t>wifi</w:t>
+      </w:r>
+      <w:proofErr w:type="spellEnd"/>
+      <w:r>
+        <w:t xml:space="preserve"> module for wireless communication as well as wiring up a thermistor and an ultrasonic sensor. </w:t>
+      </w:r>
+    </w:p>
+    <w:p/>
+    <w:p/>
+    <w:p/>
+    <w:p/>
+    <w:p/>
+    <w:p/>
+    <w:p/>
+    <w:p/>
+    <w:p/>
+    <w:p/>
+    <w:p/>
+    <w:p/>
+    <w:p/>
+    <w:p/>
+    <w:p/>
+    <w:p/>
+    <w:p/>
+    <w:p/>
+    <w:p/>
+    <w:p/>
+    <w:p/>
+    <w:p/>
+    <w:p>
+      <w:r>
+        <w:lastRenderedPageBreak/>
+        <w:t xml:space="preserve">Furthermore, I will need to cater requirements for the UI of the android app that I will be developing. </w:t>
+      </w:r>
+      <w:r>
+        <w:t xml:space="preserve">Below are the images of the </w:t>
+      </w:r>
+      <w:proofErr w:type="spellStart"/>
+      <w:r>
+        <w:t>AppyParking</w:t>
+      </w:r>
+      <w:proofErr w:type="spellEnd"/>
+      <w:r>
+        <w:t xml:space="preserve"> app for Android. My initial reaction at first glance was that there was too much information on one screen. It should’ve been spaced out more and having all the tabs and icons centralised at the bottom of the screen was not efficient. Upon using it, it was pretty confusing to navigate through the app because the tabs on the icon did not represent what the tab would do/perform. Even more, the app became unresponsive as I navigated through the map. This might be due to the fact that it tries to display all the map data at once hence sending multitudes of http requests and receiving responses in a short amount of time whilst </w:t>
+      </w:r>
+      <w:r>
+        <w:t>the app interacts</w:t>
+      </w:r>
+      <w:r>
+        <w:t xml:space="preserve"> with the user. </w:t>
+      </w:r>
+    </w:p>
+    <w:p>
+      <w:r>
+        <w:rPr>
+          <w:noProof/>
+          <w:lang w:eastAsia="en-GB"/>
+        </w:rPr>
+        <mc:AlternateContent>
+          <mc:Choice Requires="wps">
+            <w:drawing>
+              <wp:anchor distT="0" distB="0" distL="114300" distR="114300" simplePos="0" relativeHeight="251659264" behindDoc="0" locked="0" layoutInCell="1" allowOverlap="1" wp14:anchorId="18780547" wp14:editId="4F6F3D9F">
+                <wp:simplePos x="0" y="0"/>
+                <wp:positionH relativeFrom="column">
+                  <wp:posOffset>1275907</wp:posOffset>
+                </wp:positionH>
+                <wp:positionV relativeFrom="paragraph">
+                  <wp:posOffset>4349012</wp:posOffset>
+                </wp:positionV>
+                <wp:extent cx="2562446" cy="318976"/>
+                <wp:effectExtent l="0" t="0" r="28575" b="24130"/>
+                <wp:wrapNone/>
+                <wp:docPr id="307" name="Text Box 2"/>
+                <wp:cNvGraphicFramePr>
+                  <a:graphicFrameLocks xmlns:a="http://schemas.openxmlformats.org/drawingml/2006/main"/>
+                </wp:cNvGraphicFramePr>
+                <a:graphic xmlns:a="http://schemas.openxmlformats.org/drawingml/2006/main">
+                  <a:graphicData uri="http://schemas.microsoft.com/office/word/2010/wordprocessingShape">
+                    <wps:wsp>
+                      <wps:cNvSpPr txBox="1">
+                        <a:spLocks noChangeArrowheads="1"/>
+                      </wps:cNvSpPr>
+                      <wps:spPr bwMode="auto">
+                        <a:xfrm>
+                          <a:off x="0" y="0"/>
+                          <a:ext cx="2562446" cy="318976"/>
+                        </a:xfrm>
+                        <a:prstGeom prst="rect">
+                          <a:avLst/>
+                        </a:prstGeom>
+                        <a:solidFill>
+                          <a:srgbClr val="FFFFFF"/>
+                        </a:solidFill>
+                        <a:ln w="9525">
+                          <a:solidFill>
+                            <a:schemeClr val="bg1"/>
+                          </a:solidFill>
+                          <a:miter lim="800000"/>
+                          <a:headEnd/>
+                          <a:tailEnd/>
+                        </a:ln>
+                      </wps:spPr>
+                      <wps:txbx>
+                        <w:txbxContent>
+                          <w:p>
+                            <w:r>
+                              <w:t xml:space="preserve">Figure 1 (left). </w:t>
+                            </w:r>
+                            <w:proofErr w:type="gramStart"/>
+                            <w:r>
+                              <w:t>Figure 2 (right).</w:t>
+                            </w:r>
+                            <w:proofErr w:type="gramEnd"/>
+                          </w:p>
+                        </w:txbxContent>
+                      </wps:txbx>
+                      <wps:bodyPr rot="0" vert="horz" wrap="square" lIns="91440" tIns="45720" rIns="91440" bIns="45720" anchor="t" anchorCtr="0">
+                        <a:noAutofit/>
+                      </wps:bodyPr>
+                    </wps:wsp>
+                  </a:graphicData>
+                </a:graphic>
+                <wp14:sizeRelH relativeFrom="margin">
+                  <wp14:pctWidth>0</wp14:pctWidth>
+                </wp14:sizeRelH>
+                <wp14:sizeRelV relativeFrom="margin">
+                  <wp14:pctHeight>0</wp14:pctHeight>
+                </wp14:sizeRelV>
+              </wp:anchor>
+            </w:drawing>
+          </mc:Choice>
+          <mc:Fallback>
+            <w:pict>
+              <v:shapetype id="_x0000_t202" coordsize="21600,21600" o:spt="202" path="m,l,21600r21600,l21600,xe">
+                <v:stroke joinstyle="miter"/>
+                <v:path gradientshapeok="t" o:connecttype="rect"/>
+              </v:shapetype>
+              <v:shape id="Text Box 2" o:spid="_x0000_s1026" type="#_x0000_t202" style="position:absolute;margin-left:100.45pt;margin-top:342.45pt;width:201.75pt;height:25.1pt;z-index:251659264;visibility:visible;mso-wrap-style:square;mso-width-percent:0;mso-height-percent:0;mso-wrap-distance-left:9pt;mso-wrap-distance-top:0;mso-wrap-distance-right:9pt;mso-wrap-distance-bottom:0;mso-position-horizontal:absolute;mso-position-horizontal-relative:text;mso-position-vertical:absolute;mso-position-vertical-relative:text;mso-width-percent:0;mso-height-percent:0;mso-width-relative:margin;mso-height-relative:margin;v-text-anchor:top" o:gfxdata="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" strokecolor="white [3212]">
+                <v:textbox>
+                  <w:txbxContent>
+                    <w:p>
+                      <w:r>
+                        <w:t xml:space="preserve">Figure 1 (left). </w:t>
+                      </w:r>
+                      <w:proofErr w:type="gramStart"/>
+                      <w:r>
+                        <w:t>Figure 2 (right).</w:t>
+                      </w:r>
+                      <w:proofErr w:type="gramEnd"/>
+                    </w:p>
+                  </w:txbxContent>
+                </v:textbox>
+              </v:shape>
+            </w:pict>
+          </mc:Fallback>
+        </mc:AlternateContent>
+      </w:r>
+      <w:r>
+        <w:rPr>
+          <w:noProof/>
+          <w:lang w:eastAsia="en-GB"/>
+        </w:rPr>
+        <w:drawing>
+          <wp:inline distT="0" distB="0" distL="0" distR="0" wp14:anchorId="38535FC9" wp14:editId="718E6394">
+            <wp:extent cx="2407058" cy="4277101"/>
+            <wp:effectExtent l="0" t="0" r="0" b="0"/>
+            <wp:docPr id="5" name="Picture 5" descr="C:\Users\Yasmeen\Downloads\Screenshot_20180121-175156.jpeg"/>
+            <wp:cNvGraphicFramePr>
+              <a:graphicFrameLocks xmlns:a="http://schemas.openxmlformats.org/drawingml/2006/main" noChangeAspect="1"/>
+            </wp:cNvGraphicFramePr>
+            <a:graphic xmlns:a="http://schemas.openxmlformats.org/drawingml/2006/main">
+              <a:graphicData uri="http://schemas.openxmlformats.org/drawingml/2006/picture">
+                <pic:pic xmlns:pic="http://schemas.openxmlformats.org/drawingml/2006/picture">
+                  <pic:nvPicPr>
+                    <pic:cNvPr id="0" name="Picture 5" descr="C:\Users\Yasmeen\Downloads\Screenshot_20180121-175156.jpeg"/>
+                    <pic:cNvPicPr>
+                      <a:picLocks noChangeAspect="1" noChangeArrowheads="1"/>
+                    </pic:cNvPicPr>
+                  </pic:nvPicPr>
+                  <pic:blipFill>
+                    <a:blip r:embed="rId9" cstate="print">
+                      <a:extLst>
+                        <a:ext uri="{28A0092B-C50C-407E-A947-70E740481C1C}">
+                          <a14:useLocalDpi xmlns:a14="http://schemas.microsoft.com/office/drawing/2010/main" val="0"/>
+                        </a:ext>
+                      </a:extLst>
+                    </a:blip>
+                    <a:srcRect/>
+                    <a:stretch>
+                      <a:fillRect/>
+                    </a:stretch>
+                  </pic:blipFill>
+                  <pic:spPr bwMode="auto">
+                    <a:xfrm>
+                      <a:off x="0" y="0"/>
+                      <a:ext cx="2407058" cy="4277101"/>
+                    </a:xfrm>
+                    <a:prstGeom prst="rect">
+                      <a:avLst/>
+                    </a:prstGeom>
+                    <a:noFill/>
+                    <a:ln>
+                      <a:noFill/>
+                    </a:ln>
+                  </pic:spPr>
+                </pic:pic>
+              </a:graphicData>
+            </a:graphic>
+          </wp:inline>
+        </w:drawing>
+      </w:r>
+      <w:r>
+        <w:t xml:space="preserve"> </w:t>
+      </w:r>
+      <w:r>
+        <w:rPr>
+          <w:noProof/>
+          <w:lang w:eastAsia="en-GB"/>
+        </w:rPr>
+        <w:drawing>
+          <wp:inline distT="0" distB="0" distL="0" distR="0" wp14:anchorId="7E8F227E" wp14:editId="542B3408">
+            <wp:extent cx="2410950" cy="4284020"/>
+            <wp:effectExtent l="0" t="0" r="8890" b="2540"/>
+            <wp:docPr id="4" name="Picture 4" descr="C:\Users\Yasmeen\Downloads\Screenshot_20180121-175110.jpeg"/>
+            <wp:cNvGraphicFramePr>
+              <a:graphicFrameLocks xmlns:a="http://schemas.openxmlformats.org/drawingml/2006/main" noChangeAspect="1"/>
+            </wp:cNvGraphicFramePr>
+            <a:graphic xmlns:a="http://schemas.openxmlformats.org/drawingml/2006/main">
+              <a:graphicData uri="http://schemas.openxmlformats.org/drawingml/2006/picture">
+                <pic:pic xmlns:pic="http://schemas.openxmlformats.org/drawingml/2006/picture">
+                  <pic:nvPicPr>
+                    <pic:cNvPr id="0" name="Picture 4" descr="C:\Users\Yasmeen\Downloads\Screenshot_20180121-175110.jpeg"/>
+                    <pic:cNvPicPr>
+                      <a:picLocks noChangeAspect="1" noChangeArrowheads="1"/>
+                    </pic:cNvPicPr>
+                  </pic:nvPicPr>
+                  <pic:blipFill>
+                    <a:blip r:embed="rId10" cstate="print">
+                      <a:extLst>
+                        <a:ext uri="{28A0092B-C50C-407E-A947-70E740481C1C}">
+                          <a14:useLocalDpi xmlns:a14="http://schemas.microsoft.com/office/drawing/2010/main" val="0"/>
+                        </a:ext>
+                      </a:extLst>
+                    </a:blip>
+                    <a:srcRect/>
+                    <a:stretch>
+                      <a:fillRect/>
+                    </a:stretch>
+                  </pic:blipFill>
+                  <pic:spPr bwMode="auto">
+                    <a:xfrm>
+                      <a:off x="0" y="0"/>
+                      <a:ext cx="2412555" cy="4286871"/>
+                    </a:xfrm>
+                    <a:prstGeom prst="rect">
+                      <a:avLst/>
+                    </a:prstGeom>
+                    <a:noFill/>
+                    <a:ln>
+                      <a:noFill/>
+                    </a:ln>
+                  </pic:spPr>
+                </pic:pic>
+              </a:graphicData>
+            </a:graphic>
+          </wp:inline>
+        </w:drawing>
+      </w:r>
+    </w:p>
+    <w:p/>
+    <w:p>
+      <w:r>
+        <w:t>As a result of this, I will be developing the app with a simplistic UI. One has to keep in mind that this app will mostly be used when a driver needs to find a parking bay hence the UI will not have many navigation tabs in the front page and it will need to give a clear and concise outcome within 10 seconds as the driver cannot have their attention diverted from the wheel as it is a potential risk to their lives.</w:t>
+      </w:r>
+    </w:p>
+    <w:p>
+      <w:bookmarkStart w:id="0" w:name="_GoBack"/>
+      <w:r>
+        <w:rPr>
+          <w:noProof/>
+          <w:lang w:eastAsia="en-GB"/>
+        </w:rPr>
+        <w:lastRenderedPageBreak/>
+        <w:drawing>
+          <wp:inline distT="0" distB="0" distL="0" distR="0">
+            <wp:extent cx="2477386" cy="4402067"/>
+            <wp:effectExtent l="0" t="0" r="0" b="0"/>
+            <wp:docPr id="3" name="Picture 3" descr="C:\Users\Yasmeen\Downloads\Screenshot_20180121-174531.jpeg"/>
+            <wp:cNvGraphicFramePr>
+              <a:graphicFrameLocks xmlns:a="http://schemas.openxmlformats.org/drawingml/2006/main" noChangeAspect="1"/>
+            </wp:cNvGraphicFramePr>
+            <a:graphic xmlns:a="http://schemas.openxmlformats.org/drawingml/2006/main">
+              <a:graphicData uri="http://schemas.openxmlformats.org/drawingml/2006/picture">
+                <pic:pic xmlns:pic="http://schemas.openxmlformats.org/drawingml/2006/picture">
+                  <pic:nvPicPr>
+                    <pic:cNvPr id="0" name="Picture 3" descr="C:\Users\Yasmeen\Downloads\Screenshot_20180121-174531.jpeg"/>
+                    <pic:cNvPicPr>
+                      <a:picLocks noChangeAspect="1" noChangeArrowheads="1"/>
+                    </pic:cNvPicPr>
+                  </pic:nvPicPr>
+                  <pic:blipFill>
+                    <a:blip r:embed="rId11" cstate="print">
+                      <a:extLst>
+                        <a:ext uri="{28A0092B-C50C-407E-A947-70E740481C1C}">
+                          <a14:useLocalDpi xmlns:a14="http://schemas.microsoft.com/office/drawing/2010/main" val="0"/>
+                        </a:ext>
+                      </a:extLst>
+                    </a:blip>
+                    <a:srcRect/>
+                    <a:stretch>
+                      <a:fillRect/>
+                    </a:stretch>
+                  </pic:blipFill>
+                  <pic:spPr bwMode="auto">
+                    <a:xfrm>
+                      <a:off x="0" y="0"/>
+                      <a:ext cx="2477386" cy="4402067"/>
+                    </a:xfrm>
+                    <a:prstGeom prst="rect">
+                      <a:avLst/>
+                    </a:prstGeom>
+                    <a:noFill/>
+                    <a:ln>
+                      <a:noFill/>
+                    </a:ln>
+                  </pic:spPr>
+                </pic:pic>
+              </a:graphicData>
+            </a:graphic>
+          </wp:inline>
+        </w:drawing>
+      </w:r>
+      <w:bookmarkEnd w:id="0"/>
+      <w:r>
+        <w:rPr>
+          <w:noProof/>
+          <w:lang w:eastAsia="en-GB"/>
+        </w:rPr>
+        <w:drawing>
+          <wp:inline distT="0" distB="0" distL="0" distR="0">
+            <wp:extent cx="2857896" cy="5078198"/>
+            <wp:effectExtent l="0" t="0" r="0" b="8255"/>
+            <wp:docPr id="2" name="Picture 2" descr="C:\Users\Yasmeen\Downloads\Screenshot_20180121-174514.jpeg"/>
+            <wp:cNvGraphicFramePr>
+              <a:graphicFrameLocks xmlns:a="http://schemas.openxmlformats.org/drawingml/2006/main" noChangeAspect="1"/>
+            </wp:cNvGraphicFramePr>
+            <a:graphic xmlns:a="http://schemas.openxmlformats.org/drawingml/2006/main">
+              <a:graphicData uri="http://schemas.openxmlformats.org/drawingml/2006/picture">
+                <pic:pic xmlns:pic="http://schemas.openxmlformats.org/drawingml/2006/picture">
+                  <pic:nvPicPr>
+                    <pic:cNvPr id="0" name="Picture 2" descr="C:\Users\Yasmeen\Downloads\Screenshot_20180121-174514.jpeg"/>
+                    <pic:cNvPicPr>
+                      <a:picLocks noChangeAspect="1" noChangeArrowheads="1"/>
+                    </pic:cNvPicPr>
+                  </pic:nvPicPr>
+                  <pic:blipFill>
+                    <a:blip r:embed="rId12" cstate="print">
+                      <a:extLst>
+                        <a:ext uri="{28A0092B-C50C-407E-A947-70E740481C1C}">
+                          <a14:useLocalDpi xmlns:a14="http://schemas.microsoft.com/office/drawing/2010/main" val="0"/>
+                        </a:ext>
+                      </a:extLst>
+                    </a:blip>
+                    <a:srcRect/>
+                    <a:stretch>
+                      <a:fillRect/>
+                    </a:stretch>
+                  </pic:blipFill>
+                  <pic:spPr bwMode="auto">
+                    <a:xfrm>
+                      <a:off x="0" y="0"/>
+                      <a:ext cx="2862544" cy="5086458"/>
+                    </a:xfrm>
+                    <a:prstGeom prst="rect">
+                      <a:avLst/>
+                    </a:prstGeom>
+                    <a:noFill/>
+                    <a:ln>
+                      <a:noFill/>
+                    </a:ln>
+                  </pic:spPr>
+                </pic:pic>
+              </a:graphicData>
+            </a:graphic>
+          </wp:inline>
+        </w:drawing>
+      </w:r>
+      <w:r>
+        <w:rPr>
+          <w:noProof/>
+          <w:lang w:eastAsia="en-GB"/>
+        </w:rPr>
+        <w:lastRenderedPageBreak/>
+        <w:drawing>
+          <wp:inline distT="0" distB="0" distL="0" distR="0">
+            <wp:extent cx="2860158" cy="5082217"/>
+            <wp:effectExtent l="0" t="0" r="0" b="4445"/>
+            <wp:docPr id="1" name="Picture 1" descr="C:\Users\Yasmeen\Downloads\Screenshot_20180121-174341.jpeg"/>
+            <wp:cNvGraphicFramePr>
+              <a:graphicFrameLocks xmlns:a="http://schemas.openxmlformats.org/drawingml/2006/main" noChangeAspect="1"/>
+            </wp:cNvGraphicFramePr>
+            <a:graphic xmlns:a="http://schemas.openxmlformats.org/drawingml/2006/main">
+              <a:graphicData uri="http://schemas.openxmlformats.org/drawingml/2006/picture">
+                <pic:pic xmlns:pic="http://schemas.openxmlformats.org/drawingml/2006/picture">
+                  <pic:nvPicPr>
+                    <pic:cNvPr id="0" name="Picture 1" descr="C:\Users\Yasmeen\Downloads\Screenshot_20180121-174341.jpeg"/>
+                    <pic:cNvPicPr>
+                      <a:picLocks noChangeAspect="1" noChangeArrowheads="1"/>
+                    </pic:cNvPicPr>
+                  </pic:nvPicPr>
+                  <pic:blipFill>
+                    <a:blip r:embed="rId13" cstate="print">
+                      <a:extLst>
+                        <a:ext uri="{28A0092B-C50C-407E-A947-70E740481C1C}">
+                          <a14:useLocalDpi xmlns:a14="http://schemas.microsoft.com/office/drawing/2010/main" val="0"/>
+                        </a:ext>
+                      </a:extLst>
+                    </a:blip>
+                    <a:srcRect/>
+                    <a:stretch>
+                      <a:fillRect/>
+                    </a:stretch>
+                  </pic:blipFill>
+                  <pic:spPr bwMode="auto">
+                    <a:xfrm>
+                      <a:off x="0" y="0"/>
+                      <a:ext cx="2863036" cy="5087331"/>
+                    </a:xfrm>
+                    <a:prstGeom prst="rect">
+                      <a:avLst/>
+                    </a:prstGeom>
+                    <a:noFill/>
+                    <a:ln>
+                      <a:noFill/>
+                    </a:ln>
+                  </pic:spPr>
+                </pic:pic>
+              </a:graphicData>
+            </a:graphic>
+          </wp:inline>
+        </w:drawing>
+      </w:r>
+    </w:p>
+    <w:p/>
+    <w:p/>
     <w:p>
       <w:r>
         <w:t>Tech Stack,</w:t>
@@ -6655,7 +7145,7 @@
 </file>
 
 <file path=customXml/itemProps1.xml><?xml version="1.0" encoding="utf-8"?>
-<ds:datastoreItem xmlns:ds="http://schemas.openxmlformats.org/officeDocument/2006/customXml" ds:itemID="{154326AA-7AA2-48B0-85C0-B65B2CB9EB35}">
+<ds:datastoreItem xmlns:ds="http://schemas.openxmlformats.org/officeDocument/2006/customXml" ds:itemID="{F970AB31-1972-4FFF-8777-145928D9F32A}">
   <ds:schemaRefs>
     <ds:schemaRef ds:uri="http://schemas.openxmlformats.org/officeDocument/2006/bibliography"/>
   </ds:schemaRefs>

</xml_diff>

<commit_message>
Updated fpr. Added diagrams
</commit_message>
<xml_diff>
--- a/Documents/Draft of Report.docx
+++ b/Documents/Draft of Report.docx
@@ -4832,10 +4832,13 @@
         <w:t xml:space="preserve"> app for Android. My initial reaction at first glance was that there was too much information on one screen. It should’ve been spaced out more and having all the tabs and icons centralised at the bottom of the screen was not efficient. Upon using it, it was pretty confusing to navigate through the app because the tabs on the icon did not represent what the tab would do/perform. Even more, the app became unresponsive as I navigated through the map. This might be due to the fact that it tries to display all the map data at once hence sending multitudes of http requests and receiving responses in a short amount of time whilst </w:t>
       </w:r>
       <w:r>
-        <w:t>the app interacts</w:t>
-      </w:r>
-      <w:r>
-        <w:t xml:space="preserve"> with the user. </w:t>
+        <w:t xml:space="preserve">the </w:t>
+      </w:r>
+      <w:r>
+        <w:t>phone is busy constantly busy updating the UI</w:t>
+      </w:r>
+      <w:r>
+        <w:t xml:space="preserve">. </w:t>
       </w:r>
     </w:p>
     <w:p>
@@ -5062,7 +5065,6 @@
       </w:r>
     </w:p>
     <w:p>
-      <w:bookmarkStart w:id="0" w:name="_GoBack"/>
       <w:r>
         <w:rPr>
           <w:noProof/>
@@ -5118,7 +5120,9 @@
           </wp:inline>
         </w:drawing>
       </w:r>
-      <w:bookmarkEnd w:id="0"/>
+      <w:r>
+        <w:t xml:space="preserve"> </w:t>
+      </w:r>
       <w:r>
         <w:rPr>
           <w:noProof/>
@@ -5126,8 +5130,8 @@
         </w:rPr>
         <w:drawing>
           <wp:inline distT="0" distB="0" distL="0" distR="0">
-            <wp:extent cx="2857896" cy="5078198"/>
-            <wp:effectExtent l="0" t="0" r="0" b="8255"/>
+            <wp:extent cx="2479068" cy="4405060"/>
+            <wp:effectExtent l="0" t="0" r="0" b="0"/>
             <wp:docPr id="2" name="Picture 2" descr="C:\Users\Yasmeen\Downloads\Screenshot_20180121-174514.jpeg"/>
             <wp:cNvGraphicFramePr>
               <a:graphicFrameLocks xmlns:a="http://schemas.openxmlformats.org/drawingml/2006/main" noChangeAspect="1"/>
@@ -5157,7 +5161,7 @@
                   <pic:spPr bwMode="auto">
                     <a:xfrm>
                       <a:off x="0" y="0"/>
-                      <a:ext cx="2862544" cy="5086458"/>
+                      <a:ext cx="2486267" cy="4417852"/>
                     </a:xfrm>
                     <a:prstGeom prst="rect">
                       <a:avLst/>
@@ -5173,16 +5177,17 @@
           </wp:inline>
         </w:drawing>
       </w:r>
+    </w:p>
+    <w:p>
       <w:r>
         <w:rPr>
           <w:noProof/>
           <w:lang w:eastAsia="en-GB"/>
         </w:rPr>
-        <w:lastRenderedPageBreak/>
         <w:drawing>
           <wp:inline distT="0" distB="0" distL="0" distR="0">
-            <wp:extent cx="2860158" cy="5082217"/>
-            <wp:effectExtent l="0" t="0" r="0" b="4445"/>
+            <wp:extent cx="2160058" cy="3838208"/>
+            <wp:effectExtent l="0" t="0" r="0" b="0"/>
             <wp:docPr id="1" name="Picture 1" descr="C:\Users\Yasmeen\Downloads\Screenshot_20180121-174341.jpeg"/>
             <wp:cNvGraphicFramePr>
               <a:graphicFrameLocks xmlns:a="http://schemas.openxmlformats.org/drawingml/2006/main" noChangeAspect="1"/>
@@ -5212,7 +5217,7 @@
                   <pic:spPr bwMode="auto">
                     <a:xfrm>
                       <a:off x="0" y="0"/>
-                      <a:ext cx="2863036" cy="5087331"/>
+                      <a:ext cx="2162232" cy="3842070"/>
                     </a:xfrm>
                     <a:prstGeom prst="rect">
                       <a:avLst/>
@@ -5230,7 +5235,212 @@
       </w:r>
     </w:p>
     <w:p/>
-    <w:p/>
+    <w:p>
+      <w:pPr>
+        <w:pStyle w:val="Heading1"/>
+      </w:pPr>
+      <w:r>
+        <w:lastRenderedPageBreak/>
+        <w:t>Design</w:t>
+      </w:r>
+    </w:p>
+    <w:p>
+      <w:r>
+        <w:t>This section of the report will cover all the design aspect for the project. It will include action diagrams, sequence diagrams, use case diagrams as well as storyboards. Furthermore, it will show the project in an architectural manner in terms of the structure and how the app is built by UML diagrams.</w:t>
+      </w:r>
+    </w:p>
+    <w:p>
+      <w:r>
+        <w:t>Sequence diagrams –</w:t>
+      </w:r>
+    </w:p>
+    <w:p>
+      <w:r>
+        <w:pict>
+          <v:shapetype id="_x0000_t75" coordsize="21600,21600" o:spt="75" o:preferrelative="t" path="m@4@5l@4@11@9@11@9@5xe" filled="f" stroked="f">
+            <v:stroke joinstyle="miter"/>
+            <v:formulas>
+              <v:f eqn="if lineDrawn pixelLineWidth 0"/>
+              <v:f eqn="sum @0 1 0"/>
+              <v:f eqn="sum 0 0 @1"/>
+              <v:f eqn="prod @2 1 2"/>
+              <v:f eqn="prod @3 21600 pixelWidth"/>
+              <v:f eqn="prod @3 21600 pixelHeight"/>
+              <v:f eqn="sum @0 0 1"/>
+              <v:f eqn="prod @6 1 2"/>
+              <v:f eqn="prod @7 21600 pixelWidth"/>
+              <v:f eqn="sum @8 21600 0"/>
+              <v:f eqn="prod @7 21600 pixelHeight"/>
+              <v:f eqn="sum @10 21600 0"/>
+            </v:formulas>
+            <v:path o:extrusionok="f" gradientshapeok="t" o:connecttype="rect"/>
+            <o:lock v:ext="edit" aspectratio="t"/>
+          </v:shapetype>
+          <v:shape id="_x0000_i1025" type="#_x0000_t75" style="width:393.5pt;height:205.95pt">
+            <v:imagedata r:id="rId14" o:title="happySequence"/>
+          </v:shape>
+        </w:pict>
+      </w:r>
+    </w:p>
+    <w:p>
+      <w:r>
+        <w:t>Figure (1) – Above – Shows the interaction with user and app</w:t>
+      </w:r>
+    </w:p>
+    <w:p>
+      <w:r>
+        <w:pict>
+          <v:shape id="_x0000_i1027" type="#_x0000_t75" style="width:379.25pt;height:205.95pt">
+            <v:imagedata r:id="rId15" o:title="Sensor Sequence Diagram"/>
+          </v:shape>
+        </w:pict>
+      </w:r>
+    </w:p>
+    <w:p>
+      <w:r>
+        <w:t>Figure (2) – Above – Shows the sensor interaction with the server and database</w:t>
+      </w:r>
+    </w:p>
+    <w:p/>
+    <w:p>
+      <w:r>
+        <w:lastRenderedPageBreak/>
+        <w:pict>
+          <v:shape id="_x0000_i1026" type="#_x0000_t75" style="width:385.1pt;height:201.75pt">
+            <v:imagedata r:id="rId16" o:title="UnhappySequence"/>
+          </v:shape>
+        </w:pict>
+      </w:r>
+    </w:p>
+    <w:p>
+      <w:r>
+        <w:t>Figure (3) – Above – Shows the interaction of the user if server cannot connect to database</w:t>
+      </w:r>
+    </w:p>
+    <w:p>
+      <w:r>
+        <w:pict>
+          <v:shape id="_x0000_i1028" type="#_x0000_t75" style="width:313.95pt;height:258.7pt">
+            <v:imagedata r:id="rId17" o:title="Google API App Sequence Diagram"/>
+          </v:shape>
+        </w:pict>
+      </w:r>
+    </w:p>
+    <w:p>
+      <w:proofErr w:type="gramStart"/>
+      <w:r>
+        <w:t>Figure (4) – Above – Shows the interaction of the user when the user wants to check for a parking spot in a certain area.</w:t>
+      </w:r>
+      <w:proofErr w:type="gramEnd"/>
+    </w:p>
+    <w:p/>
+    <w:p/>
+    <w:p/>
+    <w:p/>
+    <w:p/>
+    <w:p/>
+    <w:p>
+      <w:r>
+        <w:lastRenderedPageBreak/>
+        <w:t>Action Diagrams –</w:t>
+      </w:r>
+    </w:p>
+    <w:p>
+      <w:r>
+        <w:pict>
+          <v:shape id="_x0000_i1029" type="#_x0000_t75" style="width:451.25pt;height:266.25pt">
+            <v:imagedata r:id="rId18" o:title="Sensor Activity Diagram"/>
+          </v:shape>
+        </w:pict>
+      </w:r>
+    </w:p>
+    <w:p>
+      <w:proofErr w:type="gramStart"/>
+      <w:r>
+        <w:t>Figure(</w:t>
+      </w:r>
+      <w:proofErr w:type="gramEnd"/>
+      <w:r>
+        <w:t>1) – Above – Shows the activity diagram of the sensor</w:t>
+      </w:r>
+    </w:p>
+    <w:p>
+      <w:r>
+        <w:t xml:space="preserve">Figure (2) – Below – Shows the activity diagram of the user interacting with the </w:t>
+      </w:r>
+      <w:proofErr w:type="spellStart"/>
+      <w:r>
+        <w:t>aoo</w:t>
+      </w:r>
+      <w:proofErr w:type="spellEnd"/>
+      <w:r>
+        <w:t>.</w:t>
+      </w:r>
+    </w:p>
+    <w:p>
+      <w:r>
+        <w:pict>
+          <v:shape id="_x0000_i1030" type="#_x0000_t75" style="width:444.55pt;height:301.4pt">
+            <v:imagedata r:id="rId19" o:title="Customer App Activity Diagram"/>
+          </v:shape>
+        </w:pict>
+      </w:r>
+    </w:p>
+    <w:p/>
+    <w:p>
+      <w:r>
+        <w:lastRenderedPageBreak/>
+        <w:t>Use Case Diagrams –</w:t>
+      </w:r>
+    </w:p>
+    <w:p>
+      <w:r>
+        <w:pict>
+          <v:shape id="_x0000_i1031" type="#_x0000_t75" style="width:313.95pt;height:271.25pt">
+            <v:imagedata r:id="rId20" o:title="use case diagram sensor"/>
+          </v:shape>
+        </w:pict>
+      </w:r>
+    </w:p>
+    <w:p>
+      <w:r>
+        <w:t>Figure (1) – Above – Shows the uses cases of the backend of the system</w:t>
+      </w:r>
+    </w:p>
+    <w:p>
+      <w:proofErr w:type="gramStart"/>
+      <w:r>
+        <w:t>Figure(</w:t>
+      </w:r>
+      <w:proofErr w:type="gramEnd"/>
+      <w:r>
+        <w:t>2) – Below – Shows the use cases of the user requesting to a new location to look for a parking bay</w:t>
+      </w:r>
+    </w:p>
+    <w:p>
+      <w:r>
+        <w:pict>
+          <v:shape id="_x0000_i1032" type="#_x0000_t75" style="width:339.9pt;height:271.25pt">
+            <v:imagedata r:id="rId21" o:title="use case diagram app"/>
+          </v:shape>
+        </w:pict>
+      </w:r>
+    </w:p>
+    <w:p/>
+    <w:p/>
+    <w:p>
+      <w:pPr>
+        <w:pStyle w:val="Heading1"/>
+      </w:pPr>
+      <w:r>
+        <w:lastRenderedPageBreak/>
+        <w:t>Methodologies</w:t>
+      </w:r>
+    </w:p>
+    <w:p>
+      <w:bookmarkStart w:id="0" w:name="_GoBack"/>
+      <w:bookmarkEnd w:id="0"/>
+    </w:p>
     <w:p>
       <w:r>
         <w:t>Tech Stack,</w:t>
@@ -5241,6 +5451,7 @@
         <w:t>Diagrams (UML, Sequence, Action)</w:t>
       </w:r>
     </w:p>
+    <w:p/>
     <w:sectPr>
       <w:pgSz w:w="11906" w:h="16838"/>
       <w:pgMar w:top="1440" w:right="1440" w:bottom="1440" w:left="1440" w:header="708" w:footer="708" w:gutter="0"/>
@@ -7145,7 +7356,7 @@
 </file>
 
 <file path=customXml/itemProps1.xml><?xml version="1.0" encoding="utf-8"?>
-<ds:datastoreItem xmlns:ds="http://schemas.openxmlformats.org/officeDocument/2006/customXml" ds:itemID="{F970AB31-1972-4FFF-8777-145928D9F32A}">
+<ds:datastoreItem xmlns:ds="http://schemas.openxmlformats.org/officeDocument/2006/customXml" ds:itemID="{89217D33-D22B-4C9E-AC74-7C97B24B2A0C}">
   <ds:schemaRefs>
     <ds:schemaRef ds:uri="http://schemas.openxmlformats.org/officeDocument/2006/bibliography"/>
   </ds:schemaRefs>

</xml_diff>

<commit_message>
Created dummy KNN algo and also updated my report
</commit_message>
<xml_diff>
--- a/Documents/Draft of Report.docx
+++ b/Documents/Draft of Report.docx
@@ -4755,10 +4755,8 @@
         <w:t>//introduce graphs</w:t>
       </w:r>
     </w:p>
-    <w:p/>
-    <w:p>
-      <w:r>
-        <w:lastRenderedPageBreak/>
+    <w:p>
+      <w:r>
         <w:pict>
           <v:shapetype id="_x0000_t75" coordsize="21600,21600" o:spt="75" o:preferrelative="t" path="m@4@5l@4@11@9@11@9@5xe" filled="f" stroked="f">
             <v:stroke joinstyle="miter"/>
@@ -4779,7 +4777,7 @@
             <v:path o:extrusionok="f" gradientshapeok="t" o:connecttype="rect"/>
             <o:lock v:ext="edit" aspectratio="t"/>
           </v:shapetype>
-          <v:shape id="_x0000_i1033" type="#_x0000_t75" style="width:451pt;height:234.35pt">
+          <v:shape id="_x0000_i1025" type="#_x0000_t75" style="width:451.25pt;height:234.4pt">
             <v:imagedata r:id="rId9" o:title="timeprofile of parking"/>
           </v:shape>
         </w:pict>
@@ -4797,13 +4795,14 @@
           <w:sz w:val="24"/>
           <w:szCs w:val="24"/>
         </w:rPr>
+        <w:lastRenderedPageBreak/>
         <w:t>Variation in start time profile of parking by day of week</w:t>
       </w:r>
     </w:p>
     <w:p>
       <w:r>
         <w:pict>
-          <v:shape id="_x0000_i1034" type="#_x0000_t75" style="width:451pt;height:250.65pt">
+          <v:shape id="_x0000_i1026" type="#_x0000_t75" style="width:451.25pt;height:251.15pt">
             <v:imagedata r:id="rId10" o:title="weekly parking"/>
           </v:shape>
         </w:pict>
@@ -4819,38 +4818,44 @@
       </w:r>
       <w:proofErr w:type="gramEnd"/>
       <w:r>
-        <w:t>. Furthermore, the majority of the trends may have a different pattern to each other but they all usually follow the same downwards trend because after 18:00 hours; ‘Visiting friends/relatives, ‘Escort’, ‘Shop’ and ‘Employers business’ all follow the same downwards trend. And as expected, the social category tends to pick up after 18:00 hours as the report outlines that “…</w:t>
-      </w:r>
-      <w:r>
-        <w:t>public car parks are</w:t>
-      </w:r>
-      <w:r>
-        <w:t xml:space="preserve"> </w:t>
-      </w:r>
-      <w:r>
-        <w:t>especially used by shoppers and those travelling for social and recreational</w:t>
-      </w:r>
-      <w:r>
-        <w:t xml:space="preserve"> activities…” therefore a lot of people leave work around the 18:00 hours mark and go out and socialise.</w:t>
-      </w:r>
-    </w:p>
+        <w:t>. Furthermore, the majority of the trends may have a different pattern to each other but they all usually follow the same downwards trend because after 18:00 hours; ‘Visiting friends/relatives, ‘Escort’, ‘Shop’ and ‘Employers business’ all follow the same downwards trend. And as expected, the social category tends to pick up after 18:00 hours as the report outlines that “…public car parks are especially used by shoppers and those travelling for social and recreational activities…” therefore a lot of people leave work around the 18:00 hours mark and go out and socialise.</w:t>
+      </w:r>
+    </w:p>
+    <w:p>
+      <w:r>
+        <w:t xml:space="preserve">Furthermore, as you can see from the second graph, </w:t>
+      </w:r>
+      <w:r>
+        <w:t xml:space="preserve">all 5 weekdays follow almost an exact trend as each other whilst the weekends follow the same trend as each other. </w:t>
+      </w:r>
+    </w:p>
+    <w:p>
+      <w:r>
+        <w:t>//introduce data model structure</w:t>
+      </w:r>
+    </w:p>
+    <w:p/>
+    <w:p/>
+    <w:p/>
+    <w:p/>
+    <w:p/>
+    <w:p/>
     <w:p>
       <w:r>
         <w:lastRenderedPageBreak/>
-        <w:t xml:space="preserve">Furthermore, as you can see from the second graph, </w:t>
-      </w:r>
-      <w:r>
-        <w:t xml:space="preserve">all 5 weekdays follow almost an exact trend as each other whilst the weekends follow the same trend as each other. </w:t>
-      </w:r>
-    </w:p>
-    <w:p>
-      <w:r>
-        <w:t>//introduce data model structure</w:t>
-      </w:r>
-    </w:p>
-    <w:p>
-      <w:r>
-        <w:t xml:space="preserve">Firstly, the data will be created in Microsoft Excel as it is easy to visualise the data as well as creating the data and also most software like </w:t>
+        <w:t xml:space="preserve">Firstly, the data will be created in Microsoft Excel as it is easy to visualise the data </w:t>
+      </w:r>
+      <w:r>
+        <w:t xml:space="preserve">in a tabular form </w:t>
+      </w:r>
+      <w:r>
+        <w:t>as well as creating the data and also most software</w:t>
+      </w:r>
+      <w:r>
+        <w:t>s</w:t>
+      </w:r>
+      <w:r>
+        <w:t xml:space="preserve"> like </w:t>
       </w:r>
       <w:proofErr w:type="spellStart"/>
       <w:r>
@@ -4858,25 +4863,1739 @@
       </w:r>
       <w:proofErr w:type="spellEnd"/>
       <w:r>
-        <w:t xml:space="preserve"> will be import data from this type of file. </w:t>
+        <w:t xml:space="preserve"> will be</w:t>
+      </w:r>
+      <w:r>
+        <w:t xml:space="preserve"> able</w:t>
+      </w:r>
+      <w:r>
+        <w:t xml:space="preserve"> import data from this type of file. </w:t>
+      </w:r>
+      <w:r>
+        <w:t xml:space="preserve">The data will have 2 corresponding </w:t>
+      </w:r>
+      <w:r>
+        <w:t>columns; one for time</w:t>
+      </w:r>
+      <w:r>
+        <w:t xml:space="preserve"> and </w:t>
+      </w:r>
+      <w:r>
+        <w:t xml:space="preserve">the other </w:t>
+      </w:r>
+      <w:r>
+        <w:t>for the status of the bay (occupied/</w:t>
+      </w:r>
+      <w:r>
+        <w:t>vacant</w:t>
+      </w:r>
+      <w:r>
+        <w:t>).</w:t>
+      </w:r>
+    </w:p>
+    <w:p>
+      <w:r>
+        <w:t>Based on the graphs from RAC foundation, the following tables can be deduced to feed the algorithms:</w:t>
+      </w:r>
+    </w:p>
+    <w:p>
+      <w:r>
+        <w:t>Table regarding shopping hours:</w:t>
+      </w:r>
+    </w:p>
+    <w:tbl>
+      <w:tblPr>
+        <w:tblStyle w:val="TableGrid"/>
+        <w:tblW w:w="534" w:type="pct"/>
+        <w:tblLook w:val="04A0" w:firstRow="1" w:lastRow="0" w:firstColumn="1" w:lastColumn="0" w:noHBand="0" w:noVBand="1"/>
+      </w:tblPr>
+      <w:tblGrid>
+        <w:gridCol w:w="860"/>
+        <w:gridCol w:w="772"/>
+      </w:tblGrid>
+      <w:tr>
+        <w:tc>
+          <w:tcPr>
+            <w:tcW w:w="2781" w:type="pct"/>
+          </w:tcPr>
+          <w:p>
+            <w:r>
+              <w:t>Time (hours)</w:t>
+            </w:r>
+          </w:p>
+        </w:tc>
+        <w:tc>
+          <w:tcPr>
+            <w:tcW w:w="2219" w:type="pct"/>
+          </w:tcPr>
+          <w:p>
+            <w:r>
+              <w:t>Status</w:t>
+            </w:r>
+          </w:p>
+        </w:tc>
+      </w:tr>
+      <w:tr>
+        <w:tc>
+          <w:tcPr>
+            <w:tcW w:w="2781" w:type="pct"/>
+          </w:tcPr>
+          <w:p>
+            <w:r>
+              <w:t>1</w:t>
+            </w:r>
+          </w:p>
+        </w:tc>
+        <w:tc>
+          <w:tcPr>
+            <w:tcW w:w="2219" w:type="pct"/>
+          </w:tcPr>
+          <w:p>
+            <w:r>
+              <w:t>0</w:t>
+            </w:r>
+          </w:p>
+        </w:tc>
+      </w:tr>
+      <w:tr>
+        <w:tc>
+          <w:tcPr>
+            <w:tcW w:w="2781" w:type="pct"/>
+          </w:tcPr>
+          <w:p>
+            <w:r>
+              <w:t>2</w:t>
+            </w:r>
+          </w:p>
+        </w:tc>
+        <w:tc>
+          <w:tcPr>
+            <w:tcW w:w="2219" w:type="pct"/>
+          </w:tcPr>
+          <w:p>
+            <w:r>
+              <w:t>0</w:t>
+            </w:r>
+          </w:p>
+        </w:tc>
+      </w:tr>
+      <w:tr>
+        <w:tc>
+          <w:tcPr>
+            <w:tcW w:w="2781" w:type="pct"/>
+          </w:tcPr>
+          <w:p>
+            <w:r>
+              <w:t>3</w:t>
+            </w:r>
+          </w:p>
+        </w:tc>
+        <w:tc>
+          <w:tcPr>
+            <w:tcW w:w="2219" w:type="pct"/>
+          </w:tcPr>
+          <w:p>
+            <w:r>
+              <w:t>0</w:t>
+            </w:r>
+          </w:p>
+        </w:tc>
+      </w:tr>
+      <w:tr>
+        <w:tc>
+          <w:tcPr>
+            <w:tcW w:w="2781" w:type="pct"/>
+          </w:tcPr>
+          <w:p>
+            <w:r>
+              <w:t>4</w:t>
+            </w:r>
+          </w:p>
+        </w:tc>
+        <w:tc>
+          <w:tcPr>
+            <w:tcW w:w="2219" w:type="pct"/>
+          </w:tcPr>
+          <w:p>
+            <w:r>
+              <w:t>0</w:t>
+            </w:r>
+          </w:p>
+        </w:tc>
+      </w:tr>
+      <w:tr>
+        <w:tc>
+          <w:tcPr>
+            <w:tcW w:w="2781" w:type="pct"/>
+          </w:tcPr>
+          <w:p>
+            <w:r>
+              <w:t>5</w:t>
+            </w:r>
+          </w:p>
+        </w:tc>
+        <w:tc>
+          <w:tcPr>
+            <w:tcW w:w="2219" w:type="pct"/>
+          </w:tcPr>
+          <w:p>
+            <w:r>
+              <w:t>0</w:t>
+            </w:r>
+          </w:p>
+        </w:tc>
+      </w:tr>
+      <w:tr>
+        <w:tc>
+          <w:tcPr>
+            <w:tcW w:w="2781" w:type="pct"/>
+          </w:tcPr>
+          <w:p>
+            <w:r>
+              <w:t>6</w:t>
+            </w:r>
+          </w:p>
+        </w:tc>
+        <w:tc>
+          <w:tcPr>
+            <w:tcW w:w="2219" w:type="pct"/>
+          </w:tcPr>
+          <w:p>
+            <w:r>
+              <w:t>0</w:t>
+            </w:r>
+          </w:p>
+        </w:tc>
+      </w:tr>
+      <w:tr>
+        <w:tc>
+          <w:tcPr>
+            <w:tcW w:w="2781" w:type="pct"/>
+          </w:tcPr>
+          <w:p>
+            <w:r>
+              <w:t>7</w:t>
+            </w:r>
+          </w:p>
+        </w:tc>
+        <w:tc>
+          <w:tcPr>
+            <w:tcW w:w="2219" w:type="pct"/>
+          </w:tcPr>
+          <w:p>
+            <w:r>
+              <w:t>1</w:t>
+            </w:r>
+          </w:p>
+        </w:tc>
+      </w:tr>
+      <w:tr>
+        <w:tc>
+          <w:tcPr>
+            <w:tcW w:w="2781" w:type="pct"/>
+          </w:tcPr>
+          <w:p>
+            <w:r>
+              <w:t>8</w:t>
+            </w:r>
+          </w:p>
+        </w:tc>
+        <w:tc>
+          <w:tcPr>
+            <w:tcW w:w="2219" w:type="pct"/>
+          </w:tcPr>
+          <w:p>
+            <w:r>
+              <w:t>1</w:t>
+            </w:r>
+          </w:p>
+        </w:tc>
+      </w:tr>
+      <w:tr>
+        <w:tc>
+          <w:tcPr>
+            <w:tcW w:w="2781" w:type="pct"/>
+          </w:tcPr>
+          <w:p>
+            <w:r>
+              <w:t>9</w:t>
+            </w:r>
+          </w:p>
+        </w:tc>
+        <w:tc>
+          <w:tcPr>
+            <w:tcW w:w="2219" w:type="pct"/>
+          </w:tcPr>
+          <w:p>
+            <w:r>
+              <w:t>1</w:t>
+            </w:r>
+          </w:p>
+        </w:tc>
+      </w:tr>
+      <w:tr>
+        <w:tc>
+          <w:tcPr>
+            <w:tcW w:w="2781" w:type="pct"/>
+          </w:tcPr>
+          <w:p>
+            <w:r>
+              <w:t>10</w:t>
+            </w:r>
+          </w:p>
+        </w:tc>
+        <w:tc>
+          <w:tcPr>
+            <w:tcW w:w="2219" w:type="pct"/>
+          </w:tcPr>
+          <w:p>
+            <w:r>
+              <w:t>1</w:t>
+            </w:r>
+          </w:p>
+        </w:tc>
+      </w:tr>
+      <w:tr>
+        <w:tc>
+          <w:tcPr>
+            <w:tcW w:w="2781" w:type="pct"/>
+          </w:tcPr>
+          <w:p>
+            <w:r>
+              <w:t>11</w:t>
+            </w:r>
+          </w:p>
+        </w:tc>
+        <w:tc>
+          <w:tcPr>
+            <w:tcW w:w="2219" w:type="pct"/>
+          </w:tcPr>
+          <w:p>
+            <w:r>
+              <w:t>1</w:t>
+            </w:r>
+          </w:p>
+        </w:tc>
+      </w:tr>
+      <w:tr>
+        <w:tc>
+          <w:tcPr>
+            <w:tcW w:w="2781" w:type="pct"/>
+          </w:tcPr>
+          <w:p>
+            <w:r>
+              <w:t>12</w:t>
+            </w:r>
+          </w:p>
+        </w:tc>
+        <w:tc>
+          <w:tcPr>
+            <w:tcW w:w="2219" w:type="pct"/>
+          </w:tcPr>
+          <w:p>
+            <w:r>
+              <w:t>1</w:t>
+            </w:r>
+          </w:p>
+        </w:tc>
+      </w:tr>
+      <w:tr>
+        <w:tc>
+          <w:tcPr>
+            <w:tcW w:w="2781" w:type="pct"/>
+          </w:tcPr>
+          <w:p>
+            <w:r>
+              <w:t>13</w:t>
+            </w:r>
+          </w:p>
+        </w:tc>
+        <w:tc>
+          <w:tcPr>
+            <w:tcW w:w="2219" w:type="pct"/>
+          </w:tcPr>
+          <w:p>
+            <w:r>
+              <w:t>1</w:t>
+            </w:r>
+          </w:p>
+        </w:tc>
+      </w:tr>
+      <w:tr>
+        <w:tc>
+          <w:tcPr>
+            <w:tcW w:w="2781" w:type="pct"/>
+          </w:tcPr>
+          <w:p>
+            <w:r>
+              <w:t>14</w:t>
+            </w:r>
+          </w:p>
+        </w:tc>
+        <w:tc>
+          <w:tcPr>
+            <w:tcW w:w="2219" w:type="pct"/>
+          </w:tcPr>
+          <w:p>
+            <w:r>
+              <w:t>0</w:t>
+            </w:r>
+          </w:p>
+        </w:tc>
+      </w:tr>
+      <w:tr>
+        <w:tc>
+          <w:tcPr>
+            <w:tcW w:w="2781" w:type="pct"/>
+          </w:tcPr>
+          <w:p>
+            <w:r>
+              <w:t>15</w:t>
+            </w:r>
+          </w:p>
+        </w:tc>
+        <w:tc>
+          <w:tcPr>
+            <w:tcW w:w="2219" w:type="pct"/>
+          </w:tcPr>
+          <w:p>
+            <w:r>
+              <w:t>0</w:t>
+            </w:r>
+          </w:p>
+        </w:tc>
+      </w:tr>
+      <w:tr>
+        <w:tc>
+          <w:tcPr>
+            <w:tcW w:w="2781" w:type="pct"/>
+          </w:tcPr>
+          <w:p>
+            <w:r>
+              <w:t>16</w:t>
+            </w:r>
+          </w:p>
+        </w:tc>
+        <w:tc>
+          <w:tcPr>
+            <w:tcW w:w="2219" w:type="pct"/>
+          </w:tcPr>
+          <w:p>
+            <w:r>
+              <w:t>0</w:t>
+            </w:r>
+          </w:p>
+        </w:tc>
+      </w:tr>
+      <w:tr>
+        <w:tc>
+          <w:tcPr>
+            <w:tcW w:w="2781" w:type="pct"/>
+          </w:tcPr>
+          <w:p>
+            <w:r>
+              <w:t>17</w:t>
+            </w:r>
+          </w:p>
+        </w:tc>
+        <w:tc>
+          <w:tcPr>
+            <w:tcW w:w="2219" w:type="pct"/>
+          </w:tcPr>
+          <w:p>
+            <w:r>
+              <w:t>0</w:t>
+            </w:r>
+          </w:p>
+        </w:tc>
+      </w:tr>
+      <w:tr>
+        <w:tc>
+          <w:tcPr>
+            <w:tcW w:w="2781" w:type="pct"/>
+          </w:tcPr>
+          <w:p>
+            <w:r>
+              <w:t>18</w:t>
+            </w:r>
+          </w:p>
+        </w:tc>
+        <w:tc>
+          <w:tcPr>
+            <w:tcW w:w="2219" w:type="pct"/>
+          </w:tcPr>
+          <w:p>
+            <w:r>
+              <w:t>1</w:t>
+            </w:r>
+          </w:p>
+        </w:tc>
+      </w:tr>
+      <w:tr>
+        <w:tc>
+          <w:tcPr>
+            <w:tcW w:w="2781" w:type="pct"/>
+          </w:tcPr>
+          <w:p>
+            <w:r>
+              <w:t>19</w:t>
+            </w:r>
+          </w:p>
+        </w:tc>
+        <w:tc>
+          <w:tcPr>
+            <w:tcW w:w="2219" w:type="pct"/>
+          </w:tcPr>
+          <w:p>
+            <w:r>
+              <w:t>0</w:t>
+            </w:r>
+          </w:p>
+        </w:tc>
+      </w:tr>
+      <w:tr>
+        <w:tc>
+          <w:tcPr>
+            <w:tcW w:w="2781" w:type="pct"/>
+          </w:tcPr>
+          <w:p>
+            <w:r>
+              <w:t>20</w:t>
+            </w:r>
+          </w:p>
+        </w:tc>
+        <w:tc>
+          <w:tcPr>
+            <w:tcW w:w="2219" w:type="pct"/>
+          </w:tcPr>
+          <w:p>
+            <w:r>
+              <w:t>0</w:t>
+            </w:r>
+          </w:p>
+        </w:tc>
+      </w:tr>
+      <w:tr>
+        <w:tc>
+          <w:tcPr>
+            <w:tcW w:w="2781" w:type="pct"/>
+          </w:tcPr>
+          <w:p>
+            <w:r>
+              <w:t>21</w:t>
+            </w:r>
+          </w:p>
+        </w:tc>
+        <w:tc>
+          <w:tcPr>
+            <w:tcW w:w="2219" w:type="pct"/>
+          </w:tcPr>
+          <w:p>
+            <w:r>
+              <w:t>0</w:t>
+            </w:r>
+          </w:p>
+        </w:tc>
+      </w:tr>
+      <w:tr>
+        <w:tc>
+          <w:tcPr>
+            <w:tcW w:w="2781" w:type="pct"/>
+          </w:tcPr>
+          <w:p>
+            <w:r>
+              <w:t>22</w:t>
+            </w:r>
+          </w:p>
+        </w:tc>
+        <w:tc>
+          <w:tcPr>
+            <w:tcW w:w="2219" w:type="pct"/>
+          </w:tcPr>
+          <w:p>
+            <w:r>
+              <w:t>0</w:t>
+            </w:r>
+          </w:p>
+        </w:tc>
+      </w:tr>
+      <w:tr>
+        <w:tc>
+          <w:tcPr>
+            <w:tcW w:w="2781" w:type="pct"/>
+          </w:tcPr>
+          <w:p>
+            <w:r>
+              <w:t>23</w:t>
+            </w:r>
+          </w:p>
+        </w:tc>
+        <w:tc>
+          <w:tcPr>
+            <w:tcW w:w="2219" w:type="pct"/>
+          </w:tcPr>
+          <w:p>
+            <w:r>
+              <w:t>0</w:t>
+            </w:r>
+          </w:p>
+        </w:tc>
+      </w:tr>
+      <w:tr>
+        <w:tc>
+          <w:tcPr>
+            <w:tcW w:w="2781" w:type="pct"/>
+          </w:tcPr>
+          <w:p>
+            <w:r>
+              <w:t>24</w:t>
+            </w:r>
+          </w:p>
+        </w:tc>
+        <w:tc>
+          <w:tcPr>
+            <w:tcW w:w="2219" w:type="pct"/>
+          </w:tcPr>
+          <w:p>
+            <w:r>
+              <w:t>0</w:t>
+            </w:r>
+          </w:p>
+        </w:tc>
+      </w:tr>
+    </w:tbl>
+    <w:p/>
+    <w:p>
+      <w:r>
+        <w:t>Table regarding social hours:</w:t>
+      </w:r>
+    </w:p>
+    <w:tbl>
+      <w:tblPr>
+        <w:tblStyle w:val="TableGrid"/>
+        <w:tblW w:w="534" w:type="pct"/>
+        <w:tblLook w:val="04A0" w:firstRow="1" w:lastRow="0" w:firstColumn="1" w:lastColumn="0" w:noHBand="0" w:noVBand="1"/>
+      </w:tblPr>
+      <w:tblGrid>
+        <w:gridCol w:w="549"/>
+        <w:gridCol w:w="438"/>
+      </w:tblGrid>
+      <w:tr>
+        <w:tc>
+          <w:tcPr>
+            <w:tcW w:w="2781" w:type="pct"/>
+          </w:tcPr>
+          <w:p>
+            <w:r>
+              <w:t>1</w:t>
+            </w:r>
+          </w:p>
+        </w:tc>
+        <w:tc>
+          <w:tcPr>
+            <w:tcW w:w="2219" w:type="pct"/>
+          </w:tcPr>
+          <w:p>
+            <w:r>
+              <w:t>0</w:t>
+            </w:r>
+          </w:p>
+        </w:tc>
+      </w:tr>
+      <w:tr>
+        <w:tc>
+          <w:tcPr>
+            <w:tcW w:w="2781" w:type="pct"/>
+          </w:tcPr>
+          <w:p>
+            <w:r>
+              <w:t>2</w:t>
+            </w:r>
+          </w:p>
+        </w:tc>
+        <w:tc>
+          <w:tcPr>
+            <w:tcW w:w="2219" w:type="pct"/>
+          </w:tcPr>
+          <w:p>
+            <w:r>
+              <w:t>0</w:t>
+            </w:r>
+          </w:p>
+        </w:tc>
+      </w:tr>
+      <w:tr>
+        <w:tc>
+          <w:tcPr>
+            <w:tcW w:w="2781" w:type="pct"/>
+          </w:tcPr>
+          <w:p>
+            <w:r>
+              <w:t>3</w:t>
+            </w:r>
+          </w:p>
+        </w:tc>
+        <w:tc>
+          <w:tcPr>
+            <w:tcW w:w="2219" w:type="pct"/>
+          </w:tcPr>
+          <w:p>
+            <w:r>
+              <w:t>0</w:t>
+            </w:r>
+          </w:p>
+        </w:tc>
+      </w:tr>
+      <w:tr>
+        <w:tc>
+          <w:tcPr>
+            <w:tcW w:w="2781" w:type="pct"/>
+          </w:tcPr>
+          <w:p>
+            <w:r>
+              <w:t>4</w:t>
+            </w:r>
+          </w:p>
+        </w:tc>
+        <w:tc>
+          <w:tcPr>
+            <w:tcW w:w="2219" w:type="pct"/>
+          </w:tcPr>
+          <w:p>
+            <w:r>
+              <w:t>0</w:t>
+            </w:r>
+          </w:p>
+        </w:tc>
+      </w:tr>
+      <w:tr>
+        <w:tc>
+          <w:tcPr>
+            <w:tcW w:w="2781" w:type="pct"/>
+          </w:tcPr>
+          <w:p>
+            <w:r>
+              <w:t>5</w:t>
+            </w:r>
+          </w:p>
+        </w:tc>
+        <w:tc>
+          <w:tcPr>
+            <w:tcW w:w="2219" w:type="pct"/>
+          </w:tcPr>
+          <w:p>
+            <w:r>
+              <w:t>0</w:t>
+            </w:r>
+          </w:p>
+        </w:tc>
+      </w:tr>
+      <w:tr>
+        <w:tc>
+          <w:tcPr>
+            <w:tcW w:w="2781" w:type="pct"/>
+          </w:tcPr>
+          <w:p>
+            <w:r>
+              <w:t>6</w:t>
+            </w:r>
+          </w:p>
+        </w:tc>
+        <w:tc>
+          <w:tcPr>
+            <w:tcW w:w="2219" w:type="pct"/>
+          </w:tcPr>
+          <w:p>
+            <w:r>
+              <w:t>0</w:t>
+            </w:r>
+          </w:p>
+        </w:tc>
+      </w:tr>
+      <w:tr>
+        <w:tc>
+          <w:tcPr>
+            <w:tcW w:w="2781" w:type="pct"/>
+          </w:tcPr>
+          <w:p>
+            <w:r>
+              <w:t>7</w:t>
+            </w:r>
+          </w:p>
+        </w:tc>
+        <w:tc>
+          <w:tcPr>
+            <w:tcW w:w="2219" w:type="pct"/>
+          </w:tcPr>
+          <w:p>
+            <w:r>
+              <w:t>0</w:t>
+            </w:r>
+          </w:p>
+        </w:tc>
+      </w:tr>
+      <w:tr>
+        <w:tc>
+          <w:tcPr>
+            <w:tcW w:w="2781" w:type="pct"/>
+          </w:tcPr>
+          <w:p>
+            <w:r>
+              <w:t>8</w:t>
+            </w:r>
+          </w:p>
+        </w:tc>
+        <w:tc>
+          <w:tcPr>
+            <w:tcW w:w="2219" w:type="pct"/>
+          </w:tcPr>
+          <w:p>
+            <w:r>
+              <w:t>0</w:t>
+            </w:r>
+          </w:p>
+        </w:tc>
+      </w:tr>
+      <w:tr>
+        <w:tc>
+          <w:tcPr>
+            <w:tcW w:w="2781" w:type="pct"/>
+          </w:tcPr>
+          <w:p>
+            <w:r>
+              <w:t>9</w:t>
+            </w:r>
+          </w:p>
+        </w:tc>
+        <w:tc>
+          <w:tcPr>
+            <w:tcW w:w="2219" w:type="pct"/>
+          </w:tcPr>
+          <w:p>
+            <w:r>
+              <w:t>0</w:t>
+            </w:r>
+          </w:p>
+        </w:tc>
+      </w:tr>
+      <w:tr>
+        <w:tc>
+          <w:tcPr>
+            <w:tcW w:w="2781" w:type="pct"/>
+          </w:tcPr>
+          <w:p>
+            <w:r>
+              <w:t>10</w:t>
+            </w:r>
+          </w:p>
+        </w:tc>
+        <w:tc>
+          <w:tcPr>
+            <w:tcW w:w="2219" w:type="pct"/>
+          </w:tcPr>
+          <w:p>
+            <w:r>
+              <w:t>1</w:t>
+            </w:r>
+          </w:p>
+        </w:tc>
+      </w:tr>
+      <w:tr>
+        <w:tc>
+          <w:tcPr>
+            <w:tcW w:w="2781" w:type="pct"/>
+          </w:tcPr>
+          <w:p>
+            <w:r>
+              <w:lastRenderedPageBreak/>
+              <w:t>11</w:t>
+            </w:r>
+          </w:p>
+        </w:tc>
+        <w:tc>
+          <w:tcPr>
+            <w:tcW w:w="2219" w:type="pct"/>
+          </w:tcPr>
+          <w:p>
+            <w:r>
+              <w:t>1</w:t>
+            </w:r>
+          </w:p>
+        </w:tc>
+      </w:tr>
+      <w:tr>
+        <w:tc>
+          <w:tcPr>
+            <w:tcW w:w="2781" w:type="pct"/>
+          </w:tcPr>
+          <w:p>
+            <w:r>
+              <w:t>12</w:t>
+            </w:r>
+          </w:p>
+        </w:tc>
+        <w:tc>
+          <w:tcPr>
+            <w:tcW w:w="2219" w:type="pct"/>
+          </w:tcPr>
+          <w:p>
+            <w:r>
+              <w:t>1</w:t>
+            </w:r>
+          </w:p>
+        </w:tc>
+      </w:tr>
+      <w:tr>
+        <w:tc>
+          <w:tcPr>
+            <w:tcW w:w="2781" w:type="pct"/>
+          </w:tcPr>
+          <w:p>
+            <w:r>
+              <w:t>13</w:t>
+            </w:r>
+          </w:p>
+        </w:tc>
+        <w:tc>
+          <w:tcPr>
+            <w:tcW w:w="2219" w:type="pct"/>
+          </w:tcPr>
+          <w:p>
+            <w:r>
+              <w:t>1</w:t>
+            </w:r>
+          </w:p>
+        </w:tc>
+      </w:tr>
+      <w:tr>
+        <w:tc>
+          <w:tcPr>
+            <w:tcW w:w="2781" w:type="pct"/>
+          </w:tcPr>
+          <w:p>
+            <w:r>
+              <w:t>14</w:t>
+            </w:r>
+          </w:p>
+        </w:tc>
+        <w:tc>
+          <w:tcPr>
+            <w:tcW w:w="2219" w:type="pct"/>
+          </w:tcPr>
+          <w:p>
+            <w:r>
+              <w:t>1</w:t>
+            </w:r>
+          </w:p>
+        </w:tc>
+      </w:tr>
+      <w:tr>
+        <w:tc>
+          <w:tcPr>
+            <w:tcW w:w="2781" w:type="pct"/>
+          </w:tcPr>
+          <w:p>
+            <w:r>
+              <w:t>15</w:t>
+            </w:r>
+          </w:p>
+        </w:tc>
+        <w:tc>
+          <w:tcPr>
+            <w:tcW w:w="2219" w:type="pct"/>
+          </w:tcPr>
+          <w:p>
+            <w:r>
+              <w:t>0</w:t>
+            </w:r>
+          </w:p>
+        </w:tc>
+      </w:tr>
+      <w:tr>
+        <w:tc>
+          <w:tcPr>
+            <w:tcW w:w="2781" w:type="pct"/>
+          </w:tcPr>
+          <w:p>
+            <w:r>
+              <w:t>16</w:t>
+            </w:r>
+          </w:p>
+        </w:tc>
+        <w:tc>
+          <w:tcPr>
+            <w:tcW w:w="2219" w:type="pct"/>
+          </w:tcPr>
+          <w:p>
+            <w:r>
+              <w:t>0</w:t>
+            </w:r>
+          </w:p>
+        </w:tc>
+      </w:tr>
+      <w:tr>
+        <w:tc>
+          <w:tcPr>
+            <w:tcW w:w="2781" w:type="pct"/>
+          </w:tcPr>
+          <w:p>
+            <w:r>
+              <w:t>17</w:t>
+            </w:r>
+          </w:p>
+        </w:tc>
+        <w:tc>
+          <w:tcPr>
+            <w:tcW w:w="2219" w:type="pct"/>
+          </w:tcPr>
+          <w:p>
+            <w:r>
+              <w:t>0</w:t>
+            </w:r>
+          </w:p>
+        </w:tc>
+      </w:tr>
+      <w:tr>
+        <w:tc>
+          <w:tcPr>
+            <w:tcW w:w="2781" w:type="pct"/>
+          </w:tcPr>
+          <w:p>
+            <w:r>
+              <w:t>18</w:t>
+            </w:r>
+          </w:p>
+        </w:tc>
+        <w:tc>
+          <w:tcPr>
+            <w:tcW w:w="2219" w:type="pct"/>
+          </w:tcPr>
+          <w:p>
+            <w:r>
+              <w:t>0</w:t>
+            </w:r>
+          </w:p>
+        </w:tc>
+      </w:tr>
+      <w:tr>
+        <w:tc>
+          <w:tcPr>
+            <w:tcW w:w="2781" w:type="pct"/>
+          </w:tcPr>
+          <w:p>
+            <w:r>
+              <w:t>19</w:t>
+            </w:r>
+          </w:p>
+        </w:tc>
+        <w:tc>
+          <w:tcPr>
+            <w:tcW w:w="2219" w:type="pct"/>
+          </w:tcPr>
+          <w:p>
+            <w:r>
+              <w:t>1</w:t>
+            </w:r>
+          </w:p>
+        </w:tc>
+      </w:tr>
+      <w:tr>
+        <w:tc>
+          <w:tcPr>
+            <w:tcW w:w="2781" w:type="pct"/>
+          </w:tcPr>
+          <w:p>
+            <w:r>
+              <w:t>20</w:t>
+            </w:r>
+          </w:p>
+        </w:tc>
+        <w:tc>
+          <w:tcPr>
+            <w:tcW w:w="2219" w:type="pct"/>
+          </w:tcPr>
+          <w:p>
+            <w:r>
+              <w:t>1</w:t>
+            </w:r>
+          </w:p>
+        </w:tc>
+      </w:tr>
+      <w:tr>
+        <w:tc>
+          <w:tcPr>
+            <w:tcW w:w="2781" w:type="pct"/>
+          </w:tcPr>
+          <w:p>
+            <w:r>
+              <w:t>21</w:t>
+            </w:r>
+          </w:p>
+        </w:tc>
+        <w:tc>
+          <w:tcPr>
+            <w:tcW w:w="2219" w:type="pct"/>
+          </w:tcPr>
+          <w:p>
+            <w:r>
+              <w:t>1</w:t>
+            </w:r>
+          </w:p>
+        </w:tc>
+      </w:tr>
+      <w:tr>
+        <w:tc>
+          <w:tcPr>
+            <w:tcW w:w="2781" w:type="pct"/>
+          </w:tcPr>
+          <w:p>
+            <w:r>
+              <w:t>22</w:t>
+            </w:r>
+          </w:p>
+        </w:tc>
+        <w:tc>
+          <w:tcPr>
+            <w:tcW w:w="2219" w:type="pct"/>
+          </w:tcPr>
+          <w:p>
+            <w:r>
+              <w:t>1</w:t>
+            </w:r>
+          </w:p>
+        </w:tc>
+      </w:tr>
+      <w:tr>
+        <w:tc>
+          <w:tcPr>
+            <w:tcW w:w="2781" w:type="pct"/>
+          </w:tcPr>
+          <w:p>
+            <w:r>
+              <w:t>23</w:t>
+            </w:r>
+          </w:p>
+        </w:tc>
+        <w:tc>
+          <w:tcPr>
+            <w:tcW w:w="2219" w:type="pct"/>
+          </w:tcPr>
+          <w:p>
+            <w:r>
+              <w:t>0</w:t>
+            </w:r>
+          </w:p>
+        </w:tc>
+      </w:tr>
+      <w:tr>
+        <w:tc>
+          <w:tcPr>
+            <w:tcW w:w="2781" w:type="pct"/>
+          </w:tcPr>
+          <w:p>
+            <w:r>
+              <w:t>24</w:t>
+            </w:r>
+          </w:p>
+        </w:tc>
+        <w:tc>
+          <w:tcPr>
+            <w:tcW w:w="2219" w:type="pct"/>
+          </w:tcPr>
+          <w:p>
+            <w:r>
+              <w:t>0</w:t>
+            </w:r>
+          </w:p>
+        </w:tc>
+      </w:tr>
+    </w:tbl>
+    <w:p/>
+    <w:p>
+      <w:r>
+        <w:t>Table regarding escort:</w:t>
+      </w:r>
+    </w:p>
+    <w:tbl>
+      <w:tblPr>
+        <w:tblStyle w:val="TableGrid"/>
+        <w:tblW w:w="534" w:type="pct"/>
+        <w:tblLook w:val="04A0" w:firstRow="1" w:lastRow="0" w:firstColumn="1" w:lastColumn="0" w:noHBand="0" w:noVBand="1"/>
+      </w:tblPr>
+      <w:tblGrid>
+        <w:gridCol w:w="549"/>
+        <w:gridCol w:w="438"/>
+      </w:tblGrid>
+      <w:tr>
+        <w:tc>
+          <w:tcPr>
+            <w:tcW w:w="2781" w:type="pct"/>
+          </w:tcPr>
+          <w:p>
+            <w:r>
+              <w:t>1</w:t>
+            </w:r>
+          </w:p>
+        </w:tc>
+        <w:tc>
+          <w:tcPr>
+            <w:tcW w:w="2219" w:type="pct"/>
+          </w:tcPr>
+          <w:p>
+            <w:r>
+              <w:t>0</w:t>
+            </w:r>
+          </w:p>
+        </w:tc>
+      </w:tr>
+      <w:tr>
+        <w:tc>
+          <w:tcPr>
+            <w:tcW w:w="2781" w:type="pct"/>
+          </w:tcPr>
+          <w:p>
+            <w:r>
+              <w:t>2</w:t>
+            </w:r>
+          </w:p>
+        </w:tc>
+        <w:tc>
+          <w:tcPr>
+            <w:tcW w:w="2219" w:type="pct"/>
+          </w:tcPr>
+          <w:p>
+            <w:r>
+              <w:t>0</w:t>
+            </w:r>
+          </w:p>
+        </w:tc>
+      </w:tr>
+      <w:tr>
+        <w:tc>
+          <w:tcPr>
+            <w:tcW w:w="2781" w:type="pct"/>
+          </w:tcPr>
+          <w:p>
+            <w:r>
+              <w:t>3</w:t>
+            </w:r>
+          </w:p>
+        </w:tc>
+        <w:tc>
+          <w:tcPr>
+            <w:tcW w:w="2219" w:type="pct"/>
+          </w:tcPr>
+          <w:p>
+            <w:r>
+              <w:t>0</w:t>
+            </w:r>
+          </w:p>
+        </w:tc>
+      </w:tr>
+      <w:tr>
+        <w:tc>
+          <w:tcPr>
+            <w:tcW w:w="2781" w:type="pct"/>
+          </w:tcPr>
+          <w:p>
+            <w:r>
+              <w:t>4</w:t>
+            </w:r>
+          </w:p>
+        </w:tc>
+        <w:tc>
+          <w:tcPr>
+            <w:tcW w:w="2219" w:type="pct"/>
+          </w:tcPr>
+          <w:p>
+            <w:r>
+              <w:t>0</w:t>
+            </w:r>
+          </w:p>
+        </w:tc>
+      </w:tr>
+      <w:tr>
+        <w:tc>
+          <w:tcPr>
+            <w:tcW w:w="2781" w:type="pct"/>
+          </w:tcPr>
+          <w:p>
+            <w:r>
+              <w:t>5</w:t>
+            </w:r>
+          </w:p>
+        </w:tc>
+        <w:tc>
+          <w:tcPr>
+            <w:tcW w:w="2219" w:type="pct"/>
+          </w:tcPr>
+          <w:p>
+            <w:r>
+              <w:t>0</w:t>
+            </w:r>
+          </w:p>
+        </w:tc>
+      </w:tr>
+      <w:tr>
+        <w:tc>
+          <w:tcPr>
+            <w:tcW w:w="2781" w:type="pct"/>
+          </w:tcPr>
+          <w:p>
+            <w:r>
+              <w:t>6</w:t>
+            </w:r>
+          </w:p>
+        </w:tc>
+        <w:tc>
+          <w:tcPr>
+            <w:tcW w:w="2219" w:type="pct"/>
+          </w:tcPr>
+          <w:p>
+            <w:r>
+              <w:t>0</w:t>
+            </w:r>
+          </w:p>
+        </w:tc>
+      </w:tr>
+      <w:tr>
+        <w:tc>
+          <w:tcPr>
+            <w:tcW w:w="2781" w:type="pct"/>
+          </w:tcPr>
+          <w:p>
+            <w:r>
+              <w:t>7</w:t>
+            </w:r>
+          </w:p>
+        </w:tc>
+        <w:tc>
+          <w:tcPr>
+            <w:tcW w:w="2219" w:type="pct"/>
+          </w:tcPr>
+          <w:p>
+            <w:r>
+              <w:t>0</w:t>
+            </w:r>
+          </w:p>
+        </w:tc>
+      </w:tr>
+      <w:tr>
+        <w:tc>
+          <w:tcPr>
+            <w:tcW w:w="2781" w:type="pct"/>
+          </w:tcPr>
+          <w:p>
+            <w:r>
+              <w:t>8</w:t>
+            </w:r>
+          </w:p>
+        </w:tc>
+        <w:tc>
+          <w:tcPr>
+            <w:tcW w:w="2219" w:type="pct"/>
+          </w:tcPr>
+          <w:p>
+            <w:r>
+              <w:t>1</w:t>
+            </w:r>
+          </w:p>
+        </w:tc>
+      </w:tr>
+      <w:tr>
+        <w:tc>
+          <w:tcPr>
+            <w:tcW w:w="2781" w:type="pct"/>
+          </w:tcPr>
+          <w:p>
+            <w:r>
+              <w:t>9</w:t>
+            </w:r>
+          </w:p>
+        </w:tc>
+        <w:tc>
+          <w:tcPr>
+            <w:tcW w:w="2219" w:type="pct"/>
+          </w:tcPr>
+          <w:p>
+            <w:r>
+              <w:t>1</w:t>
+            </w:r>
+          </w:p>
+        </w:tc>
+      </w:tr>
+      <w:tr>
+        <w:tc>
+          <w:tcPr>
+            <w:tcW w:w="2781" w:type="pct"/>
+          </w:tcPr>
+          <w:p>
+            <w:r>
+              <w:t>10</w:t>
+            </w:r>
+          </w:p>
+        </w:tc>
+        <w:tc>
+          <w:tcPr>
+            <w:tcW w:w="2219" w:type="pct"/>
+          </w:tcPr>
+          <w:p>
+            <w:r>
+              <w:t>1</w:t>
+            </w:r>
+          </w:p>
+        </w:tc>
+      </w:tr>
+      <w:tr>
+        <w:tc>
+          <w:tcPr>
+            <w:tcW w:w="2781" w:type="pct"/>
+          </w:tcPr>
+          <w:p>
+            <w:r>
+              <w:t>11</w:t>
+            </w:r>
+          </w:p>
+        </w:tc>
+        <w:tc>
+          <w:tcPr>
+            <w:tcW w:w="2219" w:type="pct"/>
+          </w:tcPr>
+          <w:p>
+            <w:r>
+              <w:t>1</w:t>
+            </w:r>
+          </w:p>
+        </w:tc>
+      </w:tr>
+      <w:tr>
+        <w:tc>
+          <w:tcPr>
+            <w:tcW w:w="2781" w:type="pct"/>
+          </w:tcPr>
+          <w:p>
+            <w:r>
+              <w:t>12</w:t>
+            </w:r>
+          </w:p>
+        </w:tc>
+        <w:tc>
+          <w:tcPr>
+            <w:tcW w:w="2219" w:type="pct"/>
+          </w:tcPr>
+          <w:p>
+            <w:r>
+              <w:t>1</w:t>
+            </w:r>
+          </w:p>
+        </w:tc>
+      </w:tr>
+      <w:tr>
+        <w:tc>
+          <w:tcPr>
+            <w:tcW w:w="2781" w:type="pct"/>
+          </w:tcPr>
+          <w:p>
+            <w:r>
+              <w:t>13</w:t>
+            </w:r>
+          </w:p>
+        </w:tc>
+        <w:tc>
+          <w:tcPr>
+            <w:tcW w:w="2219" w:type="pct"/>
+          </w:tcPr>
+          <w:p>
+            <w:r>
+              <w:t>1</w:t>
+            </w:r>
+          </w:p>
+        </w:tc>
+      </w:tr>
+      <w:tr>
+        <w:tc>
+          <w:tcPr>
+            <w:tcW w:w="2781" w:type="pct"/>
+          </w:tcPr>
+          <w:p>
+            <w:r>
+              <w:t>14</w:t>
+            </w:r>
+          </w:p>
+        </w:tc>
+        <w:tc>
+          <w:tcPr>
+            <w:tcW w:w="2219" w:type="pct"/>
+          </w:tcPr>
+          <w:p>
+            <w:r>
+              <w:t>1</w:t>
+            </w:r>
+          </w:p>
+        </w:tc>
+      </w:tr>
+      <w:tr>
+        <w:tc>
+          <w:tcPr>
+            <w:tcW w:w="2781" w:type="pct"/>
+          </w:tcPr>
+          <w:p>
+            <w:r>
+              <w:t>15</w:t>
+            </w:r>
+          </w:p>
+        </w:tc>
+        <w:tc>
+          <w:tcPr>
+            <w:tcW w:w="2219" w:type="pct"/>
+          </w:tcPr>
+          <w:p>
+            <w:r>
+              <w:t>1</w:t>
+            </w:r>
+          </w:p>
+        </w:tc>
+      </w:tr>
+      <w:tr>
+        <w:tc>
+          <w:tcPr>
+            <w:tcW w:w="2781" w:type="pct"/>
+          </w:tcPr>
+          <w:p>
+            <w:r>
+              <w:t>16</w:t>
+            </w:r>
+          </w:p>
+        </w:tc>
+        <w:tc>
+          <w:tcPr>
+            <w:tcW w:w="2219" w:type="pct"/>
+          </w:tcPr>
+          <w:p>
+            <w:r>
+              <w:t>1</w:t>
+            </w:r>
+          </w:p>
+        </w:tc>
+      </w:tr>
+      <w:tr>
+        <w:tc>
+          <w:tcPr>
+            <w:tcW w:w="2781" w:type="pct"/>
+          </w:tcPr>
+          <w:p>
+            <w:r>
+              <w:t>17</w:t>
+            </w:r>
+          </w:p>
+        </w:tc>
+        <w:tc>
+          <w:tcPr>
+            <w:tcW w:w="2219" w:type="pct"/>
+          </w:tcPr>
+          <w:p>
+            <w:r>
+              <w:t>1</w:t>
+            </w:r>
+          </w:p>
+        </w:tc>
+      </w:tr>
+      <w:tr>
+        <w:tc>
+          <w:tcPr>
+            <w:tcW w:w="2781" w:type="pct"/>
+          </w:tcPr>
+          <w:p>
+            <w:r>
+              <w:t>18</w:t>
+            </w:r>
+          </w:p>
+        </w:tc>
+        <w:tc>
+          <w:tcPr>
+            <w:tcW w:w="2219" w:type="pct"/>
+          </w:tcPr>
+          <w:p>
+            <w:r>
+              <w:t>0</w:t>
+            </w:r>
+          </w:p>
+        </w:tc>
+      </w:tr>
+      <w:tr>
+        <w:tc>
+          <w:tcPr>
+            <w:tcW w:w="2781" w:type="pct"/>
+          </w:tcPr>
+          <w:p>
+            <w:r>
+              <w:t>19</w:t>
+            </w:r>
+          </w:p>
+        </w:tc>
+        <w:tc>
+          <w:tcPr>
+            <w:tcW w:w="2219" w:type="pct"/>
+          </w:tcPr>
+          <w:p>
+            <w:r>
+              <w:t>0</w:t>
+            </w:r>
+          </w:p>
+        </w:tc>
+      </w:tr>
+      <w:tr>
+        <w:tc>
+          <w:tcPr>
+            <w:tcW w:w="2781" w:type="pct"/>
+          </w:tcPr>
+          <w:p>
+            <w:r>
+              <w:t>20</w:t>
+            </w:r>
+          </w:p>
+        </w:tc>
+        <w:tc>
+          <w:tcPr>
+            <w:tcW w:w="2219" w:type="pct"/>
+          </w:tcPr>
+          <w:p>
+            <w:r>
+              <w:t>0</w:t>
+            </w:r>
+          </w:p>
+        </w:tc>
+      </w:tr>
+      <w:tr>
+        <w:tc>
+          <w:tcPr>
+            <w:tcW w:w="2781" w:type="pct"/>
+          </w:tcPr>
+          <w:p>
+            <w:r>
+              <w:t>21</w:t>
+            </w:r>
+          </w:p>
+        </w:tc>
+        <w:tc>
+          <w:tcPr>
+            <w:tcW w:w="2219" w:type="pct"/>
+          </w:tcPr>
+          <w:p>
+            <w:r>
+              <w:t>0</w:t>
+            </w:r>
+          </w:p>
+        </w:tc>
+      </w:tr>
+      <w:tr>
+        <w:tc>
+          <w:tcPr>
+            <w:tcW w:w="2781" w:type="pct"/>
+          </w:tcPr>
+          <w:p>
+            <w:r>
+              <w:t>22</w:t>
+            </w:r>
+          </w:p>
+        </w:tc>
+        <w:tc>
+          <w:tcPr>
+            <w:tcW w:w="2219" w:type="pct"/>
+          </w:tcPr>
+          <w:p>
+            <w:r>
+              <w:t>0</w:t>
+            </w:r>
+          </w:p>
+        </w:tc>
+      </w:tr>
+      <w:tr>
+        <w:tc>
+          <w:tcPr>
+            <w:tcW w:w="2781" w:type="pct"/>
+          </w:tcPr>
+          <w:p>
+            <w:r>
+              <w:t>23</w:t>
+            </w:r>
+          </w:p>
+        </w:tc>
+        <w:tc>
+          <w:tcPr>
+            <w:tcW w:w="2219" w:type="pct"/>
+          </w:tcPr>
+          <w:p>
+            <w:r>
+              <w:t>0</w:t>
+            </w:r>
+          </w:p>
+        </w:tc>
+      </w:tr>
+      <w:tr>
+        <w:tc>
+          <w:tcPr>
+            <w:tcW w:w="2781" w:type="pct"/>
+          </w:tcPr>
+          <w:p>
+            <w:r>
+              <w:t>24</w:t>
+            </w:r>
+          </w:p>
+        </w:tc>
+        <w:tc>
+          <w:tcPr>
+            <w:tcW w:w="2219" w:type="pct"/>
+          </w:tcPr>
+          <w:p>
+            <w:r>
+              <w:t>0</w:t>
+            </w:r>
+          </w:p>
+        </w:tc>
+      </w:tr>
+    </w:tbl>
+    <w:p/>
+    <w:p>
+      <w:r>
+        <w:t xml:space="preserve">//introduce </w:t>
+      </w:r>
+      <w:proofErr w:type="spellStart"/>
+      <w:r>
+        <w:t>matlab</w:t>
+      </w:r>
+      <w:proofErr w:type="spellEnd"/>
+      <w:r>
+        <w:t xml:space="preserve"> graphs and analysis</w:t>
+      </w:r>
+    </w:p>
+    <w:p/>
+    <w:p>
+      <w:r>
+        <w:lastRenderedPageBreak/>
+        <w:t xml:space="preserve">By importing the above tables to </w:t>
+      </w:r>
+      <w:proofErr w:type="spellStart"/>
+      <w:r>
+        <w:t>Matlab</w:t>
+      </w:r>
+      <w:proofErr w:type="spellEnd"/>
+      <w:r>
+        <w:t xml:space="preserve"> and performing different algorithms on it, we can see </w:t>
+      </w:r>
+      <w:r>
+        <w:t>what</w:t>
+      </w:r>
+      <w:r>
+        <w:t xml:space="preserve"> algorithm will be the best choice. There is no right algorithm because every algorithm has its strength and weaknesses</w:t>
+      </w:r>
+      <w:r>
+        <w:t xml:space="preserve"> ranging from different factors from computability and complexity. </w:t>
       </w:r>
       <w:bookmarkStart w:id="2" w:name="_GoBack"/>
       <w:bookmarkEnd w:id="2"/>
     </w:p>
     <w:p/>
-    <w:p>
-      <w:r>
-        <w:t xml:space="preserve">//introduce </w:t>
-      </w:r>
-      <w:proofErr w:type="spellStart"/>
-      <w:r>
-        <w:t>matlab</w:t>
-      </w:r>
-      <w:proofErr w:type="spellEnd"/>
-      <w:r>
-        <w:t xml:space="preserve"> graphs and analysis</w:t>
-      </w:r>
-    </w:p>
     <w:p>
       <w:r>
         <w:t>//conclude</w:t>
@@ -5027,11 +6746,11 @@
         <w:ind w:left="1440"/>
       </w:pPr>
       <w:r>
-        <w:t xml:space="preserve">As well as that, the app will learn how the data correlates to the bay being vacant or occupied, essentially machine learning. This will be achieved by implementing the concept of neural network as well as using the logistic regression algorithm. The reason for using the logistic regression algorithm is because it is used to answer </w:t>
+        <w:t xml:space="preserve">As well as that, the app will learn how the data correlates to the bay being vacant or occupied, essentially machine learning. This will be achieved by implementing the concept of neural network as well as using the logistic regression algorithm. The reason for using the logistic regression algorithm is because it is used to answer questions that has binary answers (i.e. two possible answers) and this fits my situation as there are only 2 answers in my context; the parking bay is either occupied or vacant. By implementing this feature, the app will be able to predict whether or not the bay is being used and will come in handy if for some reason the </w:t>
       </w:r>
       <w:r>
         <w:lastRenderedPageBreak/>
-        <w:t>questions that has binary answers (i.e. two possible answers) and this fits my situation as there are only 2 answers in my context; the parking bay is either occupied or vacant. By implementing this feature, the app will be able to predict whether or not the bay is being used and will come in handy if for some reason the sensor cannot fulfil its purpose (e.g. if there are networking issues, wiring issues, external factors such as rain etc.).</w:t>
+        <w:t>sensor cannot fulfil its purpose (e.g. if there are networking issues, wiring issues, external factors such as rain etc.).</w:t>
       </w:r>
     </w:p>
     <w:p>
@@ -5177,40 +6896,40 @@
         <w:footnoteReference w:id="11"/>
       </w:r>
       <w:r>
-        <w:t xml:space="preserve">. Whilst this is a step in the right direction to solving the problem described, it is not as accurate as having a physical sensor embedded to the parking bays. As the world progresses further </w:t>
+        <w:t xml:space="preserve">. Whilst this is a step in the right direction to solving the problem described, it is not as accurate as having a physical sensor embedded to the parking bays. As the world progresses further in technology, more and more devices are being connected to the internet, the concept of </w:t>
+      </w:r>
+      <w:proofErr w:type="spellStart"/>
+      <w:r>
+        <w:t>IoT</w:t>
+      </w:r>
+      <w:proofErr w:type="spellEnd"/>
+      <w:r>
+        <w:t xml:space="preserve"> (internet of things) will be greatly beneficial here and will outperform the use of machine learning. </w:t>
+      </w:r>
+    </w:p>
+    <w:p>
+      <w:r>
+        <w:t xml:space="preserve">Another solution proposed by the start-up company, </w:t>
+      </w:r>
+      <w:proofErr w:type="spellStart"/>
+      <w:r>
+        <w:t>AppyParking</w:t>
+      </w:r>
+      <w:proofErr w:type="spellEnd"/>
+      <w:r>
+        <w:t xml:space="preserve">, is also aiming to tackle the problem. </w:t>
+      </w:r>
+      <w:proofErr w:type="spellStart"/>
+      <w:r>
+        <w:t>AppyParking</w:t>
+      </w:r>
+      <w:proofErr w:type="spellEnd"/>
+      <w:r>
+        <w:t xml:space="preserve"> uses a sensor that is embedded onto the road and provides real time updates </w:t>
       </w:r>
       <w:r>
         <w:lastRenderedPageBreak/>
-        <w:t xml:space="preserve">in technology, more and more devices are being connected to the internet, the concept of </w:t>
-      </w:r>
-      <w:proofErr w:type="spellStart"/>
-      <w:r>
-        <w:t>IoT</w:t>
-      </w:r>
-      <w:proofErr w:type="spellEnd"/>
-      <w:r>
-        <w:t xml:space="preserve"> (internet of things) will be greatly beneficial here and will outperform the use of machine learning. </w:t>
-      </w:r>
-    </w:p>
-    <w:p>
-      <w:r>
-        <w:t xml:space="preserve">Another solution proposed by the start-up company, </w:t>
-      </w:r>
-      <w:proofErr w:type="spellStart"/>
-      <w:r>
-        <w:t>AppyParking</w:t>
-      </w:r>
-      <w:proofErr w:type="spellEnd"/>
-      <w:r>
-        <w:t xml:space="preserve">, is also aiming to tackle the problem. </w:t>
-      </w:r>
-      <w:proofErr w:type="spellStart"/>
-      <w:r>
-        <w:t>AppyParking</w:t>
-      </w:r>
-      <w:proofErr w:type="spellEnd"/>
-      <w:r>
-        <w:t xml:space="preserve"> uses a sensor that is embedded onto the road and provides real time updates to the user via their app. Their solution is currently implemented in Westminster and Coventry. Their sensors has immensely helped with the problem outlined as it has helped Coventry City Council recognise an approximate £475000 lost revenue due to parking bays that were not either used or placed efficiently</w:t>
+        <w:t>to the user via their app. Their solution is currently implemented in Westminster and Coventry. Their sensors has immensely helped with the problem outlined as it has helped Coventry City Council recognise an approximate £475000 lost revenue due to parking bays that were not either used or placed efficiently</w:t>
       </w:r>
       <w:r>
         <w:rPr>
@@ -5788,7 +7507,7 @@
     <w:p>
       <w:r>
         <w:pict>
-          <v:shape id="_x0000_i1025" type="#_x0000_t75" style="width:393.3pt;height:205.8pt">
+          <v:shape id="_x0000_i1027" type="#_x0000_t75" style="width:393.5pt;height:205.95pt">
             <v:imagedata r:id="rId16" o:title="happySequence"/>
           </v:shape>
         </w:pict>
@@ -5802,7 +7521,7 @@
     <w:p>
       <w:r>
         <w:pict>
-          <v:shape id="_x0000_i1026" type="#_x0000_t75" style="width:379pt;height:205.8pt">
+          <v:shape id="_x0000_i1028" type="#_x0000_t75" style="width:379.25pt;height:205.95pt">
             <v:imagedata r:id="rId17" o:title="Sensor Sequence Diagram"/>
           </v:shape>
         </w:pict>
@@ -5818,7 +7537,7 @@
       <w:r>
         <w:lastRenderedPageBreak/>
         <w:pict>
-          <v:shape id="_x0000_i1027" type="#_x0000_t75" style="width:385.15pt;height:201.75pt">
+          <v:shape id="_x0000_i1029" type="#_x0000_t75" style="width:385.1pt;height:201.75pt">
             <v:imagedata r:id="rId18" o:title="UnhappySequence"/>
           </v:shape>
         </w:pict>
@@ -5832,7 +7551,7 @@
     <w:p>
       <w:r>
         <w:pict>
-          <v:shape id="_x0000_i1028" type="#_x0000_t75" style="width:313.8pt;height:258.8pt">
+          <v:shape id="_x0000_i1030" type="#_x0000_t75" style="width:313.95pt;height:258.7pt">
             <v:imagedata r:id="rId19" o:title="Google API App Sequence Diagram"/>
           </v:shape>
         </w:pict>
@@ -5860,7 +7579,7 @@
     <w:p>
       <w:r>
         <w:pict>
-          <v:shape id="_x0000_i1029" type="#_x0000_t75" style="width:451pt;height:266.25pt">
+          <v:shape id="_x0000_i1031" type="#_x0000_t75" style="width:451.25pt;height:266.25pt">
             <v:imagedata r:id="rId20" o:title="Sensor Activity Diagram"/>
           </v:shape>
         </w:pict>
@@ -5892,7 +7611,7 @@
     <w:p>
       <w:r>
         <w:pict>
-          <v:shape id="_x0000_i1030" type="#_x0000_t75" style="width:444.9pt;height:301.6pt">
+          <v:shape id="_x0000_i1032" type="#_x0000_t75" style="width:444.55pt;height:301.4pt">
             <v:imagedata r:id="rId21" o:title="Customer App Activity Diagram"/>
           </v:shape>
         </w:pict>
@@ -5908,7 +7627,7 @@
     <w:p>
       <w:r>
         <w:pict>
-          <v:shape id="_x0000_i1031" type="#_x0000_t75" style="width:313.8pt;height:271pt">
+          <v:shape id="_x0000_i1033" type="#_x0000_t75" style="width:313.95pt;height:271.25pt">
             <v:imagedata r:id="rId22" o:title="use case diagram sensor"/>
           </v:shape>
         </w:pict>
@@ -5933,7 +7652,7 @@
     <w:p>
       <w:r>
         <w:pict>
-          <v:shape id="_x0000_i1032" type="#_x0000_t75" style="width:339.6pt;height:271pt">
+          <v:shape id="_x0000_i1034" type="#_x0000_t75" style="width:339.9pt;height:271.25pt">
             <v:imagedata r:id="rId23" o:title="use case diagram app"/>
           </v:shape>
         </w:pict>
@@ -7536,6 +9255,25 @@
       <w:iCs/>
     </w:rPr>
   </w:style>
+  <w:style w:type="table" w:styleId="TableGrid">
+    <w:name w:val="Table Grid"/>
+    <w:basedOn w:val="TableNormal"/>
+    <w:uiPriority w:val="59"/>
+    <w:rsid w:val="0070385D"/>
+    <w:pPr>
+      <w:spacing w:after="0" w:line="240" w:lineRule="auto"/>
+    </w:pPr>
+    <w:tblPr>
+      <w:tblBorders>
+        <w:top w:val="single" w:sz="4" w:space="0" w:color="auto"/>
+        <w:left w:val="single" w:sz="4" w:space="0" w:color="auto"/>
+        <w:bottom w:val="single" w:sz="4" w:space="0" w:color="auto"/>
+        <w:right w:val="single" w:sz="4" w:space="0" w:color="auto"/>
+        <w:insideH w:val="single" w:sz="4" w:space="0" w:color="auto"/>
+        <w:insideV w:val="single" w:sz="4" w:space="0" w:color="auto"/>
+      </w:tblBorders>
+    </w:tblPr>
+  </w:style>
 </w:styles>
 </file>
 
@@ -8154,6 +9892,25 @@
       <w:iCs/>
     </w:rPr>
   </w:style>
+  <w:style w:type="table" w:styleId="TableGrid">
+    <w:name w:val="Table Grid"/>
+    <w:basedOn w:val="TableNormal"/>
+    <w:uiPriority w:val="59"/>
+    <w:rsid w:val="0070385D"/>
+    <w:pPr>
+      <w:spacing w:after="0" w:line="240" w:lineRule="auto"/>
+    </w:pPr>
+    <w:tblPr>
+      <w:tblBorders>
+        <w:top w:val="single" w:sz="4" w:space="0" w:color="auto"/>
+        <w:left w:val="single" w:sz="4" w:space="0" w:color="auto"/>
+        <w:bottom w:val="single" w:sz="4" w:space="0" w:color="auto"/>
+        <w:right w:val="single" w:sz="4" w:space="0" w:color="auto"/>
+        <w:insideH w:val="single" w:sz="4" w:space="0" w:color="auto"/>
+        <w:insideV w:val="single" w:sz="4" w:space="0" w:color="auto"/>
+      </w:tblBorders>
+    </w:tblPr>
+  </w:style>
 </w:styles>
 </file>
 
@@ -8454,7 +10211,7 @@
 </file>
 
 <file path=customXml/itemProps1.xml><?xml version="1.0" encoding="utf-8"?>
-<ds:datastoreItem xmlns:ds="http://schemas.openxmlformats.org/officeDocument/2006/customXml" ds:itemID="{27EB7165-B43F-4BDD-9C71-FE855FEE7951}">
+<ds:datastoreItem xmlns:ds="http://schemas.openxmlformats.org/officeDocument/2006/customXml" ds:itemID="{335C6A32-A9E4-45B1-81B3-1B5BB6E3A865}">
   <ds:schemaRefs>
     <ds:schemaRef ds:uri="http://schemas.openxmlformats.org/officeDocument/2006/bibliography"/>
   </ds:schemaRefs>

</xml_diff>

<commit_message>
added graphs from matlab
</commit_message>
<xml_diff>
--- a/Documents/Draft of Report.docx
+++ b/Documents/Draft of Report.docx
@@ -6569,39 +6569,790 @@
         <w:t xml:space="preserve"> graphs and analysis</w:t>
       </w:r>
     </w:p>
-    <w:p/>
-    <w:p>
+    <w:p>
+      <w:r>
+        <w:t xml:space="preserve">Once we feed these tables into </w:t>
+      </w:r>
+      <w:proofErr w:type="spellStart"/>
+      <w:r>
+        <w:t>Matlab</w:t>
+      </w:r>
+      <w:proofErr w:type="spellEnd"/>
+      <w:r>
+        <w:t xml:space="preserve">, we can use the ‘Classification Learner’ app and look at the different algorithms that perform on this data. Furthermore, we can critically analyse the performance of the learning algorithm and decide what algorithm should be implemented in the app </w:t>
+      </w:r>
       <w:r>
         <w:lastRenderedPageBreak/>
-        <w:t xml:space="preserve">By importing the above tables to </w:t>
-      </w:r>
-      <w:proofErr w:type="spellStart"/>
-      <w:r>
-        <w:t>Matlab</w:t>
-      </w:r>
-      <w:proofErr w:type="spellEnd"/>
-      <w:r>
-        <w:t xml:space="preserve"> and performing different algorithms on it, we can see </w:t>
-      </w:r>
-      <w:r>
-        <w:t>what</w:t>
-      </w:r>
-      <w:r>
-        <w:t xml:space="preserve"> algorithm will be the best choice. There is no right algorithm because every algorithm has its strength and weaknesses</w:t>
+        <w:t>to predict the availability of parking bays.</w:t>
+      </w:r>
+      <w:r>
+        <w:t xml:space="preserve"> There is no right algorithm because every algorithm has its strength and weaknesses</w:t>
       </w:r>
       <w:r>
         <w:t xml:space="preserve"> ranging from different factors from computability and complexity. </w:t>
       </w:r>
+    </w:p>
+    <w:p/>
+    <w:p/>
+    <w:p>
+      <w:r>
+        <w:rPr>
+          <w:noProof/>
+          <w:lang w:eastAsia="en-GB"/>
+        </w:rPr>
+        <w:drawing>
+          <wp:inline distT="0" distB="0" distL="0" distR="0" wp14:anchorId="019563B1" wp14:editId="2ECC64C8">
+            <wp:extent cx="2881423" cy="3084020"/>
+            <wp:effectExtent l="0" t="0" r="0" b="2540"/>
+            <wp:docPr id="9" name="Picture 9"/>
+            <wp:cNvGraphicFramePr>
+              <a:graphicFrameLocks xmlns:a="http://schemas.openxmlformats.org/drawingml/2006/main" noChangeAspect="1"/>
+            </wp:cNvGraphicFramePr>
+            <a:graphic xmlns:a="http://schemas.openxmlformats.org/drawingml/2006/main">
+              <a:graphicData uri="http://schemas.openxmlformats.org/drawingml/2006/picture">
+                <pic:pic xmlns:pic="http://schemas.openxmlformats.org/drawingml/2006/picture">
+                  <pic:nvPicPr>
+                    <pic:cNvPr id="0" name=""/>
+                    <pic:cNvPicPr/>
+                  </pic:nvPicPr>
+                  <pic:blipFill rotWithShape="1">
+                    <a:blip r:embed="rId11"/>
+                    <a:srcRect l="4082" t="23432" r="72169" b="31353"/>
+                    <a:stretch/>
+                  </pic:blipFill>
+                  <pic:spPr bwMode="auto">
+                    <a:xfrm>
+                      <a:off x="0" y="0"/>
+                      <a:ext cx="2882215" cy="3084867"/>
+                    </a:xfrm>
+                    <a:prstGeom prst="rect">
+                      <a:avLst/>
+                    </a:prstGeom>
+                    <a:ln>
+                      <a:noFill/>
+                    </a:ln>
+                    <a:extLst>
+                      <a:ext uri="{53640926-AAD7-44D8-BBD7-CCE9431645EC}">
+                        <a14:shadowObscured xmlns:a14="http://schemas.microsoft.com/office/drawing/2010/main"/>
+                      </a:ext>
+                    </a:extLst>
+                  </pic:spPr>
+                </pic:pic>
+              </a:graphicData>
+            </a:graphic>
+          </wp:inline>
+        </w:drawing>
+      </w:r>
+      <w:r>
+        <w:t xml:space="preserve">  &lt;- Algorithms being tested on hourly escort data </w:t>
+      </w:r>
+    </w:p>
+    <w:p/>
+    <w:p/>
+    <w:p/>
+    <w:p/>
+    <w:p/>
+    <w:p/>
+    <w:p/>
+    <w:p/>
+    <w:p/>
+    <w:p/>
+    <w:p/>
+    <w:p/>
+    <w:p/>
+    <w:p/>
+    <w:p>
+      <w:proofErr w:type="gramStart"/>
+      <w:r>
+        <w:lastRenderedPageBreak/>
+        <w:t>Confusion matrix on logistic regression.</w:t>
+      </w:r>
+      <w:proofErr w:type="gramEnd"/>
+      <w:r>
+        <w:t xml:space="preserve"> </w:t>
+      </w:r>
+      <w:proofErr w:type="gramStart"/>
+      <w:r>
+        <w:t>Hourly escort data (below).</w:t>
+      </w:r>
+      <w:proofErr w:type="gramEnd"/>
+    </w:p>
+    <w:p>
+      <w:r>
+        <w:rPr>
+          <w:noProof/>
+          <w:lang w:eastAsia="en-GB"/>
+        </w:rPr>
+        <w:drawing>
+          <wp:inline distT="0" distB="0" distL="0" distR="0" wp14:anchorId="02104B68" wp14:editId="411B2C23">
+            <wp:extent cx="5560828" cy="3002849"/>
+            <wp:effectExtent l="0" t="0" r="1905" b="7620"/>
+            <wp:docPr id="10" name="Picture 10"/>
+            <wp:cNvGraphicFramePr>
+              <a:graphicFrameLocks xmlns:a="http://schemas.openxmlformats.org/drawingml/2006/main" noChangeAspect="1"/>
+            </wp:cNvGraphicFramePr>
+            <a:graphic xmlns:a="http://schemas.openxmlformats.org/drawingml/2006/main">
+              <a:graphicData uri="http://schemas.openxmlformats.org/drawingml/2006/picture">
+                <pic:pic xmlns:pic="http://schemas.openxmlformats.org/drawingml/2006/picture">
+                  <pic:nvPicPr>
+                    <pic:cNvPr id="0" name=""/>
+                    <pic:cNvPicPr/>
+                  </pic:nvPicPr>
+                  <pic:blipFill rotWithShape="1">
+                    <a:blip r:embed="rId12"/>
+                    <a:srcRect l="4267" t="23431" r="30794" b="14192"/>
+                    <a:stretch/>
+                  </pic:blipFill>
+                  <pic:spPr bwMode="auto">
+                    <a:xfrm>
+                      <a:off x="0" y="0"/>
+                      <a:ext cx="5570617" cy="3008135"/>
+                    </a:xfrm>
+                    <a:prstGeom prst="rect">
+                      <a:avLst/>
+                    </a:prstGeom>
+                    <a:ln>
+                      <a:noFill/>
+                    </a:ln>
+                    <a:extLst>
+                      <a:ext uri="{53640926-AAD7-44D8-BBD7-CCE9431645EC}">
+                        <a14:shadowObscured xmlns:a14="http://schemas.microsoft.com/office/drawing/2010/main"/>
+                      </a:ext>
+                    </a:extLst>
+                  </pic:spPr>
+                </pic:pic>
+              </a:graphicData>
+            </a:graphic>
+          </wp:inline>
+        </w:drawing>
+      </w:r>
+    </w:p>
+    <w:p>
+      <w:proofErr w:type="gramStart"/>
+      <w:r>
+        <w:t>Confusion matrix on KNN.</w:t>
+      </w:r>
+      <w:proofErr w:type="gramEnd"/>
+      <w:r>
+        <w:t xml:space="preserve"> </w:t>
+      </w:r>
+      <w:proofErr w:type="gramStart"/>
+      <w:r>
+        <w:t>Hourly escort data (below).</w:t>
+      </w:r>
+      <w:proofErr w:type="gramEnd"/>
+    </w:p>
+    <w:p>
+      <w:r>
+        <w:rPr>
+          <w:noProof/>
+          <w:lang w:eastAsia="en-GB"/>
+        </w:rPr>
+        <w:drawing>
+          <wp:inline distT="0" distB="0" distL="0" distR="0" wp14:anchorId="78827AD5" wp14:editId="1B2B4DB6">
+            <wp:extent cx="5559692" cy="2945219"/>
+            <wp:effectExtent l="0" t="0" r="3175" b="7620"/>
+            <wp:docPr id="11" name="Picture 11"/>
+            <wp:cNvGraphicFramePr>
+              <a:graphicFrameLocks xmlns:a="http://schemas.openxmlformats.org/drawingml/2006/main" noChangeAspect="1"/>
+            </wp:cNvGraphicFramePr>
+            <a:graphic xmlns:a="http://schemas.openxmlformats.org/drawingml/2006/main">
+              <a:graphicData uri="http://schemas.openxmlformats.org/drawingml/2006/picture">
+                <pic:pic xmlns:pic="http://schemas.openxmlformats.org/drawingml/2006/picture">
+                  <pic:nvPicPr>
+                    <pic:cNvPr id="0" name=""/>
+                    <pic:cNvPicPr/>
+                  </pic:nvPicPr>
+                  <pic:blipFill rotWithShape="1">
+                    <a:blip r:embed="rId13"/>
+                    <a:srcRect l="4453" t="23432" r="30052" b="14852"/>
+                    <a:stretch/>
+                  </pic:blipFill>
+                  <pic:spPr bwMode="auto">
+                    <a:xfrm>
+                      <a:off x="0" y="0"/>
+                      <a:ext cx="5560507" cy="2945651"/>
+                    </a:xfrm>
+                    <a:prstGeom prst="rect">
+                      <a:avLst/>
+                    </a:prstGeom>
+                    <a:ln>
+                      <a:noFill/>
+                    </a:ln>
+                    <a:extLst>
+                      <a:ext uri="{53640926-AAD7-44D8-BBD7-CCE9431645EC}">
+                        <a14:shadowObscured xmlns:a14="http://schemas.microsoft.com/office/drawing/2010/main"/>
+                      </a:ext>
+                    </a:extLst>
+                  </pic:spPr>
+                </pic:pic>
+              </a:graphicData>
+            </a:graphic>
+          </wp:inline>
+        </w:drawing>
+      </w:r>
+    </w:p>
+    <w:p/>
+    <w:p/>
+    <w:p/>
+    <w:p/>
+    <w:p/>
+    <w:p/>
+    <w:p>
+      <w:proofErr w:type="gramStart"/>
+      <w:r>
+        <w:lastRenderedPageBreak/>
+        <w:t>Algorithms being tested on hourly shopping data (below).</w:t>
+      </w:r>
+      <w:proofErr w:type="gramEnd"/>
+    </w:p>
+    <w:p>
+      <w:r>
+        <w:rPr>
+          <w:noProof/>
+          <w:lang w:eastAsia="en-GB"/>
+        </w:rPr>
+        <w:drawing>
+          <wp:inline distT="0" distB="0" distL="0" distR="0" wp14:anchorId="0B345D6A" wp14:editId="0A4D9D2A">
+            <wp:extent cx="3146611" cy="3317358"/>
+            <wp:effectExtent l="0" t="0" r="0" b="0"/>
+            <wp:docPr id="12" name="Picture 12"/>
+            <wp:cNvGraphicFramePr>
+              <a:graphicFrameLocks xmlns:a="http://schemas.openxmlformats.org/drawingml/2006/main" noChangeAspect="1"/>
+            </wp:cNvGraphicFramePr>
+            <a:graphic xmlns:a="http://schemas.openxmlformats.org/drawingml/2006/main">
+              <a:graphicData uri="http://schemas.openxmlformats.org/drawingml/2006/picture">
+                <pic:pic xmlns:pic="http://schemas.openxmlformats.org/drawingml/2006/picture">
+                  <pic:nvPicPr>
+                    <pic:cNvPr id="0" name=""/>
+                    <pic:cNvPicPr/>
+                  </pic:nvPicPr>
+                  <pic:blipFill rotWithShape="1">
+                    <a:blip r:embed="rId14"/>
+                    <a:srcRect l="4267" t="23432" r="71798" b="31683"/>
+                    <a:stretch/>
+                  </pic:blipFill>
+                  <pic:spPr bwMode="auto">
+                    <a:xfrm>
+                      <a:off x="0" y="0"/>
+                      <a:ext cx="3147072" cy="3317844"/>
+                    </a:xfrm>
+                    <a:prstGeom prst="rect">
+                      <a:avLst/>
+                    </a:prstGeom>
+                    <a:ln>
+                      <a:noFill/>
+                    </a:ln>
+                    <a:extLst>
+                      <a:ext uri="{53640926-AAD7-44D8-BBD7-CCE9431645EC}">
+                        <a14:shadowObscured xmlns:a14="http://schemas.microsoft.com/office/drawing/2010/main"/>
+                      </a:ext>
+                    </a:extLst>
+                  </pic:spPr>
+                </pic:pic>
+              </a:graphicData>
+            </a:graphic>
+          </wp:inline>
+        </w:drawing>
+      </w:r>
+    </w:p>
+    <w:p>
+      <w:proofErr w:type="gramStart"/>
+      <w:r>
+        <w:t>Confusion matrix on logistic regression.</w:t>
+      </w:r>
+      <w:proofErr w:type="gramEnd"/>
+      <w:r>
+        <w:t xml:space="preserve"> </w:t>
+      </w:r>
+      <w:proofErr w:type="gramStart"/>
+      <w:r>
+        <w:t>Hourly shopping data.</w:t>
+      </w:r>
+      <w:proofErr w:type="gramEnd"/>
+      <w:r>
+        <w:t xml:space="preserve"> (</w:t>
+      </w:r>
+      <w:proofErr w:type="gramStart"/>
+      <w:r>
+        <w:t>below</w:t>
+      </w:r>
+      <w:proofErr w:type="gramEnd"/>
+      <w:r>
+        <w:t>).</w:t>
+      </w:r>
+    </w:p>
+    <w:p>
+      <w:r>
+        <w:rPr>
+          <w:noProof/>
+          <w:lang w:eastAsia="en-GB"/>
+        </w:rPr>
+        <w:drawing>
+          <wp:inline distT="0" distB="0" distL="0" distR="0" wp14:anchorId="136DCA7E" wp14:editId="2BFA644E">
+            <wp:extent cx="5975498" cy="3046997"/>
+            <wp:effectExtent l="0" t="0" r="6350" b="1270"/>
+            <wp:docPr id="13" name="Picture 13"/>
+            <wp:cNvGraphicFramePr>
+              <a:graphicFrameLocks xmlns:a="http://schemas.openxmlformats.org/drawingml/2006/main" noChangeAspect="1"/>
+            </wp:cNvGraphicFramePr>
+            <a:graphic xmlns:a="http://schemas.openxmlformats.org/drawingml/2006/main">
+              <a:graphicData uri="http://schemas.openxmlformats.org/drawingml/2006/picture">
+                <pic:pic xmlns:pic="http://schemas.openxmlformats.org/drawingml/2006/picture">
+                  <pic:nvPicPr>
+                    <pic:cNvPr id="0" name=""/>
+                    <pic:cNvPicPr/>
+                  </pic:nvPicPr>
+                  <pic:blipFill rotWithShape="1">
+                    <a:blip r:embed="rId15"/>
+                    <a:srcRect l="4267" t="23432" r="30238" b="17162"/>
+                    <a:stretch/>
+                  </pic:blipFill>
+                  <pic:spPr bwMode="auto">
+                    <a:xfrm>
+                      <a:off x="0" y="0"/>
+                      <a:ext cx="5976374" cy="3047444"/>
+                    </a:xfrm>
+                    <a:prstGeom prst="rect">
+                      <a:avLst/>
+                    </a:prstGeom>
+                    <a:ln>
+                      <a:noFill/>
+                    </a:ln>
+                    <a:extLst>
+                      <a:ext uri="{53640926-AAD7-44D8-BBD7-CCE9431645EC}">
+                        <a14:shadowObscured xmlns:a14="http://schemas.microsoft.com/office/drawing/2010/main"/>
+                      </a:ext>
+                    </a:extLst>
+                  </pic:spPr>
+                </pic:pic>
+              </a:graphicData>
+            </a:graphic>
+          </wp:inline>
+        </w:drawing>
+      </w:r>
+    </w:p>
+    <w:p/>
+    <w:p/>
+    <w:p/>
+    <w:p/>
+    <w:p/>
+    <w:p>
+      <w:proofErr w:type="gramStart"/>
+      <w:r>
+        <w:lastRenderedPageBreak/>
+        <w:t>Confusion matrix on KNN.</w:t>
+      </w:r>
+      <w:proofErr w:type="gramEnd"/>
+      <w:r>
+        <w:t xml:space="preserve"> </w:t>
+      </w:r>
+      <w:proofErr w:type="gramStart"/>
+      <w:r>
+        <w:t>Hourly shopping data (below).</w:t>
+      </w:r>
+      <w:proofErr w:type="gramEnd"/>
+    </w:p>
+    <w:p>
+      <w:r>
+        <w:rPr>
+          <w:noProof/>
+          <w:lang w:eastAsia="en-GB"/>
+        </w:rPr>
+        <w:drawing>
+          <wp:inline distT="0" distB="0" distL="0" distR="0" wp14:anchorId="6106CA21" wp14:editId="7DDCBCEF">
+            <wp:extent cx="5730949" cy="3058652"/>
+            <wp:effectExtent l="0" t="0" r="3175" b="8890"/>
+            <wp:docPr id="14" name="Picture 14"/>
+            <wp:cNvGraphicFramePr>
+              <a:graphicFrameLocks xmlns:a="http://schemas.openxmlformats.org/drawingml/2006/main" noChangeAspect="1"/>
+            </wp:cNvGraphicFramePr>
+            <a:graphic xmlns:a="http://schemas.openxmlformats.org/drawingml/2006/main">
+              <a:graphicData uri="http://schemas.openxmlformats.org/drawingml/2006/picture">
+                <pic:pic xmlns:pic="http://schemas.openxmlformats.org/drawingml/2006/picture">
+                  <pic:nvPicPr>
+                    <pic:cNvPr id="0" name=""/>
+                    <pic:cNvPicPr/>
+                  </pic:nvPicPr>
+                  <pic:blipFill rotWithShape="1">
+                    <a:blip r:embed="rId16"/>
+                    <a:srcRect l="4082" t="23102" r="29867" b="14191"/>
+                    <a:stretch/>
+                  </pic:blipFill>
+                  <pic:spPr bwMode="auto">
+                    <a:xfrm>
+                      <a:off x="0" y="0"/>
+                      <a:ext cx="5731789" cy="3059100"/>
+                    </a:xfrm>
+                    <a:prstGeom prst="rect">
+                      <a:avLst/>
+                    </a:prstGeom>
+                    <a:ln>
+                      <a:noFill/>
+                    </a:ln>
+                    <a:extLst>
+                      <a:ext uri="{53640926-AAD7-44D8-BBD7-CCE9431645EC}">
+                        <a14:shadowObscured xmlns:a14="http://schemas.microsoft.com/office/drawing/2010/main"/>
+                      </a:ext>
+                    </a:extLst>
+                  </pic:spPr>
+                </pic:pic>
+              </a:graphicData>
+            </a:graphic>
+          </wp:inline>
+        </w:drawing>
+      </w:r>
+    </w:p>
+    <w:p>
+      <w:proofErr w:type="gramStart"/>
+      <w:r>
+        <w:t>Confusion matrix on logistic regression.</w:t>
+      </w:r>
+      <w:proofErr w:type="gramEnd"/>
+      <w:r>
+        <w:t xml:space="preserve"> </w:t>
+      </w:r>
+      <w:proofErr w:type="gramStart"/>
+      <w:r>
+        <w:t>Based on hourly social data.</w:t>
+      </w:r>
+      <w:proofErr w:type="gramEnd"/>
+    </w:p>
+    <w:p>
+      <w:r>
+        <w:rPr>
+          <w:noProof/>
+          <w:lang w:eastAsia="en-GB"/>
+        </w:rPr>
+        <w:drawing>
+          <wp:inline distT="0" distB="0" distL="0" distR="0" wp14:anchorId="48F66620" wp14:editId="5D2B3DFE">
+            <wp:extent cx="5730949" cy="3051125"/>
+            <wp:effectExtent l="0" t="0" r="3175" b="0"/>
+            <wp:docPr id="15" name="Picture 15"/>
+            <wp:cNvGraphicFramePr>
+              <a:graphicFrameLocks xmlns:a="http://schemas.openxmlformats.org/drawingml/2006/main" noChangeAspect="1"/>
+            </wp:cNvGraphicFramePr>
+            <a:graphic xmlns:a="http://schemas.openxmlformats.org/drawingml/2006/main">
+              <a:graphicData uri="http://schemas.openxmlformats.org/drawingml/2006/picture">
+                <pic:pic xmlns:pic="http://schemas.openxmlformats.org/drawingml/2006/picture">
+                  <pic:nvPicPr>
+                    <pic:cNvPr id="0" name=""/>
+                    <pic:cNvPicPr/>
+                  </pic:nvPicPr>
+                  <pic:blipFill rotWithShape="1">
+                    <a:blip r:embed="rId17"/>
+                    <a:srcRect l="4267" t="23431" r="29867" b="14192"/>
+                    <a:stretch/>
+                  </pic:blipFill>
+                  <pic:spPr bwMode="auto">
+                    <a:xfrm>
+                      <a:off x="0" y="0"/>
+                      <a:ext cx="5731790" cy="3051573"/>
+                    </a:xfrm>
+                    <a:prstGeom prst="rect">
+                      <a:avLst/>
+                    </a:prstGeom>
+                    <a:ln>
+                      <a:noFill/>
+                    </a:ln>
+                    <a:extLst>
+                      <a:ext uri="{53640926-AAD7-44D8-BBD7-CCE9431645EC}">
+                        <a14:shadowObscured xmlns:a14="http://schemas.microsoft.com/office/drawing/2010/main"/>
+                      </a:ext>
+                    </a:extLst>
+                  </pic:spPr>
+                </pic:pic>
+              </a:graphicData>
+            </a:graphic>
+          </wp:inline>
+        </w:drawing>
+      </w:r>
+    </w:p>
+    <w:p/>
+    <w:p/>
+    <w:p/>
+    <w:p/>
+    <w:p/>
+    <w:p/>
+    <w:p>
+      <w:proofErr w:type="gramStart"/>
+      <w:r>
+        <w:lastRenderedPageBreak/>
+        <w:t>Confusion matrix on KNN.</w:t>
+      </w:r>
+      <w:proofErr w:type="gramEnd"/>
+      <w:r>
+        <w:t xml:space="preserve"> </w:t>
+      </w:r>
+      <w:proofErr w:type="gramStart"/>
+      <w:r>
+        <w:t>Based on hourly social data.</w:t>
+      </w:r>
+      <w:proofErr w:type="gramEnd"/>
+    </w:p>
+    <w:p>
+      <w:r>
+        <w:rPr>
+          <w:noProof/>
+          <w:lang w:eastAsia="en-GB"/>
+        </w:rPr>
+        <w:drawing>
+          <wp:inline distT="0" distB="0" distL="0" distR="0" wp14:anchorId="1A7891DE" wp14:editId="4AA17366">
+            <wp:extent cx="6067703" cy="3179135"/>
+            <wp:effectExtent l="0" t="0" r="0" b="2540"/>
+            <wp:docPr id="16" name="Picture 16"/>
+            <wp:cNvGraphicFramePr>
+              <a:graphicFrameLocks xmlns:a="http://schemas.openxmlformats.org/drawingml/2006/main" noChangeAspect="1"/>
+            </wp:cNvGraphicFramePr>
+            <a:graphic xmlns:a="http://schemas.openxmlformats.org/drawingml/2006/main">
+              <a:graphicData uri="http://schemas.openxmlformats.org/drawingml/2006/picture">
+                <pic:pic xmlns:pic="http://schemas.openxmlformats.org/drawingml/2006/picture">
+                  <pic:nvPicPr>
+                    <pic:cNvPr id="0" name=""/>
+                    <pic:cNvPicPr/>
+                  </pic:nvPicPr>
+                  <pic:blipFill rotWithShape="1">
+                    <a:blip r:embed="rId18"/>
+                    <a:srcRect l="4081" t="23432" r="30052" b="15182"/>
+                    <a:stretch/>
+                  </pic:blipFill>
+                  <pic:spPr bwMode="auto">
+                    <a:xfrm>
+                      <a:off x="0" y="0"/>
+                      <a:ext cx="6068593" cy="3179601"/>
+                    </a:xfrm>
+                    <a:prstGeom prst="rect">
+                      <a:avLst/>
+                    </a:prstGeom>
+                    <a:ln>
+                      <a:noFill/>
+                    </a:ln>
+                    <a:extLst>
+                      <a:ext uri="{53640926-AAD7-44D8-BBD7-CCE9431645EC}">
+                        <a14:shadowObscured xmlns:a14="http://schemas.microsoft.com/office/drawing/2010/main"/>
+                      </a:ext>
+                    </a:extLst>
+                  </pic:spPr>
+                </pic:pic>
+              </a:graphicData>
+            </a:graphic>
+          </wp:inline>
+        </w:drawing>
+      </w:r>
+    </w:p>
+    <w:p/>
+    <w:p/>
+    <w:p/>
+    <w:p/>
+    <w:p/>
+    <w:p/>
+    <w:p/>
+    <w:p/>
+    <w:p/>
+    <w:p/>
+    <w:p/>
+    <w:p/>
+    <w:p/>
+    <w:p/>
+    <w:p/>
+    <w:p>
+      <w:r>
+        <w:lastRenderedPageBreak/>
+        <w:t>Furthermore, I have created table that ranges from 1-1440 which these numbers corresponds to minutes past 12:00am. I have also made the table follow a linear trend; i.e. the parking bay starts of as vacant but as time passes throughout the day, it gradually becomes occupied. The reason for including the independent variable as minutes is because the sensor will constantly send out signals every few seconds so it’s essential to gather data every time it occurs.</w:t>
+      </w:r>
+    </w:p>
+    <w:p>
+      <w:r>
+        <w:t>The table is too big to display but these are the results and graph of the findings:</w:t>
+      </w:r>
+    </w:p>
+    <w:p>
+      <w:r>
+        <w:rPr>
+          <w:noProof/>
+          <w:lang w:eastAsia="en-GB"/>
+        </w:rPr>
+        <w:drawing>
+          <wp:inline distT="0" distB="0" distL="0" distR="0" wp14:anchorId="4D2EB138" wp14:editId="3C2FA668">
+            <wp:extent cx="5167423" cy="3713473"/>
+            <wp:effectExtent l="0" t="0" r="0" b="1905"/>
+            <wp:docPr id="17" name="Picture 17"/>
+            <wp:cNvGraphicFramePr>
+              <a:graphicFrameLocks xmlns:a="http://schemas.openxmlformats.org/drawingml/2006/main" noChangeAspect="1"/>
+            </wp:cNvGraphicFramePr>
+            <a:graphic xmlns:a="http://schemas.openxmlformats.org/drawingml/2006/main">
+              <a:graphicData uri="http://schemas.openxmlformats.org/drawingml/2006/picture">
+                <pic:pic xmlns:pic="http://schemas.openxmlformats.org/drawingml/2006/picture">
+                  <pic:nvPicPr>
+                    <pic:cNvPr id="0" name=""/>
+                    <pic:cNvPicPr/>
+                  </pic:nvPicPr>
+                  <pic:blipFill rotWithShape="1">
+                    <a:blip r:embed="rId19"/>
+                    <a:srcRect l="28573" t="23431" r="22630" b="14192"/>
+                    <a:stretch/>
+                  </pic:blipFill>
+                  <pic:spPr bwMode="auto">
+                    <a:xfrm>
+                      <a:off x="0" y="0"/>
+                      <a:ext cx="5168182" cy="3714018"/>
+                    </a:xfrm>
+                    <a:prstGeom prst="rect">
+                      <a:avLst/>
+                    </a:prstGeom>
+                    <a:ln>
+                      <a:noFill/>
+                    </a:ln>
+                    <a:extLst>
+                      <a:ext uri="{53640926-AAD7-44D8-BBD7-CCE9431645EC}">
+                        <a14:shadowObscured xmlns:a14="http://schemas.microsoft.com/office/drawing/2010/main"/>
+                      </a:ext>
+                    </a:extLst>
+                  </pic:spPr>
+                </pic:pic>
+              </a:graphicData>
+            </a:graphic>
+          </wp:inline>
+        </w:drawing>
+      </w:r>
+    </w:p>
+    <w:p>
+      <w:r>
+        <w:t>Blue indicates vacant and orange indicates occupied.</w:t>
+      </w:r>
+    </w:p>
+    <w:p>
+      <w:r>
+        <w:t xml:space="preserve">Confusion matrix based on logistic regression. </w:t>
+      </w:r>
+      <w:proofErr w:type="gramStart"/>
+      <w:r>
+        <w:t>Based on minute data (Below).</w:t>
+      </w:r>
+      <w:proofErr w:type="gramEnd"/>
+    </w:p>
+    <w:p>
+      <w:r>
+        <w:rPr>
+          <w:noProof/>
+          <w:lang w:eastAsia="en-GB"/>
+        </w:rPr>
+        <w:drawing>
+          <wp:inline distT="0" distB="0" distL="0" distR="0" wp14:anchorId="67AAA952" wp14:editId="29FA11A0">
+            <wp:extent cx="5350440" cy="2849526"/>
+            <wp:effectExtent l="0" t="0" r="3175" b="8255"/>
+            <wp:docPr id="18" name="Picture 18"/>
+            <wp:cNvGraphicFramePr>
+              <a:graphicFrameLocks xmlns:a="http://schemas.openxmlformats.org/drawingml/2006/main" noChangeAspect="1"/>
+            </wp:cNvGraphicFramePr>
+            <a:graphic xmlns:a="http://schemas.openxmlformats.org/drawingml/2006/main">
+              <a:graphicData uri="http://schemas.openxmlformats.org/drawingml/2006/picture">
+                <pic:pic xmlns:pic="http://schemas.openxmlformats.org/drawingml/2006/picture">
+                  <pic:nvPicPr>
+                    <pic:cNvPr id="0" name=""/>
+                    <pic:cNvPicPr/>
+                  </pic:nvPicPr>
+                  <pic:blipFill rotWithShape="1">
+                    <a:blip r:embed="rId20"/>
+                    <a:srcRect l="4453" t="23432" r="30052" b="14521"/>
+                    <a:stretch/>
+                  </pic:blipFill>
+                  <pic:spPr bwMode="auto">
+                    <a:xfrm>
+                      <a:off x="0" y="0"/>
+                      <a:ext cx="5351224" cy="2849944"/>
+                    </a:xfrm>
+                    <a:prstGeom prst="rect">
+                      <a:avLst/>
+                    </a:prstGeom>
+                    <a:ln>
+                      <a:noFill/>
+                    </a:ln>
+                    <a:extLst>
+                      <a:ext uri="{53640926-AAD7-44D8-BBD7-CCE9431645EC}">
+                        <a14:shadowObscured xmlns:a14="http://schemas.microsoft.com/office/drawing/2010/main"/>
+                      </a:ext>
+                    </a:extLst>
+                  </pic:spPr>
+                </pic:pic>
+              </a:graphicData>
+            </a:graphic>
+          </wp:inline>
+        </w:drawing>
+      </w:r>
+    </w:p>
+    <w:p>
+      <w:r>
+        <w:lastRenderedPageBreak/>
+        <w:t xml:space="preserve">Confusion matrix based on KNN. </w:t>
+      </w:r>
+      <w:proofErr w:type="gramStart"/>
+      <w:r>
+        <w:t>Based on minute data (below).</w:t>
+      </w:r>
+      <w:proofErr w:type="gramEnd"/>
+    </w:p>
+    <w:p>
+      <w:r>
+        <w:rPr>
+          <w:noProof/>
+          <w:lang w:eastAsia="en-GB"/>
+        </w:rPr>
+        <w:drawing>
+          <wp:inline distT="0" distB="0" distL="0" distR="0" wp14:anchorId="4291EDE1" wp14:editId="3A75A68A">
+            <wp:extent cx="5826642" cy="3094375"/>
+            <wp:effectExtent l="0" t="0" r="3175" b="0"/>
+            <wp:docPr id="19" name="Picture 19"/>
+            <wp:cNvGraphicFramePr>
+              <a:graphicFrameLocks xmlns:a="http://schemas.openxmlformats.org/drawingml/2006/main" noChangeAspect="1"/>
+            </wp:cNvGraphicFramePr>
+            <a:graphic xmlns:a="http://schemas.openxmlformats.org/drawingml/2006/main">
+              <a:graphicData uri="http://schemas.openxmlformats.org/drawingml/2006/picture">
+                <pic:pic xmlns:pic="http://schemas.openxmlformats.org/drawingml/2006/picture">
+                  <pic:nvPicPr>
+                    <pic:cNvPr id="0" name=""/>
+                    <pic:cNvPicPr/>
+                  </pic:nvPicPr>
+                  <pic:blipFill rotWithShape="1">
+                    <a:blip r:embed="rId21"/>
+                    <a:srcRect l="4453" t="23432" r="29867" b="14521"/>
+                    <a:stretch/>
+                  </pic:blipFill>
+                  <pic:spPr bwMode="auto">
+                    <a:xfrm>
+                      <a:off x="0" y="0"/>
+                      <a:ext cx="5827497" cy="3094829"/>
+                    </a:xfrm>
+                    <a:prstGeom prst="rect">
+                      <a:avLst/>
+                    </a:prstGeom>
+                    <a:ln>
+                      <a:noFill/>
+                    </a:ln>
+                    <a:extLst>
+                      <a:ext uri="{53640926-AAD7-44D8-BBD7-CCE9431645EC}">
+                        <a14:shadowObscured xmlns:a14="http://schemas.microsoft.com/office/drawing/2010/main"/>
+                      </a:ext>
+                    </a:extLst>
+                  </pic:spPr>
+                </pic:pic>
+              </a:graphicData>
+            </a:graphic>
+          </wp:inline>
+        </w:drawing>
+      </w:r>
+    </w:p>
+    <w:p/>
+    <w:p>
+      <w:r>
+        <w:t>//conclusion of findings</w:t>
+      </w:r>
+    </w:p>
+    <w:p>
       <w:bookmarkStart w:id="2" w:name="_GoBack"/>
       <w:bookmarkEnd w:id="2"/>
     </w:p>
     <w:p/>
-    <w:p>
-      <w:r>
-        <w:t>//conclude</w:t>
-      </w:r>
-    </w:p>
-    <w:p/>
     <w:p/>
     <w:p/>
     <w:p/>
@@ -6622,7 +7373,11 @@
         <w:t xml:space="preserve">The sensor will be built using an Arduino Uno. The reason for this is because Arduino is an open source hardware microcontroller with a </w:t>
       </w:r>
       <w:r>
-        <w:t xml:space="preserve">thriving community. As a result of this, it will be easier to learn as there </w:t>
+        <w:t xml:space="preserve">thriving community. As a result of this, it will be easier to </w:t>
+      </w:r>
+      <w:r>
+        <w:lastRenderedPageBreak/>
+        <w:t xml:space="preserve">learn as there </w:t>
       </w:r>
       <w:r>
         <w:t>are</w:t>
@@ -6692,6 +7447,7 @@
         <w:ind w:left="1440"/>
       </w:pPr>
       <w:r>
+        <w:lastRenderedPageBreak/>
         <w:t xml:space="preserve">This will be achieved by creating a sensor (using an Arduino Uno) that will record the data from an ultrasonic sensor, GPS module and a thermistor module as well as an integrated Wi-Fi module. </w:t>
       </w:r>
     </w:p>
@@ -6746,11 +7502,7 @@
         <w:ind w:left="1440"/>
       </w:pPr>
       <w:r>
-        <w:t xml:space="preserve">As well as that, the app will learn how the data correlates to the bay being vacant or occupied, essentially machine learning. This will be achieved by implementing the concept of neural network as well as using the logistic regression algorithm. The reason for using the logistic regression algorithm is because it is used to answer questions that has binary answers (i.e. two possible answers) and this fits my situation as there are only 2 answers in my context; the parking bay is either occupied or vacant. By implementing this feature, the app will be able to predict whether or not the bay is being used and will come in handy if for some reason the </w:t>
-      </w:r>
-      <w:r>
-        <w:lastRenderedPageBreak/>
-        <w:t>sensor cannot fulfil its purpose (e.g. if there are networking issues, wiring issues, external factors such as rain etc.).</w:t>
+        <w:t>As well as that, the app will learn how the data correlates to the bay being vacant or occupied, essentially machine learning. This will be achieved by implementing the concept of neural network as well as using the logistic regression algorithm. The reason for using the logistic regression algorithm is because it is used to answer questions that has binary answers (i.e. two possible answers) and this fits my situation as there are only 2 answers in my context; the parking bay is either occupied or vacant. By implementing this feature, the app will be able to predict whether or not the bay is being used and will come in handy if for some reason the sensor cannot fulfil its purpose (e.g. if there are networking issues, wiring issues, external factors such as rain etc.).</w:t>
       </w:r>
     </w:p>
     <w:p>
@@ -6882,7 +7634,11 @@
     </w:p>
     <w:p>
       <w:r>
-        <w:t>To gather the requirements for this project, I have used a range of requirement gathering techniques such as creating a prototype to see any improvements or to see any missing requirements. By doing this I’ll be able to see if my prototype is practical. Furthermore, I compared different devices/apps already out there in the public, that tries to combat the problem stated. By comparing and contrasting different devices to each other, I will be able to gain a huge insight on the common requirements they fulfil as well as seeing any potential requirements they may have missed out thus making my prototype unique.</w:t>
+        <w:t xml:space="preserve">To gather the requirements for this project, I have used a range of requirement gathering techniques such as creating a prototype to see any improvements or to see any missing requirements. By doing this I’ll be able to see if my prototype is practical. Furthermore, I compared different devices/apps already out there in the public, that tries to combat the problem stated. By comparing and contrasting different devices to each other, I will be able to gain a huge insight on the common </w:t>
+      </w:r>
+      <w:r>
+        <w:lastRenderedPageBreak/>
+        <w:t>requirements they fulfil as well as seeing any potential requirements they may have missed out thus making my prototype unique.</w:t>
       </w:r>
     </w:p>
     <w:p>
@@ -6925,11 +7681,7 @@
       </w:r>
       <w:proofErr w:type="spellEnd"/>
       <w:r>
-        <w:t xml:space="preserve"> uses a sensor that is embedded onto the road and provides real time updates </w:t>
-      </w:r>
-      <w:r>
-        <w:lastRenderedPageBreak/>
-        <w:t>to the user via their app. Their solution is currently implemented in Westminster and Coventry. Their sensors has immensely helped with the problem outlined as it has helped Coventry City Council recognise an approximate £475000 lost revenue due to parking bays that were not either used or placed efficiently</w:t>
+        <w:t xml:space="preserve"> uses a sensor that is embedded onto the road and provides real time updates to the user via their app. Their solution is currently implemented in Westminster and Coventry. Their sensors has immensely helped with the problem outlined as it has helped Coventry City Council recognise an approximate £475000 lost revenue due to parking bays that were not either used or placed efficiently</w:t>
       </w:r>
       <w:r>
         <w:rPr>
@@ -7219,7 +7971,7 @@
                     </pic:cNvPicPr>
                   </pic:nvPicPr>
                   <pic:blipFill>
-                    <a:blip r:embed="rId11" cstate="print">
+                    <a:blip r:embed="rId22" cstate="print">
                       <a:extLst>
                         <a:ext uri="{28A0092B-C50C-407E-A947-70E740481C1C}">
                           <a14:useLocalDpi xmlns:a14="http://schemas.microsoft.com/office/drawing/2010/main" val="0"/>
@@ -7276,7 +8028,7 @@
                     </pic:cNvPicPr>
                   </pic:nvPicPr>
                   <pic:blipFill>
-                    <a:blip r:embed="rId12" cstate="print">
+                    <a:blip r:embed="rId23" cstate="print">
                       <a:extLst>
                         <a:ext uri="{28A0092B-C50C-407E-A947-70E740481C1C}">
                           <a14:useLocalDpi xmlns:a14="http://schemas.microsoft.com/office/drawing/2010/main" val="0"/>
@@ -7339,7 +8091,7 @@
                     </pic:cNvPicPr>
                   </pic:nvPicPr>
                   <pic:blipFill>
-                    <a:blip r:embed="rId13" cstate="print">
+                    <a:blip r:embed="rId24" cstate="print">
                       <a:extLst>
                         <a:ext uri="{28A0092B-C50C-407E-A947-70E740481C1C}">
                           <a14:useLocalDpi xmlns:a14="http://schemas.microsoft.com/office/drawing/2010/main" val="0"/>
@@ -7396,7 +8148,7 @@
                     </pic:cNvPicPr>
                   </pic:nvPicPr>
                   <pic:blipFill>
-                    <a:blip r:embed="rId14" cstate="print">
+                    <a:blip r:embed="rId25" cstate="print">
                       <a:extLst>
                         <a:ext uri="{28A0092B-C50C-407E-A947-70E740481C1C}">
                           <a14:useLocalDpi xmlns:a14="http://schemas.microsoft.com/office/drawing/2010/main" val="0"/>
@@ -7452,7 +8204,7 @@
                     </pic:cNvPicPr>
                   </pic:nvPicPr>
                   <pic:blipFill>
-                    <a:blip r:embed="rId15" cstate="print">
+                    <a:blip r:embed="rId26" cstate="print">
                       <a:extLst>
                         <a:ext uri="{28A0092B-C50C-407E-A947-70E740481C1C}">
                           <a14:useLocalDpi xmlns:a14="http://schemas.microsoft.com/office/drawing/2010/main" val="0"/>
@@ -7508,7 +8260,7 @@
       <w:r>
         <w:pict>
           <v:shape id="_x0000_i1027" type="#_x0000_t75" style="width:393.5pt;height:205.95pt">
-            <v:imagedata r:id="rId16" o:title="happySequence"/>
+            <v:imagedata r:id="rId27" o:title="happySequence"/>
           </v:shape>
         </w:pict>
       </w:r>
@@ -7522,7 +8274,7 @@
       <w:r>
         <w:pict>
           <v:shape id="_x0000_i1028" type="#_x0000_t75" style="width:379.25pt;height:205.95pt">
-            <v:imagedata r:id="rId17" o:title="Sensor Sequence Diagram"/>
+            <v:imagedata r:id="rId28" o:title="Sensor Sequence Diagram"/>
           </v:shape>
         </w:pict>
       </w:r>
@@ -7538,7 +8290,7 @@
         <w:lastRenderedPageBreak/>
         <w:pict>
           <v:shape id="_x0000_i1029" type="#_x0000_t75" style="width:385.1pt;height:201.75pt">
-            <v:imagedata r:id="rId18" o:title="UnhappySequence"/>
+            <v:imagedata r:id="rId29" o:title="UnhappySequence"/>
           </v:shape>
         </w:pict>
       </w:r>
@@ -7552,7 +8304,7 @@
       <w:r>
         <w:pict>
           <v:shape id="_x0000_i1030" type="#_x0000_t75" style="width:313.95pt;height:258.7pt">
-            <v:imagedata r:id="rId19" o:title="Google API App Sequence Diagram"/>
+            <v:imagedata r:id="rId30" o:title="Google API App Sequence Diagram"/>
           </v:shape>
         </w:pict>
       </w:r>
@@ -7580,7 +8332,7 @@
       <w:r>
         <w:pict>
           <v:shape id="_x0000_i1031" type="#_x0000_t75" style="width:451.25pt;height:266.25pt">
-            <v:imagedata r:id="rId20" o:title="Sensor Activity Diagram"/>
+            <v:imagedata r:id="rId31" o:title="Sensor Activity Diagram"/>
           </v:shape>
         </w:pict>
       </w:r>
@@ -7612,7 +8364,7 @@
       <w:r>
         <w:pict>
           <v:shape id="_x0000_i1032" type="#_x0000_t75" style="width:444.55pt;height:301.4pt">
-            <v:imagedata r:id="rId21" o:title="Customer App Activity Diagram"/>
+            <v:imagedata r:id="rId32" o:title="Customer App Activity Diagram"/>
           </v:shape>
         </w:pict>
       </w:r>
@@ -7628,7 +8380,7 @@
       <w:r>
         <w:pict>
           <v:shape id="_x0000_i1033" type="#_x0000_t75" style="width:313.95pt;height:271.25pt">
-            <v:imagedata r:id="rId22" o:title="use case diagram sensor"/>
+            <v:imagedata r:id="rId33" o:title="use case diagram sensor"/>
           </v:shape>
         </w:pict>
       </w:r>
@@ -7653,7 +8405,7 @@
       <w:r>
         <w:pict>
           <v:shape id="_x0000_i1034" type="#_x0000_t75" style="width:339.9pt;height:271.25pt">
-            <v:imagedata r:id="rId23" o:title="use case diagram app"/>
+            <v:imagedata r:id="rId34" o:title="use case diagram app"/>
           </v:shape>
         </w:pict>
       </w:r>
@@ -7798,7 +8550,7 @@
                     </pic:cNvPicPr>
                   </pic:nvPicPr>
                   <pic:blipFill>
-                    <a:blip r:embed="rId24">
+                    <a:blip r:embed="rId35">
                       <a:extLst>
                         <a:ext uri="{28A0092B-C50C-407E-A947-70E740481C1C}">
                           <a14:useLocalDpi xmlns:a14="http://schemas.microsoft.com/office/drawing/2010/main" val="0"/>
@@ -7842,7 +8594,7 @@
       <w:r>
         <w:t xml:space="preserve">, </w:t>
       </w:r>
-      <w:hyperlink r:id="rId25" w:history="1">
+      <w:hyperlink r:id="rId36" w:history="1">
         <w:r>
           <w:rPr>
             <w:rStyle w:val="Hyperlink"/>
@@ -10211,7 +10963,7 @@
 </file>
 
 <file path=customXml/itemProps1.xml><?xml version="1.0" encoding="utf-8"?>
-<ds:datastoreItem xmlns:ds="http://schemas.openxmlformats.org/officeDocument/2006/customXml" ds:itemID="{335C6A32-A9E4-45B1-81B3-1B5BB6E3A865}">
+<ds:datastoreItem xmlns:ds="http://schemas.openxmlformats.org/officeDocument/2006/customXml" ds:itemID="{79137CD9-2E88-46FB-ACE5-A3648A2B8FB6}">
   <ds:schemaRefs>
     <ds:schemaRef ds:uri="http://schemas.openxmlformats.org/officeDocument/2006/bibliography"/>
   </ds:schemaRefs>

</xml_diff>

<commit_message>
Finished draft of machine learning
</commit_message>
<xml_diff>
--- a/Documents/Draft of Report.docx
+++ b/Documents/Draft of Report.docx
@@ -4222,8 +4222,9 @@
       <w:r>
         <w:t>nse to make our roads smart too.</w:t>
       </w:r>
-    </w:p>
-    <w:p/>
+      <w:bookmarkStart w:id="0" w:name="_GoBack"/>
+      <w:bookmarkEnd w:id="0"/>
+    </w:p>
     <w:p>
       <w:r>
         <w:t>There are many algorithms to use when it comes to incorporating machine learning. An important factor in choosing what algorithm to use depends on the data you are dealing with.</w:t>
@@ -4330,8 +4331,8 @@
         </w:rPr>
         <w:t>X</w:t>
       </w:r>
-      <w:bookmarkStart w:id="0" w:name="function_that"/>
-      <w:bookmarkEnd w:id="0"/>
+      <w:bookmarkStart w:id="1" w:name="function_that"/>
+      <w:bookmarkEnd w:id="1"/>
       <w:r>
         <w:rPr>
           <w:color w:val="000000"/>
@@ -4347,8 +4348,8 @@
         </w:rPr>
         <w:t>Y</w:t>
       </w:r>
-      <w:bookmarkStart w:id="1" w:name="function_f"/>
-      <w:bookmarkEnd w:id="1"/>
+      <w:bookmarkStart w:id="2" w:name="function_f"/>
+      <w:bookmarkEnd w:id="2"/>
       <w:r>
         <w:rPr>
           <w:color w:val="000000"/>
@@ -4445,7 +4446,7 @@
           <w:color w:val="000000"/>
           <w:shd w:val="clear" w:color="auto" w:fill="FFFFFF"/>
         </w:rPr>
-        <w:t xml:space="preserve">A prime example of unsupervised learning can be seen </w:t>
+        <w:t xml:space="preserve">A prime example of unsupervised learning can be seen when products are being suggested to you on e-commerce websites, or relevant ads being displayed to you as you surf the web. Unsupervised learning is more complex than supervised learning as you </w:t>
       </w:r>
       <w:r>
         <w:rPr>
@@ -4453,7 +4454,7 @@
           <w:shd w:val="clear" w:color="auto" w:fill="FFFFFF"/>
         </w:rPr>
         <w:lastRenderedPageBreak/>
-        <w:t xml:space="preserve">when products are being suggested to you on e-commerce websites, or relevant ads being displayed to you as you surf the web. Unsupervised learning is more complex than supervised learning as you are not explicitly giving the algorithm as much information and thus it’s up to the machine to come up with relevant labels to the data. </w:t>
+        <w:t xml:space="preserve">are not explicitly giving the algorithm as much information and thus it’s up to the machine to come up with relevant labels to the data. </w:t>
       </w:r>
       <w:r>
         <w:rPr>
@@ -4673,12 +4674,12 @@
     <w:p/>
     <w:p>
       <w:r>
+        <w:t>Machine learning data and analysis -</w:t>
+      </w:r>
+    </w:p>
+    <w:p>
+      <w:r>
         <w:lastRenderedPageBreak/>
-        <w:t>Machine learning data and analysis -</w:t>
-      </w:r>
-    </w:p>
-    <w:p>
-      <w:r>
         <w:t xml:space="preserve">This section of the report will revolve around the data to be used when implementing the machine learning feature of the app. </w:t>
       </w:r>
     </w:p>
@@ -4795,12 +4796,12 @@
           <w:sz w:val="24"/>
           <w:szCs w:val="24"/>
         </w:rPr>
+        <w:t>Variation in start time profile of parking by day of week</w:t>
+      </w:r>
+    </w:p>
+    <w:p>
+      <w:r>
         <w:lastRenderedPageBreak/>
-        <w:t>Variation in start time profile of parking by day of week</w:t>
-      </w:r>
-    </w:p>
-    <w:p>
-      <w:r>
         <w:pict>
           <v:shape id="_x0000_i1026" type="#_x0000_t75" style="width:451.25pt;height:251.15pt">
             <v:imagedata r:id="rId10" o:title="weekly parking"/>
@@ -4842,34 +4843,37 @@
     <w:p/>
     <w:p>
       <w:r>
+        <w:t xml:space="preserve">Firstly, the data will be created in Microsoft Excel as it is easy to visualise the data </w:t>
+      </w:r>
+      <w:r>
+        <w:t xml:space="preserve">in a tabular form </w:t>
+      </w:r>
+      <w:r>
+        <w:t>as well as creating the data and also most software</w:t>
+      </w:r>
+      <w:r>
+        <w:t>s</w:t>
+      </w:r>
+      <w:r>
+        <w:t xml:space="preserve"> like </w:t>
+      </w:r>
+      <w:proofErr w:type="spellStart"/>
+      <w:r>
+        <w:t>Matlab</w:t>
+      </w:r>
+      <w:proofErr w:type="spellEnd"/>
+      <w:r>
+        <w:t xml:space="preserve"> will be</w:t>
+      </w:r>
+      <w:r>
+        <w:t xml:space="preserve"> able</w:t>
+      </w:r>
+      <w:r>
+        <w:t xml:space="preserve"> import data from this </w:t>
+      </w:r>
+      <w:r>
         <w:lastRenderedPageBreak/>
-        <w:t xml:space="preserve">Firstly, the data will be created in Microsoft Excel as it is easy to visualise the data </w:t>
-      </w:r>
-      <w:r>
-        <w:t xml:space="preserve">in a tabular form </w:t>
-      </w:r>
-      <w:r>
-        <w:t>as well as creating the data and also most software</w:t>
-      </w:r>
-      <w:r>
-        <w:t>s</w:t>
-      </w:r>
-      <w:r>
-        <w:t xml:space="preserve"> like </w:t>
-      </w:r>
-      <w:proofErr w:type="spellStart"/>
-      <w:r>
-        <w:t>Matlab</w:t>
-      </w:r>
-      <w:proofErr w:type="spellEnd"/>
-      <w:r>
-        <w:t xml:space="preserve"> will be</w:t>
-      </w:r>
-      <w:r>
-        <w:t xml:space="preserve"> able</w:t>
-      </w:r>
-      <w:r>
-        <w:t xml:space="preserve"> import data from this type of file. </w:t>
+        <w:t xml:space="preserve">type of file. </w:t>
       </w:r>
       <w:r>
         <w:t xml:space="preserve">The data will have 2 corresponding </w:t>
@@ -5707,7 +5711,6 @@
           </w:tcPr>
           <w:p>
             <w:r>
-              <w:lastRenderedPageBreak/>
               <w:t>11</w:t>
             </w:r>
           </w:p>
@@ -5752,6 +5755,7 @@
           </w:tcPr>
           <w:p>
             <w:r>
+              <w:lastRenderedPageBreak/>
               <w:t>13</w:t>
             </w:r>
           </w:p>
@@ -6579,11 +6583,7 @@
       </w:r>
       <w:proofErr w:type="spellEnd"/>
       <w:r>
-        <w:t xml:space="preserve">, we can use the ‘Classification Learner’ app and look at the different algorithms that perform on this data. Furthermore, we can critically analyse the performance of the learning algorithm and decide what algorithm should be implemented in the app </w:t>
-      </w:r>
-      <w:r>
-        <w:lastRenderedPageBreak/>
-        <w:t>to predict the availability of parking bays.</w:t>
+        <w:t>, we can use the ‘Classification Learner’ app and look at the different algorithms that perform on this data. Furthermore, we can critically analyse the performance of the learning algorithm and decide what algorithm should be implemented in the app to predict the availability of parking bays.</w:t>
       </w:r>
       <w:r>
         <w:t xml:space="preserve"> There is no right algorithm because every algorithm has its strength and weaknesses</w:t>
@@ -6664,7 +6664,6 @@
     <w:p>
       <w:proofErr w:type="gramStart"/>
       <w:r>
-        <w:lastRenderedPageBreak/>
         <w:t>Confusion matrix on logistic regression.</w:t>
       </w:r>
       <w:proofErr w:type="gramEnd"/>
@@ -6683,6 +6682,7 @@
           <w:noProof/>
           <w:lang w:eastAsia="en-GB"/>
         </w:rPr>
+        <w:lastRenderedPageBreak/>
         <w:drawing>
           <wp:inline distT="0" distB="0" distL="0" distR="0" wp14:anchorId="02104B68" wp14:editId="411B2C23">
             <wp:extent cx="5560828" cy="3002849"/>
@@ -6801,7 +6801,6 @@
     <w:p>
       <w:proofErr w:type="gramStart"/>
       <w:r>
-        <w:lastRenderedPageBreak/>
         <w:t>Algorithms being tested on hourly shopping data (below).</w:t>
       </w:r>
       <w:proofErr w:type="gramEnd"/>
@@ -6812,6 +6811,7 @@
           <w:noProof/>
           <w:lang w:eastAsia="en-GB"/>
         </w:rPr>
+        <w:lastRenderedPageBreak/>
         <w:drawing>
           <wp:inline distT="0" distB="0" distL="0" distR="0" wp14:anchorId="0B345D6A" wp14:editId="0A4D9D2A">
             <wp:extent cx="3146611" cy="3317358"/>
@@ -6940,7 +6940,6 @@
     <w:p>
       <w:proofErr w:type="gramStart"/>
       <w:r>
-        <w:lastRenderedPageBreak/>
         <w:t>Confusion matrix on KNN.</w:t>
       </w:r>
       <w:proofErr w:type="gramEnd"/>
@@ -6959,6 +6958,7 @@
           <w:noProof/>
           <w:lang w:eastAsia="en-GB"/>
         </w:rPr>
+        <w:lastRenderedPageBreak/>
         <w:drawing>
           <wp:inline distT="0" distB="0" distL="0" distR="0" wp14:anchorId="6106CA21" wp14:editId="7DDCBCEF">
             <wp:extent cx="5730949" cy="3058652"/>
@@ -7077,7 +7077,6 @@
     <w:p>
       <w:proofErr w:type="gramStart"/>
       <w:r>
-        <w:lastRenderedPageBreak/>
         <w:t>Confusion matrix on KNN.</w:t>
       </w:r>
       <w:proofErr w:type="gramEnd"/>
@@ -7096,6 +7095,7 @@
           <w:noProof/>
           <w:lang w:eastAsia="en-GB"/>
         </w:rPr>
+        <w:lastRenderedPageBreak/>
         <w:drawing>
           <wp:inline distT="0" distB="0" distL="0" distR="0" wp14:anchorId="1A7891DE" wp14:editId="4AA17366">
             <wp:extent cx="6067703" cy="3179135"/>
@@ -7157,8 +7157,11 @@
     <w:p/>
     <w:p>
       <w:r>
+        <w:t xml:space="preserve">Furthermore, I have created table that ranges from 1-1440 which these numbers corresponds to minutes past 12:00am. I have also made the table follow a linear trend; i.e. the parking bay starts of as vacant but as time passes throughout the day, it gradually becomes occupied. The reason for </w:t>
+      </w:r>
+      <w:r>
         <w:lastRenderedPageBreak/>
-        <w:t>Furthermore, I have created table that ranges from 1-1440 which these numbers corresponds to minutes past 12:00am. I have also made the table follow a linear trend; i.e. the parking bay starts of as vacant but as time passes throughout the day, it gradually becomes occupied. The reason for including the independent variable as minutes is because the sensor will constantly send out signals every few seconds so it’s essential to gather data every time it occurs.</w:t>
+        <w:t>including the independent variable as minutes is because the sensor will constantly send out signals every few seconds so it’s essential to gather data every time it occurs.</w:t>
       </w:r>
     </w:p>
     <w:p>
@@ -7283,7 +7286,6 @@
     </w:p>
     <w:p>
       <w:r>
-        <w:lastRenderedPageBreak/>
         <w:t xml:space="preserve">Confusion matrix based on KNN. </w:t>
       </w:r>
       <w:proofErr w:type="gramStart"/>
@@ -7298,6 +7300,7 @@
           <w:noProof/>
           <w:lang w:eastAsia="en-GB"/>
         </w:rPr>
+        <w:lastRenderedPageBreak/>
         <w:drawing>
           <wp:inline distT="0" distB="0" distL="0" distR="0" wp14:anchorId="4291EDE1" wp14:editId="3A75A68A">
             <wp:extent cx="5826642" cy="3094375"/>
@@ -7349,18 +7352,50 @@
       </w:r>
     </w:p>
     <w:p>
-      <w:bookmarkStart w:id="2" w:name="_GoBack"/>
-      <w:bookmarkEnd w:id="2"/>
-    </w:p>
-    <w:p/>
-    <w:p/>
-    <w:p/>
-    <w:p/>
-    <w:p/>
-    <w:p/>
-    <w:p/>
-    <w:p/>
-    <w:p/>
+      <w:r>
+        <w:t>As the above graphs</w:t>
+      </w:r>
+      <w:r>
+        <w:t xml:space="preserve"> suggests, some algorithms are better than other depending on the data. Logistic regression</w:t>
+      </w:r>
+      <w:r>
+        <w:t xml:space="preserve"> performed the same as the linear discriminant algorithm. From the tests, they both averaged at an accuracy of 68.8%. Whilst on the other hand, ‘Fine KNN’ scored an average accuracy of 90.5%. The confusion matrix also shows what the algorithm predicted and what it was supposed to predi</w:t>
+      </w:r>
+      <w:r>
+        <w:t xml:space="preserve">ct. On the hourly shopping confusion matrix, logistic regression could predicted a status of 1 but could not actually attain a true value of the status. Therefore, this suggests logistic regression is not typically suitable for data that has a lot of variety and also that does not typically follow a linear trend. On the other hand, if the data follows a linear trend, logistic regression does a good job as the confusion matrix reported healthy numbers on the above picture above. </w:t>
+      </w:r>
+    </w:p>
+    <w:p>
+      <w:r>
+        <w:t xml:space="preserve">Furthermore, KNN outperforms logistic regression as this algorithm can be used on data where there necessarily is not a linear trend. On all occasions, Fine KNN managed to get a higher accuracy than logistic regression hence reporting an average accuracy score of 90.5%. The default settings were used when testing the KNN algorithm which is when K = 1. </w:t>
+      </w:r>
+      <w:r>
+        <w:t>KNN generally works by calculating the distance of the new element from all already stated elements. Once the distance has been calculated, it picks the Kth closest elements the new point i</w:t>
+      </w:r>
+      <w:r>
+        <w:t>t i</w:t>
+      </w:r>
+      <w:r>
+        <w:t>s close to and examines the elements and based on which type of element is more popular</w:t>
+      </w:r>
+      <w:r>
+        <w:t xml:space="preserve"> within the group of Kth elements;</w:t>
+      </w:r>
+      <w:r>
+        <w:t xml:space="preserve"> will be the </w:t>
+      </w:r>
+      <w:r>
+        <w:t>prediction of the algorithm.</w:t>
+      </w:r>
+    </w:p>
+    <w:p>
+      <w:r>
+        <w:t>In conclusion, logistic regression will be implemented on the app to test the ro</w:t>
+      </w:r>
+      <w:r>
+        <w:t xml:space="preserve">bustness of it and after the KNN algorithm will be implemented. </w:t>
+      </w:r>
+    </w:p>
     <w:p/>
     <w:p/>
     <w:p>
@@ -7370,14 +7405,11 @@
     </w:p>
     <w:p>
       <w:r>
+        <w:lastRenderedPageBreak/>
         <w:t xml:space="preserve">The sensor will be built using an Arduino Uno. The reason for this is because Arduino is an open source hardware microcontroller with a </w:t>
       </w:r>
       <w:r>
-        <w:t xml:space="preserve">thriving community. As a result of this, it will be easier to </w:t>
-      </w:r>
-      <w:r>
-        <w:lastRenderedPageBreak/>
-        <w:t xml:space="preserve">learn as there </w:t>
+        <w:t xml:space="preserve">thriving community. As a result of this, it will be easier to learn as there </w:t>
       </w:r>
       <w:r>
         <w:t>are</w:t>
@@ -7415,6 +7447,16 @@
       <w:pPr>
         <w:pStyle w:val="Heading2"/>
       </w:pPr>
+    </w:p>
+    <w:p>
+      <w:pPr>
+        <w:pStyle w:val="Heading2"/>
+      </w:pPr>
+    </w:p>
+    <w:p>
+      <w:pPr>
+        <w:pStyle w:val="Heading2"/>
+      </w:pPr>
       <w:r>
         <w:t>Aim and Objectives:</w:t>
       </w:r>
@@ -7426,6 +7468,7 @@
     </w:p>
     <w:p>
       <w:r>
+        <w:lastRenderedPageBreak/>
         <w:t>The objectives of the project are:</w:t>
       </w:r>
     </w:p>
@@ -7447,7 +7490,6 @@
         <w:ind w:left="1440"/>
       </w:pPr>
       <w:r>
-        <w:lastRenderedPageBreak/>
         <w:t xml:space="preserve">This will be achieved by creating a sensor (using an Arduino Uno) that will record the data from an ultrasonic sensor, GPS module and a thermistor module as well as an integrated Wi-Fi module. </w:t>
       </w:r>
     </w:p>
@@ -7634,11 +7676,11 @@
     </w:p>
     <w:p>
       <w:r>
-        <w:t xml:space="preserve">To gather the requirements for this project, I have used a range of requirement gathering techniques such as creating a prototype to see any improvements or to see any missing requirements. By doing this I’ll be able to see if my prototype is practical. Furthermore, I compared different devices/apps already out there in the public, that tries to combat the problem stated. By comparing and contrasting different devices to each other, I will be able to gain a huge insight on the common </w:t>
+        <w:t xml:space="preserve">To gather the requirements for this project, I have used a range of requirement gathering techniques such as creating a prototype to see any improvements or to see any missing requirements. By doing </w:t>
       </w:r>
       <w:r>
         <w:lastRenderedPageBreak/>
-        <w:t>requirements they fulfil as well as seeing any potential requirements they may have missed out thus making my prototype unique.</w:t>
+        <w:t>this I’ll be able to see if my prototype is practical. Furthermore, I compared different devices/apps already out there in the public, that tries to combat the problem stated. By comparing and contrasting different devices to each other, I will be able to gain a huge insight on the common requirements they fulfil as well as seeing any potential requirements they may have missed out thus making my prototype unique.</w:t>
       </w:r>
     </w:p>
     <w:p>
@@ -7781,7 +7823,11 @@
         <w:t>;</w:t>
       </w:r>
       <w:r>
-        <w:t xml:space="preserve"> to include what some of them have missed, i.e. machine learning. I will be using an Arduino Uno to build the prototype </w:t>
+        <w:t xml:space="preserve"> to include what some of them have missed, i.e. machine </w:t>
+      </w:r>
+      <w:r>
+        <w:lastRenderedPageBreak/>
+        <w:t xml:space="preserve">learning. I will be using an Arduino Uno to build the prototype </w:t>
       </w:r>
       <w:r>
         <w:t xml:space="preserve">and also be using a </w:t>
@@ -7830,7 +7876,11 @@
       </w:r>
       <w:proofErr w:type="spellEnd"/>
       <w:r>
-        <w:t xml:space="preserve"> app for Android. My initial reaction at first glance was that there was too much information on one screen. It should’ve been spaced out more and having all the tabs and icons centralised at the bottom of the screen was not efficient. Upon using it, it was pretty confusing to navigate through the app because the tabs on the icon did not represent what the tab would do/perform. Even more, the app became unresponsive as I navigated through the map. This might be due to the fact that it tries to display all the map data at once hence sending multitudes of http requests and receiving responses in a short amount of time whilst </w:t>
+        <w:t xml:space="preserve"> app for Android. My initial reaction at first glance was that there was too much information on one screen. It should’ve been spaced out more and having all the tabs and icons centralised at the bottom of the screen was not efficient. Upon using it, it was pretty confusing to navigate through the app because the tabs on the icon did not represent what the tab would do/perform. Even more, the app became unresponsive as I navigated </w:t>
+      </w:r>
+      <w:r>
+        <w:lastRenderedPageBreak/>
+        <w:t xml:space="preserve">through the map. This might be due to the fact that it tries to display all the map data at once hence sending multitudes of http requests and receiving responses in a short amount of time whilst </w:t>
       </w:r>
       <w:r>
         <w:t xml:space="preserve">the </w:t>
@@ -7848,7 +7898,6 @@
           <w:noProof/>
           <w:lang w:eastAsia="en-GB"/>
         </w:rPr>
-        <w:lastRenderedPageBreak/>
         <mc:AlternateContent>
           <mc:Choice Requires="wps">
             <w:drawing>
@@ -10963,7 +11012,7 @@
 </file>
 
 <file path=customXml/itemProps1.xml><?xml version="1.0" encoding="utf-8"?>
-<ds:datastoreItem xmlns:ds="http://schemas.openxmlformats.org/officeDocument/2006/customXml" ds:itemID="{79137CD9-2E88-46FB-ACE5-A3648A2B8FB6}">
+<ds:datastoreItem xmlns:ds="http://schemas.openxmlformats.org/officeDocument/2006/customXml" ds:itemID="{D110E2C7-8DE3-4F54-83A5-CAC2B51CF3F4}">
   <ds:schemaRefs>
     <ds:schemaRef ds:uri="http://schemas.openxmlformats.org/officeDocument/2006/bibliography"/>
   </ds:schemaRefs>

</xml_diff>

<commit_message>
Added more implementation details
</commit_message>
<xml_diff>
--- a/Documents/Draft of Report.docx
+++ b/Documents/Draft of Report.docx
@@ -4776,7 +4776,7 @@
             <v:path o:extrusionok="f" gradientshapeok="t" o:connecttype="rect"/>
             <o:lock v:ext="edit" aspectratio="t"/>
           </v:shapetype>
-          <v:shape id="_x0000_i1025" type="#_x0000_t75" style="width:451.25pt;height:234.4pt">
+          <v:shape id="_x0000_i1025" type="#_x0000_t75" style="width:450.7pt;height:234.7pt">
             <v:imagedata r:id="rId9" o:title="timeprofile of parking"/>
           </v:shape>
         </w:pict>
@@ -4801,7 +4801,7 @@
       <w:r>
         <w:lastRenderedPageBreak/>
         <w:pict>
-          <v:shape id="_x0000_i1026" type="#_x0000_t75" style="width:451.25pt;height:251.15pt">
+          <v:shape id="_x0000_i1026" type="#_x0000_t75" style="width:450.7pt;height:250.6pt">
             <v:imagedata r:id="rId10" o:title="weekly parking"/>
           </v:shape>
         </w:pict>
@@ -8303,7 +8303,7 @@
     <w:p>
       <w:r>
         <w:pict>
-          <v:shape id="_x0000_i1027" type="#_x0000_t75" style="width:393.5pt;height:205.95pt">
+          <v:shape id="_x0000_i1027" type="#_x0000_t75" style="width:393.65pt;height:205.7pt">
             <v:imagedata r:id="rId27" o:title="happySequence"/>
           </v:shape>
         </w:pict>
@@ -8317,7 +8317,7 @@
     <w:p>
       <w:r>
         <w:pict>
-          <v:shape id="_x0000_i1028" type="#_x0000_t75" style="width:379.25pt;height:205.95pt">
+          <v:shape id="_x0000_i1028" type="#_x0000_t75" style="width:378.7pt;height:205.7pt">
             <v:imagedata r:id="rId28" o:title="Sensor Sequence Diagram"/>
           </v:shape>
         </w:pict>
@@ -8333,7 +8333,7 @@
       <w:r>
         <w:lastRenderedPageBreak/>
         <w:pict>
-          <v:shape id="_x0000_i1029" type="#_x0000_t75" style="width:385.1pt;height:201.75pt">
+          <v:shape id="_x0000_i1029" type="#_x0000_t75" style="width:385.25pt;height:201.95pt">
             <v:imagedata r:id="rId29" o:title="UnhappySequence"/>
           </v:shape>
         </w:pict>
@@ -8347,7 +8347,7 @@
     <w:p>
       <w:r>
         <w:pict>
-          <v:shape id="_x0000_i1030" type="#_x0000_t75" style="width:313.95pt;height:258.7pt">
+          <v:shape id="_x0000_i1030" type="#_x0000_t75" style="width:314.2pt;height:259pt">
             <v:imagedata r:id="rId30" o:title="Google API App Sequence Diagram"/>
           </v:shape>
         </w:pict>
@@ -8375,7 +8375,7 @@
     <w:p>
       <w:r>
         <w:pict>
-          <v:shape id="_x0000_i1031" type="#_x0000_t75" style="width:451.25pt;height:266.25pt">
+          <v:shape id="_x0000_i1031" type="#_x0000_t75" style="width:450.7pt;height:266.5pt">
             <v:imagedata r:id="rId31" o:title="Sensor Activity Diagram"/>
           </v:shape>
         </w:pict>
@@ -8407,7 +8407,7 @@
     <w:p>
       <w:r>
         <w:pict>
-          <v:shape id="_x0000_i1032" type="#_x0000_t75" style="width:444.55pt;height:301.4pt">
+          <v:shape id="_x0000_i1032" type="#_x0000_t75" style="width:445.1pt;height:301.1pt">
             <v:imagedata r:id="rId32" o:title="Customer App Activity Diagram"/>
           </v:shape>
         </w:pict>
@@ -8423,7 +8423,7 @@
     <w:p>
       <w:r>
         <w:pict>
-          <v:shape id="_x0000_i1033" type="#_x0000_t75" style="width:313.95pt;height:271.25pt">
+          <v:shape id="_x0000_i1033" type="#_x0000_t75" style="width:314.2pt;height:271.15pt">
             <v:imagedata r:id="rId33" o:title="use case diagram sensor"/>
           </v:shape>
         </w:pict>
@@ -8448,7 +8448,7 @@
     <w:p>
       <w:r>
         <w:pict>
-          <v:shape id="_x0000_i1034" type="#_x0000_t75" style="width:339.9pt;height:271.25pt">
+          <v:shape id="_x0000_i1034" type="#_x0000_t75" style="width:339.45pt;height:271.15pt">
             <v:imagedata r:id="rId34" o:title="use case diagram app"/>
           </v:shape>
         </w:pict>
@@ -9042,56 +9042,138 @@
       <w:r>
         <w:t xml:space="preserve"> which takes ‘Bays’ object. The bays class is used for the KNN algorithm which will be explained below.</w:t>
       </w:r>
+    </w:p>
+    <w:p>
+      <w:r>
+        <w:t>(Appendix Code 1)</w:t>
+      </w:r>
+    </w:p>
+    <w:p/>
+    <w:p/>
+    <w:p/>
+    <w:p/>
+    <w:p/>
+    <w:p/>
+    <w:p/>
+    <w:p/>
+    <w:p/>
+    <w:p/>
+    <w:p/>
+    <w:p/>
+    <w:p/>
+    <w:p/>
+    <w:p/>
+    <w:p/>
+    <w:p>
+      <w:r>
+        <w:lastRenderedPageBreak/>
+        <w:t>Machine learning implementation:</w:t>
+      </w:r>
+    </w:p>
+    <w:p>
+      <w:r>
+        <w:t xml:space="preserve">One of the fundamental requirements for this app was to implement machine learning. The reason behind this choice was because in the unfortunate event that the server was down, then the app would be rendered </w:t>
+      </w:r>
+      <w:r>
+        <w:t xml:space="preserve">useless as there would be no source of result being displayed to the user. Therefore as a precaution, machine learning had to be implemented. Another situation that arose from implementing this was where the machine learning should be implemented. If implementing on the app, then the algorithm used would need to be lightweight in terms of memory size as well as not being CPU intensive by performing complex calculations as this would drain the battery of the phone which is not user friendly. If implementing on the server then there would need to be another server involved just solely for machine learning which would compute the algorithm and send the data to the app but the same scenario would still arise, what </w:t>
+      </w:r>
+      <w:r>
+        <w:t xml:space="preserve">if the server went down? Therefore the logical </w:t>
+      </w:r>
+      <w:r>
+        <w:t>way forward would be to implement it on the app</w:t>
+      </w:r>
+      <w:r>
+        <w:t xml:space="preserve"> whilst keeping complex calculations to a minimal</w:t>
+      </w:r>
+      <w:r>
+        <w:t>.</w:t>
+      </w:r>
+    </w:p>
+    <w:p>
+      <w:r>
+        <w:t>KNN algorithm:</w:t>
+      </w:r>
+    </w:p>
+    <w:p>
+      <w:r>
+        <w:t xml:space="preserve">The KNN algorithm is essentially </w:t>
+      </w:r>
+      <w:r>
+        <w:t xml:space="preserve">a straight forward algorithm; find the closest variables to your chosen point and take into account the nearest K variables depending on their properties. Whichever types of elements is more prominent, that will be the output. Because this algorithm will be implemented on the app, keeping the calculations as straight forward as possible is critical without introducing any complexities. Therefore, the K = 10 if the size of the data will be bigger than 10 otherwise K will be 1. </w:t>
+      </w:r>
+    </w:p>
+    <w:p>
+      <w:r>
+        <w:t>Furthermore, the algorithm is implemented in another thread other than the main thread. This is because to prevent the app from freezing as the algorithm computes the data which would degrade the usability of the app. Even more, it’s good programming practise to put extensive computations on a different thread other than the main thread so that the main thread is bottled up computing extensive computations.</w:t>
+      </w:r>
+    </w:p>
+    <w:p>
+      <w:r>
+        <w:t>(Appendix Code 2)</w:t>
+      </w:r>
+    </w:p>
+    <w:p/>
+    <w:p/>
+    <w:p/>
+    <w:p/>
+    <w:p/>
+    <w:p/>
+    <w:p/>
+    <w:p/>
+    <w:p/>
+    <w:p>
+      <w:proofErr w:type="spellStart"/>
+      <w:r>
+        <w:lastRenderedPageBreak/>
+        <w:t>GMaps</w:t>
+      </w:r>
+      <w:proofErr w:type="spellEnd"/>
+      <w:r>
+        <w:t xml:space="preserve"> route finder:</w:t>
+      </w:r>
+    </w:p>
+    <w:p>
       <w:bookmarkStart w:id="2" w:name="_GoBack"/>
       <w:bookmarkEnd w:id="2"/>
     </w:p>
     <w:p/>
-    <w:p/>
-    <w:p/>
-    <w:p/>
-    <w:p/>
-    <w:p/>
-    <w:p/>
-    <w:p/>
-    <w:p/>
-    <w:p/>
-    <w:p/>
-    <w:p/>
-    <w:p/>
-    <w:p/>
-    <w:p/>
-    <w:p/>
-    <w:p/>
-    <w:p/>
-    <w:p/>
-    <w:p/>
-    <w:p/>
-    <w:p/>
-    <w:p/>
-    <w:p/>
-    <w:p>
-      <w:r>
-        <w:t>Machine learning implementation:</w:t>
-      </w:r>
-    </w:p>
-    <w:p>
-      <w:r>
-        <w:t xml:space="preserve">One of the fundamental requirements for this app was to implement machine learning. The reason behind this choice was because in the unfortunate event that the server was down, then the app would be rendered </w:t>
-      </w:r>
-      <w:r>
-        <w:t xml:space="preserve">useless as there would be no source of result being displayed to the user. Therefore as a precaution, machine learning had to be implemented. Another situation that arose from implementing this was where the machine learning should be implemented. If implementing on the app, then the algorithm used would need to be lightweight in terms of memory size as well as not being CPU intensive by performing complex calculations as this would drain the battery of the phone which is not user friendly. If implementing on the server then there would need to be another server involved just solely for machine learning which would compute the algorithm and send the data to the app but the same scenario would still arise, what </w:t>
-      </w:r>
-      <w:r>
-        <w:t xml:space="preserve">if the server went down? Therefore the logical </w:t>
-      </w:r>
-      <w:r>
-        <w:t>way forward would be to implement it on the app</w:t>
-      </w:r>
-      <w:r>
-        <w:t xml:space="preserve"> whilst keeping complex calculations to a minimal</w:t>
-      </w:r>
-      <w:r>
-        <w:t>.</w:t>
+    <w:p>
+      <w:r>
+        <w:t>Arduino:</w:t>
+      </w:r>
+    </w:p>
+    <w:p>
+      <w:r>
+        <w:t>Unit testing:</w:t>
+      </w:r>
+    </w:p>
+    <w:p/>
+    <w:p/>
+    <w:p/>
+    <w:p/>
+    <w:p/>
+    <w:p/>
+    <w:p/>
+    <w:p/>
+    <w:p/>
+    <w:p/>
+    <w:p/>
+    <w:p/>
+    <w:p/>
+    <w:p/>
+    <w:p/>
+    <w:p/>
+    <w:p/>
+    <w:p/>
+    <w:p/>
+    <w:p/>
+    <w:p/>
+    <w:p/>
+    <w:p/>
+    <w:p>
+      <w:r>
+        <w:t>Evaluation</w:t>
       </w:r>
     </w:p>
     <w:p>
@@ -9099,29 +9181,40 @@
         <w:t>Logistic Regression:</w:t>
       </w:r>
     </w:p>
-    <w:p/>
-    <w:p>
-      <w:r>
-        <w:t xml:space="preserve">The </w:t>
-      </w:r>
-    </w:p>
-    <w:p>
-      <w:r>
-        <w:t>KNN:</w:t>
-      </w:r>
-    </w:p>
-    <w:p/>
-    <w:p/>
-    <w:p>
+    <w:p>
+      <w:r>
+        <w:t xml:space="preserve">WIFI on Arduino </w:t>
+      </w:r>
       <w:proofErr w:type="spellStart"/>
       <w:r>
-        <w:t>GMaps</w:t>
+        <w:t>uni</w:t>
       </w:r>
       <w:proofErr w:type="spellEnd"/>
-      <w:r>
-        <w:t xml:space="preserve"> route finder:</w:t>
-      </w:r>
-    </w:p>
+    </w:p>
+    <w:p>
+      <w:r>
+        <w:t xml:space="preserve">Timing of </w:t>
+      </w:r>
+      <w:proofErr w:type="spellStart"/>
+      <w:r>
+        <w:t>algos</w:t>
+      </w:r>
+      <w:proofErr w:type="spellEnd"/>
+    </w:p>
+    <w:p/>
+    <w:p/>
+    <w:p/>
+    <w:p/>
+    <w:p/>
+    <w:p/>
+    <w:p/>
+    <w:p/>
+    <w:p/>
+    <w:p/>
+    <w:p/>
+    <w:p/>
+    <w:p/>
+    <w:p/>
     <w:p/>
     <w:p/>
     <w:p/>
@@ -9136,7 +9229,40 @@
         <w:t>Appendix Code</w:t>
       </w:r>
     </w:p>
-    <w:p/>
+    <w:bookmarkStart w:id="3" w:name="_MON_1581589744"/>
+    <w:bookmarkEnd w:id="3"/>
+    <w:p>
+      <w:r>
+        <w:object w:dxaOrig="9356" w:dyaOrig="13109">
+          <v:shape id="_x0000_i1037" type="#_x0000_t75" style="width:450.7pt;height:632.1pt" o:ole="">
+            <v:imagedata r:id="rId37" o:title=""/>
+          </v:shape>
+          <o:OLEObject Type="Embed" ProgID="Word.OpenDocumentText.12" ShapeID="_x0000_i1037" DrawAspect="Content" ObjectID="_1581594599" r:id="rId38"/>
+        </w:object>
+      </w:r>
+    </w:p>
+    <w:bookmarkStart w:id="4" w:name="_MON_1581594215"/>
+    <w:bookmarkEnd w:id="4"/>
+    <w:p>
+      <w:r>
+        <w:object w:dxaOrig="10524" w:dyaOrig="13800">
+          <v:shape id="_x0000_i1036" type="#_x0000_t75" style="width:526.45pt;height:690.1pt" o:ole="">
+            <v:imagedata r:id="rId39" o:title=""/>
+          </v:shape>
+          <o:OLEObject Type="Embed" ProgID="Word.OpenDocumentText.12" ShapeID="_x0000_i1036" DrawAspect="Content" ObjectID="_1581594600" r:id="rId40"/>
+        </w:object>
+      </w:r>
+      <w:bookmarkStart w:id="5" w:name="_MON_1581594286"/>
+      <w:bookmarkEnd w:id="5"/>
+      <w:r>
+        <w:object w:dxaOrig="9673" w:dyaOrig="11909">
+          <v:shape id="_x0000_i1035" type="#_x0000_t75" style="width:483.45pt;height:595.65pt" o:ole="">
+            <v:imagedata r:id="rId41" o:title=""/>
+          </v:shape>
+          <o:OLEObject Type="Embed" ProgID="Word.OpenDocumentText.12" ShapeID="_x0000_i1035" DrawAspect="Content" ObjectID="_1581594601" r:id="rId42"/>
+        </w:object>
+      </w:r>
+    </w:p>
     <w:sectPr>
       <w:pgSz w:w="11906" w:h="16838"/>
       <w:pgMar w:top="1440" w:right="1440" w:bottom="1440" w:left="1440" w:header="708" w:footer="708" w:gutter="0"/>
@@ -11180,7 +11306,7 @@
 </file>
 
 <file path=customXml/itemProps1.xml><?xml version="1.0" encoding="utf-8"?>
-<ds:datastoreItem xmlns:ds="http://schemas.openxmlformats.org/officeDocument/2006/customXml" ds:itemID="{EF53A1B6-8B65-4C2A-B1A2-6D281E3D2D3D}">
+<ds:datastoreItem xmlns:ds="http://schemas.openxmlformats.org/officeDocument/2006/customXml" ds:itemID="{D9F127BF-3449-44AE-854B-1B3758F28DCC}">
   <ds:schemaRefs>
     <ds:schemaRef ds:uri="http://schemas.openxmlformats.org/officeDocument/2006/bibliography"/>
   </ds:schemaRefs>

</xml_diff>

<commit_message>
updated report plus added schema
</commit_message>
<xml_diff>
--- a/Documents/Draft of Report.docx
+++ b/Documents/Draft of Report.docx
@@ -4776,7 +4776,7 @@
             <v:path o:extrusionok="f" gradientshapeok="t" o:connecttype="rect"/>
             <o:lock v:ext="edit" aspectratio="t"/>
           </v:shapetype>
-          <v:shape id="_x0000_i1025" type="#_x0000_t75" style="width:450.75pt;height:234.75pt">
+          <v:shape id="_x0000_i1025" type="#_x0000_t75" style="width:450pt;height:234pt">
             <v:imagedata r:id="rId9" o:title="timeprofile of parking"/>
           </v:shape>
         </w:pict>
@@ -4801,7 +4801,7 @@
       <w:r>
         <w:lastRenderedPageBreak/>
         <w:pict>
-          <v:shape id="_x0000_i1026" type="#_x0000_t75" style="width:450.75pt;height:250.5pt">
+          <v:shape id="_x0000_i1026" type="#_x0000_t75" style="width:450pt;height:250.5pt">
             <v:imagedata r:id="rId10" o:title="weekly parking"/>
           </v:shape>
         </w:pict>
@@ -8303,7 +8303,7 @@
     <w:p>
       <w:r>
         <w:pict>
-          <v:shape id="_x0000_i1027" type="#_x0000_t75" style="width:393.75pt;height:205.5pt">
+          <v:shape id="_x0000_i1027" type="#_x0000_t75" style="width:394.5pt;height:205.5pt">
             <v:imagedata r:id="rId27" o:title="happySequence"/>
           </v:shape>
         </w:pict>
@@ -8317,7 +8317,7 @@
     <w:p>
       <w:r>
         <w:pict>
-          <v:shape id="_x0000_i1028" type="#_x0000_t75" style="width:378.75pt;height:205.5pt">
+          <v:shape id="_x0000_i1028" type="#_x0000_t75" style="width:378pt;height:205.5pt">
             <v:imagedata r:id="rId28" o:title="Sensor Sequence Diagram"/>
           </v:shape>
         </w:pict>
@@ -8375,7 +8375,7 @@
     <w:p>
       <w:r>
         <w:pict>
-          <v:shape id="_x0000_i1031" type="#_x0000_t75" style="width:450.75pt;height:266.25pt">
+          <v:shape id="_x0000_i1031" type="#_x0000_t75" style="width:450pt;height:266.25pt">
             <v:imagedata r:id="rId31" o:title="Sensor Activity Diagram"/>
           </v:shape>
         </w:pict>
@@ -8407,7 +8407,7 @@
     <w:p>
       <w:r>
         <w:pict>
-          <v:shape id="_x0000_i1032" type="#_x0000_t75" style="width:445.5pt;height:301.5pt">
+          <v:shape id="_x0000_i1032" type="#_x0000_t75" style="width:446.25pt;height:301.5pt">
             <v:imagedata r:id="rId32" o:title="Customer App Activity Diagram"/>
           </v:shape>
         </w:pict>
@@ -8465,7 +8465,6 @@
         <w:pStyle w:val="Heading1"/>
       </w:pPr>
       <w:r>
-        <w:lastRenderedPageBreak/>
         <w:t>Methodology</w:t>
       </w:r>
     </w:p>
@@ -8671,11 +8670,11 @@
       </w:r>
       <w:proofErr w:type="gramEnd"/>
       <w:r>
-        <w:t xml:space="preserve"> methodology which is based on iterative development. SCRUMs core concept is the use of development cycles called Sprints which allows one to dynamically adapt to changes whether it be from issues in code or requirements changing. Furthermore, issues/tasks are placed in Sprints and within the duration of the Sprint, one aims to get everything finished. Upon completion of the Sprint, there is a Sprint planning in which </w:t>
+        <w:t xml:space="preserve"> methodology which is based on iterative development. SCRUMs core concept is the use of development cycles called Sprints which allows one to dynamically adapt to changes whether it be from issues in code or requirements </w:t>
       </w:r>
       <w:r>
         <w:lastRenderedPageBreak/>
-        <w:t>issues and tasks are taken from a backlog and placed into the current Sprint. By having this ability, this is what makes SCRUM more dynamic and adaptable to change.</w:t>
+        <w:t>changing. Furthermore, issues/tasks are placed in Sprints and within the duration of the Sprint, one aims to get everything finished. Upon completion of the Sprint, there is a Sprint planning in which issues and tasks are taken from a backlog and placed into the current Sprint. By having this ability, this is what makes SCRUM more dynamic and adaptable to change.</w:t>
       </w:r>
     </w:p>
     <w:p>
@@ -8843,7 +8842,6 @@
     <w:p/>
     <w:p>
       <w:r>
-        <w:lastRenderedPageBreak/>
         <w:t>Spring Boot –</w:t>
       </w:r>
       <w:r>
@@ -8972,7 +8970,6 @@
     <w:p/>
     <w:p>
       <w:r>
-        <w:lastRenderedPageBreak/>
         <w:t>Implementation</w:t>
       </w:r>
     </w:p>
@@ -9086,10 +9083,17 @@
     <w:p/>
     <w:p/>
     <w:p/>
-    <w:p/>
-    <w:p>
+    <w:p>
+      <w:pPr>
+        <w:pStyle w:val="Heading1"/>
+      </w:pPr>
       <w:r>
         <w:lastRenderedPageBreak/>
+        <w:t>Implementation</w:t>
+      </w:r>
+    </w:p>
+    <w:p>
+      <w:r>
         <w:t>Machine learning implementation:</w:t>
       </w:r>
     </w:p>
@@ -9352,27 +9356,88 @@
     <w:p/>
     <w:p/>
     <w:p>
-      <w:r>
-        <w:t>Arduino:</w:t>
-      </w:r>
-    </w:p>
-    <w:p/>
-    <w:p/>
-    <w:p/>
-    <w:p/>
-    <w:p/>
-    <w:p/>
-    <w:p/>
-    <w:p/>
-    <w:p/>
-    <w:p/>
-    <w:p/>
-    <w:p/>
-    <w:p/>
-    <w:p/>
-    <w:p>
-      <w:r>
-        <w:lastRenderedPageBreak/>
+      <w:proofErr w:type="spellStart"/>
+      <w:r>
+        <w:t>Arudino</w:t>
+      </w:r>
+      <w:proofErr w:type="spellEnd"/>
+      <w:r>
+        <w:t xml:space="preserve"> – </w:t>
+      </w:r>
+      <w:r>
+        <w:t>Implementing the sensor</w:t>
+      </w:r>
+      <w:proofErr w:type="gramStart"/>
+      <w:r>
+        <w:t xml:space="preserve">;  </w:t>
+      </w:r>
+      <w:r>
+        <w:t>talk</w:t>
+      </w:r>
+      <w:proofErr w:type="gramEnd"/>
+      <w:r>
+        <w:t xml:space="preserve"> about structure of output based on thermistor, ultrasonic </w:t>
+      </w:r>
+      <w:proofErr w:type="spellStart"/>
+      <w:r>
+        <w:t>etc</w:t>
+      </w:r>
+      <w:proofErr w:type="spellEnd"/>
+    </w:p>
+    <w:p>
+      <w:r>
+        <w:t xml:space="preserve">The sensor circuit comprises of a </w:t>
+      </w:r>
+      <w:proofErr w:type="spellStart"/>
+      <w:r>
+        <w:t>NodeMCU</w:t>
+      </w:r>
+      <w:proofErr w:type="spellEnd"/>
+      <w:r>
+        <w:t xml:space="preserve"> microcontroller and is powered by an Arduino Uno microcontroller. The reason for choosing </w:t>
+      </w:r>
+      <w:proofErr w:type="spellStart"/>
+      <w:r>
+        <w:t>NodeMCU</w:t>
+      </w:r>
+      <w:proofErr w:type="spellEnd"/>
+      <w:r>
+        <w:t xml:space="preserve"> as the main microcontroller is because it is similar to the Arduino Uno in terms of connections and features but the main difference is that it has built-in Wi-Fi. The sensor is coded in C using the Arduino IDE. The Arduino IDE is different to many IDEs mainly because it is specifically designed by the </w:t>
+      </w:r>
+      <w:proofErr w:type="spellStart"/>
+      <w:r>
+        <w:t>Arudino</w:t>
+      </w:r>
+      <w:proofErr w:type="spellEnd"/>
+      <w:r>
+        <w:t xml:space="preserve"> team as well as the feature to change the baud rate and view the serial monitor.</w:t>
+      </w:r>
+    </w:p>
+    <w:p>
+      <w:r>
+        <w:t>The following is the schematics:</w:t>
+      </w:r>
+    </w:p>
+    <w:p>
+      <w:bookmarkStart w:id="2" w:name="_GoBack"/>
+      <w:bookmarkEnd w:id="2"/>
+    </w:p>
+    <w:p/>
+    <w:p/>
+    <w:p/>
+    <w:p/>
+    <w:p/>
+    <w:p/>
+    <w:p/>
+    <w:p/>
+    <w:p/>
+    <w:p/>
+    <w:p/>
+    <w:p/>
+    <w:p/>
+    <w:p/>
+    <w:p>
+      <w:r>
         <w:t xml:space="preserve">Server: </w:t>
       </w:r>
     </w:p>
@@ -9412,15 +9477,21 @@
         <w:t>” This essentially means machines following a set of protocols and manipulating data. In their book, ‘Machine-to-Machine (M2M) Communications’, they delve into more detail as to what revolves around the concept of machine-to-machine communication</w:t>
       </w:r>
       <w:r>
-        <w:t xml:space="preserve">. One of the </w:t>
+        <w:t>. One of the categor</w:t>
+      </w:r>
+      <w:r>
+        <w:t>ies</w:t>
+      </w:r>
+      <w:r>
+        <w:t xml:space="preserve"> that </w:t>
       </w:r>
       <w:proofErr w:type="gramStart"/>
       <w:r>
-        <w:t>category</w:t>
+        <w:t>classifies</w:t>
       </w:r>
       <w:proofErr w:type="gramEnd"/>
       <w:r>
-        <w:t xml:space="preserve"> that classifies m2m communication is real-time. “…r</w:t>
+        <w:t xml:space="preserve"> m2m communication is real-time. “…r</w:t>
       </w:r>
       <w:r>
         <w:t xml:space="preserve">eal time allows making optimal and timely decisions based on a large amount of prior collected historical data. The trend is to move away from decision making based on long-term averages to decisions based on real-time or short-term averages, making a real difference to the large amount of </w:t>
@@ -9492,12 +9563,238 @@
         <w:footnoteReference w:id="18"/>
       </w:r>
       <w:r>
-        <w:t xml:space="preserve"> due to m2m’s infancy but as time progresses there might be a framework that may advance the m2m sphere</w:t>
+        <w:t xml:space="preserve"> due to </w:t>
+      </w:r>
+      <w:r>
+        <w:lastRenderedPageBreak/>
+        <w:t>m2m’s infancy but as time progresses there might be a framework that may advance the m2m sphere</w:t>
       </w:r>
       <w:r>
         <w:t xml:space="preserve">. </w:t>
       </w:r>
     </w:p>
+    <w:p>
+      <w:r>
+        <w:t xml:space="preserve">The communication between the server and the sensor is automated therefore nothing much can go wrong in terms of </w:t>
+      </w:r>
+      <w:r>
+        <w:t>code implementation during runtime/code execution</w:t>
+      </w:r>
+      <w:r>
+        <w:t xml:space="preserve"> as the sensor’s output will be following a convention/schema with no human interaction</w:t>
+      </w:r>
+      <w:r>
+        <w:t xml:space="preserve"> and also the server will expect an output from the sensor that will conform to a structure</w:t>
+      </w:r>
+      <w:r>
+        <w:t xml:space="preserve"> therefore as long as the</w:t>
+      </w:r>
+      <w:r>
+        <w:t xml:space="preserve"> sensors’</w:t>
+      </w:r>
+      <w:r>
+        <w:t xml:space="preserve"> output conforms to the schema, nothing theoretically can go</w:t>
+      </w:r>
+      <w:r>
+        <w:t xml:space="preserve"> wrong in that concept. The following method is a request method to parse the output from the sensor:</w:t>
+      </w:r>
+    </w:p>
+    <w:bookmarkStart w:id="3" w:name="_MON_1582118024"/>
+    <w:bookmarkEnd w:id="3"/>
+    <w:p>
+      <w:r>
+        <w:object w:dxaOrig="9356" w:dyaOrig="6209">
+          <v:shape id="_x0000_i1035" type="#_x0000_t75" style="width:467.25pt;height:310.5pt" o:ole="">
+            <v:imagedata r:id="rId37" o:title=""/>
+          </v:shape>
+          <o:OLEObject Type="Embed" ProgID="Word.OpenDocumentText.12" ShapeID="_x0000_i1035" DrawAspect="Content" ObjectID="_1582200422" r:id="rId38"/>
+        </w:object>
+      </w:r>
+      <w:r>
+        <w:t xml:space="preserve">As you can see, the http request </w:t>
+      </w:r>
+      <w:r>
+        <w:t>looks for 4 request parameters when a request is sent to the ‘/</w:t>
+      </w:r>
+      <w:proofErr w:type="spellStart"/>
+      <w:r>
+        <w:t>posttodb</w:t>
+      </w:r>
+      <w:proofErr w:type="spellEnd"/>
+      <w:r>
+        <w:t xml:space="preserve">’ URI. The 4 request parameters </w:t>
+      </w:r>
+      <w:r>
+        <w:t xml:space="preserve">relates to the ‘id’, ‘longitude’, ‘latitude’ and ‘status’ of the of the parking bay. </w:t>
+      </w:r>
+      <w:r>
+        <w:t xml:space="preserve"> After a request is made to this URI, it calls the </w:t>
+      </w:r>
+      <w:proofErr w:type="spellStart"/>
+      <w:r>
+        <w:t>add</w:t>
+      </w:r>
+      <w:r>
+        <w:t>GPSEntry</w:t>
+      </w:r>
+      <w:proofErr w:type="spellEnd"/>
+      <w:r>
+        <w:t xml:space="preserve"> and which connects to the mongo database and stores the record there. </w:t>
+      </w:r>
+    </w:p>
+    <w:p>
+      <w:r>
+        <w:t>Furthermore, from the above code it is evident to see that dependency injection is in use</w:t>
+      </w:r>
+      <w:r>
+        <w:t xml:space="preserve"> through the use of the ‘@</w:t>
+      </w:r>
+      <w:proofErr w:type="spellStart"/>
+      <w:r>
+        <w:t>Autowired</w:t>
+      </w:r>
+      <w:proofErr w:type="spellEnd"/>
+      <w:r>
+        <w:t>’ annotation</w:t>
+      </w:r>
+      <w:r>
+        <w:t xml:space="preserve">. Dependency injection is mainly used to loosely couple objects from each other so if a major component was to be swapped, it shouldn’t break the code. </w:t>
+      </w:r>
+    </w:p>
+    <w:p>
+      <w:r>
+        <w:t xml:space="preserve">Using Spring Boot conventions, a class can be turned into a </w:t>
+      </w:r>
+      <w:r>
+        <w:t>‘bean’</w:t>
+      </w:r>
+      <w:r>
+        <w:t xml:space="preserve"> by adding the ‘@</w:t>
+      </w:r>
+      <w:r>
+        <w:t xml:space="preserve">Component’ annotation above the class file. This can be seen </w:t>
+      </w:r>
+      <w:r>
+        <w:t xml:space="preserve">in the </w:t>
+      </w:r>
+      <w:proofErr w:type="spellStart"/>
+      <w:r>
+        <w:t>DAOImplementation</w:t>
+      </w:r>
+      <w:proofErr w:type="spellEnd"/>
+      <w:r>
+        <w:t xml:space="preserve"> class which implements the ‘</w:t>
+      </w:r>
+      <w:proofErr w:type="spellStart"/>
+      <w:r>
+        <w:t>DAOInterface</w:t>
+      </w:r>
+      <w:proofErr w:type="spellEnd"/>
+      <w:r>
+        <w:t>’ interface file. Once a class is annotated with ‘</w:t>
+      </w:r>
+      <w:proofErr w:type="spellStart"/>
+      <w:r>
+        <w:t>Compontent</w:t>
+      </w:r>
+      <w:proofErr w:type="spellEnd"/>
+      <w:r>
+        <w:t xml:space="preserve">’, </w:t>
+      </w:r>
+      <w:proofErr w:type="gramStart"/>
+      <w:r>
+        <w:t>Spring</w:t>
+      </w:r>
+      <w:proofErr w:type="gramEnd"/>
+      <w:r>
+        <w:t xml:space="preserve"> knows upon compile time to instantiate this class and places it in the </w:t>
+      </w:r>
+      <w:r>
+        <w:t>Spring container. Thus by using the @</w:t>
+      </w:r>
+      <w:proofErr w:type="spellStart"/>
+      <w:r>
+        <w:t>Autowired</w:t>
+      </w:r>
+      <w:proofErr w:type="spellEnd"/>
+      <w:r>
+        <w:t xml:space="preserve"> annotation, Spring knows to look for a bean in the container of the type requested, in this context, ‘</w:t>
+      </w:r>
+      <w:proofErr w:type="spellStart"/>
+      <w:r>
+        <w:t>DAOInterface</w:t>
+      </w:r>
+      <w:proofErr w:type="spellEnd"/>
+      <w:r>
+        <w:t>’</w:t>
+      </w:r>
+      <w:r>
+        <w:t xml:space="preserve"> and because a ‘</w:t>
+      </w:r>
+      <w:proofErr w:type="spellStart"/>
+      <w:r>
+        <w:t>DAOImplementation</w:t>
+      </w:r>
+      <w:proofErr w:type="spellEnd"/>
+      <w:r>
+        <w:t xml:space="preserve">’ bean was created of type </w:t>
+      </w:r>
+      <w:r>
+        <w:lastRenderedPageBreak/>
+        <w:t>‘</w:t>
+      </w:r>
+      <w:proofErr w:type="spellStart"/>
+      <w:r>
+        <w:t>DAOInterface</w:t>
+      </w:r>
+      <w:proofErr w:type="spellEnd"/>
+      <w:r>
+        <w:t>’, Spring is clever enough to use this bean. By using this approach, it negates the use of using the ‘new’ keyword and thus making code as independent as possible.</w:t>
+      </w:r>
+    </w:p>
+    <w:p>
+      <w:r>
+        <w:t xml:space="preserve">Another example of dependency injection is in the </w:t>
+      </w:r>
+      <w:proofErr w:type="spellStart"/>
+      <w:r>
+        <w:t>DAOImplementation</w:t>
+      </w:r>
+      <w:proofErr w:type="spellEnd"/>
+      <w:r>
+        <w:t xml:space="preserve"> class, the </w:t>
+      </w:r>
+      <w:proofErr w:type="spellStart"/>
+      <w:r>
+        <w:t>MongoClient</w:t>
+      </w:r>
+      <w:proofErr w:type="spellEnd"/>
+      <w:r>
+        <w:t xml:space="preserve"> object is being injected into the class through the use of </w:t>
+      </w:r>
+      <w:proofErr w:type="spellStart"/>
+      <w:r>
+        <w:t>autowiring</w:t>
+      </w:r>
+      <w:proofErr w:type="spellEnd"/>
+      <w:r>
+        <w:t xml:space="preserve"> a </w:t>
+      </w:r>
+      <w:proofErr w:type="spellStart"/>
+      <w:r>
+        <w:t>MongoClient</w:t>
+      </w:r>
+      <w:proofErr w:type="spellEnd"/>
+      <w:r>
+        <w:t xml:space="preserve"> </w:t>
+      </w:r>
+      <w:r>
+        <w:t>bean.</w:t>
+      </w:r>
+    </w:p>
+    <w:p/>
+    <w:p/>
+    <w:p/>
     <w:p/>
     <w:p/>
     <w:p>
@@ -9583,6 +9880,7 @@
     </w:p>
     <w:p>
       <w:r>
+        <w:lastRenderedPageBreak/>
         <w:t>Throughout the project implementation, loosely coupling the code has been stressed as much as possible. By loosely coupling the code, it is easier to unit test as well as making the code cleaner and won’t be prone to breaking if a component would be swapped with another component in the future (e.g. if a new database were to be used, the code should easily be able to integrate with the new database).</w:t>
       </w:r>
     </w:p>
@@ -9641,44 +9939,40 @@
         <w:t xml:space="preserve"> the relevant business logic like thus:</w:t>
       </w:r>
     </w:p>
-    <w:bookmarkStart w:id="2" w:name="_MON_1581604588"/>
-    <w:bookmarkEnd w:id="2"/>
+    <w:bookmarkStart w:id="4" w:name="_MON_1581604588"/>
+    <w:bookmarkEnd w:id="4"/>
     <w:p>
       <w:r>
         <w:object w:dxaOrig="9356" w:dyaOrig="1709">
-          <v:shape id="_x0000_i1035" type="#_x0000_t75" style="width:468pt;height:85.5pt" o:ole="">
-            <v:imagedata r:id="rId37" o:title=""/>
-          </v:shape>
-          <o:OLEObject Type="Embed" ProgID="Word.OpenDocumentText.12" ShapeID="_x0000_i1035" DrawAspect="Content" ObjectID="_1581694540" r:id="rId38"/>
-        </w:object>
-      </w:r>
-    </w:p>
-    <w:p>
-      <w:r>
-        <w:t xml:space="preserve">There is nothing wrong with this approach however it would be impossible to correctly test this method because you would not be able to test your logic on a random time therefore not asserting </w:t>
-      </w:r>
-      <w:r>
-        <w:lastRenderedPageBreak/>
-        <w:t xml:space="preserve">that the business logic works. The way to get around this problem is to make the object independent of the method; essentially loosely coupling the method and the object. As you can see from </w:t>
-      </w:r>
-      <w:r>
-        <w:t xml:space="preserve">the following code: </w:t>
-      </w:r>
-    </w:p>
-    <w:bookmarkStart w:id="3" w:name="_MON_1581606220"/>
-    <w:bookmarkEnd w:id="3"/>
-    <w:p>
-      <w:r>
-        <w:object w:dxaOrig="9356" w:dyaOrig="5009">
-          <v:shape id="_x0000_i1036" type="#_x0000_t75" style="width:468pt;height:250.5pt" o:ole="">
+          <v:shape id="_x0000_i1036" type="#_x0000_t75" style="width:467.25pt;height:86.25pt" o:ole="">
             <v:imagedata r:id="rId39" o:title=""/>
           </v:shape>
-          <o:OLEObject Type="Embed" ProgID="Word.OpenDocumentText.12" ShapeID="_x0000_i1036" DrawAspect="Content" ObjectID="_1581694541" r:id="rId40"/>
+          <o:OLEObject Type="Embed" ProgID="Word.OpenDocumentText.12" ShapeID="_x0000_i1036" DrawAspect="Content" ObjectID="_1582200423" r:id="rId40"/>
         </w:object>
       </w:r>
     </w:p>
     <w:p>
       <w:r>
+        <w:t xml:space="preserve">There is nothing wrong with this approach however it would be impossible to correctly test this method because you would not be able to test your logic on a random time therefore not asserting that the business logic works. The way to get around this problem is to make the object independent of the method; essentially loosely coupling the method and the object. As you can see from </w:t>
+      </w:r>
+      <w:r>
+        <w:t xml:space="preserve">the following code: </w:t>
+      </w:r>
+    </w:p>
+    <w:bookmarkStart w:id="5" w:name="_MON_1581606220"/>
+    <w:bookmarkEnd w:id="5"/>
+    <w:p>
+      <w:r>
+        <w:object w:dxaOrig="9356" w:dyaOrig="5009">
+          <v:shape id="_x0000_i1037" type="#_x0000_t75" style="width:467.25pt;height:250.5pt" o:ole="">
+            <v:imagedata r:id="rId41" o:title=""/>
+          </v:shape>
+          <o:OLEObject Type="Embed" ProgID="Word.OpenDocumentText.12" ShapeID="_x0000_i1037" DrawAspect="Content" ObjectID="_1582200424" r:id="rId42"/>
+        </w:object>
+      </w:r>
+    </w:p>
+    <w:p>
+      <w:r>
         <w:t>T</w:t>
       </w:r>
       <w:r>
@@ -9699,7 +9993,11 @@
       </w:r>
       <w:proofErr w:type="spellEnd"/>
       <w:r>
-        <w:t xml:space="preserve">’ class which provides a method that returns a Calendar object. The beauty of this is that you can essentially create your own Calendar object and then load it into the Helper class for the </w:t>
+        <w:t xml:space="preserve">’ class which provides a method that returns a Calendar </w:t>
+      </w:r>
+      <w:r>
+        <w:lastRenderedPageBreak/>
+        <w:t xml:space="preserve">object. The beauty of this is that you can essentially create your own Calendar object and then load it into the Helper class for the </w:t>
       </w:r>
       <w:proofErr w:type="spellStart"/>
       <w:proofErr w:type="gramStart"/>
@@ -9724,15 +10022,15 @@
         <w:t>:</w:t>
       </w:r>
     </w:p>
-    <w:bookmarkStart w:id="4" w:name="_MON_1581606000"/>
-    <w:bookmarkEnd w:id="4"/>
+    <w:bookmarkStart w:id="6" w:name="_MON_1581606000"/>
+    <w:bookmarkEnd w:id="6"/>
     <w:p>
       <w:r>
         <w:object w:dxaOrig="9356" w:dyaOrig="4409">
-          <v:shape id="_x0000_i1037" type="#_x0000_t75" style="width:450.75pt;height:212.25pt" o:ole="">
-            <v:imagedata r:id="rId41" o:title=""/>
+          <v:shape id="_x0000_i1038" type="#_x0000_t75" style="width:451.5pt;height:213pt" o:ole="">
+            <v:imagedata r:id="rId43" o:title=""/>
           </v:shape>
-          <o:OLEObject Type="Embed" ProgID="Word.OpenDocumentText.12" ShapeID="_x0000_i1037" DrawAspect="Content" ObjectID="_1581694542" r:id="rId42"/>
+          <o:OLEObject Type="Embed" ProgID="Word.OpenDocumentText.12" ShapeID="_x0000_i1038" DrawAspect="Content" ObjectID="_1582200425" r:id="rId44"/>
         </w:object>
       </w:r>
     </w:p>
@@ -9773,42 +10071,37 @@
       </w:r>
       <w:proofErr w:type="gramEnd"/>
       <w:r>
-        <w:t xml:space="preserve">) </w:t>
-      </w:r>
-      <w:r>
-        <w:lastRenderedPageBreak/>
-        <w:t>method is called, we return our custom Calendar object which contains a time of 3am. Thus our business logic will be tested on the custom time provided.</w:t>
-      </w:r>
-    </w:p>
-    <w:p/>
-    <w:p/>
-    <w:p/>
-    <w:p/>
-    <w:p/>
-    <w:p/>
-    <w:p/>
-    <w:p/>
-    <w:p/>
-    <w:p/>
-    <w:p/>
-    <w:p/>
-    <w:p/>
-    <w:p/>
-    <w:p/>
-    <w:p/>
-    <w:p/>
-    <w:p/>
-    <w:p/>
-    <w:p/>
-    <w:p/>
-    <w:p/>
-    <w:p/>
-    <w:p/>
-    <w:p/>
-    <w:p/>
-    <w:p>
-      <w:r>
-        <w:lastRenderedPageBreak/>
+        <w:t>) method is called, we return our custom Calendar object which contains a time of 3am. Thus our business logic will be tested on the custom time provided.</w:t>
+      </w:r>
+    </w:p>
+    <w:p/>
+    <w:p/>
+    <w:p/>
+    <w:p/>
+    <w:p/>
+    <w:p/>
+    <w:p/>
+    <w:p/>
+    <w:p/>
+    <w:p/>
+    <w:p/>
+    <w:p/>
+    <w:p/>
+    <w:p/>
+    <w:p/>
+    <w:p/>
+    <w:p/>
+    <w:p/>
+    <w:p/>
+    <w:p/>
+    <w:p/>
+    <w:p/>
+    <w:p/>
+    <w:p/>
+    <w:p/>
+    <w:p/>
+    <w:p>
+      <w:r>
         <w:t>Evaluation</w:t>
       </w:r>
     </w:p>
@@ -9827,8 +10120,6 @@
       <w:r>
         <w:t xml:space="preserve">Initially, logistic regression was implemented on the code. This was because it was the initial </w:t>
       </w:r>
-      <w:bookmarkStart w:id="5" w:name="_GoBack"/>
-      <w:bookmarkEnd w:id="5"/>
     </w:p>
     <w:p>
       <w:r>
@@ -9878,52 +10169,52 @@
         <w:t>Appendix Code</w:t>
       </w:r>
     </w:p>
-    <w:bookmarkStart w:id="6" w:name="_MON_1581589744"/>
-    <w:bookmarkEnd w:id="6"/>
+    <w:bookmarkStart w:id="7" w:name="_MON_1581589744"/>
+    <w:bookmarkEnd w:id="7"/>
     <w:p>
       <w:r>
         <w:object w:dxaOrig="9356" w:dyaOrig="13109">
-          <v:shape id="_x0000_i1038" type="#_x0000_t75" style="width:450.75pt;height:631.5pt" o:ole="">
-            <v:imagedata r:id="rId43" o:title=""/>
-          </v:shape>
-          <o:OLEObject Type="Embed" ProgID="Word.OpenDocumentText.12" ShapeID="_x0000_i1038" DrawAspect="Content" ObjectID="_1581694543" r:id="rId44"/>
-        </w:object>
-      </w:r>
-    </w:p>
-    <w:bookmarkStart w:id="7" w:name="_MON_1581594215"/>
-    <w:bookmarkEnd w:id="7"/>
-    <w:p>
-      <w:r>
-        <w:object w:dxaOrig="10524" w:dyaOrig="13800">
-          <v:shape id="_x0000_i1039" type="#_x0000_t75" style="width:526.5pt;height:690pt" o:ole="">
+          <v:shape id="_x0000_i1039" type="#_x0000_t75" style="width:451.5pt;height:630.75pt" o:ole="">
             <v:imagedata r:id="rId45" o:title=""/>
           </v:shape>
-          <o:OLEObject Type="Embed" ProgID="Word.OpenDocumentText.12" ShapeID="_x0000_i1039" DrawAspect="Content" ObjectID="_1581694544" r:id="rId46"/>
+          <o:OLEObject Type="Embed" ProgID="Word.OpenDocumentText.12" ShapeID="_x0000_i1039" DrawAspect="Content" ObjectID="_1582200426" r:id="rId46"/>
         </w:object>
       </w:r>
-      <w:bookmarkStart w:id="8" w:name="_MON_1581594286"/>
-      <w:bookmarkEnd w:id="8"/>
-      <w:r>
-        <w:object w:dxaOrig="9673" w:dyaOrig="11909">
-          <v:shape id="_x0000_i1040" type="#_x0000_t75" style="width:483.75pt;height:595.5pt" o:ole="">
+    </w:p>
+    <w:bookmarkStart w:id="8" w:name="_MON_1581594215"/>
+    <w:bookmarkEnd w:id="8"/>
+    <w:p>
+      <w:r>
+        <w:object w:dxaOrig="10524" w:dyaOrig="13800">
+          <v:shape id="_x0000_i1040" type="#_x0000_t75" style="width:526.5pt;height:690pt" o:ole="">
             <v:imagedata r:id="rId47" o:title=""/>
           </v:shape>
-          <o:OLEObject Type="Embed" ProgID="Word.OpenDocumentText.12" ShapeID="_x0000_i1040" DrawAspect="Content" ObjectID="_1581694545" r:id="rId48"/>
+          <o:OLEObject Type="Embed" ProgID="Word.OpenDocumentText.12" ShapeID="_x0000_i1040" DrawAspect="Content" ObjectID="_1582200427" r:id="rId48"/>
         </w:object>
       </w:r>
-    </w:p>
-    <w:p/>
-    <w:p/>
-    <w:p/>
-    <w:bookmarkStart w:id="9" w:name="_MON_1581603211"/>
-    <w:bookmarkEnd w:id="9"/>
-    <w:p>
-      <w:r>
-        <w:object w:dxaOrig="9356" w:dyaOrig="13109">
-          <v:shape id="_x0000_i1041" type="#_x0000_t75" style="width:468pt;height:655.5pt" o:ole="">
+      <w:bookmarkStart w:id="9" w:name="_MON_1581594286"/>
+      <w:bookmarkEnd w:id="9"/>
+      <w:r>
+        <w:object w:dxaOrig="9673" w:dyaOrig="11909">
+          <v:shape id="_x0000_i1041" type="#_x0000_t75" style="width:483.75pt;height:595.5pt" o:ole="">
             <v:imagedata r:id="rId49" o:title=""/>
           </v:shape>
-          <o:OLEObject Type="Embed" ProgID="Word.OpenDocumentText.12" ShapeID="_x0000_i1041" DrawAspect="Content" ObjectID="_1581694546" r:id="rId50"/>
+          <o:OLEObject Type="Embed" ProgID="Word.OpenDocumentText.12" ShapeID="_x0000_i1041" DrawAspect="Content" ObjectID="_1582200428" r:id="rId50"/>
+        </w:object>
+      </w:r>
+    </w:p>
+    <w:p/>
+    <w:p/>
+    <w:p/>
+    <w:bookmarkStart w:id="10" w:name="_MON_1581603211"/>
+    <w:bookmarkEnd w:id="10"/>
+    <w:p>
+      <w:r>
+        <w:object w:dxaOrig="9356" w:dyaOrig="13109">
+          <v:shape id="_x0000_i1042" type="#_x0000_t75" style="width:467.25pt;height:655.5pt" o:ole="">
+            <v:imagedata r:id="rId51" o:title=""/>
+          </v:shape>
+          <o:OLEObject Type="Embed" ProgID="Word.OpenDocumentText.12" ShapeID="_x0000_i1042" DrawAspect="Content" ObjectID="_1582200429" r:id="rId52"/>
         </w:object>
       </w:r>
     </w:p>
@@ -12024,7 +12315,7 @@
 </file>
 
 <file path=customXml/itemProps1.xml><?xml version="1.0" encoding="utf-8"?>
-<ds:datastoreItem xmlns:ds="http://schemas.openxmlformats.org/officeDocument/2006/customXml" ds:itemID="{587F8164-BE5C-4610-85C7-A7799139CC73}">
+<ds:datastoreItem xmlns:ds="http://schemas.openxmlformats.org/officeDocument/2006/customXml" ds:itemID="{09966E1A-7E4B-41F7-84C8-6FCB4127A973}">
   <ds:schemaRefs>
     <ds:schemaRef ds:uri="http://schemas.openxmlformats.org/officeDocument/2006/bibliography"/>
   </ds:schemaRefs>

</xml_diff>

<commit_message>
Added more references and also updating report
</commit_message>
<xml_diff>
--- a/Documents/Draft of Report.docx
+++ b/Documents/Draft of Report.docx
@@ -9404,7 +9404,7 @@
     <w:p>
       <w:r>
         <w:pict>
-          <v:shape id="_x0000_i1043" type="#_x0000_t75" style="width:451.5pt;height:357.75pt">
+          <v:shape id="_x0000_i1035" type="#_x0000_t75" style="width:451.5pt;height:357.75pt">
             <v:imagedata r:id="rId37" o:title="schematics"/>
           </v:shape>
         </w:pict>
@@ -9420,24 +9420,73 @@
       </w:r>
       <w:proofErr w:type="spellEnd"/>
       <w:r>
-        <w:t xml:space="preserve"> microcontroller and is powered by an Arduino Uno microcontroller</w:t>
-      </w:r>
-      <w:r>
-        <w:t>, an ultrasonic sensor, a thermistor and a logic level converter</w:t>
-      </w:r>
+        <w:t xml:space="preserve"> microcontroller and is powered by an Arduino Uno microcontroller, an ultrasonic sensor, a thermistor and a logic level converter. </w:t>
+      </w:r>
+    </w:p>
+    <w:p>
+      <w:r>
+        <w:t xml:space="preserve">The reason for choosing the </w:t>
+      </w:r>
+      <w:proofErr w:type="spellStart"/>
+      <w:r>
+        <w:t>NodeMCU</w:t>
+      </w:r>
+      <w:proofErr w:type="spellEnd"/>
+      <w:r>
+        <w:t xml:space="preserve"> as the main microcontroller is because it is similar to the Arduino Uno in terms of connections and features but the main difference is that it has built-in </w:t>
+      </w:r>
+      <w:proofErr w:type="spellStart"/>
+      <w:r>
+        <w:t>WiFi</w:t>
+      </w:r>
+      <w:proofErr w:type="spellEnd"/>
+      <w:r>
+        <w:t xml:space="preserve"> capabilities. The sensor is coded in C using the Arduino IDE. The Arduino IDE is different to many IDEs mainly because it is specifically designed by the </w:t>
+      </w:r>
+      <w:proofErr w:type="spellStart"/>
+      <w:r>
+        <w:t>Arudino</w:t>
+      </w:r>
+      <w:proofErr w:type="spellEnd"/>
+      <w:r>
+        <w:t xml:space="preserve"> team as well as the feature to change the baud rate and view the serial monitor.</w:t>
+      </w:r>
+      <w:r>
+        <w:t xml:space="preserve"> In this case, the Arduino Uno is used to power the ultrasonic sensor as that requires 5V which the </w:t>
+      </w:r>
+      <w:proofErr w:type="spellStart"/>
+      <w:r>
+        <w:t>Arudino</w:t>
+      </w:r>
+      <w:proofErr w:type="spellEnd"/>
+      <w:r>
+        <w:t xml:space="preserve"> Uno can output.</w:t>
+      </w:r>
+    </w:p>
+    <w:p>
+      <w:r>
+        <w:t xml:space="preserve">Furthermore, a logic level converter is used to safely step up and step down voltage. This is necessary as the </w:t>
+      </w:r>
+      <w:proofErr w:type="spellStart"/>
+      <w:r>
+        <w:t>NodeMCU</w:t>
+      </w:r>
+      <w:proofErr w:type="spellEnd"/>
+      <w:r>
+        <w:t xml:space="preserve"> can only output 3.3V but the ultrasonic requires 5V to be used. Therefore, the Arduino Uno is being used to power the module and all the connections from the ultrasonic sensor steps down from 5V to 3.3V using the logic level converter. Once stepped down, all the data from the ultrasonic is fed into the </w:t>
+      </w:r>
+      <w:proofErr w:type="spellStart"/>
+      <w:r>
+        <w:t>NodeMCU</w:t>
+      </w:r>
+      <w:proofErr w:type="spellEnd"/>
       <w:r>
         <w:t xml:space="preserve">. </w:t>
       </w:r>
     </w:p>
     <w:p>
       <w:r>
-        <w:t>The reason for choosing</w:t>
-      </w:r>
-      <w:r>
-        <w:t xml:space="preserve"> the</w:t>
-      </w:r>
-      <w:r>
-        <w:t xml:space="preserve"> </w:t>
+        <w:t xml:space="preserve">Moreover, the thermistor is connected and its data is being fed to the </w:t>
       </w:r>
       <w:proofErr w:type="spellStart"/>
       <w:r>
@@ -9445,97 +9494,150 @@
       </w:r>
       <w:proofErr w:type="spellEnd"/>
       <w:r>
-        <w:t xml:space="preserve"> as the main microcontroller is because it is similar to the Arduino Uno in terms of connections and features but the</w:t>
-      </w:r>
-      <w:r>
-        <w:t xml:space="preserve"> main difference is that it has built-in </w:t>
-      </w:r>
-      <w:proofErr w:type="spellStart"/>
-      <w:r>
-        <w:t>WiFi</w:t>
-      </w:r>
-      <w:proofErr w:type="spellEnd"/>
-      <w:r>
-        <w:t xml:space="preserve"> capabilities</w:t>
-      </w:r>
-      <w:r>
-        <w:t xml:space="preserve">. The sensor is coded in C using the Arduino IDE. The Arduino IDE is different to many IDEs mainly because it is specifically designed by the </w:t>
-      </w:r>
-      <w:proofErr w:type="spellStart"/>
-      <w:r>
-        <w:t>Arudino</w:t>
-      </w:r>
-      <w:proofErr w:type="spellEnd"/>
-      <w:r>
-        <w:t xml:space="preserve"> team as well as the feature to change the baud rate and view the serial monitor.</w:t>
-      </w:r>
-      <w:r>
-        <w:t xml:space="preserve"> In this case, the Arduino Uno is used to power the ultrasonic sensor as that requires 5V which the </w:t>
-      </w:r>
-      <w:proofErr w:type="spellStart"/>
-      <w:r>
-        <w:t>Arudino</w:t>
-      </w:r>
-      <w:proofErr w:type="spellEnd"/>
-      <w:r>
-        <w:t xml:space="preserve"> Uno can output.</w:t>
-      </w:r>
-    </w:p>
-    <w:p>
-      <w:r>
-        <w:t xml:space="preserve">Furthermore, a logic level converter is used to safely step up and step down voltage. This is necessary as the </w:t>
-      </w:r>
-      <w:proofErr w:type="spellStart"/>
-      <w:r>
-        <w:t>NodeMCU</w:t>
-      </w:r>
-      <w:proofErr w:type="spellEnd"/>
-      <w:r>
-        <w:t xml:space="preserve"> can only output 3.3V but the ultrasonic requires 5V to be used. Therefore, the Arduino Uno is being used to power the module and all the connections from the ultrasonic sensor steps down from 5V to 3.3V using the logic level converter. Once stepped down, all the data from the ultrasonic is fed into the </w:t>
-      </w:r>
-      <w:proofErr w:type="spellStart"/>
-      <w:r>
-        <w:t>NodeMCU</w:t>
-      </w:r>
-      <w:proofErr w:type="spellEnd"/>
-      <w:r>
-        <w:t xml:space="preserve">. </w:t>
-      </w:r>
-    </w:p>
-    <w:p>
-      <w:r>
-        <w:t xml:space="preserve">Moreover, the thermistor is connected and its data is being fed to the </w:t>
-      </w:r>
-      <w:proofErr w:type="spellStart"/>
-      <w:r>
-        <w:t>NodeMCU</w:t>
-      </w:r>
-      <w:proofErr w:type="spellEnd"/>
-      <w:r>
         <w:t>.</w:t>
       </w:r>
     </w:p>
     <w:p>
       <w:r>
         <w:lastRenderedPageBreak/>
-        <w:t>The implementation of the code is split into 3 logical components; thermistor, ultrasonic and sending the data over to the server.</w:t>
-      </w:r>
-    </w:p>
-    <w:p>
-      <w:r>
-        <w:t>Thermistor:</w:t>
-      </w:r>
-    </w:p>
-    <w:p>
-      <w:r>
-        <w:t xml:space="preserve">As the thermistor is </w:t>
+        <w:t>The anatomy</w:t>
+      </w:r>
+      <w:r>
+        <w:t xml:space="preserve"> of an Arduino code has two core methods; </w:t>
+      </w:r>
+      <w:proofErr w:type="gramStart"/>
+      <w:r>
+        <w:t>setup(</w:t>
+      </w:r>
+      <w:proofErr w:type="gramEnd"/>
+      <w:r>
+        <w:t xml:space="preserve">) and loop(). The setup method is called when the microcontroller is turned on and this is typically the method where you setup up and initialise your variables. After the </w:t>
+      </w:r>
+      <w:proofErr w:type="gramStart"/>
+      <w:r>
+        <w:t>setup(</w:t>
+      </w:r>
+      <w:proofErr w:type="gramEnd"/>
+      <w:r>
+        <w:t xml:space="preserve">) method has finished executing, the loop() method will constantly run. When the microcontroller finishes executing the last line of code in the </w:t>
+      </w:r>
+      <w:proofErr w:type="gramStart"/>
+      <w:r>
+        <w:t>loop(</w:t>
+      </w:r>
+      <w:proofErr w:type="gramEnd"/>
+      <w:r>
+        <w:t>) method, it’ll execute the loop() method again. This type of</w:t>
+      </w:r>
+      <w:r>
+        <w:t xml:space="preserve"> structure suits my sensor requirements as there should a sort of loop where it can continuously send data to the server.</w:t>
+      </w:r>
+    </w:p>
+    <w:p>
+      <w:r>
+        <w:t>The implementation of the code is split into 3 logical components; thermistor, ultrasonic and sending the data ov</w:t>
       </w:r>
       <w:bookmarkStart w:id="2" w:name="_GoBack"/>
       <w:bookmarkEnd w:id="2"/>
-    </w:p>
-    <w:p/>
-    <w:p/>
-    <w:p/>
+      <w:r>
+        <w:t>er to the server.</w:t>
+      </w:r>
+    </w:p>
+    <w:p>
+      <w:r>
+        <w:t>Thermistor:</w:t>
+      </w:r>
+    </w:p>
+    <w:p>
+      <w:pPr>
+        <w:rPr>
+          <w:rFonts w:eastAsiaTheme="minorEastAsia"/>
+        </w:rPr>
+      </w:pPr>
+      <w:r>
+        <w:t xml:space="preserve">The thermistor is a widely used component in electronics. </w:t>
+      </w:r>
+      <w:r>
+        <w:t xml:space="preserve">Thermistors typically work by lowering its resistance as the temperature rises, and it can also do the opposite. When the temperature rises, the lower its resistance </w:t>
+      </w:r>
+      <w:r>
+        <w:t xml:space="preserve">becomes hence more current will flow through the thermistor. This is known as Ohms law which can be rearranged to get the following </w:t>
+      </w:r>
+      <m:oMath>
+        <m:r>
+          <w:rPr>
+            <w:rFonts w:ascii="Cambria Math" w:hAnsi="Cambria Math"/>
+          </w:rPr>
+          <m:t>I=</m:t>
+        </m:r>
+        <m:f>
+          <m:fPr>
+            <m:ctrlPr>
+              <w:rPr>
+                <w:rFonts w:ascii="Cambria Math" w:hAnsi="Cambria Math"/>
+                <w:i/>
+              </w:rPr>
+            </m:ctrlPr>
+          </m:fPr>
+          <m:num>
+            <m:r>
+              <w:rPr>
+                <w:rFonts w:ascii="Cambria Math" w:hAnsi="Cambria Math"/>
+              </w:rPr>
+              <m:t>V</m:t>
+            </m:r>
+          </m:num>
+          <m:den>
+            <m:r>
+              <w:rPr>
+                <w:rFonts w:ascii="Cambria Math" w:hAnsi="Cambria Math"/>
+              </w:rPr>
+              <m:t>R</m:t>
+            </m:r>
+          </m:den>
+        </m:f>
+      </m:oMath>
+      <w:r>
+        <w:rPr>
+          <w:rFonts w:eastAsiaTheme="minorEastAsia"/>
+        </w:rPr>
+        <w:t xml:space="preserve"> where I </w:t>
+      </w:r>
+      <w:proofErr w:type="gramStart"/>
+      <w:r>
+        <w:rPr>
+          <w:rFonts w:eastAsiaTheme="minorEastAsia"/>
+        </w:rPr>
+        <w:t>is</w:t>
+      </w:r>
+      <w:proofErr w:type="gramEnd"/>
+      <w:r>
+        <w:rPr>
+          <w:rFonts w:eastAsiaTheme="minorEastAsia"/>
+        </w:rPr>
+        <w:t xml:space="preserve"> the current, V is voltage and R is the resistance.</w:t>
+      </w:r>
+    </w:p>
+    <w:p>
+      <w:r>
+        <w:rPr>
+          <w:rFonts w:eastAsiaTheme="minorEastAsia"/>
+        </w:rPr>
+        <w:t>There are two main equations that revolve around thermistors; the Stein-Hart equation and the Beta equation. These 2 equations have the same function which is to convert a thermistor reading to a temperature reading (either in Celsius</w:t>
+      </w:r>
+      <w:r>
+        <w:rPr>
+          <w:rFonts w:eastAsiaTheme="minorEastAsia"/>
+        </w:rPr>
+        <w:t xml:space="preserve"> or in Fahrenheit). The following is the Stein-Hart equation in </w:t>
+      </w:r>
+      <w:r>
+        <w:rPr>
+          <w:rFonts w:eastAsiaTheme="minorEastAsia"/>
+        </w:rPr>
+        <w:t xml:space="preserve"> </w:t>
+      </w:r>
+    </w:p>
     <w:p/>
     <w:p/>
     <w:p/>
@@ -9556,6 +9658,7 @@
     </w:p>
     <w:p>
       <w:r>
+        <w:lastRenderedPageBreak/>
         <w:t xml:space="preserve">This project mainly revolves around 2 spectrums of communications; machine-to-machine and client-to-machine. Client-to-machine has been with us for a long time. An example of client-to-machine is browsing the internet; the clients, humans, are communicating with a machine; the server. Whilst this method of communication is widely recognized, the other form communication; M2M (machine-to-machine), is getting adopted and is mainly used in areas revolving around </w:t>
       </w:r>
       <w:proofErr w:type="spellStart"/>
@@ -9587,11 +9690,7 @@
         <w:t>M2M generally refers to information and communications technologies (ICT) able to measure, deliver, digest, and react upon information in an autonomous fashion, i.e., with no or really minimal human interaction during deployment, configuration, operation, and maintenance phases.</w:t>
       </w:r>
       <w:r>
-        <w:t xml:space="preserve">” This essentially means machines following a set of protocols and manipulating data. In their book, ‘Machine-to-Machine (M2M) Communications’, they delve into more detail as to what revolves around the concept of machine-to-machine </w:t>
-      </w:r>
-      <w:r>
-        <w:lastRenderedPageBreak/>
-        <w:t>communication</w:t>
+        <w:t>” This essentially means machines following a set of protocols and manipulating data. In their book, ‘Machine-to-Machine (M2M) Communications’, they delve into more detail as to what revolves around the concept of machine-to-machine communication</w:t>
       </w:r>
       <w:r>
         <w:t>. One of the categor</w:t>
@@ -9717,10 +9816,10 @@
     <w:p>
       <w:r>
         <w:object w:dxaOrig="9356" w:dyaOrig="6209">
-          <v:shape id="_x0000_i1035" type="#_x0000_t75" style="width:467.25pt;height:310.5pt" o:ole="">
+          <v:shape id="_x0000_i1036" type="#_x0000_t75" style="width:467.25pt;height:310.5pt" o:ole="">
             <v:imagedata r:id="rId38" o:title=""/>
           </v:shape>
-          <o:OLEObject Type="Embed" ProgID="Word.OpenDocumentText.12" ShapeID="_x0000_i1035" DrawAspect="Content" ObjectID="_1582229772" r:id="rId39"/>
+          <o:OLEObject Type="Embed" ProgID="Word.OpenDocumentText.12" ShapeID="_x0000_i1036" DrawAspect="Content" ObjectID="_1582626656" r:id="rId39"/>
         </w:object>
       </w:r>
       <w:r>
@@ -10056,10 +10155,10 @@
     <w:p>
       <w:r>
         <w:object w:dxaOrig="9356" w:dyaOrig="1709">
-          <v:shape id="_x0000_i1036" type="#_x0000_t75" style="width:467.25pt;height:86.25pt" o:ole="">
+          <v:shape id="_x0000_i1037" type="#_x0000_t75" style="width:467.25pt;height:86.25pt" o:ole="">
             <v:imagedata r:id="rId40" o:title=""/>
           </v:shape>
-          <o:OLEObject Type="Embed" ProgID="Word.OpenDocumentText.12" ShapeID="_x0000_i1036" DrawAspect="Content" ObjectID="_1582229773" r:id="rId41"/>
+          <o:OLEObject Type="Embed" ProgID="Word.OpenDocumentText.12" ShapeID="_x0000_i1037" DrawAspect="Content" ObjectID="_1582626657" r:id="rId41"/>
         </w:object>
       </w:r>
     </w:p>
@@ -10076,10 +10175,10 @@
     <w:p>
       <w:r>
         <w:object w:dxaOrig="9356" w:dyaOrig="5009">
-          <v:shape id="_x0000_i1037" type="#_x0000_t75" style="width:467.25pt;height:250.5pt" o:ole="">
+          <v:shape id="_x0000_i1038" type="#_x0000_t75" style="width:467.25pt;height:250.5pt" o:ole="">
             <v:imagedata r:id="rId42" o:title=""/>
           </v:shape>
-          <o:OLEObject Type="Embed" ProgID="Word.OpenDocumentText.12" ShapeID="_x0000_i1037" DrawAspect="Content" ObjectID="_1582229774" r:id="rId43"/>
+          <o:OLEObject Type="Embed" ProgID="Word.OpenDocumentText.12" ShapeID="_x0000_i1038" DrawAspect="Content" ObjectID="_1582626658" r:id="rId43"/>
         </w:object>
       </w:r>
     </w:p>
@@ -10135,10 +10234,10 @@
     <w:p>
       <w:r>
         <w:object w:dxaOrig="9356" w:dyaOrig="4409">
-          <v:shape id="_x0000_i1038" type="#_x0000_t75" style="width:451.5pt;height:213pt" o:ole="">
+          <v:shape id="_x0000_i1039" type="#_x0000_t75" style="width:451.5pt;height:213pt" o:ole="">
             <v:imagedata r:id="rId44" o:title=""/>
           </v:shape>
-          <o:OLEObject Type="Embed" ProgID="Word.OpenDocumentText.12" ShapeID="_x0000_i1038" DrawAspect="Content" ObjectID="_1582229775" r:id="rId45"/>
+          <o:OLEObject Type="Embed" ProgID="Word.OpenDocumentText.12" ShapeID="_x0000_i1039" DrawAspect="Content" ObjectID="_1582626659" r:id="rId45"/>
         </w:object>
       </w:r>
     </w:p>
@@ -10282,10 +10381,10 @@
     <w:p>
       <w:r>
         <w:object w:dxaOrig="9356" w:dyaOrig="13109">
-          <v:shape id="_x0000_i1039" type="#_x0000_t75" style="width:451.5pt;height:630.75pt" o:ole="">
+          <v:shape id="_x0000_i1040" type="#_x0000_t75" style="width:451.5pt;height:630.75pt" o:ole="">
             <v:imagedata r:id="rId46" o:title=""/>
           </v:shape>
-          <o:OLEObject Type="Embed" ProgID="Word.OpenDocumentText.12" ShapeID="_x0000_i1039" DrawAspect="Content" ObjectID="_1582229776" r:id="rId47"/>
+          <o:OLEObject Type="Embed" ProgID="Word.OpenDocumentText.12" ShapeID="_x0000_i1040" DrawAspect="Content" ObjectID="_1582626660" r:id="rId47"/>
         </w:object>
       </w:r>
     </w:p>
@@ -10294,20 +10393,20 @@
     <w:p>
       <w:r>
         <w:object w:dxaOrig="10524" w:dyaOrig="13800">
-          <v:shape id="_x0000_i1040" type="#_x0000_t75" style="width:526.5pt;height:690pt" o:ole="">
+          <v:shape id="_x0000_i1041" type="#_x0000_t75" style="width:526.5pt;height:690pt" o:ole="">
             <v:imagedata r:id="rId48" o:title=""/>
           </v:shape>
-          <o:OLEObject Type="Embed" ProgID="Word.OpenDocumentText.12" ShapeID="_x0000_i1040" DrawAspect="Content" ObjectID="_1582229777" r:id="rId49"/>
+          <o:OLEObject Type="Embed" ProgID="Word.OpenDocumentText.12" ShapeID="_x0000_i1041" DrawAspect="Content" ObjectID="_1582626661" r:id="rId49"/>
         </w:object>
       </w:r>
       <w:bookmarkStart w:id="9" w:name="_MON_1581594286"/>
       <w:bookmarkEnd w:id="9"/>
       <w:r>
         <w:object w:dxaOrig="9673" w:dyaOrig="11909">
-          <v:shape id="_x0000_i1041" type="#_x0000_t75" style="width:483.75pt;height:595.5pt" o:ole="">
+          <v:shape id="_x0000_i1042" type="#_x0000_t75" style="width:483.75pt;height:595.5pt" o:ole="">
             <v:imagedata r:id="rId50" o:title=""/>
           </v:shape>
-          <o:OLEObject Type="Embed" ProgID="Word.OpenDocumentText.12" ShapeID="_x0000_i1041" DrawAspect="Content" ObjectID="_1582229778" r:id="rId51"/>
+          <o:OLEObject Type="Embed" ProgID="Word.OpenDocumentText.12" ShapeID="_x0000_i1042" DrawAspect="Content" ObjectID="_1582626662" r:id="rId51"/>
         </w:object>
       </w:r>
     </w:p>
@@ -10318,11 +10417,11 @@
     <w:bookmarkEnd w:id="10"/>
     <w:p>
       <w:r>
-        <w:object w:dxaOrig="9356" w:dyaOrig="13109">
-          <v:shape id="_x0000_i1042" type="#_x0000_t75" style="width:467.25pt;height:655.5pt" o:ole="">
+        <w:object w:dxaOrig="9356" w:dyaOrig="13800">
+          <v:shape id="_x0000_i1043" type="#_x0000_t75" style="width:467.25pt;height:690pt" o:ole="">
             <v:imagedata r:id="rId52" o:title=""/>
           </v:shape>
-          <o:OLEObject Type="Embed" ProgID="Word.OpenDocumentText.12" ShapeID="_x0000_i1042" DrawAspect="Content" ObjectID="_1582229779" r:id="rId53"/>
+          <o:OLEObject Type="Embed" ProgID="Word.OpenDocumentText.12" ShapeID="_x0000_i1043" DrawAspect="Content" ObjectID="_1582626663" r:id="rId53"/>
         </w:object>
       </w:r>
     </w:p>
@@ -12423,7 +12522,7 @@
 </file>
 
 <file path=customXml/itemProps1.xml><?xml version="1.0" encoding="utf-8"?>
-<ds:datastoreItem xmlns:ds="http://schemas.openxmlformats.org/officeDocument/2006/customXml" ds:itemID="{99B8809D-DCD1-4E9A-B627-35C2A50D51CA}">
+<ds:datastoreItem xmlns:ds="http://schemas.openxmlformats.org/officeDocument/2006/customXml" ds:itemID="{3F04C428-335E-4592-80BE-95CE50344D57}">
   <ds:schemaRefs>
     <ds:schemaRef ds:uri="http://schemas.openxmlformats.org/officeDocument/2006/bibliography"/>
   </ds:schemaRefs>

</xml_diff>

<commit_message>
Added more to evaluation
</commit_message>
<xml_diff>
--- a/Documents/Draft of Report.docx
+++ b/Documents/Draft of Report.docx
@@ -7,7 +7,15 @@
         <w:pStyle w:val="Title"/>
       </w:pPr>
       <w:r>
-        <w:t>Using IoT to simulate a parking bay and provide real time updates via an app</w:t>
+        <w:t xml:space="preserve">Using </w:t>
+      </w:r>
+      <w:proofErr w:type="spellStart"/>
+      <w:r>
+        <w:t>IoT</w:t>
+      </w:r>
+      <w:proofErr w:type="spellEnd"/>
+      <w:r>
+        <w:t xml:space="preserve"> to simulate a parking bay and provide real time updates via an app</w:t>
       </w:r>
       <w:r>
         <w:t xml:space="preserve"> </w:t>
@@ -28,8 +36,13 @@
     </w:p>
     <w:p>
       <w:r>
-        <w:t>Supervisor: Dimitris Dracopolous</w:t>
-      </w:r>
+        <w:t xml:space="preserve">Supervisor: Dimitris </w:t>
+      </w:r>
+      <w:proofErr w:type="spellStart"/>
+      <w:r>
+        <w:t>Dracopolous</w:t>
+      </w:r>
+      <w:proofErr w:type="spellEnd"/>
     </w:p>
     <w:p>
       <w:r>
@@ -67,6 +80,7 @@
           <w:highlight w:val="yellow"/>
         </w:rPr>
       </w:pPr>
+      <w:proofErr w:type="gramStart"/>
       <w:r>
         <w:rPr>
           <w:highlight w:val="yellow"/>
@@ -77,7 +91,14 @@
         <w:rPr>
           <w:highlight w:val="yellow"/>
         </w:rPr>
-        <w:t xml:space="preserve">. </w:t>
+        <w:t>.</w:t>
+      </w:r>
+      <w:proofErr w:type="gramEnd"/>
+      <w:r>
+        <w:rPr>
+          <w:highlight w:val="yellow"/>
+        </w:rPr>
+        <w:t xml:space="preserve"> </w:t>
       </w:r>
     </w:p>
     <w:p>
@@ -200,9 +221,11 @@
       <w:r>
         <w:t xml:space="preserve">; queueing theory. Furthermore, it will delve a bit into traffic engineering and seeing what’s already in place at the moment. As well that, this report will contain feedback and information I have gathered from companies revolving around transport engineering. This report will also delve into an interesting and highly sophisticated part of computer science; machine learning, as this report will outline an overview of what </w:t>
       </w:r>
+      <w:proofErr w:type="gramStart"/>
       <w:r>
         <w:t>is</w:t>
       </w:r>
+      <w:proofErr w:type="gramEnd"/>
       <w:r>
         <w:t xml:space="preserve"> essentially machine learning and AI as well as discussing the model I have chosen to use in my solution.  Moving onto the technical aspect, this report will show the tech stack behind the proposed solution as well as explaining the choice for the chosen technologies</w:t>
       </w:r>
@@ -1132,6 +1155,7 @@
                 <w:lang w:eastAsia="en-GB"/>
               </w:rPr>
             </w:pPr>
+            <w:proofErr w:type="spellStart"/>
             <w:r>
               <w:rPr>
                 <w:rFonts w:ascii="Calibri" w:eastAsia="Times New Roman" w:hAnsi="Calibri" w:cs="Times New Roman"/>
@@ -1140,6 +1164,7 @@
               </w:rPr>
               <w:t>Wandsworth</w:t>
             </w:r>
+            <w:proofErr w:type="spellEnd"/>
           </w:p>
         </w:tc>
         <w:tc>
@@ -3741,7 +3766,15 @@
         <w:t>construction of a parking lot</w:t>
       </w:r>
       <w:r>
-        <w:t>. As well as that there are documents providing in depth articles from well-known established bodies such as the RAC foundation.  These documents can vary from articles and publications to thesis’s.  In this section of the report, you will be updated and be equipped with the latest works currently being undertaken in the parking community within traffic engineering as well as getting a brief overview of the mathematics behind it.</w:t>
+        <w:t xml:space="preserve">. As well as that there are documents providing in depth articles from well-known established bodies such as the RAC foundation.  These documents can vary from articles and publications to </w:t>
+      </w:r>
+      <w:proofErr w:type="gramStart"/>
+      <w:r>
+        <w:t>thesis’s</w:t>
+      </w:r>
+      <w:proofErr w:type="gramEnd"/>
+      <w:r>
+        <w:t>.  In this section of the report, you will be updated and be equipped with the latest works currently being undertaken in the parking community within traffic engineering as well as getting a brief overview of the mathematics behind it.</w:t>
       </w:r>
     </w:p>
     <w:p>
@@ -3771,14 +3804,48 @@
       <w:r>
         <w:t xml:space="preserve">Queuing theory was first written by Danish mathematician, </w:t>
       </w:r>
-      <w:r>
-        <w:t>Agner Krarup Erlang</w:t>
-      </w:r>
+      <w:proofErr w:type="spellStart"/>
+      <w:r>
+        <w:t>Agner</w:t>
+      </w:r>
+      <w:proofErr w:type="spellEnd"/>
+      <w:r>
+        <w:t xml:space="preserve"> </w:t>
+      </w:r>
+      <w:proofErr w:type="spellStart"/>
+      <w:r>
+        <w:t>Krarup</w:t>
+      </w:r>
+      <w:proofErr w:type="spellEnd"/>
+      <w:r>
+        <w:t xml:space="preserve"> </w:t>
+      </w:r>
+      <w:proofErr w:type="spellStart"/>
+      <w:r>
+        <w:t>Erlang</w:t>
+      </w:r>
+      <w:proofErr w:type="spellEnd"/>
       <w:r>
         <w:t>, back in 1909</w:t>
       </w:r>
       <w:r>
-        <w:t>. Agner worked at a telephone exchange which consisted of using jack plugs and plugging them into a circuit to route phone calls. Agner wanted to know how many circuits was needed to provide a sufficient service to a local village and thus began researching and then published his findings in the pa</w:t>
+        <w:t xml:space="preserve">. </w:t>
+      </w:r>
+      <w:proofErr w:type="spellStart"/>
+      <w:r>
+        <w:t>Agner</w:t>
+      </w:r>
+      <w:proofErr w:type="spellEnd"/>
+      <w:r>
+        <w:t xml:space="preserve"> worked at a telephone exchange which consisted of using jack plugs and plugging them into a circuit to route phone calls. </w:t>
+      </w:r>
+      <w:proofErr w:type="spellStart"/>
+      <w:r>
+        <w:t>Agner</w:t>
+      </w:r>
+      <w:proofErr w:type="spellEnd"/>
+      <w:r>
+        <w:t xml:space="preserve"> wanted to know how many circuits was needed to provide a sufficient service to a local village and thus began researching and then published his findings in the pa</w:t>
       </w:r>
       <w:r>
         <w:t>per ‘The Theory of Probabilities and Telephone Conversations’</w:t>
@@ -3890,7 +3957,23 @@
         <w:t>There are some characteristics to these entities that are pres</w:t>
       </w:r>
       <w:r>
-        <w:t xml:space="preserve">ent in every queuing problem. The activity would need to determine on what the queue discipline would be i.e. FIFO (first in first out), LIFO (last in first out) etc. Another concept present in queuing problems is understanding what type of queue are we dealing with. Baulking; where customers decide not to join the queue if it’s too long, reneging; where customers leave the queue if they have waited for too long to be served or jockeying; customers switch between queues if it’ll help them get served quicker. Furthermore, another important variable to consider when dealing with queuing theory is understanding the behaviour of the arrival process. This means understanding how customers would join the queue; e.g. in fixed timed intervals or variable times, would they join it as a group or as a single entity. </w:t>
+        <w:t xml:space="preserve">ent in every queuing problem. The activity would need to determine on what the queue discipline would be i.e. FIFO (first in first out), LIFO (last in first out) etc. Another concept present in queuing problems </w:t>
+      </w:r>
+      <w:proofErr w:type="gramStart"/>
+      <w:r>
+        <w:t>is understanding</w:t>
+      </w:r>
+      <w:proofErr w:type="gramEnd"/>
+      <w:r>
+        <w:t xml:space="preserve"> what type of queue are we dealing with. Baulking; where customers decide not to join the queue if it’s too long, reneging; where customers leave the queue if they have waited for too long to be served or jockeying; customers switch between queues if it’ll help them get served quicker. Furthermore, another important variable to consider when dealing with queuing theory </w:t>
+      </w:r>
+      <w:proofErr w:type="gramStart"/>
+      <w:r>
+        <w:t>is understanding</w:t>
+      </w:r>
+      <w:proofErr w:type="gramEnd"/>
+      <w:r>
+        <w:t xml:space="preserve"> the behaviour of the arrival process. This means understanding how customers would join the queue; e.g. in fixed timed intervals or variable times, would they join it as a group or as a single entity. </w:t>
       </w:r>
     </w:p>
     <w:p/>
@@ -3905,11 +3988,21 @@
       <w:r>
         <w:t xml:space="preserve"> written by </w:t>
       </w:r>
-      <w:r>
-        <w:t xml:space="preserve">Maršanić Robert and </w:t>
-      </w:r>
-      <w:r>
-        <w:t>Pupavac Drago</w:t>
+      <w:proofErr w:type="spellStart"/>
+      <w:r>
+        <w:t>Maršanić</w:t>
+      </w:r>
+      <w:proofErr w:type="spellEnd"/>
+      <w:r>
+        <w:t xml:space="preserve"> Robert and </w:t>
+      </w:r>
+      <w:proofErr w:type="spellStart"/>
+      <w:r>
+        <w:t>Pupavac</w:t>
+      </w:r>
+      <w:proofErr w:type="spellEnd"/>
+      <w:r>
+        <w:t xml:space="preserve"> Drago</w:t>
       </w:r>
       <w:r>
         <w:t xml:space="preserve"> is a research paper how to efficiently design parking areas based on waiting-line models</w:t>
@@ -3941,10 +4034,23 @@
         <w:t>the</w:t>
       </w:r>
       <w:r>
-        <w:t xml:space="preserve"> research paper from Shuguo Yang and </w:t>
-      </w:r>
-      <w:r>
-        <w:t>Xiaoyan Yang</w:t>
+        <w:t xml:space="preserve"> research paper from </w:t>
+      </w:r>
+      <w:proofErr w:type="spellStart"/>
+      <w:r>
+        <w:t>Shuguo</w:t>
+      </w:r>
+      <w:proofErr w:type="spellEnd"/>
+      <w:r>
+        <w:t xml:space="preserve"> Yang and </w:t>
+      </w:r>
+      <w:proofErr w:type="spellStart"/>
+      <w:r>
+        <w:t>Xiaoyan</w:t>
+      </w:r>
+      <w:proofErr w:type="spellEnd"/>
+      <w:r>
+        <w:t xml:space="preserve"> Yang</w:t>
       </w:r>
       <w:r>
         <w:t xml:space="preserve"> titled ‘The Application of the Queuing Theory in the Traffic Flow of Intersection’</w:t>
@@ -4072,13 +4178,34 @@
         <w:t>e are moving towards a Level 3 autonomous society</w:t>
       </w:r>
       <w:r>
-        <w:t>. Level 3 autonomousity revolves around the car actively scanning and monitoring the environment by using external sensors such as LiDAR, infrared sensors, ultrasonic sensors etc. A</w:t>
+        <w:t xml:space="preserve">. Level </w:t>
+      </w:r>
+      <w:proofErr w:type="gramStart"/>
+      <w:r>
+        <w:t xml:space="preserve">3 </w:t>
+      </w:r>
+      <w:proofErr w:type="spellStart"/>
+      <w:r>
+        <w:t>autonomousity</w:t>
+      </w:r>
+      <w:proofErr w:type="spellEnd"/>
+      <w:proofErr w:type="gramEnd"/>
+      <w:r>
+        <w:t xml:space="preserve"> revolves around the car actively scanning and monitoring the environment by using external sensors such as LiDAR, infrared sensors, ultrasonic sensors etc. A</w:t>
       </w:r>
       <w:r>
         <w:t>nd quite recently</w:t>
       </w:r>
       <w:r>
-        <w:t>, a vehicle that aims to provide complete level 4 autonomousity was showcased in CES 2018</w:t>
+        <w:t xml:space="preserve">, a vehicle that aims to provide complete level 4 </w:t>
+      </w:r>
+      <w:proofErr w:type="spellStart"/>
+      <w:r>
+        <w:t>autonomousity</w:t>
+      </w:r>
+      <w:proofErr w:type="spellEnd"/>
+      <w:r>
+        <w:t xml:space="preserve"> was showcased in CES 2018</w:t>
       </w:r>
       <w:r>
         <w:rPr>
@@ -4113,7 +4240,15 @@
         <w:t xml:space="preserve"> regression learning. </w:t>
       </w:r>
       <w:r>
-        <w:t>Regression learning revolves around continuous data and is usually used in scenarios where a value is to be predicted such as ‘What will the average house price be in 10 years’ time’ or ‘How much will stock X be worth in Y day’s time’. Classification learning on the other hand is more about predicting something that has a binary output e.g. yes/no, 0/1 etc. A typical question</w:t>
+        <w:t xml:space="preserve">Regression learning revolves around continuous data and is usually used in scenarios where a value is to be predicted such as ‘What will the average house price be in 10 years’ time’ or ‘How much will stock X be worth in Y </w:t>
+      </w:r>
+      <w:proofErr w:type="spellStart"/>
+      <w:r>
+        <w:t>day’s time</w:t>
+      </w:r>
+      <w:proofErr w:type="spellEnd"/>
+      <w:r>
+        <w:t>’. Classification learning on the other hand is more about predicting something that has a binary output e.g. yes/no, 0/1 etc. A typical question</w:t>
       </w:r>
       <w:r>
         <w:t xml:space="preserve"> that would use the c</w:t>
@@ -4141,9 +4276,19 @@
       <w:r>
         <w:t xml:space="preserve">As </w:t>
       </w:r>
-      <w:r>
-        <w:t>Bostjan Kaluza</w:t>
-      </w:r>
+      <w:proofErr w:type="spellStart"/>
+      <w:r>
+        <w:t>Bostjan</w:t>
+      </w:r>
+      <w:proofErr w:type="spellEnd"/>
+      <w:r>
+        <w:t xml:space="preserve"> </w:t>
+      </w:r>
+      <w:proofErr w:type="spellStart"/>
+      <w:r>
+        <w:t>Kaluza</w:t>
+      </w:r>
+      <w:proofErr w:type="spellEnd"/>
       <w:r>
         <w:t xml:space="preserve"> wrote in his book, “</w:t>
       </w:r>
@@ -4208,7 +4353,23 @@
           <w:color w:val="000000"/>
           <w:shd w:val="clear" w:color="auto" w:fill="FFFFFF"/>
         </w:rPr>
-        <w:t>. The function f that describes the relation between features </w:t>
+        <w:t xml:space="preserve">. The function </w:t>
+      </w:r>
+      <w:proofErr w:type="spellStart"/>
+      <w:r>
+        <w:rPr>
+          <w:color w:val="000000"/>
+          <w:shd w:val="clear" w:color="auto" w:fill="FFFFFF"/>
+        </w:rPr>
+        <w:t>f</w:t>
+      </w:r>
+      <w:proofErr w:type="spellEnd"/>
+      <w:r>
+        <w:rPr>
+          <w:color w:val="000000"/>
+          <w:shd w:val="clear" w:color="auto" w:fill="FFFFFF"/>
+        </w:rPr>
+        <w:t xml:space="preserve"> that describes the relation between features </w:t>
       </w:r>
       <w:r>
         <w:rPr>
@@ -4580,8 +4741,13 @@
         <w:t>revolving around car parks.</w:t>
       </w:r>
       <w:r>
-        <w:t xml:space="preserve"> The report has an immense amount of information ranging from supply and demand of car parks to management of parking. It also contains timings on how car parks are being used and for what reason. Below are the graphs corresponding to parking bays from their report.</w:t>
-      </w:r>
+        <w:t xml:space="preserve"> The report has an immense amount of information ranging from supply and demand of car parks to management of parking. It also contains timings on how car parks are being used and for what reason. Below are the graphs corresponding to parking bays from their </w:t>
+      </w:r>
+      <w:proofErr w:type="gramStart"/>
+      <w:r>
+        <w:t>report.</w:t>
+      </w:r>
+      <w:proofErr w:type="gramEnd"/>
     </w:p>
     <w:p>
       <w:r>
@@ -4643,8 +4809,13 @@
     </w:p>
     <w:p>
       <w:r>
-        <w:t>From the graph, we can see a multitude of information which will be relevant to the data to be created to feed to the machine learning algorithm. From the first graph regarding the reason of parked cars, we can deduce that some categories follow the same trend as other categories. You can see this by comparing the trend between ‘shop’ and ‘employers business’</w:t>
-      </w:r>
+        <w:t xml:space="preserve">From the graph, we can see a multitude of information which will be relevant to the data to be created to feed to the machine learning algorithm. From the first graph regarding the reason of parked cars, we can deduce that some categories follow the same trend as other categories. You can see this by comparing the trend between </w:t>
+      </w:r>
+      <w:proofErr w:type="gramStart"/>
+      <w:r>
+        <w:t>‘shop’ and ‘employers business’</w:t>
+      </w:r>
+      <w:proofErr w:type="gramEnd"/>
       <w:r>
         <w:t>. Furthermore, the majority of the trends may have a different pattern to each other but they all usually follow the same downwards trend because after 18:00 hours; ‘Visiting friends/relatives, ‘Escort’, ‘Shop’ and ‘Employers business’ all follow the same downwards trend. And as expected, the social category tends to pick up after 18:00 hours as the report outlines that “…public car parks are especially used by shoppers and those travelling for social and recreational activities…” therefore a lot of people leave work around the 18:00 hours mark and go out and socialise.</w:t>
       </w:r>
@@ -4682,7 +4853,15 @@
         <w:t>s</w:t>
       </w:r>
       <w:r>
-        <w:t xml:space="preserve"> like Matlab will be</w:t>
+        <w:t xml:space="preserve"> like </w:t>
+      </w:r>
+      <w:proofErr w:type="spellStart"/>
+      <w:r>
+        <w:t>Matlab</w:t>
+      </w:r>
+      <w:proofErr w:type="spellEnd"/>
+      <w:r>
+        <w:t xml:space="preserve"> will be</w:t>
       </w:r>
       <w:r>
         <w:t xml:space="preserve"> able</w:t>
@@ -6383,13 +6562,26 @@
       <w:r>
         <w:t xml:space="preserve">//introduce </w:t>
       </w:r>
-      <w:r>
-        <w:t>matlab graphs and analysis</w:t>
-      </w:r>
-    </w:p>
-    <w:p>
-      <w:r>
-        <w:t>Once we feed these tables into Matlab, we can use the ‘Classification Learner’ app and look at the different algorithms that perform on this data. Furthermore, we can critically analyse the performance of the learning algorithm and decide what algorithm should be implemented in the app to predict the availability of parking bays.</w:t>
+      <w:proofErr w:type="spellStart"/>
+      <w:r>
+        <w:t>matlab</w:t>
+      </w:r>
+      <w:proofErr w:type="spellEnd"/>
+      <w:r>
+        <w:t xml:space="preserve"> graphs and analysis</w:t>
+      </w:r>
+    </w:p>
+    <w:p>
+      <w:r>
+        <w:t xml:space="preserve">Once we feed these tables into </w:t>
+      </w:r>
+      <w:proofErr w:type="spellStart"/>
+      <w:r>
+        <w:t>Matlab</w:t>
+      </w:r>
+      <w:proofErr w:type="spellEnd"/>
+      <w:r>
+        <w:t>, we can use the ‘Classification Learner’ app and look at the different algorithms that perform on this data. Furthermore, we can critically analyse the performance of the learning algorithm and decide what algorithm should be implemented in the app to predict the availability of parking bays.</w:t>
       </w:r>
       <w:r>
         <w:t xml:space="preserve"> There is no right algorithm because every algorithm has its strength and weaknesses</w:t>
@@ -6468,9 +6660,19 @@
     <w:p/>
     <w:p/>
     <w:p>
-      <w:r>
-        <w:t>Confusion matrix on logistic regression. Hourly escort data (below).</w:t>
-      </w:r>
+      <w:proofErr w:type="gramStart"/>
+      <w:r>
+        <w:t>Confusion matrix on logistic regression.</w:t>
+      </w:r>
+      <w:proofErr w:type="gramEnd"/>
+      <w:r>
+        <w:t xml:space="preserve"> </w:t>
+      </w:r>
+      <w:proofErr w:type="gramStart"/>
+      <w:r>
+        <w:t>Hourly escort data (below).</w:t>
+      </w:r>
+      <w:proofErr w:type="gramEnd"/>
     </w:p>
     <w:p>
       <w:r>
@@ -6524,9 +6726,19 @@
       </w:r>
     </w:p>
     <w:p>
-      <w:r>
-        <w:t>Confusion matrix on KNN. Hourly escort data (below).</w:t>
-      </w:r>
+      <w:proofErr w:type="gramStart"/>
+      <w:r>
+        <w:t>Confusion matrix on KNN.</w:t>
+      </w:r>
+      <w:proofErr w:type="gramEnd"/>
+      <w:r>
+        <w:t xml:space="preserve"> </w:t>
+      </w:r>
+      <w:proofErr w:type="gramStart"/>
+      <w:r>
+        <w:t>Hourly escort data (below).</w:t>
+      </w:r>
+      <w:proofErr w:type="gramEnd"/>
     </w:p>
     <w:p>
       <w:r>
@@ -6585,9 +6797,11 @@
     <w:p/>
     <w:p/>
     <w:p>
+      <w:proofErr w:type="gramStart"/>
       <w:r>
         <w:t>Algorithms being tested on hourly shopping data (below).</w:t>
       </w:r>
+      <w:proofErr w:type="gramEnd"/>
     </w:p>
     <w:p>
       <w:r>
@@ -6641,8 +6855,29 @@
       </w:r>
     </w:p>
     <w:p>
-      <w:r>
-        <w:t>Confusion matrix on logistic regression. Hourly shopping data. (below).</w:t>
+      <w:proofErr w:type="gramStart"/>
+      <w:r>
+        <w:t>Confusion matrix on logistic regression.</w:t>
+      </w:r>
+      <w:proofErr w:type="gramEnd"/>
+      <w:r>
+        <w:t xml:space="preserve"> </w:t>
+      </w:r>
+      <w:proofErr w:type="gramStart"/>
+      <w:r>
+        <w:t>Hourly shopping data.</w:t>
+      </w:r>
+      <w:proofErr w:type="gramEnd"/>
+      <w:r>
+        <w:t xml:space="preserve"> (</w:t>
+      </w:r>
+      <w:proofErr w:type="gramStart"/>
+      <w:r>
+        <w:t>below</w:t>
+      </w:r>
+      <w:proofErr w:type="gramEnd"/>
+      <w:r>
+        <w:t>).</w:t>
       </w:r>
     </w:p>
     <w:p>
@@ -6701,9 +6936,19 @@
     <w:p/>
     <w:p/>
     <w:p>
-      <w:r>
-        <w:t>Confusion matrix on KNN. Hourly shopping data (below).</w:t>
-      </w:r>
+      <w:proofErr w:type="gramStart"/>
+      <w:r>
+        <w:t>Confusion matrix on KNN.</w:t>
+      </w:r>
+      <w:proofErr w:type="gramEnd"/>
+      <w:r>
+        <w:t xml:space="preserve"> </w:t>
+      </w:r>
+      <w:proofErr w:type="gramStart"/>
+      <w:r>
+        <w:t>Hourly shopping data (below).</w:t>
+      </w:r>
+      <w:proofErr w:type="gramEnd"/>
     </w:p>
     <w:p>
       <w:r>
@@ -6757,9 +7002,19 @@
       </w:r>
     </w:p>
     <w:p>
-      <w:r>
-        <w:t>Confusion matrix on logistic regression. Based on hourly social data.</w:t>
-      </w:r>
+      <w:proofErr w:type="gramStart"/>
+      <w:r>
+        <w:t>Confusion matrix on logistic regression.</w:t>
+      </w:r>
+      <w:proofErr w:type="gramEnd"/>
+      <w:r>
+        <w:t xml:space="preserve"> </w:t>
+      </w:r>
+      <w:proofErr w:type="gramStart"/>
+      <w:r>
+        <w:t>Based on hourly social data.</w:t>
+      </w:r>
+      <w:proofErr w:type="gramEnd"/>
     </w:p>
     <w:p>
       <w:r>
@@ -6818,9 +7073,19 @@
     <w:p/>
     <w:p/>
     <w:p>
-      <w:r>
-        <w:t>Confusion matrix on KNN. Based on hourly social data.</w:t>
-      </w:r>
+      <w:proofErr w:type="gramStart"/>
+      <w:r>
+        <w:t>Confusion matrix on KNN.</w:t>
+      </w:r>
+      <w:proofErr w:type="gramEnd"/>
+      <w:r>
+        <w:t xml:space="preserve"> </w:t>
+      </w:r>
+      <w:proofErr w:type="gramStart"/>
+      <w:r>
+        <w:t>Based on hourly social data.</w:t>
+      </w:r>
+      <w:proofErr w:type="gramEnd"/>
     </w:p>
     <w:p>
       <w:r>
@@ -6959,8 +7224,13 @@
     </w:p>
     <w:p>
       <w:r>
-        <w:t>Confusion matrix based on logistic regression. Based on minute data (Below).</w:t>
-      </w:r>
+        <w:t xml:space="preserve">Confusion matrix based on logistic regression. </w:t>
+      </w:r>
+      <w:proofErr w:type="gramStart"/>
+      <w:r>
+        <w:t>Based on minute data (Below).</w:t>
+      </w:r>
+      <w:proofErr w:type="gramEnd"/>
     </w:p>
     <w:p>
       <w:r>
@@ -7014,8 +7284,13 @@
     </w:p>
     <w:p>
       <w:r>
-        <w:t>Confusion matrix based on KNN. Based on minute data (below).</w:t>
-      </w:r>
+        <w:t xml:space="preserve">Confusion matrix based on KNN. </w:t>
+      </w:r>
+      <w:proofErr w:type="gramStart"/>
+      <w:r>
+        <w:t>Based on minute data (below).</w:t>
+      </w:r>
+      <w:proofErr w:type="gramEnd"/>
     </w:p>
     <w:p>
       <w:r>
@@ -7348,7 +7623,15 @@
         <w:ind w:left="1440"/>
       </w:pPr>
       <w:r>
-        <w:t>The app will be developed for the android platform. As well as that, it will be developed using the Agile methodology. The app will fetch data from the server and populate a map which will show parking bays that are vacant / occupied near the user. Furthermore, the app will need to be user friendly and not have too much elements for the user to interact with as this app will typically be used whilst the user is behind the wheel of a car so every effort will be made to ensure the user focuses on the road and not on the app as this could pose a danger to the driver. The app will be laid out in such a way that the user should know enough information by interacting with the app by no more than 5 seconds.</w:t>
+        <w:t xml:space="preserve">The app will be developed for the android platform. As well as that, it will be developed using the </w:t>
+      </w:r>
+      <w:proofErr w:type="gramStart"/>
+      <w:r>
+        <w:t>Agile</w:t>
+      </w:r>
+      <w:proofErr w:type="gramEnd"/>
+      <w:r>
+        <w:t xml:space="preserve"> methodology. The app will fetch data from the server and populate a map which will show parking bays that are vacant / occupied near the user. Furthermore, the app will need to be user friendly and not have too much elements for the user to interact with as this app will typically be used whilst the user is behind the wheel of a car so every effort will be made to ensure the user focuses on the road and not on the app as this could pose a danger to the driver. The app will be laid out in such a way that the user should know enough information by interacting with the app by no more than 5 seconds.</w:t>
       </w:r>
     </w:p>
     <w:p/>
@@ -7410,12 +7693,36 @@
         <w:footnoteReference w:id="11"/>
       </w:r>
       <w:r>
-        <w:t xml:space="preserve">. Whilst this is a step in the right direction to solving the problem described, it is not as accurate as having a physical sensor embedded to the parking bays. As the world progresses further in technology, more and more devices are being connected to the internet, the concept of IoT (internet of things) will be greatly beneficial here and will outperform the use of machine learning. </w:t>
-      </w:r>
-    </w:p>
-    <w:p>
-      <w:r>
-        <w:t>Another solution proposed by the start-up company, AppyParking, is also aiming to tackle the problem. AppyParking uses a sensor that is embedded onto the road and provides real time updates to the user via their app. Their solution is currently implemented in Westminster and Coventry. Their sensors has immensely helped with the problem outlined as it has helped Coventry City Council recognise an approximate £475000 lost revenue due to parking bays that were not either used or placed efficiently</w:t>
+        <w:t xml:space="preserve">. Whilst this is a step in the right direction to solving the problem described, it is not as accurate as having a physical sensor embedded to the parking bays. As the world progresses further in technology, more and more devices are being connected to the internet, the concept of </w:t>
+      </w:r>
+      <w:proofErr w:type="spellStart"/>
+      <w:r>
+        <w:t>IoT</w:t>
+      </w:r>
+      <w:proofErr w:type="spellEnd"/>
+      <w:r>
+        <w:t xml:space="preserve"> (internet of things) will be greatly beneficial here and will outperform the use of machine learning. </w:t>
+      </w:r>
+    </w:p>
+    <w:p>
+      <w:r>
+        <w:t xml:space="preserve">Another solution proposed by the start-up company, </w:t>
+      </w:r>
+      <w:proofErr w:type="spellStart"/>
+      <w:r>
+        <w:t>AppyParking</w:t>
+      </w:r>
+      <w:proofErr w:type="spellEnd"/>
+      <w:r>
+        <w:t xml:space="preserve">, is also aiming to tackle the problem. </w:t>
+      </w:r>
+      <w:proofErr w:type="spellStart"/>
+      <w:r>
+        <w:t>AppyParking</w:t>
+      </w:r>
+      <w:proofErr w:type="spellEnd"/>
+      <w:r>
+        <w:t xml:space="preserve"> uses a sensor that is embedded onto the road and provides real time updates to the user via their app. Their solution is currently implemented in Westminster and Coventry. Their sensors has immensely helped with the problem outlined as it has helped Coventry City Council recognise an approximate £475000 lost revenue due to parking bays that were not either used or placed efficiently</w:t>
       </w:r>
       <w:r>
         <w:rPr>
@@ -7450,7 +7757,23 @@
     </w:p>
     <w:p>
       <w:r>
-        <w:t xml:space="preserve">Moreover, another company that is closely related to this field is Inrix. They work closely with companies such as BMW and Audi. Inrix also gathers data regarding car parks and congestion on the roads in order to provide a huge collection of data in order to understand the current trend and patterns of road usage as well as making the roads more efficient. One idea that they have proposed to combat </w:t>
+        <w:t xml:space="preserve">Moreover, another company that is closely related to this field is </w:t>
+      </w:r>
+      <w:proofErr w:type="spellStart"/>
+      <w:r>
+        <w:t>Inrix</w:t>
+      </w:r>
+      <w:proofErr w:type="spellEnd"/>
+      <w:r>
+        <w:t xml:space="preserve">. They work closely with companies such as BMW and Audi. </w:t>
+      </w:r>
+      <w:proofErr w:type="spellStart"/>
+      <w:r>
+        <w:t>Inrix</w:t>
+      </w:r>
+      <w:proofErr w:type="spellEnd"/>
+      <w:r>
+        <w:t xml:space="preserve"> also gathers data regarding car parks and congestion on the roads in order to provide a huge collection of data in order to understand the current trend and patterns of road usage as well as making the roads more efficient. One idea that they have proposed to combat </w:t>
       </w:r>
       <w:r>
         <w:t>the</w:t>
@@ -7478,7 +7801,15 @@
         <w:t xml:space="preserve">implanting sensors on the road. This has its pros and cons. It is more economically viable to implant sensors on cars rather than on roads as that would mean less cost since there would be no need to refurbish the roads to incorporate sensors. </w:t>
       </w:r>
       <w:r>
-        <w:t>But a drawback would be the amount of data that would be gathered about the driver and how Inrix would store, or even share, the data.</w:t>
+        <w:t xml:space="preserve">But a drawback would be the amount of data that would be gathered about the driver and how </w:t>
+      </w:r>
+      <w:proofErr w:type="spellStart"/>
+      <w:r>
+        <w:t>Inrix</w:t>
+      </w:r>
+      <w:proofErr w:type="spellEnd"/>
+      <w:r>
+        <w:t xml:space="preserve"> would store, or even share, the data.</w:t>
       </w:r>
     </w:p>
     <w:p>
@@ -7498,7 +7829,15 @@
         <w:t xml:space="preserve"> to include what some of them have missed, i.e. machine learning. I will be using an Arduino Uno to build the prototype </w:t>
       </w:r>
       <w:r>
-        <w:t xml:space="preserve">and also be using a wifi module for wireless communication as well as wiring up a thermistor and an ultrasonic sensor. </w:t>
+        <w:t xml:space="preserve">and also be using a </w:t>
+      </w:r>
+      <w:proofErr w:type="spellStart"/>
+      <w:r>
+        <w:t>wifi</w:t>
+      </w:r>
+      <w:proofErr w:type="spellEnd"/>
+      <w:r>
+        <w:t xml:space="preserve"> module for wireless communication as well as wiring up a thermistor and an ultrasonic sensor. </w:t>
       </w:r>
     </w:p>
     <w:p/>
@@ -7528,7 +7867,15 @@
         <w:t xml:space="preserve">Furthermore, I will need to cater requirements for the UI of the android app that I will be developing. </w:t>
       </w:r>
       <w:r>
-        <w:t xml:space="preserve">Below are the images of the AppyParking app for Android. My initial reaction at first glance was that there was too much information on one screen. It should’ve been spaced out more and having all the tabs and icons centralised at the bottom of the screen was not efficient. Upon using it, it was pretty confusing to navigate through the app because the tabs on the icon did not represent what the tab would do/perform. Even more, the app became unresponsive as I navigated through the map. This might be due to the fact that it tries to display all the map data at once hence sending multitudes of http requests and receiving responses in a short amount of time whilst </w:t>
+        <w:t xml:space="preserve">Below are the images of the </w:t>
+      </w:r>
+      <w:proofErr w:type="spellStart"/>
+      <w:r>
+        <w:t>AppyParking</w:t>
+      </w:r>
+      <w:proofErr w:type="spellEnd"/>
+      <w:r>
+        <w:t xml:space="preserve"> app for Android. My initial reaction at first glance was that there was too much information on one screen. It should’ve been spaced out more and having all the tabs and icons centralised at the bottom of the screen was not efficient. Upon using it, it was pretty confusing to navigate through the app because the tabs on the icon did not represent what the tab would do/perform. Even more, the app became unresponsive as I navigated through the map. This might be due to the fact that it tries to display all the map data at once hence sending multitudes of http requests and receiving responses in a short amount of time whilst </w:t>
       </w:r>
       <w:r>
         <w:t xml:space="preserve">the </w:t>
@@ -7594,8 +7941,13 @@
                         <w:txbxContent>
                           <w:p>
                             <w:r>
-                              <w:t>Figure 1 (left). Figure 2 (right).</w:t>
+                              <w:t xml:space="preserve">Figure 1 (left). </w:t>
                             </w:r>
+                            <w:proofErr w:type="gramStart"/>
+                            <w:r>
+                              <w:t>Figure 2 (right).</w:t>
+                            </w:r>
+                            <w:proofErr w:type="gramEnd"/>
                           </w:p>
                         </w:txbxContent>
                       </wps:txbx>
@@ -7625,8 +7977,13 @@
                   <w:txbxContent>
                     <w:p>
                       <w:r>
-                        <w:t>Figure 1 (left). Figure 2 (right).</w:t>
+                        <w:t xml:space="preserve">Figure 1 (left). </w:t>
                       </w:r>
+                      <w:proofErr w:type="gramStart"/>
+                      <w:r>
+                        <w:t>Figure 2 (right).</w:t>
+                      </w:r>
+                      <w:proofErr w:type="gramEnd"/>
                     </w:p>
                   </w:txbxContent>
                 </v:textbox>
@@ -7997,9 +8354,11 @@
       </w:r>
     </w:p>
     <w:p>
+      <w:proofErr w:type="gramStart"/>
       <w:r>
         <w:t>Figure (4) – Above – Shows the interaction of the user when the user wants to check for a parking spot in a certain area.</w:t>
       </w:r>
+      <w:proofErr w:type="gramEnd"/>
     </w:p>
     <w:p/>
     <w:p/>
@@ -8023,13 +8382,26 @@
       </w:r>
     </w:p>
     <w:p>
-      <w:r>
-        <w:t>Figure(1) – Above – Shows the activity diagram of the sensor</w:t>
-      </w:r>
-    </w:p>
-    <w:p>
-      <w:r>
-        <w:t>Figure (2) – Below – Shows the activity diagram of the user interacting with the aoo.</w:t>
+      <w:proofErr w:type="gramStart"/>
+      <w:r>
+        <w:t>Figure(</w:t>
+      </w:r>
+      <w:proofErr w:type="gramEnd"/>
+      <w:r>
+        <w:t>1) – Above – Shows the activity diagram of the sensor</w:t>
+      </w:r>
+    </w:p>
+    <w:p>
+      <w:r>
+        <w:t xml:space="preserve">Figure (2) – Below – Shows the activity diagram of the user interacting with the </w:t>
+      </w:r>
+      <w:proofErr w:type="spellStart"/>
+      <w:r>
+        <w:t>aoo</w:t>
+      </w:r>
+      <w:proofErr w:type="spellEnd"/>
+      <w:r>
+        <w:t>.</w:t>
       </w:r>
     </w:p>
     <w:p>
@@ -8102,8 +8474,21 @@
         <w:t>In this section I will be talking about the coding methodologies that will be used in the implementation. Even more, I will be talking about general methodologies (such as using Git</w:t>
       </w:r>
       <w:r>
-        <w:t>, working in an Agile manner etc</w:t>
-      </w:r>
+        <w:t xml:space="preserve">, working in an </w:t>
+      </w:r>
+      <w:proofErr w:type="gramStart"/>
+      <w:r>
+        <w:t>Agile</w:t>
+      </w:r>
+      <w:proofErr w:type="gramEnd"/>
+      <w:r>
+        <w:t xml:space="preserve"> manner </w:t>
+      </w:r>
+      <w:proofErr w:type="spellStart"/>
+      <w:r>
+        <w:t>etc</w:t>
+      </w:r>
+      <w:proofErr w:type="spellEnd"/>
       <w:r>
         <w:t>) that will aid me in implementing the code.</w:t>
       </w:r>
@@ -8150,7 +8535,39 @@
         <w:t xml:space="preserve">being overwritten in </w:t>
       </w:r>
       <w:r>
-        <w:t>an accidental commit, accidentally pushing invalid code to the master branch etc. To prevent this from occurring, the GitFlow methodology will be used. GitFlow is a branching model for Git as it very clear and concise to use. Due to the way the GitFlow model is structured, it’s quite easy for developers to release emergency fixes to patch any serious bugs. Furthermore, it allows developers to work collaboratively due to the nature the branches are laid out. Below is an example of how the GitFlow model will look like:</w:t>
+        <w:t xml:space="preserve">an accidental commit, accidentally pushing invalid code to the master branch etc. To prevent this from occurring, the </w:t>
+      </w:r>
+      <w:proofErr w:type="spellStart"/>
+      <w:r>
+        <w:t>GitFlow</w:t>
+      </w:r>
+      <w:proofErr w:type="spellEnd"/>
+      <w:r>
+        <w:t xml:space="preserve"> methodology will be used. </w:t>
+      </w:r>
+      <w:proofErr w:type="spellStart"/>
+      <w:r>
+        <w:t>GitFlow</w:t>
+      </w:r>
+      <w:proofErr w:type="spellEnd"/>
+      <w:r>
+        <w:t xml:space="preserve"> is a branching model for Git as it very clear and concise to use. Due to the way the </w:t>
+      </w:r>
+      <w:proofErr w:type="spellStart"/>
+      <w:r>
+        <w:t>GitFlow</w:t>
+      </w:r>
+      <w:proofErr w:type="spellEnd"/>
+      <w:r>
+        <w:t xml:space="preserve"> model is structured, it’s quite easy for developers to release emergency fixes to patch any serious bugs. Furthermore, it allows developers to work collaboratively due to the nature the branches are laid out. Below is an example of how the </w:t>
+      </w:r>
+      <w:proofErr w:type="spellStart"/>
+      <w:r>
+        <w:t>GitFlow</w:t>
+      </w:r>
+      <w:proofErr w:type="spellEnd"/>
+      <w:r>
+        <w:t xml:space="preserve"> model will look like:</w:t>
       </w:r>
     </w:p>
     <w:p>
@@ -8211,7 +8628,15 @@
     </w:p>
     <w:p>
       <w:r>
-        <w:t xml:space="preserve">Figure (1) – Above - Author: Vincent Driessen, </w:t>
+        <w:t xml:space="preserve">Figure (1) – Above - Author: Vincent </w:t>
+      </w:r>
+      <w:proofErr w:type="spellStart"/>
+      <w:r>
+        <w:t>Driessen</w:t>
+      </w:r>
+      <w:proofErr w:type="spellEnd"/>
+      <w:r>
+        <w:t xml:space="preserve">, </w:t>
       </w:r>
       <w:hyperlink r:id="rId36" w:history="1">
         <w:r>
@@ -8238,7 +8663,15 @@
         <w:t xml:space="preserve">Furthermore, </w:t>
       </w:r>
       <w:r>
-        <w:t xml:space="preserve">I will be implementing the SCRUM methodology in the way I work. Agile has become popular over the years and a lot of companies is embracing the new style of work and favouring it rather than the waterfall method. SCRUM is a subset of the Agile methodology which is based on iterative development. SCRUMs core concept is the use of development cycles called Sprints which allows one to dynamically adapt to changes whether it be from issues in code or requirements changing. Furthermore, issues/tasks are placed in Sprints and within the duration of the Sprint, one aims to get everything finished. Upon completion of the Sprint, there is a Sprint planning in which </w:t>
+        <w:t xml:space="preserve">I will be implementing the SCRUM methodology in the way I work. Agile has become popular over the years and a lot of companies is embracing the new style of work and favouring it rather than the waterfall method. SCRUM is a subset of the </w:t>
+      </w:r>
+      <w:proofErr w:type="gramStart"/>
+      <w:r>
+        <w:t>Agile</w:t>
+      </w:r>
+      <w:proofErr w:type="gramEnd"/>
+      <w:r>
+        <w:t xml:space="preserve"> methodology which is based on iterative development. SCRUMs core concept is the use of development cycles called Sprints which allows one to dynamically adapt to changes whether it be from issues in code or requirements changing. Furthermore, issues/tasks are placed in Sprints and within the duration of the Sprint, one aims to get everything finished. Upon completion of the Sprint, there is a Sprint planning in which </w:t>
       </w:r>
       <w:r>
         <w:lastRenderedPageBreak/>
@@ -8297,17 +8730,24 @@
       <w:pPr>
         <w:ind w:firstLine="720"/>
       </w:pPr>
-      <w:r>
-        <w:t>validate - validate the project is correct and all necessary information is available</w:t>
+      <w:proofErr w:type="gramStart"/>
+      <w:r>
+        <w:t>validate</w:t>
+      </w:r>
+      <w:proofErr w:type="gramEnd"/>
+      <w:r>
+        <w:t xml:space="preserve"> - validate the project is correct and all necessary information is available</w:t>
       </w:r>
     </w:p>
     <w:p>
       <w:pPr>
         <w:ind w:firstLine="720"/>
       </w:pPr>
+      <w:proofErr w:type="gramStart"/>
       <w:r>
         <w:t>compile</w:t>
       </w:r>
+      <w:proofErr w:type="gramEnd"/>
       <w:r>
         <w:tab/>
       </w:r>
@@ -8319,40 +8759,65 @@
       <w:pPr>
         <w:ind w:left="720"/>
       </w:pPr>
-      <w:r>
-        <w:t>test - test the compiled source code using a suitable unit testing framework. These tests should not require the code be packaged or deployed</w:t>
+      <w:proofErr w:type="gramStart"/>
+      <w:r>
+        <w:t>test</w:t>
+      </w:r>
+      <w:proofErr w:type="gramEnd"/>
+      <w:r>
+        <w:t xml:space="preserve"> - test the compiled source code using a suitable unit testing framework. These tests should not require the code be packaged or deployed</w:t>
       </w:r>
     </w:p>
     <w:p>
       <w:pPr>
         <w:ind w:firstLine="720"/>
       </w:pPr>
-      <w:r>
-        <w:t>package - take the compiled code and package it in its distributable format, such as a JAR.</w:t>
+      <w:proofErr w:type="gramStart"/>
+      <w:r>
+        <w:t>package</w:t>
+      </w:r>
+      <w:proofErr w:type="gramEnd"/>
+      <w:r>
+        <w:t xml:space="preserve"> - take the compiled code and package it in its distributable format, such as a JAR.</w:t>
       </w:r>
     </w:p>
     <w:p>
       <w:pPr>
         <w:ind w:firstLine="720"/>
       </w:pPr>
-      <w:r>
-        <w:t>verify - run any checks on results of integration tests to ensure quality criteria are met</w:t>
+      <w:proofErr w:type="gramStart"/>
+      <w:r>
+        <w:t>verify</w:t>
+      </w:r>
+      <w:proofErr w:type="gramEnd"/>
+      <w:r>
+        <w:t xml:space="preserve"> - run any checks on results of integration tests to ensure quality criteria are met</w:t>
       </w:r>
     </w:p>
     <w:p>
       <w:pPr>
         <w:ind w:left="720"/>
       </w:pPr>
-      <w:r>
-        <w:t>install - install the package into the local repository, for use as a dependency in other projects locally</w:t>
+      <w:proofErr w:type="gramStart"/>
+      <w:r>
+        <w:t>install</w:t>
+      </w:r>
+      <w:proofErr w:type="gramEnd"/>
+      <w:r>
+        <w:t xml:space="preserve"> - install the package into the local repository, for use as a dependency in other projects locally</w:t>
       </w:r>
     </w:p>
     <w:p>
       <w:pPr>
         <w:ind w:left="720"/>
       </w:pPr>
-      <w:r>
-        <w:t>deploy - done in the build environment, copies the final package to the remote repository for sharing with other developers and projects.</w:t>
+      <w:proofErr w:type="gramStart"/>
+      <w:r>
+        <w:t>deploy</w:t>
+      </w:r>
+      <w:proofErr w:type="gramEnd"/>
+      <w:r>
+        <w:t xml:space="preserve"> - done in the build environment, copies the final package to the remote repository for sharing with other developers and projects.</w:t>
       </w:r>
     </w:p>
     <w:p>
@@ -8360,7 +8825,15 @@
         <w:t>I have chosen to incorporate Maven in my implementation because I have experie</w:t>
       </w:r>
       <w:r>
-        <w:t>nce with it, furthermore, I will be using libraries such as Jackson, JSON2POJO so having maven and downloading them from the maven repository will be beneficial.</w:t>
+        <w:t xml:space="preserve">nce with </w:t>
+      </w:r>
+      <w:proofErr w:type="gramStart"/>
+      <w:r>
+        <w:t>it,</w:t>
+      </w:r>
+      <w:proofErr w:type="gramEnd"/>
+      <w:r>
+        <w:t xml:space="preserve"> furthermore, I will be using libraries such as Jackson, JSON2POJO so having maven and downloading them from the maven repository will be beneficial.</w:t>
       </w:r>
     </w:p>
     <w:p/>
@@ -8374,7 +8847,15 @@
         <w:t>Spring Boot –</w:t>
       </w:r>
       <w:r>
-        <w:t xml:space="preserve"> Spring Boot is part of the Spring framework, a highly used framework which incorporates a lot of nice featur</w:t>
+        <w:t xml:space="preserve"> Spring Boot is part of the </w:t>
+      </w:r>
+      <w:proofErr w:type="gramStart"/>
+      <w:r>
+        <w:t>Spring</w:t>
+      </w:r>
+      <w:proofErr w:type="gramEnd"/>
+      <w:r>
+        <w:t xml:space="preserve"> framework, a highly used framework which incorporates a lot of nice featur</w:t>
       </w:r>
       <w:r>
         <w:t xml:space="preserve">es such as dependency injection and web applications (i.e. Spring MVC). Maven is incorporated with Spring Boot which is ideal for me as well as that, it contains an embedded servlet container so it will have the choice of my server on it which is ideal in terms of deployment as everything will be packaged in one jar. </w:t>
@@ -8391,7 +8872,15 @@
         <w:t xml:space="preserve"> –</w:t>
       </w:r>
       <w:r>
-        <w:t xml:space="preserve"> MongoDB is a noSQL database.</w:t>
+        <w:t xml:space="preserve"> MongoDB is a </w:t>
+      </w:r>
+      <w:proofErr w:type="spellStart"/>
+      <w:r>
+        <w:t>noSQL</w:t>
+      </w:r>
+      <w:proofErr w:type="spellEnd"/>
+      <w:r>
+        <w:t xml:space="preserve"> database.</w:t>
       </w:r>
       <w:r>
         <w:t xml:space="preserve"> It uses JSON-like documents with schemas which will be handy for me as I will be handling JSON structures from the server to the database and to the app so it’ll be better to keep one uniform structure throughout the process.</w:t>
@@ -8406,10 +8895,23 @@
         <w:t xml:space="preserve">he reason behind </w:t>
       </w:r>
       <w:r>
-        <w:t>choosing mongoDB</w:t>
-      </w:r>
-      <w:r>
-        <w:t xml:space="preserve"> is due to the fact that noSQL is known for its speed as it can be horizontally scaled. This is means that the more database servers you have in the server pool, the faster it is to perform operations rather than adding more power (i.e. powerful hardware) to the servers; which is known as vertical scaling. I do plan on taking this project and developing it to a commercial grade hence it is important to think about the overall big picture as there will theoretically be thousands of s</w:t>
+        <w:t xml:space="preserve">choosing </w:t>
+      </w:r>
+      <w:proofErr w:type="spellStart"/>
+      <w:r>
+        <w:t>mongoDB</w:t>
+      </w:r>
+      <w:proofErr w:type="spellEnd"/>
+      <w:r>
+        <w:t xml:space="preserve"> is due to the fact that </w:t>
+      </w:r>
+      <w:proofErr w:type="spellStart"/>
+      <w:r>
+        <w:t>noSQL</w:t>
+      </w:r>
+      <w:proofErr w:type="spellEnd"/>
+      <w:r>
+        <w:t xml:space="preserve"> is known for its speed as it can be horizontally scaled. This is means that the more database servers you have in the server pool, the faster it is to perform operations rather than adding more power (i.e. powerful hardware) to the servers; which is known as vertical scaling. I do plan on taking this project and developing it to a commercial grade hence it is important to think about the overall big picture as there will theoretically be thousands of s</w:t>
       </w:r>
       <w:r>
         <w:t>ensors writing to the database cluster.</w:t>
@@ -8420,7 +8922,15 @@
         <w:t>Android Studio –</w:t>
       </w:r>
       <w:r>
-        <w:t xml:space="preserve"> Android Studio is the preferred IDE to use when developing apps for Android. This is made by Google themselves.</w:t>
+        <w:t xml:space="preserve"> Android Studio is the preferred IDE to use when developing apps for Android. This is made by Google </w:t>
+      </w:r>
+      <w:proofErr w:type="gramStart"/>
+      <w:r>
+        <w:t>themselves</w:t>
+      </w:r>
+      <w:proofErr w:type="gramEnd"/>
+      <w:r>
+        <w:t>.</w:t>
       </w:r>
     </w:p>
     <w:p>
@@ -8477,7 +8987,21 @@
         <w:rPr>
           <w:highlight w:val="yellow"/>
         </w:rPr>
-        <w:t>Talk about strucute/class etc.</w:t>
+        <w:t xml:space="preserve">Talk about </w:t>
+      </w:r>
+      <w:proofErr w:type="spellStart"/>
+      <w:r>
+        <w:rPr>
+          <w:highlight w:val="yellow"/>
+        </w:rPr>
+        <w:t>strucute</w:t>
+      </w:r>
+      <w:proofErr w:type="spellEnd"/>
+      <w:r>
+        <w:rPr>
+          <w:highlight w:val="yellow"/>
+        </w:rPr>
+        <w:t>/class etc.</w:t>
       </w:r>
     </w:p>
     <w:p>
@@ -8487,7 +9011,31 @@
     </w:p>
     <w:p>
       <w:r>
-        <w:t>The structure to model the parking bays was coded to keep everything simple and elegant therefore the class of the parking bay was created based on the idea of pojo (plain old java objects). Using the definition of a pojo from the Spring community, ‘</w:t>
+        <w:t xml:space="preserve">The structure to model the parking bays was coded to keep everything simple and elegant therefore the class of the parking bay was created based on the idea of </w:t>
+      </w:r>
+      <w:proofErr w:type="spellStart"/>
+      <w:r>
+        <w:t>pojo</w:t>
+      </w:r>
+      <w:proofErr w:type="spellEnd"/>
+      <w:r>
+        <w:t xml:space="preserve"> (plain old java objects). Using the definition of a </w:t>
+      </w:r>
+      <w:proofErr w:type="spellStart"/>
+      <w:r>
+        <w:t>pojo</w:t>
+      </w:r>
+      <w:proofErr w:type="spellEnd"/>
+      <w:r>
+        <w:t xml:space="preserve"> from the </w:t>
+      </w:r>
+      <w:proofErr w:type="gramStart"/>
+      <w:r>
+        <w:t>Spring</w:t>
+      </w:r>
+      <w:proofErr w:type="gramEnd"/>
+      <w:r>
+        <w:t xml:space="preserve"> community, ‘</w:t>
       </w:r>
       <w:r>
         <w:t>POJO means Plain Old Java Object. It refers to a Java object (instance of definition) that isn't bogged down by framework extensions.</w:t>
@@ -8507,7 +9055,15 @@
     </w:p>
     <w:p>
       <w:r>
-        <w:t>The model class, which represents a parking bay, consists of getters and setters. As well as that, the getters and setters conform to the JSON schema so that the json2pojo plugin will be able to create a java object from the JSON response. Furthermore, there is an arraylist which takes ‘Bays’ object. The bays class is used for the KNN algorithm which will be explained below.</w:t>
+        <w:t xml:space="preserve">The model class, which represents a parking bay, consists of getters and setters. As well as that, the getters and setters conform to the JSON schema so that the json2pojo plugin will be able to create a java object from the JSON response. Furthermore, there is an </w:t>
+      </w:r>
+      <w:proofErr w:type="spellStart"/>
+      <w:r>
+        <w:t>arraylist</w:t>
+      </w:r>
+      <w:proofErr w:type="spellEnd"/>
+      <w:r>
+        <w:t xml:space="preserve"> which takes ‘Bays’ object. The bays class is used for the KNN algorithm which will be explained below.</w:t>
       </w:r>
     </w:p>
     <w:p>
@@ -8597,20 +9153,41 @@
     <w:p/>
     <w:p/>
     <w:p>
+      <w:proofErr w:type="spellStart"/>
       <w:r>
         <w:lastRenderedPageBreak/>
-        <w:t>GMaps route finder:</w:t>
-      </w:r>
-    </w:p>
-    <w:p>
-      <w:r>
-        <w:t xml:space="preserve">This feature was implemented to give more functionality to the user. When the use clicks on any of the markers on the map, provided that GPS is enabled, it’ll display the path from the user to the marker. This required using the Google Distance API. Parsing the Distance API was challenging as the response contained complex structures that had to be parsed and converted to different objects for it to be compatible with the GoogleMap object. </w:t>
+        <w:t>GMaps</w:t>
+      </w:r>
+      <w:proofErr w:type="spellEnd"/>
+      <w:r>
+        <w:t xml:space="preserve"> route finder:</w:t>
+      </w:r>
+    </w:p>
+    <w:p>
+      <w:r>
+        <w:t xml:space="preserve">This feature was implemented to give more functionality to the user. When the use clicks on any of the markers on the map, provided that GPS is enabled, it’ll display the path from the user to the marker. This required using the Google Distance API. Parsing the Distance API was challenging as the response contained complex structures that had to be parsed and converted to different objects for it to be compatible with the </w:t>
+      </w:r>
+      <w:proofErr w:type="spellStart"/>
+      <w:r>
+        <w:t>GoogleMap</w:t>
+      </w:r>
+      <w:proofErr w:type="spellEnd"/>
+      <w:r>
+        <w:t xml:space="preserve"> object. </w:t>
       </w:r>
       <w:r>
         <w:t xml:space="preserve">Fortunately, the template of parsing the Google Distance response is provided online courtesy of the open source community and is included in this </w:t>
       </w:r>
       <w:r>
-        <w:t xml:space="preserve">project. Furthermore, implementing the parsed data so that it can be used on the GoogleMap object was tricky and hence had to search online and take a few snippets of code from a tutorial which showed how to use the parsed data. </w:t>
+        <w:t xml:space="preserve">project. Furthermore, implementing the parsed data so that it can be used on the </w:t>
+      </w:r>
+      <w:proofErr w:type="spellStart"/>
+      <w:r>
+        <w:t>GoogleMap</w:t>
+      </w:r>
+      <w:proofErr w:type="spellEnd"/>
+      <w:r>
+        <w:t xml:space="preserve"> object was tricky and hence had to search online and take a few snippets of code from a tutorial which showed how to use the parsed data. </w:t>
       </w:r>
       <w:r>
         <w:rPr>
@@ -8655,7 +9232,15 @@
         <w:t xml:space="preserve"> using</w:t>
       </w:r>
       <w:r>
-        <w:t xml:space="preserve"> SharedPreferences, SQLite</w:t>
+        <w:t xml:space="preserve"> </w:t>
+      </w:r>
+      <w:proofErr w:type="spellStart"/>
+      <w:r>
+        <w:t>SharedPreferences</w:t>
+      </w:r>
+      <w:proofErr w:type="spellEnd"/>
+      <w:r>
+        <w:t>, SQLite</w:t>
       </w:r>
       <w:r>
         <w:t xml:space="preserve"> and Room; a new </w:t>
@@ -8667,7 +9252,23 @@
         <w:t>framework developed by Google in 2017.</w:t>
       </w:r>
       <w:r>
-        <w:t xml:space="preserve"> Although the ideal choice would using a DOA framework when it comes to storing data, SharedPreferences will be used because it’s simply a key value pair structure as well as me having prior experience in using it. Furthermore, SharedPreferences is more lightweight </w:t>
+        <w:t xml:space="preserve"> Although the ideal choice would using a DOA framework when it comes to storing data, </w:t>
+      </w:r>
+      <w:proofErr w:type="spellStart"/>
+      <w:r>
+        <w:t>SharedPreferences</w:t>
+      </w:r>
+      <w:proofErr w:type="spellEnd"/>
+      <w:r>
+        <w:t xml:space="preserve"> will be used because it’s simply a key value pair structure as well as me having prior experience in using it. Furthermore, </w:t>
+      </w:r>
+      <w:proofErr w:type="spellStart"/>
+      <w:r>
+        <w:t>SharedPreferences</w:t>
+      </w:r>
+      <w:proofErr w:type="spellEnd"/>
+      <w:r>
+        <w:t xml:space="preserve"> is more lightweight </w:t>
       </w:r>
       <w:r>
         <w:t>as there no</w:t>
@@ -8687,13 +9288,69 @@
     </w:p>
     <w:p>
       <w:r>
-        <w:t xml:space="preserve">The way this project uses SharedPreferences is by essentially by acquiring a list containing parking bay objects and converts the whole list into a JSON string. This JSON string is then saved as the value of the key-value pair in SharedPreferences. As per the android life cycle, the onCreate() method gets called first and it is in this method that it checks if there is a SharedPrefences available with the key ‘listOfSavedBays’, if yes then it fetches the value and converts the JSON string, containing an array of parking bay objects, to </w:t>
-      </w:r>
-      <w:r>
-        <w:t>an ArrayList containing the parking bay</w:t>
-      </w:r>
-      <w:r>
-        <w:t xml:space="preserve"> objects. This is done through the use of the library ‘jackson’</w:t>
+        <w:t xml:space="preserve">The way this project uses </w:t>
+      </w:r>
+      <w:proofErr w:type="spellStart"/>
+      <w:r>
+        <w:t>SharedPreferences</w:t>
+      </w:r>
+      <w:proofErr w:type="spellEnd"/>
+      <w:r>
+        <w:t xml:space="preserve"> is by essentially by acquiring a list containing parking bay objects and converts the whole list into a JSON string. This JSON string is then saved as the value of the key-value pair in </w:t>
+      </w:r>
+      <w:proofErr w:type="spellStart"/>
+      <w:r>
+        <w:t>SharedPreferences</w:t>
+      </w:r>
+      <w:proofErr w:type="spellEnd"/>
+      <w:r>
+        <w:t xml:space="preserve">. As per the android life cycle, the </w:t>
+      </w:r>
+      <w:proofErr w:type="spellStart"/>
+      <w:r>
+        <w:t>onCreate</w:t>
+      </w:r>
+      <w:proofErr w:type="spellEnd"/>
+      <w:r>
+        <w:t xml:space="preserve">() method gets called first and it is in this method that it checks if there is a </w:t>
+      </w:r>
+      <w:proofErr w:type="spellStart"/>
+      <w:r>
+        <w:t>SharedPrefences</w:t>
+      </w:r>
+      <w:proofErr w:type="spellEnd"/>
+      <w:r>
+        <w:t xml:space="preserve"> available with the key ‘</w:t>
+      </w:r>
+      <w:proofErr w:type="spellStart"/>
+      <w:r>
+        <w:t>listOfSavedBays</w:t>
+      </w:r>
+      <w:proofErr w:type="spellEnd"/>
+      <w:r>
+        <w:t xml:space="preserve">’, if yes then it fetches the value and converts the JSON string, containing an array of parking bay objects, to </w:t>
+      </w:r>
+      <w:r>
+        <w:t xml:space="preserve">an </w:t>
+      </w:r>
+      <w:proofErr w:type="spellStart"/>
+      <w:r>
+        <w:t>ArrayList</w:t>
+      </w:r>
+      <w:proofErr w:type="spellEnd"/>
+      <w:r>
+        <w:t xml:space="preserve"> containing the parking bay</w:t>
+      </w:r>
+      <w:r>
+        <w:t xml:space="preserve"> objects. This is done through the use of the library ‘</w:t>
+      </w:r>
+      <w:proofErr w:type="spellStart"/>
+      <w:r>
+        <w:t>jackson</w:t>
+      </w:r>
+      <w:proofErr w:type="spellEnd"/>
+      <w:r>
+        <w:t>’</w:t>
       </w:r>
       <w:r>
         <w:t xml:space="preserve"> which is one of the widely used libraries in the IT industry catering for JSON to Java conversions.</w:t>
@@ -8716,10 +9373,28 @@
     <w:p/>
     <w:p/>
     <w:p>
+      <w:proofErr w:type="spellStart"/>
       <w:r>
         <w:lastRenderedPageBreak/>
-        <w:t>Arudino – Implementing the sensor;  talk about structure of output based on thermistor, ultrasonic etc</w:t>
-      </w:r>
+        <w:t>Arudino</w:t>
+      </w:r>
+      <w:proofErr w:type="spellEnd"/>
+      <w:r>
+        <w:t xml:space="preserve"> – Implementing the sensor</w:t>
+      </w:r>
+      <w:proofErr w:type="gramStart"/>
+      <w:r>
+        <w:t>;  talk</w:t>
+      </w:r>
+      <w:proofErr w:type="gramEnd"/>
+      <w:r>
+        <w:t xml:space="preserve"> about structure of output based on thermistor, ultrasonic </w:t>
+      </w:r>
+      <w:proofErr w:type="spellStart"/>
+      <w:r>
+        <w:t>etc</w:t>
+      </w:r>
+      <w:proofErr w:type="spellEnd"/>
     </w:p>
     <w:p>
       <w:r>
@@ -8737,25 +9412,89 @@
     </w:p>
     <w:p>
       <w:r>
-        <w:t xml:space="preserve">The sensor circuit comprises of a NodeMCU microcontroller and is powered by an Arduino Uno microcontroller, an ultrasonic sensor, a thermistor and a logic level converter. </w:t>
-      </w:r>
-    </w:p>
-    <w:p>
-      <w:r>
-        <w:t>The reason for choosing the NodeMCU as the main microcontroller is because it is similar to the Arduino Uno in terms of connections and features but the main difference is that it has built-in WiFi capabilities. The sensor is coded in C using the Arduino IDE. The Arduino IDE is different to many IDEs mainly because it is specifically designed by the Arudino team as well as the feature to change the baud rate and view the serial monitor.</w:t>
-      </w:r>
-      <w:r>
-        <w:t xml:space="preserve"> In this case, the Arduino Uno is used to power the ultrasonic sensor as that requires 5V which the Arudino Uno can output.</w:t>
-      </w:r>
-    </w:p>
-    <w:p>
-      <w:r>
-        <w:t xml:space="preserve">Furthermore, a logic level converter is used to safely step up and step down voltage. This is necessary as the NodeMCU can only output 3.3V but the ultrasonic requires 5V to be used. Therefore, the Arduino Uno is being used to power the module and all the connections from the ultrasonic sensor steps down from 5V to 3.3V using the logic level converter. Once stepped down, all the data from the ultrasonic is fed into the NodeMCU. </w:t>
-      </w:r>
-    </w:p>
-    <w:p>
-      <w:r>
-        <w:t>Moreover, the thermistor is connected and its data is being fed to the NodeMCU.</w:t>
+        <w:t xml:space="preserve">The sensor circuit comprises of a </w:t>
+      </w:r>
+      <w:proofErr w:type="spellStart"/>
+      <w:r>
+        <w:t>NodeMCU</w:t>
+      </w:r>
+      <w:proofErr w:type="spellEnd"/>
+      <w:r>
+        <w:t xml:space="preserve"> microcontroller and is powered by an Arduino Uno microcontroller, an ultrasonic sensor, a thermistor and a logic level converter. </w:t>
+      </w:r>
+    </w:p>
+    <w:p>
+      <w:r>
+        <w:t xml:space="preserve">The reason for choosing the </w:t>
+      </w:r>
+      <w:proofErr w:type="spellStart"/>
+      <w:r>
+        <w:t>NodeMCU</w:t>
+      </w:r>
+      <w:proofErr w:type="spellEnd"/>
+      <w:r>
+        <w:t xml:space="preserve"> as the main microcontroller is because it is similar to the Arduino Uno in terms of connections and features but the main difference is that it has built-in </w:t>
+      </w:r>
+      <w:proofErr w:type="spellStart"/>
+      <w:r>
+        <w:t>WiFi</w:t>
+      </w:r>
+      <w:proofErr w:type="spellEnd"/>
+      <w:r>
+        <w:t xml:space="preserve"> capabilities. The sensor is coded in C using the Arduino IDE. The Arduino IDE is different to many IDEs mainly because it is specifically designed by the </w:t>
+      </w:r>
+      <w:proofErr w:type="spellStart"/>
+      <w:r>
+        <w:t>Arudino</w:t>
+      </w:r>
+      <w:proofErr w:type="spellEnd"/>
+      <w:r>
+        <w:t xml:space="preserve"> team as well as the feature to change the baud rate and view the serial monitor.</w:t>
+      </w:r>
+      <w:r>
+        <w:t xml:space="preserve"> In this case, the Arduino Uno is used to power the ultrasonic sensor as that requires 5V which the </w:t>
+      </w:r>
+      <w:proofErr w:type="spellStart"/>
+      <w:r>
+        <w:t>Arudino</w:t>
+      </w:r>
+      <w:proofErr w:type="spellEnd"/>
+      <w:r>
+        <w:t xml:space="preserve"> Uno can output.</w:t>
+      </w:r>
+    </w:p>
+    <w:p>
+      <w:r>
+        <w:t xml:space="preserve">Furthermore, a logic level converter is used to safely step up and step down voltage. This is necessary as the </w:t>
+      </w:r>
+      <w:proofErr w:type="spellStart"/>
+      <w:r>
+        <w:t>NodeMCU</w:t>
+      </w:r>
+      <w:proofErr w:type="spellEnd"/>
+      <w:r>
+        <w:t xml:space="preserve"> can only output 3.3V but the ultrasonic requires 5V to be used. Therefore, the Arduino Uno is being used to power the module and all the connections from the ultrasonic sensor steps down from 5V to 3.3V using the logic level converter. Once stepped down, all the data from the ultrasonic is fed into the </w:t>
+      </w:r>
+      <w:proofErr w:type="spellStart"/>
+      <w:r>
+        <w:t>NodeMCU</w:t>
+      </w:r>
+      <w:proofErr w:type="spellEnd"/>
+      <w:r>
+        <w:t xml:space="preserve">. </w:t>
+      </w:r>
+    </w:p>
+    <w:p>
+      <w:r>
+        <w:t xml:space="preserve">Moreover, the thermistor is connected and its data is being fed to the </w:t>
+      </w:r>
+      <w:proofErr w:type="spellStart"/>
+      <w:r>
+        <w:t>NodeMCU</w:t>
+      </w:r>
+      <w:proofErr w:type="spellEnd"/>
+      <w:r>
+        <w:t>.</w:t>
       </w:r>
     </w:p>
     <w:p>
@@ -8764,7 +9503,31 @@
         <w:t>The anatomy</w:t>
       </w:r>
       <w:r>
-        <w:t xml:space="preserve"> of an Arduino code has two core methods; setup() and loop(). The setup method is called when the microcontroller is turned on and this is typically the method where you setup up and initialise your variables. After the setup() method has finished executing, the loop() method will constantly run. When the microcontroller finishes executing the last line of code in the loop() method, it’ll execute the loop() method again. This type of</w:t>
+        <w:t xml:space="preserve"> of an Arduino code has two core methods; </w:t>
+      </w:r>
+      <w:proofErr w:type="gramStart"/>
+      <w:r>
+        <w:t>setup(</w:t>
+      </w:r>
+      <w:proofErr w:type="gramEnd"/>
+      <w:r>
+        <w:t xml:space="preserve">) and loop(). The setup method is called when the microcontroller is turned on and this is typically the method where you setup up and initialise your variables. After the </w:t>
+      </w:r>
+      <w:proofErr w:type="gramStart"/>
+      <w:r>
+        <w:t>setup(</w:t>
+      </w:r>
+      <w:proofErr w:type="gramEnd"/>
+      <w:r>
+        <w:t xml:space="preserve">) method has finished executing, the loop() method will constantly run. When the microcontroller finishes executing the last line of code in the </w:t>
+      </w:r>
+      <w:proofErr w:type="gramStart"/>
+      <w:r>
+        <w:t>loop(</w:t>
+      </w:r>
+      <w:proofErr w:type="gramEnd"/>
+      <w:r>
+        <w:t>) method, it’ll execute the loop() method again. This type of</w:t>
       </w:r>
       <w:r>
         <w:t xml:space="preserve"> structure suits my sensor requirements as there should a sort of loop where it can continuously send data to the server.</w:t>
@@ -9025,13 +9788,40 @@
         <w:rPr>
           <w:rFonts w:eastAsiaTheme="minorEastAsia"/>
         </w:rPr>
-        <w:t xml:space="preserve"> where T is the temperature in Kelvin, R is the resistance and A, B and C are constants.</w:t>
-      </w:r>
+        <w:t xml:space="preserve"> </w:t>
+      </w:r>
+      <w:proofErr w:type="gramStart"/>
       <w:r>
         <w:rPr>
           <w:rFonts w:eastAsiaTheme="minorEastAsia"/>
         </w:rPr>
-        <w:t xml:space="preserve"> This equation is typically used to calculate the temperature of the thermistor to a very accurate point. Whilst on the other hand, the Beta equation: </w:t>
+        <w:t>where</w:t>
+      </w:r>
+      <w:proofErr w:type="gramEnd"/>
+      <w:r>
+        <w:rPr>
+          <w:rFonts w:eastAsiaTheme="minorEastAsia"/>
+        </w:rPr>
+        <w:t xml:space="preserve"> T is the temperature in Kelvin, R is the resistance and A, B and C are constants.</w:t>
+      </w:r>
+      <w:r>
+        <w:rPr>
+          <w:rFonts w:eastAsiaTheme="minorEastAsia"/>
+        </w:rPr>
+        <w:t xml:space="preserve"> This equation is typically used to calculate the temperature of the thermistor to a very accurate point. Whilst on the other hand, the Beta equation:</w:t>
+      </w:r>
+    </w:p>
+    <w:p>
+      <w:pPr>
+        <w:rPr>
+          <w:rFonts w:eastAsiaTheme="minorEastAsia"/>
+        </w:rPr>
+      </w:pPr>
+      <w:r>
+        <w:rPr>
+          <w:rFonts w:eastAsiaTheme="minorEastAsia"/>
+        </w:rPr>
+        <w:t xml:space="preserve"> </w:t>
       </w:r>
       <m:oMath>
         <m:f>
@@ -9216,7 +10006,13 @@
         <w:rPr>
           <w:rFonts w:eastAsiaTheme="minorEastAsia"/>
         </w:rPr>
-        <w:t xml:space="preserve"> does give near accurate enough readings. A thorough experiment took place in order to investigate the accuracy of both equations </w:t>
+        <w:t xml:space="preserve"> does give near accurate </w:t>
+      </w:r>
+      <w:r>
+        <w:rPr>
+          <w:rFonts w:eastAsiaTheme="minorEastAsia"/>
+        </w:rPr>
+        <w:t xml:space="preserve">readings. A thorough experiment took place in order to investigate the accuracy of both equations </w:t>
       </w:r>
       <w:r>
         <w:rPr>
@@ -9290,7 +10086,31 @@
         <w:rPr>
           <w:rFonts w:eastAsiaTheme="minorEastAsia"/>
         </w:rPr>
-        <w:t xml:space="preserve">As the graph depicts, using the B equation does give in accurate results depending on the temperature. From 0 – 60 degrees, the error is minimal as the deviation is less than 1 degrees but as the temperature increases, the error becomes apparent. </w:t>
+        <w:t>As the graph depicts, us</w:t>
+      </w:r>
+      <w:r>
+        <w:rPr>
+          <w:rFonts w:eastAsiaTheme="minorEastAsia"/>
+        </w:rPr>
+        <w:t>ing the B equation does give in</w:t>
+      </w:r>
+      <w:r>
+        <w:rPr>
+          <w:rFonts w:eastAsiaTheme="minorEastAsia"/>
+        </w:rPr>
+        <w:t>accurate results depending on the temperature. From 0 – 60 degrees, the error is minimal as the deviation is less than</w:t>
+      </w:r>
+      <w:r>
+        <w:rPr>
+          <w:rFonts w:eastAsiaTheme="minorEastAsia"/>
+        </w:rPr>
+        <w:t xml:space="preserve"> 1 degree</w:t>
+      </w:r>
+      <w:r>
+        <w:rPr>
+          <w:rFonts w:eastAsiaTheme="minorEastAsia"/>
+        </w:rPr>
+        <w:t xml:space="preserve"> but as the temperature increases, the error becomes apparent. </w:t>
       </w:r>
     </w:p>
     <w:p>
@@ -9304,13 +10124,238 @@
           <w:rFonts w:eastAsiaTheme="minorEastAsia"/>
         </w:rPr>
         <w:lastRenderedPageBreak/>
-        <w:t xml:space="preserve">The implementation of the thermistor in the sensor is using the B equation because firstly, the equation does not have as much variables/constants to work out as opposed to the SteinHart equation. Secondly, despite the B equation not as accurate as the Steinhart equation, the inaccuracy occurs in temperatures </w:t>
-      </w:r>
+        <w:t xml:space="preserve">The implementation of the thermistor in the sensor is using the B equation because firstly, the equation does not have as much variables/constants to work out as opposed to the </w:t>
+      </w:r>
+      <w:proofErr w:type="spellStart"/>
       <w:r>
         <w:rPr>
           <w:rFonts w:eastAsiaTheme="minorEastAsia"/>
         </w:rPr>
+        <w:t>SteinHart</w:t>
+      </w:r>
+      <w:proofErr w:type="spellEnd"/>
+      <w:r>
+        <w:rPr>
+          <w:rFonts w:eastAsiaTheme="minorEastAsia"/>
+        </w:rPr>
+        <w:t xml:space="preserve"> equation. Secondly, despite the B equation not as accurate as the Steinhart equation, the inaccuracy occurs in temperatures </w:t>
+      </w:r>
+      <w:r>
+        <w:rPr>
+          <w:rFonts w:eastAsiaTheme="minorEastAsia"/>
+        </w:rPr>
         <w:t xml:space="preserve">that will not be dealt with in this project therefore in this context, one can ignore the inaccuracy. </w:t>
+      </w:r>
+    </w:p>
+    <w:p>
+      <w:pPr>
+        <w:rPr>
+          <w:rFonts w:eastAsiaTheme="minorEastAsia"/>
+        </w:rPr>
+      </w:pPr>
+      <w:r>
+        <w:rPr>
+          <w:rFonts w:eastAsiaTheme="minorEastAsia"/>
+        </w:rPr>
+        <w:t xml:space="preserve">Furthermore, the beta equation; </w:t>
+      </w:r>
+      <m:oMath>
+        <m:f>
+          <m:fPr>
+            <m:ctrlPr>
+              <w:rPr>
+                <w:rFonts w:ascii="Cambria Math" w:eastAsiaTheme="minorEastAsia" w:hAnsi="Cambria Math"/>
+                <w:i/>
+              </w:rPr>
+            </m:ctrlPr>
+          </m:fPr>
+          <m:num>
+            <m:r>
+              <w:rPr>
+                <w:rFonts w:ascii="Cambria Math" w:eastAsiaTheme="minorEastAsia" w:hAnsi="Cambria Math"/>
+              </w:rPr>
+              <m:t>1</m:t>
+            </m:r>
+          </m:num>
+          <m:den>
+            <m:r>
+              <w:rPr>
+                <w:rFonts w:ascii="Cambria Math" w:eastAsiaTheme="minorEastAsia" w:hAnsi="Cambria Math"/>
+              </w:rPr>
+              <m:t>T</m:t>
+            </m:r>
+          </m:den>
+        </m:f>
+        <m:r>
+          <w:rPr>
+            <w:rFonts w:ascii="Cambria Math" w:eastAsiaTheme="minorEastAsia" w:hAnsi="Cambria Math"/>
+          </w:rPr>
+          <m:t>=</m:t>
+        </m:r>
+        <m:f>
+          <m:fPr>
+            <m:ctrlPr>
+              <w:rPr>
+                <w:rFonts w:ascii="Cambria Math" w:eastAsiaTheme="minorEastAsia" w:hAnsi="Cambria Math"/>
+                <w:i/>
+              </w:rPr>
+            </m:ctrlPr>
+          </m:fPr>
+          <m:num>
+            <m:r>
+              <w:rPr>
+                <w:rFonts w:ascii="Cambria Math" w:eastAsiaTheme="minorEastAsia" w:hAnsi="Cambria Math"/>
+              </w:rPr>
+              <m:t>1</m:t>
+            </m:r>
+          </m:num>
+          <m:den>
+            <m:sSub>
+              <m:sSubPr>
+                <m:ctrlPr>
+                  <w:rPr>
+                    <w:rFonts w:ascii="Cambria Math" w:eastAsiaTheme="minorEastAsia" w:hAnsi="Cambria Math"/>
+                    <w:i/>
+                  </w:rPr>
+                </m:ctrlPr>
+              </m:sSubPr>
+              <m:e>
+                <m:r>
+                  <w:rPr>
+                    <w:rFonts w:ascii="Cambria Math" w:eastAsiaTheme="minorEastAsia" w:hAnsi="Cambria Math"/>
+                  </w:rPr>
+                  <m:t>T</m:t>
+                </m:r>
+              </m:e>
+              <m:sub>
+                <m:r>
+                  <w:rPr>
+                    <w:rFonts w:ascii="Cambria Math" w:eastAsiaTheme="minorEastAsia" w:hAnsi="Cambria Math"/>
+                  </w:rPr>
+                  <m:t>0</m:t>
+                </m:r>
+              </m:sub>
+            </m:sSub>
+          </m:den>
+        </m:f>
+        <m:r>
+          <w:rPr>
+            <w:rFonts w:ascii="Cambria Math" w:eastAsiaTheme="minorEastAsia" w:hAnsi="Cambria Math"/>
+          </w:rPr>
+          <m:t>+</m:t>
+        </m:r>
+        <m:f>
+          <m:fPr>
+            <m:ctrlPr>
+              <w:rPr>
+                <w:rFonts w:ascii="Cambria Math" w:eastAsiaTheme="minorEastAsia" w:hAnsi="Cambria Math"/>
+                <w:i/>
+              </w:rPr>
+            </m:ctrlPr>
+          </m:fPr>
+          <m:num>
+            <m:r>
+              <w:rPr>
+                <w:rFonts w:ascii="Cambria Math" w:eastAsiaTheme="minorEastAsia" w:hAnsi="Cambria Math"/>
+              </w:rPr>
+              <m:t>1</m:t>
+            </m:r>
+          </m:num>
+          <m:den>
+            <m:r>
+              <w:rPr>
+                <w:rFonts w:ascii="Cambria Math" w:eastAsiaTheme="minorEastAsia" w:hAnsi="Cambria Math"/>
+              </w:rPr>
+              <m:t>B</m:t>
+            </m:r>
+          </m:den>
+        </m:f>
+        <m:func>
+          <m:funcPr>
+            <m:ctrlPr>
+              <w:rPr>
+                <w:rFonts w:ascii="Cambria Math" w:eastAsiaTheme="minorEastAsia" w:hAnsi="Cambria Math"/>
+              </w:rPr>
+            </m:ctrlPr>
+          </m:funcPr>
+          <m:fName>
+            <m:r>
+              <m:rPr>
+                <m:sty m:val="p"/>
+              </m:rPr>
+              <w:rPr>
+                <w:rFonts w:ascii="Cambria Math" w:eastAsiaTheme="minorEastAsia" w:hAnsi="Cambria Math"/>
+              </w:rPr>
+              <m:t>ln</m:t>
+            </m:r>
+          </m:fName>
+          <m:e>
+            <m:d>
+              <m:dPr>
+                <m:ctrlPr>
+                  <w:rPr>
+                    <w:rFonts w:ascii="Cambria Math" w:eastAsiaTheme="minorEastAsia" w:hAnsi="Cambria Math"/>
+                    <w:i/>
+                  </w:rPr>
+                </m:ctrlPr>
+              </m:dPr>
+              <m:e>
+                <m:f>
+                  <m:fPr>
+                    <m:ctrlPr>
+                      <w:rPr>
+                        <w:rFonts w:ascii="Cambria Math" w:eastAsiaTheme="minorEastAsia" w:hAnsi="Cambria Math"/>
+                        <w:i/>
+                      </w:rPr>
+                    </m:ctrlPr>
+                  </m:fPr>
+                  <m:num>
+                    <m:r>
+                      <w:rPr>
+                        <w:rFonts w:ascii="Cambria Math" w:eastAsiaTheme="minorEastAsia" w:hAnsi="Cambria Math"/>
+                      </w:rPr>
+                      <m:t>R</m:t>
+                    </m:r>
+                  </m:num>
+                  <m:den>
+                    <m:sSub>
+                      <m:sSubPr>
+                        <m:ctrlPr>
+                          <w:rPr>
+                            <w:rFonts w:ascii="Cambria Math" w:eastAsiaTheme="minorEastAsia" w:hAnsi="Cambria Math"/>
+                            <w:i/>
+                          </w:rPr>
+                        </m:ctrlPr>
+                      </m:sSubPr>
+                      <m:e>
+                        <m:r>
+                          <w:rPr>
+                            <w:rFonts w:ascii="Cambria Math" w:eastAsiaTheme="minorEastAsia" w:hAnsi="Cambria Math"/>
+                          </w:rPr>
+                          <m:t>R</m:t>
+                        </m:r>
+                      </m:e>
+                      <m:sub>
+                        <m:r>
+                          <w:rPr>
+                            <w:rFonts w:ascii="Cambria Math" w:eastAsiaTheme="minorEastAsia" w:hAnsi="Cambria Math"/>
+                          </w:rPr>
+                          <m:t>0</m:t>
+                        </m:r>
+                      </m:sub>
+                    </m:sSub>
+                  </m:den>
+                </m:f>
+              </m:e>
+            </m:d>
+          </m:e>
+        </m:func>
+      </m:oMath>
+      <w:r>
+        <w:rPr>
+          <w:rFonts w:eastAsiaTheme="minorEastAsia"/>
+        </w:rPr>
+        <w:t xml:space="preserve"> has most of</w:t>
       </w:r>
     </w:p>
     <w:p>
@@ -9345,12 +10390,26 @@
         <w:rPr>
           <w:rFonts w:eastAsiaTheme="minorEastAsia"/>
         </w:rPr>
-        <w:t xml:space="preserve"> where v is velocity, in this case the speed of sound, s is displacement and t is time. The general idea is to time how long</w:t>
-      </w:r>
+        <w:t xml:space="preserve"> where v is velocity, in this case the speed of sound, s is displacement and </w:t>
+      </w:r>
+      <w:proofErr w:type="spellStart"/>
       <w:r>
         <w:rPr>
           <w:rFonts w:eastAsiaTheme="minorEastAsia"/>
         </w:rPr>
+        <w:t>t</w:t>
+      </w:r>
+      <w:proofErr w:type="spellEnd"/>
+      <w:r>
+        <w:rPr>
+          <w:rFonts w:eastAsiaTheme="minorEastAsia"/>
+        </w:rPr>
+        <w:t xml:space="preserve"> is time. The general idea is to time how long</w:t>
+      </w:r>
+      <w:r>
+        <w:rPr>
+          <w:rFonts w:eastAsiaTheme="minorEastAsia"/>
+        </w:rPr>
         <w:t xml:space="preserve"> it took for</w:t>
       </w:r>
       <w:r>
@@ -9375,10 +10434,36 @@
         <w:rPr>
           <w:rFonts w:eastAsiaTheme="minorEastAsia"/>
         </w:rPr>
-        <w:t>ho port. By rearranging the above formula, we can get s = vt but this takes into account the time taken for the sound to bounce back from whatever it reflected from hence we’ll need to divide by 2 to cut the time in half hence the formula becomes s=tv/2 which v is 340 if meters is required or 0.034 is cm is required.</w:t>
-      </w:r>
-      <w:bookmarkStart w:id="2" w:name="_GoBack"/>
-      <w:bookmarkEnd w:id="2"/>
+        <w:t xml:space="preserve">ho port. By rearranging the above formula, we can get s = </w:t>
+      </w:r>
+      <w:proofErr w:type="spellStart"/>
+      <w:r>
+        <w:rPr>
+          <w:rFonts w:eastAsiaTheme="minorEastAsia"/>
+        </w:rPr>
+        <w:t>vt</w:t>
+      </w:r>
+      <w:proofErr w:type="spellEnd"/>
+      <w:r>
+        <w:rPr>
+          <w:rFonts w:eastAsiaTheme="minorEastAsia"/>
+        </w:rPr>
+        <w:t xml:space="preserve"> but this takes into account the time taken for the sound to bounce back from whatever it reflected from hence we’ll need to divide by 2 to cut the time in half hence the formula becomes s=</w:t>
+      </w:r>
+      <w:proofErr w:type="spellStart"/>
+      <w:r>
+        <w:rPr>
+          <w:rFonts w:eastAsiaTheme="minorEastAsia"/>
+        </w:rPr>
+        <w:t>tv</w:t>
+      </w:r>
+      <w:proofErr w:type="spellEnd"/>
+      <w:r>
+        <w:rPr>
+          <w:rFonts w:eastAsiaTheme="minorEastAsia"/>
+        </w:rPr>
+        <w:t>/2 which v is 340 if meters is required or 0.034 is cm is required.</w:t>
+      </w:r>
       <w:r>
         <w:t xml:space="preserve"> </w:t>
       </w:r>
@@ -9402,10 +10487,26 @@
     </w:p>
     <w:p>
       <w:r>
-        <w:t xml:space="preserve">This project mainly revolves around 2 spectrums of communications; machine-to-machine and client-to-machine. Client-to-machine has been with us for a long time. An example of client-to-machine is browsing the internet; the clients, humans, are communicating with a machine; the server. Whilst this method of communication is widely recognized, the other form communication; M2M (machine-to-machine), is getting adopted and is mainly used in areas revolving around IoT. </w:t>
-      </w:r>
-      <w:r>
-        <w:t>Quoting Carles and Mischa’s definition of M2M</w:t>
+        <w:t xml:space="preserve">This project mainly revolves around 2 spectrums of communications; machine-to-machine and client-to-machine. Client-to-machine has been with us for a long time. An example of client-to-machine is browsing the internet; the clients, humans, are communicating with a machine; the server. Whilst this method of communication is widely recognized, the other form communication; M2M (machine-to-machine), is getting adopted and is mainly used in areas revolving around </w:t>
+      </w:r>
+      <w:proofErr w:type="spellStart"/>
+      <w:r>
+        <w:t>IoT</w:t>
+      </w:r>
+      <w:proofErr w:type="spellEnd"/>
+      <w:r>
+        <w:t xml:space="preserve">. </w:t>
+      </w:r>
+      <w:r>
+        <w:t xml:space="preserve">Quoting </w:t>
+      </w:r>
+      <w:proofErr w:type="spellStart"/>
+      <w:r>
+        <w:t>Carles</w:t>
+      </w:r>
+      <w:proofErr w:type="spellEnd"/>
+      <w:r>
+        <w:t xml:space="preserve"> and Mischa’s definition of M2M</w:t>
       </w:r>
       <w:r>
         <w:t xml:space="preserve">, </w:t>
@@ -9414,14 +10515,14 @@
         <w:t>“</w:t>
       </w:r>
       <w:r>
-        <w:t>M2M generally refers to information and communications technologies (ICT) able to measure, deliver, digest, and react upon information in an autonomous fashion, i.e., with no or really minimal human interaction during deployment, configuration, operation, and maintenance phases.</w:t>
-      </w:r>
-      <w:r>
-        <w:t xml:space="preserve">” This essentially means machines following a set </w:t>
+        <w:t xml:space="preserve">M2M generally refers to information and communications technologies (ICT) able to measure, deliver, digest, and react upon information in </w:t>
       </w:r>
       <w:r>
         <w:lastRenderedPageBreak/>
-        <w:t>of protocols and manipulating data. In their book, ‘Machine-to-Machine (M2M) Communications’, they delve into more detail as to what revolves around the concept of machine-to-machine communication</w:t>
+        <w:t>an autonomous fashion, i.e., with no or really minimal human interaction during deployment, configuration, operation, and maintenance phases.</w:t>
+      </w:r>
+      <w:r>
+        <w:t>” This essentially means machines following a set of protocols and manipulating data. In their book, ‘Machine-to-Machine (M2M) Communications’, they delve into more detail as to what revolves around the concept of machine-to-machine communication</w:t>
       </w:r>
       <w:r>
         <w:t>. One of the categor</w:t>
@@ -9430,10 +10531,26 @@
         <w:t>ies</w:t>
       </w:r>
       <w:r>
-        <w:t xml:space="preserve"> that classifies m2m communication is real-time. “…r</w:t>
-      </w:r>
-      <w:r>
-        <w:t>eal time allows making optimal and timely decisions based on a large amount of prior collected historical data. The trend is to move away from decision making based on long-term averages to decisions based on real-time or short-term averages, making a real difference to the large amount of nonergodic industrial processes.</w:t>
+        <w:t xml:space="preserve"> that </w:t>
+      </w:r>
+      <w:proofErr w:type="gramStart"/>
+      <w:r>
+        <w:t>classifies</w:t>
+      </w:r>
+      <w:proofErr w:type="gramEnd"/>
+      <w:r>
+        <w:t xml:space="preserve"> m2m communication is real-time. “…r</w:t>
+      </w:r>
+      <w:r>
+        <w:t xml:space="preserve">eal time allows making optimal and timely decisions based on a large amount of prior collected historical data. The trend is to move away from decision making based on long-term averages to decisions based on real-time or short-term averages, making a real difference to the large amount of </w:t>
+      </w:r>
+      <w:proofErr w:type="spellStart"/>
+      <w:r>
+        <w:t>nonergodic</w:t>
+      </w:r>
+      <w:proofErr w:type="spellEnd"/>
+      <w:r>
+        <w:t xml:space="preserve"> industrial processes.</w:t>
       </w:r>
       <w:r>
         <w:t xml:space="preserve">” Furthermore, the other category that classifies m2m communication is ‘reliability’ of the data as pointed out in their book too. Back in 2014, Google had to abandon its car parking project since relevant stakeholders was </w:t>
@@ -9462,8 +10579,13 @@
         <w:t xml:space="preserve">that </w:t>
       </w:r>
       <w:r>
-        <w:t>this project revolves around IoT</w:t>
-      </w:r>
+        <w:t xml:space="preserve">this project revolves around </w:t>
+      </w:r>
+      <w:proofErr w:type="spellStart"/>
+      <w:r>
+        <w:t>IoT</w:t>
+      </w:r>
+      <w:proofErr w:type="spellEnd"/>
       <w:r>
         <w:t xml:space="preserve"> as the data is reliable as there </w:t>
       </w:r>
@@ -9521,31 +10643,47 @@
         <w:t xml:space="preserve"> wrong in that concept. The following method is a request method to parse the output from the sensor:</w:t>
       </w:r>
     </w:p>
-    <w:bookmarkStart w:id="3" w:name="_MON_1582118024"/>
-    <w:bookmarkEnd w:id="3"/>
+    <w:bookmarkStart w:id="2" w:name="_MON_1582118024"/>
+    <w:bookmarkEnd w:id="2"/>
     <w:p>
       <w:r>
         <w:object w:dxaOrig="9356" w:dyaOrig="6209">
           <v:shape id="_x0000_i1036" type="#_x0000_t75" style="width:467.25pt;height:310.5pt" o:ole="">
             <v:imagedata r:id="rId39" o:title=""/>
           </v:shape>
-          <o:OLEObject Type="Embed" ProgID="Word.OpenDocumentText.12" ShapeID="_x0000_i1036" DrawAspect="Content" ObjectID="_1582635217" r:id="rId40"/>
+          <o:OLEObject Type="Embed" ProgID="Word.OpenDocumentText.12" ShapeID="_x0000_i1036" DrawAspect="Content" ObjectID="_1582651570" r:id="rId40"/>
         </w:object>
       </w:r>
       <w:r>
         <w:t xml:space="preserve">As you can see, the http request </w:t>
       </w:r>
       <w:r>
-        <w:t xml:space="preserve">looks for 4 request parameters when a request is sent to the ‘/posttodb’ URI. The 4 request parameters </w:t>
+        <w:t>looks for 4 request parameters when a request is sent to the ‘/</w:t>
+      </w:r>
+      <w:proofErr w:type="spellStart"/>
+      <w:r>
+        <w:t>posttodb</w:t>
+      </w:r>
+      <w:proofErr w:type="spellEnd"/>
+      <w:r>
+        <w:t xml:space="preserve">’ URI. The 4 request parameters </w:t>
       </w:r>
       <w:r>
         <w:t xml:space="preserve">relates to the ‘id’, ‘longitude’, ‘latitude’ and ‘status’ of the of the parking bay. </w:t>
       </w:r>
       <w:r>
-        <w:t xml:space="preserve"> After a request is made to this URI, it calls the add</w:t>
-      </w:r>
-      <w:r>
-        <w:t xml:space="preserve">GPSEntry and which connects to the mongo database and stores the record there. </w:t>
+        <w:t xml:space="preserve"> After a request is made to this URI, it calls the </w:t>
+      </w:r>
+      <w:proofErr w:type="spellStart"/>
+      <w:r>
+        <w:t>add</w:t>
+      </w:r>
+      <w:r>
+        <w:t>GPSEntry</w:t>
+      </w:r>
+      <w:proofErr w:type="spellEnd"/>
+      <w:r>
+        <w:t xml:space="preserve"> and which connects to the mongo database and stores the record there. </w:t>
       </w:r>
     </w:p>
     <w:p>
@@ -9553,7 +10691,15 @@
         <w:t>Furthermore, from the above code it is evident to see that dependency injection is in use</w:t>
       </w:r>
       <w:r>
-        <w:t xml:space="preserve"> through the use of the ‘@Autowired’ annotation</w:t>
+        <w:t xml:space="preserve"> through the use of the ‘@</w:t>
+      </w:r>
+      <w:proofErr w:type="spellStart"/>
+      <w:r>
+        <w:t>Autowired</w:t>
+      </w:r>
+      <w:proofErr w:type="spellEnd"/>
+      <w:r>
+        <w:t>’ annotation</w:t>
       </w:r>
       <w:r>
         <w:t xml:space="preserve">. Dependency injection is mainly used to loosely couple objects from each other so if a major component was to be swapped, it shouldn’t break the code. </w:t>
@@ -9573,18 +10719,114 @@
         <w:t xml:space="preserve">Component’ annotation above the class file. This can be seen </w:t>
       </w:r>
       <w:r>
-        <w:t xml:space="preserve">in the DAOImplementation class which implements the ‘DAOInterface’ interface file. Once a class is annotated with ‘Compontent’, Spring knows upon compile time to instantiate this class and places it in the </w:t>
-      </w:r>
-      <w:r>
-        <w:t>Spring container. Thus by using the @Autowired annotation, Spring knows to look for a bean in the container of the type requested, in this context, ‘DAOInterface’</w:t>
-      </w:r>
-      <w:r>
-        <w:t xml:space="preserve"> and because a ‘DAOImplementation’ bean was created of type ‘DAOInterface’, Spring is clever enough to use this bean. By using this approach, it negates the use of using the ‘new’ keyword and thus making code as independent as possible.</w:t>
-      </w:r>
-    </w:p>
-    <w:p>
-      <w:r>
-        <w:t xml:space="preserve">Another example of dependency injection is in the DAOImplementation class, the MongoClient object is being injected into the class through the use of autowiring a MongoClient </w:t>
+        <w:t xml:space="preserve">in the </w:t>
+      </w:r>
+      <w:proofErr w:type="spellStart"/>
+      <w:r>
+        <w:t>DAOImplementation</w:t>
+      </w:r>
+      <w:proofErr w:type="spellEnd"/>
+      <w:r>
+        <w:t xml:space="preserve"> class which implements the ‘</w:t>
+      </w:r>
+      <w:proofErr w:type="spellStart"/>
+      <w:r>
+        <w:t>DAOInterface</w:t>
+      </w:r>
+      <w:proofErr w:type="spellEnd"/>
+      <w:r>
+        <w:t>’ interface file. Once a class is annotated with ‘</w:t>
+      </w:r>
+      <w:proofErr w:type="spellStart"/>
+      <w:r>
+        <w:t>Compontent</w:t>
+      </w:r>
+      <w:proofErr w:type="spellEnd"/>
+      <w:r>
+        <w:t xml:space="preserve">’, </w:t>
+      </w:r>
+      <w:proofErr w:type="gramStart"/>
+      <w:r>
+        <w:t>Spring</w:t>
+      </w:r>
+      <w:proofErr w:type="gramEnd"/>
+      <w:r>
+        <w:t xml:space="preserve"> knows upon compile time to instantiate this class and places it in the </w:t>
+      </w:r>
+      <w:r>
+        <w:t>Spring container. Thus by using the @</w:t>
+      </w:r>
+      <w:proofErr w:type="spellStart"/>
+      <w:r>
+        <w:t>Autowired</w:t>
+      </w:r>
+      <w:proofErr w:type="spellEnd"/>
+      <w:r>
+        <w:t xml:space="preserve"> annotation, Spring knows to look for a bean in the container of the type requested, in this context, ‘</w:t>
+      </w:r>
+      <w:proofErr w:type="spellStart"/>
+      <w:r>
+        <w:t>DAOInterface</w:t>
+      </w:r>
+      <w:proofErr w:type="spellEnd"/>
+      <w:r>
+        <w:t>’</w:t>
+      </w:r>
+      <w:r>
+        <w:t xml:space="preserve"> and because a ‘</w:t>
+      </w:r>
+      <w:proofErr w:type="spellStart"/>
+      <w:r>
+        <w:t>DAOImplementation</w:t>
+      </w:r>
+      <w:proofErr w:type="spellEnd"/>
+      <w:r>
+        <w:t>’ bean was created of type ‘</w:t>
+      </w:r>
+      <w:proofErr w:type="spellStart"/>
+      <w:r>
+        <w:t>DAOInterface</w:t>
+      </w:r>
+      <w:proofErr w:type="spellEnd"/>
+      <w:r>
+        <w:t>’, Spring is clever enough to use this bean. By using this approach, it negates the use of using the ‘new’ keyword and thus making code as independent as possible.</w:t>
+      </w:r>
+    </w:p>
+    <w:p>
+      <w:r>
+        <w:t xml:space="preserve">Another example of dependency injection is in the </w:t>
+      </w:r>
+      <w:proofErr w:type="spellStart"/>
+      <w:r>
+        <w:t>DAOImplementation</w:t>
+      </w:r>
+      <w:proofErr w:type="spellEnd"/>
+      <w:r>
+        <w:t xml:space="preserve"> class, the </w:t>
+      </w:r>
+      <w:proofErr w:type="spellStart"/>
+      <w:r>
+        <w:t>MongoClient</w:t>
+      </w:r>
+      <w:proofErr w:type="spellEnd"/>
+      <w:r>
+        <w:t xml:space="preserve"> object is being injected into the class through the use of </w:t>
+      </w:r>
+      <w:proofErr w:type="spellStart"/>
+      <w:r>
+        <w:t>autowiring</w:t>
+      </w:r>
+      <w:proofErr w:type="spellEnd"/>
+      <w:r>
+        <w:t xml:space="preserve"> a </w:t>
+      </w:r>
+      <w:proofErr w:type="spellStart"/>
+      <w:r>
+        <w:t>MongoClient</w:t>
+      </w:r>
+      <w:proofErr w:type="spellEnd"/>
+      <w:r>
+        <w:t xml:space="preserve"> </w:t>
       </w:r>
       <w:r>
         <w:t>bean.</w:t>
@@ -9600,13 +10842,29 @@
         <w:t>M2M is about “…</w:t>
       </w:r>
       <w:r>
-        <w:t>big data, notably about (i) real-time, (ii) s</w:t>
-      </w:r>
-      <w:r>
-        <w:t>calable, (iii) ubiquitous, (iv)</w:t>
-      </w:r>
-      <w:r>
-        <w:t>reliable, and (v) heterogeneous big data, and thus associated opportunities.</w:t>
+        <w:t>big data, notably about (</w:t>
+      </w:r>
+      <w:proofErr w:type="spellStart"/>
+      <w:r>
+        <w:t>i</w:t>
+      </w:r>
+      <w:proofErr w:type="spellEnd"/>
+      <w:r>
+        <w:t>) real-time, (ii) s</w:t>
+      </w:r>
+      <w:r>
+        <w:t>calable, (iii) ubiquitous, (iv</w:t>
+      </w:r>
+      <w:proofErr w:type="gramStart"/>
+      <w:r>
+        <w:t>)</w:t>
+      </w:r>
+      <w:r>
+        <w:t>reliable</w:t>
+      </w:r>
+      <w:proofErr w:type="gramEnd"/>
+      <w:r>
+        <w:t>, and (v) heterogeneous big data, and thus associated opportunities.</w:t>
       </w:r>
       <w:r>
         <w:t>”</w:t>
@@ -9618,7 +10876,23 @@
         <w:footnoteReference w:id="19"/>
       </w:r>
       <w:r>
-        <w:t xml:space="preserve"> Carles and Mischa breaks down these points and explains them at a finer detail. Essentially, real-time  </w:t>
+        <w:t xml:space="preserve"> </w:t>
+      </w:r>
+      <w:proofErr w:type="spellStart"/>
+      <w:r>
+        <w:t>Carles</w:t>
+      </w:r>
+      <w:proofErr w:type="spellEnd"/>
+      <w:r>
+        <w:t xml:space="preserve"> and Mischa </w:t>
+      </w:r>
+      <w:proofErr w:type="gramStart"/>
+      <w:r>
+        <w:t>breaks</w:t>
+      </w:r>
+      <w:proofErr w:type="gramEnd"/>
+      <w:r>
+        <w:t xml:space="preserve"> down these points and explains them at a finer detail. Essentially, real-time  </w:t>
       </w:r>
     </w:p>
     <w:p>
@@ -9657,10 +10931,34 @@
         <w:t>class in the modules</w:t>
       </w:r>
       <w:r>
-        <w:t xml:space="preserve">. One of the method that is loosely coupled is the ‘getCurrentTime()’ method. This method essentially gets </w:t>
-      </w:r>
-      <w:r>
-        <w:t xml:space="preserve">the current time and returns an float </w:t>
+        <w:t xml:space="preserve">. One of the method that is loosely coupled is the </w:t>
+      </w:r>
+      <w:proofErr w:type="gramStart"/>
+      <w:r>
+        <w:t>‘</w:t>
+      </w:r>
+      <w:proofErr w:type="spellStart"/>
+      <w:r>
+        <w:t>getCurrentTime</w:t>
+      </w:r>
+      <w:proofErr w:type="spellEnd"/>
+      <w:r>
+        <w:t>(</w:t>
+      </w:r>
+      <w:proofErr w:type="gramEnd"/>
+      <w:r>
+        <w:t xml:space="preserve">)’ method. This method essentially gets </w:t>
+      </w:r>
+      <w:r>
+        <w:t xml:space="preserve">the current time and returns </w:t>
+      </w:r>
+      <w:proofErr w:type="gramStart"/>
+      <w:r>
+        <w:t>an</w:t>
+      </w:r>
+      <w:proofErr w:type="gramEnd"/>
+      <w:r>
+        <w:t xml:space="preserve"> float </w:t>
       </w:r>
       <w:r>
         <w:t>representing how many minutes have passed from 12:00am</w:t>
@@ -9675,19 +10973,24 @@
         <w:lastRenderedPageBreak/>
         <w:t xml:space="preserve">inspection, one might instantiate a calendar object in the method and then </w:t>
       </w:r>
-      <w:r>
-        <w:t>conduct the relevant business logic like thus:</w:t>
-      </w:r>
-    </w:p>
-    <w:bookmarkStart w:id="4" w:name="_MON_1581604588"/>
-    <w:bookmarkEnd w:id="4"/>
+      <w:proofErr w:type="gramStart"/>
+      <w:r>
+        <w:t>conduct</w:t>
+      </w:r>
+      <w:proofErr w:type="gramEnd"/>
+      <w:r>
+        <w:t xml:space="preserve"> the relevant business logic like thus:</w:t>
+      </w:r>
+    </w:p>
+    <w:bookmarkStart w:id="3" w:name="_MON_1581604588"/>
+    <w:bookmarkEnd w:id="3"/>
     <w:p>
       <w:r>
         <w:object w:dxaOrig="9356" w:dyaOrig="1709">
           <v:shape id="_x0000_i1037" type="#_x0000_t75" style="width:467.25pt;height:86.25pt" o:ole="">
             <v:imagedata r:id="rId41" o:title=""/>
           </v:shape>
-          <o:OLEObject Type="Embed" ProgID="Word.OpenDocumentText.12" ShapeID="_x0000_i1037" DrawAspect="Content" ObjectID="_1582635218" r:id="rId42"/>
+          <o:OLEObject Type="Embed" ProgID="Word.OpenDocumentText.12" ShapeID="_x0000_i1037" DrawAspect="Content" ObjectID="_1582651571" r:id="rId42"/>
         </w:object>
       </w:r>
     </w:p>
@@ -9699,15 +11002,15 @@
         <w:t xml:space="preserve">the following code: </w:t>
       </w:r>
     </w:p>
-    <w:bookmarkStart w:id="5" w:name="_MON_1581606220"/>
-    <w:bookmarkEnd w:id="5"/>
+    <w:bookmarkStart w:id="4" w:name="_MON_1581606220"/>
+    <w:bookmarkEnd w:id="4"/>
     <w:p>
       <w:r>
         <w:object w:dxaOrig="9356" w:dyaOrig="5009">
           <v:shape id="_x0000_i1038" type="#_x0000_t75" style="width:467.25pt;height:250.5pt" o:ole="">
             <v:imagedata r:id="rId43" o:title=""/>
           </v:shape>
-          <o:OLEObject Type="Embed" ProgID="Word.OpenDocumentText.12" ShapeID="_x0000_i1038" DrawAspect="Content" ObjectID="_1582635219" r:id="rId44"/>
+          <o:OLEObject Type="Embed" ProgID="Word.OpenDocumentText.12" ShapeID="_x0000_i1038" DrawAspect="Content" ObjectID="_1582651572" r:id="rId44"/>
         </w:object>
       </w:r>
     </w:p>
@@ -9725,10 +11028,31 @@
         <w:t xml:space="preserve"> object is created </w:t>
       </w:r>
       <w:r>
-        <w:t>through a ‘TimeHelperImpl’ class which provides a method that returns a Calendar object. The beauty of this is that you can essentially create your own Calendar object and then load it into the Helper class for the getCurre</w:t>
-      </w:r>
-      <w:r>
-        <w:t xml:space="preserve">ntTime() method to use which is </w:t>
+        <w:t>through a ‘</w:t>
+      </w:r>
+      <w:proofErr w:type="spellStart"/>
+      <w:r>
+        <w:t>TimeHelperImpl</w:t>
+      </w:r>
+      <w:proofErr w:type="spellEnd"/>
+      <w:r>
+        <w:t xml:space="preserve">’ class which provides a method that returns a Calendar object. The beauty of this is that you can essentially create your own Calendar object and then load it into the Helper class for the </w:t>
+      </w:r>
+      <w:proofErr w:type="spellStart"/>
+      <w:proofErr w:type="gramStart"/>
+      <w:r>
+        <w:t>getCurre</w:t>
+      </w:r>
+      <w:r>
+        <w:t>ntTime</w:t>
+      </w:r>
+      <w:proofErr w:type="spellEnd"/>
+      <w:r>
+        <w:t>(</w:t>
+      </w:r>
+      <w:proofErr w:type="gramEnd"/>
+      <w:r>
+        <w:t xml:space="preserve">) method to use which is </w:t>
       </w:r>
       <w:r>
         <w:t>needed to effectively unit test the business logic in the method. As you can see from the following unit test</w:t>
@@ -9737,15 +11061,15 @@
         <w:t>:</w:t>
       </w:r>
     </w:p>
-    <w:bookmarkStart w:id="6" w:name="_MON_1581606000"/>
-    <w:bookmarkEnd w:id="6"/>
+    <w:bookmarkStart w:id="5" w:name="_MON_1581606000"/>
+    <w:bookmarkEnd w:id="5"/>
     <w:p>
       <w:r>
         <w:object w:dxaOrig="9356" w:dyaOrig="4409">
           <v:shape id="_x0000_i1039" type="#_x0000_t75" style="width:451.5pt;height:213pt" o:ole="">
             <v:imagedata r:id="rId45" o:title=""/>
           </v:shape>
-          <o:OLEObject Type="Embed" ProgID="Word.OpenDocumentText.12" ShapeID="_x0000_i1039" DrawAspect="Content" ObjectID="_1582635220" r:id="rId46"/>
+          <o:OLEObject Type="Embed" ProgID="Word.OpenDocumentText.12" ShapeID="_x0000_i1039" DrawAspect="Content" ObjectID="_1582651573" r:id="rId46"/>
         </w:object>
       </w:r>
     </w:p>
@@ -9754,40 +11078,86 @@
         <w:t>A</w:t>
       </w:r>
       <w:r>
-        <w:t xml:space="preserve"> calendar object is created and is assigned a time of 03:00am. Using mockito, a powerful testing framework, </w:t>
-      </w:r>
-      <w:r>
-        <w:t>a mock object of the TimeHelperImpl class is created and whenever the getTiming() method is called, we return our custom Calendar object which contains a time of 3am. Thus our business logic will be tested on the custom time provided.</w:t>
-      </w:r>
-    </w:p>
-    <w:p/>
-    <w:p/>
-    <w:p/>
-    <w:p/>
-    <w:p/>
-    <w:p/>
-    <w:p/>
-    <w:p/>
-    <w:p/>
-    <w:p/>
-    <w:p/>
-    <w:p/>
-    <w:p/>
-    <w:p/>
-    <w:p/>
-    <w:p/>
-    <w:p/>
-    <w:p/>
-    <w:p/>
-    <w:p/>
-    <w:p/>
-    <w:p/>
-    <w:p/>
-    <w:p/>
-    <w:p/>
-    <w:p/>
-    <w:p>
-      <w:r>
+        <w:t xml:space="preserve"> calendar object is created and is assigned a time of 03:00am. Using </w:t>
+      </w:r>
+      <w:proofErr w:type="spellStart"/>
+      <w:r>
+        <w:t>mockito</w:t>
+      </w:r>
+      <w:proofErr w:type="spellEnd"/>
+      <w:r>
+        <w:t xml:space="preserve">, a powerful testing framework, </w:t>
+      </w:r>
+      <w:r>
+        <w:t xml:space="preserve">a mock object of the </w:t>
+      </w:r>
+      <w:proofErr w:type="spellStart"/>
+      <w:r>
+        <w:t>TimeHelperImpl</w:t>
+      </w:r>
+      <w:proofErr w:type="spellEnd"/>
+      <w:r>
+        <w:t xml:space="preserve"> class is created and whenever the </w:t>
+      </w:r>
+      <w:proofErr w:type="spellStart"/>
+      <w:proofErr w:type="gramStart"/>
+      <w:r>
+        <w:t>getTiming</w:t>
+      </w:r>
+      <w:proofErr w:type="spellEnd"/>
+      <w:r>
+        <w:t>(</w:t>
+      </w:r>
+      <w:proofErr w:type="gramEnd"/>
+      <w:r>
+        <w:t>) method is called, we return our custom Calendar object which contains a time of 3am. Thus our business logic will be tested on the custom time provided.</w:t>
+      </w:r>
+    </w:p>
+    <w:p/>
+    <w:p/>
+    <w:p/>
+    <w:p/>
+    <w:p/>
+    <w:p/>
+    <w:p/>
+    <w:p/>
+    <w:p/>
+    <w:p/>
+    <w:p/>
+    <w:p/>
+    <w:p/>
+    <w:p/>
+    <w:p/>
+    <w:p/>
+    <w:p/>
+    <w:p/>
+    <w:p/>
+    <w:p/>
+    <w:p/>
+    <w:p/>
+    <w:p/>
+    <w:p/>
+    <w:p/>
+    <w:p/>
+    <w:p/>
+    <w:p/>
+    <w:p/>
+    <w:p/>
+    <w:p/>
+    <w:p/>
+    <w:p/>
+    <w:p/>
+    <w:p/>
+    <w:p/>
+    <w:p/>
+    <w:p/>
+    <w:p/>
+    <w:p/>
+    <w:p/>
+    <w:p/>
+    <w:p>
+      <w:r>
+        <w:lastRenderedPageBreak/>
         <w:t>Evaluation</w:t>
       </w:r>
     </w:p>
@@ -9804,21 +11174,85 @@
     </w:p>
     <w:p>
       <w:r>
-        <w:t xml:space="preserve">Initially, logistic regression was implemented on the code. This was because it was the initial </w:t>
-      </w:r>
-    </w:p>
-    <w:p>
-      <w:r>
-        <w:t>WIFI on Arduino uni</w:t>
-      </w:r>
-    </w:p>
-    <w:p>
-      <w:r>
-        <w:t>Timing of algos</w:t>
-      </w:r>
-    </w:p>
-    <w:p/>
-    <w:p/>
+        <w:t>Initially, logistic regression w</w:t>
+      </w:r>
+      <w:r>
+        <w:t xml:space="preserve">as implemented on the app. This was because it was one of the first algorithms that </w:t>
+      </w:r>
+      <w:proofErr w:type="gramStart"/>
+      <w:r>
+        <w:t>was</w:t>
+      </w:r>
+      <w:proofErr w:type="gramEnd"/>
+      <w:r>
+        <w:t xml:space="preserve"> researched about for this project. The following depicts how the logistic regression was implemented on the app:</w:t>
+      </w:r>
+    </w:p>
+    <w:p>
+      <w:r>
+        <w:t>As it can be seen from the code</w:t>
+      </w:r>
+      <w:r>
+        <w:t>, the code is intensive to compute on a phone.</w:t>
+      </w:r>
+      <w:r>
+        <w:t xml:space="preserve"> To save battery life on the phone and to make sure the phone does not heat up due to performing too many calculations, the epochs had to be lowered because as the data would grow, the time to compute the algorithm would also grow. </w:t>
+      </w:r>
+      <w:r>
+        <w:t xml:space="preserve">Furthermore, the training of the weights would add more time and complexity to it. Furthermore, the data structure used to incorporate this algorithm is requires more space/memory than to the KNN algorithm. As it can be seen, the data structure used for the logistic regression by default reserves two Integer arrays of size 1440. This is hefty compared to the dynamic data structure of the KNN algorithm in which it uses an </w:t>
+      </w:r>
+      <w:proofErr w:type="spellStart"/>
+      <w:r>
+        <w:t>ArrayList</w:t>
+      </w:r>
+      <w:proofErr w:type="spellEnd"/>
+      <w:r>
+        <w:t xml:space="preserve"> to store</w:t>
+      </w:r>
+      <w:r>
+        <w:t xml:space="preserve"> the</w:t>
+      </w:r>
+      <w:r>
+        <w:t xml:space="preserve"> relevant objects. </w:t>
+      </w:r>
+    </w:p>
+    <w:p>
+      <w:r>
+        <w:t>Timing of algorithms</w:t>
+      </w:r>
+    </w:p>
+    <w:p>
+      <w:r>
+        <w:t>The following is used code is used to calculate how long the logistic algorithm and the KNN algorithm will take.</w:t>
+      </w:r>
+    </w:p>
+    <w:p>
+      <w:r>
+        <w:t>INSERT CODE FOR KNN</w:t>
+      </w:r>
+    </w:p>
+    <w:p>
+      <w:r>
+        <w:t>INSERT CODE FOR LOGISTIC</w:t>
+      </w:r>
+    </w:p>
+    <w:p>
+      <w:bookmarkStart w:id="6" w:name="_GoBack"/>
+      <w:bookmarkEnd w:id="6"/>
+    </w:p>
+    <w:p/>
+    <w:p/>
+    <w:p/>
+    <w:p>
+      <w:r>
+        <w:t xml:space="preserve">WIFI on Arduino </w:t>
+      </w:r>
+      <w:proofErr w:type="spellStart"/>
+      <w:r>
+        <w:t>uni</w:t>
+      </w:r>
+      <w:proofErr w:type="spellEnd"/>
+    </w:p>
     <w:p/>
     <w:p/>
     <w:p/>
@@ -9853,7 +11287,7 @@
           <v:shape id="_x0000_i1040" type="#_x0000_t75" style="width:451.5pt;height:630.75pt" o:ole="">
             <v:imagedata r:id="rId47" o:title=""/>
           </v:shape>
-          <o:OLEObject Type="Embed" ProgID="Word.OpenDocumentText.12" ShapeID="_x0000_i1040" DrawAspect="Content" ObjectID="_1582635221" r:id="rId48"/>
+          <o:OLEObject Type="Embed" ProgID="Word.OpenDocumentText.12" ShapeID="_x0000_i1040" DrawAspect="Content" ObjectID="_1582651574" r:id="rId48"/>
         </w:object>
       </w:r>
     </w:p>
@@ -9865,7 +11299,7 @@
           <v:shape id="_x0000_i1041" type="#_x0000_t75" style="width:526.5pt;height:690pt" o:ole="">
             <v:imagedata r:id="rId49" o:title=""/>
           </v:shape>
-          <o:OLEObject Type="Embed" ProgID="Word.OpenDocumentText.12" ShapeID="_x0000_i1041" DrawAspect="Content" ObjectID="_1582635222" r:id="rId50"/>
+          <o:OLEObject Type="Embed" ProgID="Word.OpenDocumentText.12" ShapeID="_x0000_i1041" DrawAspect="Content" ObjectID="_1582651575" r:id="rId50"/>
         </w:object>
       </w:r>
       <w:bookmarkStart w:id="9" w:name="_MON_1581594286"/>
@@ -9875,7 +11309,7 @@
           <v:shape id="_x0000_i1042" type="#_x0000_t75" style="width:483.75pt;height:595.5pt" o:ole="">
             <v:imagedata r:id="rId51" o:title=""/>
           </v:shape>
-          <o:OLEObject Type="Embed" ProgID="Word.OpenDocumentText.12" ShapeID="_x0000_i1042" DrawAspect="Content" ObjectID="_1582635223" r:id="rId52"/>
+          <o:OLEObject Type="Embed" ProgID="Word.OpenDocumentText.12" ShapeID="_x0000_i1042" DrawAspect="Content" ObjectID="_1582651576" r:id="rId52"/>
         </w:object>
       </w:r>
     </w:p>
@@ -9890,7 +11324,7 @@
           <v:shape id="_x0000_i1043" type="#_x0000_t75" style="width:467.25pt;height:690pt" o:ole="">
             <v:imagedata r:id="rId53" o:title=""/>
           </v:shape>
-          <o:OLEObject Type="Embed" ProgID="Word.OpenDocumentText.12" ShapeID="_x0000_i1043" DrawAspect="Content" ObjectID="_1582635224" r:id="rId54"/>
+          <o:OLEObject Type="Embed" ProgID="Word.OpenDocumentText.12" ShapeID="_x0000_i1043" DrawAspect="Content" ObjectID="_1582651577" r:id="rId54"/>
         </w:object>
       </w:r>
     </w:p>
@@ -10071,8 +11505,13 @@
         <w:footnoteRef/>
       </w:r>
       <w:r>
-        <w:t xml:space="preserve"> Again pdff</w:t>
-      </w:r>
+        <w:t xml:space="preserve"> Again </w:t>
+      </w:r>
+      <w:proofErr w:type="spellStart"/>
+      <w:r>
+        <w:t>pdff</w:t>
+      </w:r>
+      <w:proofErr w:type="spellEnd"/>
     </w:p>
   </w:footnote>
   <w:footnote w:id="8">
@@ -11986,7 +13425,7 @@
 </file>
 
 <file path=customXml/itemProps1.xml><?xml version="1.0" encoding="utf-8"?>
-<ds:datastoreItem xmlns:ds="http://schemas.openxmlformats.org/officeDocument/2006/customXml" ds:itemID="{B36C84CD-4A73-4875-92D2-79BCF34D8C59}">
+<ds:datastoreItem xmlns:ds="http://schemas.openxmlformats.org/officeDocument/2006/customXml" ds:itemID="{BF7A0481-99C5-448D-8B16-5244D3755AD6}">
   <ds:schemaRefs>
     <ds:schemaRef ds:uri="http://schemas.openxmlformats.org/officeDocument/2006/bibliography"/>
   </ds:schemaRefs>

</xml_diff>